<commit_message>
Moving along added courtview questions
</commit_message>
<xml_diff>
--- a/docassemble/ChildSupportDraftTemplate/data/templates/child_support_draft_template.docx
+++ b/docassemble/ChildSupportDraftTemplate/data/templates/child_support_draft_template.docx
@@ -752,7 +752,7 @@
     <w:tbl>
       <w:tblPr>
         <w:tblStyle w:val="TableGrid"/>
-        <w:tblW w:w="9712" w:type="dxa"/>
+        <w:tblW w:w="10240" w:type="dxa"/>
         <w:tblBorders>
           <w:top w:val="none" w:sz="0" w:space="0" w:color="auto"/>
           <w:left w:val="none" w:sz="0" w:space="0" w:color="auto"/>
@@ -761,16 +761,17 @@
           <w:insideH w:val="none" w:sz="0" w:space="0" w:color="auto"/>
           <w:insideV w:val="none" w:sz="0" w:space="0" w:color="auto"/>
         </w:tblBorders>
+        <w:tblLayout w:type="fixed"/>
         <w:tblLook w:val="04A0" w:firstRow="1" w:lastRow="0" w:firstColumn="1" w:lastColumn="0" w:noHBand="0" w:noVBand="1"/>
       </w:tblPr>
       <w:tblGrid>
-        <w:gridCol w:w="2368"/>
-        <w:gridCol w:w="7872"/>
+        <w:gridCol w:w="2628"/>
+        <w:gridCol w:w="7612"/>
       </w:tblGrid>
       <w:tr>
         <w:tc>
           <w:tcPr>
-            <w:tcW w:w="2358" w:type="dxa"/>
+            <w:tcW w:w="2628" w:type="dxa"/>
           </w:tcPr>
           <w:p>
             <w:pPr>
@@ -802,7 +803,7 @@
         </w:tc>
         <w:tc>
           <w:tcPr>
-            <w:tcW w:w="7354" w:type="dxa"/>
+            <w:tcW w:w="7612" w:type="dxa"/>
           </w:tcPr>
           <w:p/>
         </w:tc>
@@ -810,7 +811,7 @@
       <w:tr>
         <w:tc>
           <w:tcPr>
-            <w:tcW w:w="2358" w:type="dxa"/>
+            <w:tcW w:w="2628" w:type="dxa"/>
           </w:tcPr>
           <w:p>
             <w:pPr>
@@ -833,7 +834,7 @@
         </w:tc>
         <w:tc>
           <w:tcPr>
-            <w:tcW w:w="7354" w:type="dxa"/>
+            <w:tcW w:w="7612" w:type="dxa"/>
           </w:tcPr>
           <w:p>
             <w:pPr>
@@ -990,7 +991,7 @@
       <w:tr>
         <w:tc>
           <w:tcPr>
-            <w:tcW w:w="2358" w:type="dxa"/>
+            <w:tcW w:w="2628" w:type="dxa"/>
           </w:tcPr>
           <w:p>
             <w:pPr>
@@ -1013,7 +1014,7 @@
         </w:tc>
         <w:tc>
           <w:tcPr>
-            <w:tcW w:w="7354" w:type="dxa"/>
+            <w:tcW w:w="7612" w:type="dxa"/>
           </w:tcPr>
           <w:p>
             <w:pPr>
@@ -1191,7 +1192,7 @@
       <w:tr>
         <w:tc>
           <w:tcPr>
-            <w:tcW w:w="2358" w:type="dxa"/>
+            <w:tcW w:w="2628" w:type="dxa"/>
           </w:tcPr>
           <w:p>
             <w:pPr>
@@ -1236,7 +1237,7 @@
         </w:tc>
         <w:tc>
           <w:tcPr>
-            <w:tcW w:w="7354" w:type="dxa"/>
+            <w:tcW w:w="7612" w:type="dxa"/>
           </w:tcPr>
           <w:p/>
         </w:tc>
@@ -1244,7 +1245,7 @@
       <w:tr>
         <w:tc>
           <w:tcPr>
-            <w:tcW w:w="2358" w:type="dxa"/>
+            <w:tcW w:w="2628" w:type="dxa"/>
           </w:tcPr>
           <w:p>
             <w:pPr>
@@ -1262,7 +1263,197 @@
               <w:t xml:space="preserve"> if </w:t>
             </w:r>
             <w:r>
-              <w:t>basics</w:t>
+              <w:rPr>
+                <w:rFonts w:ascii="Arial" w:hAnsi="Arial" w:cs="Arial"/>
+                <w:color w:val="000000"/>
+                <w:sz w:val="20"/>
+                <w:szCs w:val="20"/>
+              </w:rPr>
+              <w:t>(</w:t>
+            </w:r>
+            <w:proofErr w:type="spellStart"/>
+            <w:r>
+              <w:rPr>
+                <w:rFonts w:ascii="Arial" w:hAnsi="Arial" w:cs="Arial"/>
+                <w:color w:val="000000"/>
+                <w:sz w:val="20"/>
+                <w:szCs w:val="20"/>
+              </w:rPr>
+              <w:t>existing_case</w:t>
+            </w:r>
+            <w:proofErr w:type="spellEnd"/>
+            <w:r>
+              <w:rPr>
+                <w:rFonts w:ascii="Arial" w:hAnsi="Arial" w:cs="Arial"/>
+                <w:color w:val="000000"/>
+                <w:sz w:val="20"/>
+                <w:szCs w:val="20"/>
+              </w:rPr>
+              <w:t xml:space="preserve"> == 'open' and </w:t>
+            </w:r>
+            <w:proofErr w:type="spellStart"/>
+            <w:r>
+              <w:rPr>
+                <w:rFonts w:ascii="Arial" w:hAnsi="Arial" w:cs="Arial"/>
+                <w:color w:val="000000"/>
+                <w:sz w:val="20"/>
+                <w:szCs w:val="20"/>
+              </w:rPr>
+              <w:t>user_role_in_case</w:t>
+            </w:r>
+            <w:proofErr w:type="spellEnd"/>
+            <w:r>
+              <w:rPr>
+                <w:rFonts w:ascii="Arial" w:hAnsi="Arial" w:cs="Arial"/>
+                <w:color w:val="000000"/>
+                <w:sz w:val="20"/>
+                <w:szCs w:val="20"/>
+              </w:rPr>
+              <w:t xml:space="preserve"> != 'closed') or (</w:t>
+            </w:r>
+            <w:proofErr w:type="spellStart"/>
+            <w:r>
+              <w:rPr>
+                <w:rFonts w:ascii="Arial" w:hAnsi="Arial" w:cs="Arial"/>
+                <w:color w:val="000000"/>
+                <w:sz w:val="20"/>
+                <w:szCs w:val="20"/>
+              </w:rPr>
+              <w:t>existing_case</w:t>
+            </w:r>
+            <w:proofErr w:type="spellEnd"/>
+            <w:r>
+              <w:rPr>
+                <w:rFonts w:ascii="Arial" w:hAnsi="Arial" w:cs="Arial"/>
+                <w:color w:val="000000"/>
+                <w:sz w:val="20"/>
+                <w:szCs w:val="20"/>
+              </w:rPr>
+              <w:t xml:space="preserve"> == 'closed') or (</w:t>
+            </w:r>
+            <w:proofErr w:type="spellStart"/>
+            <w:r>
+              <w:rPr>
+                <w:rFonts w:ascii="Arial" w:hAnsi="Arial" w:cs="Arial"/>
+                <w:color w:val="000000"/>
+                <w:sz w:val="20"/>
+                <w:szCs w:val="20"/>
+              </w:rPr>
+              <w:t>existing_case</w:t>
+            </w:r>
+            <w:proofErr w:type="spellEnd"/>
+            <w:r>
+              <w:rPr>
+                <w:rFonts w:ascii="Arial" w:hAnsi="Arial" w:cs="Arial"/>
+                <w:color w:val="000000"/>
+                <w:sz w:val="20"/>
+                <w:szCs w:val="20"/>
+              </w:rPr>
+              <w:t xml:space="preserve"> == 'unknown' and </w:t>
+            </w:r>
+            <w:proofErr w:type="spellStart"/>
+            <w:r>
+              <w:rPr>
+                <w:rFonts w:ascii="Arial" w:hAnsi="Arial" w:cs="Arial"/>
+                <w:color w:val="000000"/>
+                <w:sz w:val="20"/>
+                <w:szCs w:val="20"/>
+              </w:rPr>
+              <w:t>after_courtview</w:t>
+            </w:r>
+            <w:proofErr w:type="spellEnd"/>
+            <w:r>
+              <w:rPr>
+                <w:rFonts w:ascii="Arial" w:hAnsi="Arial" w:cs="Arial"/>
+                <w:color w:val="000000"/>
+                <w:sz w:val="20"/>
+                <w:szCs w:val="20"/>
+              </w:rPr>
+              <w:t xml:space="preserve"> == 'open' and </w:t>
+            </w:r>
+            <w:proofErr w:type="spellStart"/>
+            <w:r>
+              <w:rPr>
+                <w:rFonts w:ascii="Arial" w:hAnsi="Arial" w:cs="Arial"/>
+                <w:color w:val="000000"/>
+                <w:sz w:val="20"/>
+                <w:szCs w:val="20"/>
+              </w:rPr>
+              <w:t>user_role_in_case</w:t>
+            </w:r>
+            <w:proofErr w:type="spellEnd"/>
+            <w:r>
+              <w:rPr>
+                <w:rFonts w:ascii="Arial" w:hAnsi="Arial" w:cs="Arial"/>
+                <w:color w:val="000000"/>
+                <w:sz w:val="20"/>
+                <w:szCs w:val="20"/>
+              </w:rPr>
+              <w:t xml:space="preserve"> != 'closed') or </w:t>
+            </w:r>
+            <w:r>
+              <w:rPr>
+                <w:rFonts w:ascii="Arial" w:hAnsi="Arial" w:cs="Arial"/>
+                <w:color w:val="000000"/>
+                <w:sz w:val="20"/>
+                <w:szCs w:val="20"/>
+                <w:shd w:val="clear" w:color="auto" w:fill="FFFFFF"/>
+              </w:rPr>
+              <w:t>(</w:t>
+            </w:r>
+            <w:proofErr w:type="spellStart"/>
+            <w:r>
+              <w:rPr>
+                <w:rFonts w:ascii="Arial" w:hAnsi="Arial" w:cs="Arial"/>
+                <w:color w:val="000000"/>
+                <w:sz w:val="20"/>
+                <w:szCs w:val="20"/>
+                <w:shd w:val="clear" w:color="auto" w:fill="FFFFFF"/>
+              </w:rPr>
+              <w:t>existing_case</w:t>
+            </w:r>
+            <w:proofErr w:type="spellEnd"/>
+            <w:r>
+              <w:rPr>
+                <w:rFonts w:ascii="Arial" w:hAnsi="Arial" w:cs="Arial"/>
+                <w:color w:val="000000"/>
+                <w:sz w:val="20"/>
+                <w:szCs w:val="20"/>
+                <w:shd w:val="clear" w:color="auto" w:fill="FFFFFF"/>
+              </w:rPr>
+              <w:t xml:space="preserve"> == 'unknown' and </w:t>
+            </w:r>
+            <w:proofErr w:type="spellStart"/>
+            <w:r>
+              <w:rPr>
+                <w:rFonts w:ascii="Arial" w:hAnsi="Arial" w:cs="Arial"/>
+                <w:color w:val="000000"/>
+                <w:sz w:val="20"/>
+                <w:szCs w:val="20"/>
+                <w:shd w:val="clear" w:color="auto" w:fill="FFFFFF"/>
+              </w:rPr>
+              <w:t>after_courtview</w:t>
+            </w:r>
+            <w:proofErr w:type="spellEnd"/>
+            <w:r>
+              <w:rPr>
+                <w:rFonts w:ascii="Arial" w:hAnsi="Arial" w:cs="Arial"/>
+                <w:color w:val="000000"/>
+                <w:sz w:val="20"/>
+                <w:szCs w:val="20"/>
+                <w:shd w:val="clear" w:color="auto" w:fill="FFFFFF"/>
+              </w:rPr>
+              <w:t xml:space="preserve"> == 'closed'</w:t>
+            </w:r>
+            <w:r>
+              <w:rPr>
+                <w:rFonts w:ascii="Arial" w:hAnsi="Arial" w:cs="Arial"/>
+                <w:color w:val="000000"/>
+                <w:sz w:val="20"/>
+                <w:szCs w:val="20"/>
+                <w:shd w:val="clear" w:color="auto" w:fill="FFFFFF"/>
+              </w:rPr>
+              <w:t>)</w:t>
             </w:r>
             <w:r>
               <w:t xml:space="preserve"> </w:t>
@@ -1274,7 +1465,7 @@
         </w:tc>
         <w:tc>
           <w:tcPr>
-            <w:tcW w:w="7354" w:type="dxa"/>
+            <w:tcW w:w="7612" w:type="dxa"/>
           </w:tcPr>
           <w:p/>
         </w:tc>
@@ -1282,7 +1473,7 @@
       <w:tr>
         <w:tc>
           <w:tcPr>
-            <w:tcW w:w="2358" w:type="dxa"/>
+            <w:tcW w:w="2628" w:type="dxa"/>
           </w:tcPr>
           <w:p>
             <w:pPr>
@@ -1308,7 +1499,7 @@
         </w:tc>
         <w:tc>
           <w:tcPr>
-            <w:tcW w:w="7354" w:type="dxa"/>
+            <w:tcW w:w="7612" w:type="dxa"/>
           </w:tcPr>
           <w:p>
             <w:pPr>
@@ -1421,7 +1612,11 @@
               <w:pStyle w:val="BodyText"/>
             </w:pPr>
             <w:r>
-              <w:t>If your children do not spend at least 110 nights with one of you, the parent who gets fewer nights must pay the other parent at least $50/week. This is the minimum amount of child support, even if the formula calculates a lower amount.  Child support is usually more than $50.</w:t>
+              <w:t xml:space="preserve">If your children do not spend at least 110 nights with one of you, the parent who gets fewer nights must pay the other parent at least </w:t>
+            </w:r>
+            <w:r>
+              <w:lastRenderedPageBreak/>
+              <w:t>$50/week. This is the minimum amount of child support, even if the formula calculates a lower amount.  Child support is usually more than $50.</w:t>
             </w:r>
           </w:p>
           <w:p>
@@ -1454,49 +1649,103 @@
               <w:pStyle w:val="BodyText"/>
             </w:pPr>
             <w:r>
-              <w:t xml:space="preserve">Parents usually share the cost of their children’s medical expenses that insurance does not cover, up to $5,000.  After $5,000, the parent who </w:t>
-            </w:r>
-            <w:r>
-              <w:lastRenderedPageBreak/>
-              <w:t>earns more may need to pay more than half.</w:t>
-            </w:r>
-          </w:p>
-          <w:p>
-            <w:pPr>
-              <w:pStyle w:val="BodyText"/>
+              <w:t>Parents usually share the cost of their children’s medical expenses that insurance does not cover, up to $5,000.  After $5,000, the parent who earns more may need to pay more than half.</w:t>
+            </w:r>
+          </w:p>
+          <w:p>
+            <w:pPr>
+              <w:pStyle w:val="BodyText"/>
+              <w:rPr>
+                <w:color w:val="92D050"/>
+              </w:rPr>
+            </w:pPr>
+            <w:r>
               <w:rPr>
                 <w:color w:val="FF0000"/>
               </w:rPr>
-            </w:pPr>
+              <w:t xml:space="preserve">{%p if </w:t>
+            </w:r>
+            <w:proofErr w:type="spellStart"/>
             <w:r>
               <w:rPr>
                 <w:color w:val="FF0000"/>
               </w:rPr>
-              <w:t xml:space="preserve">{%p if </w:t>
+              <w:t>existing_case</w:t>
+            </w:r>
+            <w:proofErr w:type="spellEnd"/>
+            <w:r>
+              <w:rPr>
+                <w:color w:val="FF0000"/>
+              </w:rPr>
+              <w:t xml:space="preserve"> == 'open'</w:t>
+            </w:r>
+            <w:r>
+              <w:rPr>
+                <w:color w:val="FF0000"/>
+              </w:rPr>
+              <w:t xml:space="preserve"> </w:t>
+            </w:r>
+            <w:r>
+              <w:rPr>
+                <w:color w:val="FF0000"/>
+              </w:rPr>
+              <w:t>and</w:t>
+            </w:r>
+            <w:r>
+              <w:rPr>
+                <w:color w:val="FFC000"/>
+              </w:rPr>
+              <w:t xml:space="preserve"> </w:t>
             </w:r>
             <w:proofErr w:type="spellStart"/>
             <w:r>
               <w:rPr>
-                <w:color w:val="FF0000"/>
-              </w:rPr>
-              <w:t>existing_case</w:t>
+                <w:color w:val="FFC000"/>
+              </w:rPr>
+              <w:t>user_role_in_case</w:t>
             </w:r>
             <w:proofErr w:type="spellEnd"/>
             <w:r>
               <w:rPr>
-                <w:color w:val="FF0000"/>
-              </w:rPr>
-              <w:t xml:space="preserve"> == 'open'</w:t>
-            </w:r>
-            <w:r>
-              <w:rPr>
-                <w:color w:val="FF0000"/>
-              </w:rPr>
-              <w:t xml:space="preserve"> %</w:t>
-            </w:r>
-            <w:r>
-              <w:rPr>
-                <w:color w:val="FF0000"/>
+                <w:color w:val="FFC000"/>
+              </w:rPr>
+              <w:t>== 'defendant'</w:t>
+            </w:r>
+            <w:r>
+              <w:rPr>
+                <w:color w:val="FFC000"/>
+              </w:rPr>
+              <w:t xml:space="preserve"> and</w:t>
+            </w:r>
+            <w:r>
+              <w:rPr>
+                <w:color w:val="92D050"/>
+              </w:rPr>
+              <w:t xml:space="preserve"> </w:t>
+            </w:r>
+            <w:proofErr w:type="spellStart"/>
+            <w:r>
+              <w:rPr>
+                <w:color w:val="92D050"/>
+              </w:rPr>
+              <w:t>need_to_respond</w:t>
+            </w:r>
+            <w:proofErr w:type="spellEnd"/>
+            <w:r>
+              <w:rPr>
+                <w:color w:val="92D050"/>
+              </w:rPr>
+              <w:t xml:space="preserve"> </w:t>
+            </w:r>
+            <w:r>
+              <w:rPr>
+                <w:color w:val="92D050"/>
+              </w:rPr>
+              <w:t>%</w:t>
+            </w:r>
+            <w:r>
+              <w:rPr>
+                <w:color w:val="92D050"/>
               </w:rPr>
               <w:t>}</w:t>
             </w:r>
@@ -1505,44 +1754,85 @@
             <w:pPr>
               <w:pStyle w:val="BodyText"/>
               <w:rPr>
-                <w:color w:val="FFC000"/>
-              </w:rPr>
-            </w:pPr>
-            <w:r>
-              <w:rPr>
-                <w:color w:val="FFC000"/>
-              </w:rPr>
-              <w:t xml:space="preserve">   </w:t>
-            </w:r>
-            <w:r>
-              <w:rPr>
-                <w:color w:val="FFC000"/>
-              </w:rPr>
-              <w:t xml:space="preserve">{%p if </w:t>
+                <w:color w:val="92D050"/>
+              </w:rPr>
+            </w:pPr>
+            <w:r>
+              <w:t xml:space="preserve">Take the Guided Assistant Interview for detailed steps on how to respond to your </w:t>
+            </w:r>
+            <w:r>
+              <w:t xml:space="preserve">{{ </w:t>
             </w:r>
             <w:proofErr w:type="spellStart"/>
             <w:r>
-              <w:rPr>
-                <w:color w:val="FFC000"/>
-              </w:rPr>
-              <w:t>user_role_in_case</w:t>
+              <w:t>case_type</w:t>
             </w:r>
             <w:proofErr w:type="spellEnd"/>
             <w:r>
-              <w:rPr>
-                <w:color w:val="FFC000"/>
-              </w:rPr>
-              <w:t>== 'defendant'</w:t>
-            </w:r>
-            <w:r>
-              <w:rPr>
-                <w:color w:val="FFC000"/>
+              <w:t xml:space="preserve"> </w:t>
+            </w:r>
+            <w:r>
+              <w:t xml:space="preserve">}} </w:t>
+            </w:r>
+            <w:r>
+              <w:t>case:</w:t>
+            </w:r>
+            <w:r>
+              <w:br/>
+            </w:r>
+            <w:r>
+              <w:rPr>
+                <w:color w:val="92D050"/>
+              </w:rPr>
+              <w:t xml:space="preserve">     </w:t>
+            </w:r>
+            <w:r>
+              <w:rPr>
+                <w:color w:val="00B050"/>
+              </w:rPr>
+              <w:t xml:space="preserve">{% if </w:t>
+            </w:r>
+            <w:proofErr w:type="spellStart"/>
+            <w:r>
+              <w:rPr>
+                <w:color w:val="00B050"/>
+              </w:rPr>
+              <w:t>case_type</w:t>
+            </w:r>
+            <w:proofErr w:type="spellEnd"/>
+            <w:r>
+              <w:rPr>
+                <w:color w:val="00B050"/>
+              </w:rPr>
+              <w:t xml:space="preserve"> in (</w:t>
+            </w:r>
+            <w:r>
+              <w:rPr>
+                <w:color w:val="00B050"/>
+              </w:rPr>
+              <w:t>'divorce'</w:t>
+            </w:r>
+            <w:r>
+              <w:rPr>
+                <w:color w:val="00B050"/>
+              </w:rPr>
+              <w:t>, 'legal separation'</w:t>
+            </w:r>
+            <w:r>
+              <w:rPr>
+                <w:color w:val="00B050"/>
+              </w:rPr>
+              <w:t xml:space="preserve">) </w:t>
+            </w:r>
+            <w:r>
+              <w:rPr>
+                <w:color w:val="00B050"/>
               </w:rPr>
               <w:t>%</w:t>
             </w:r>
             <w:r>
               <w:rPr>
-                <w:color w:val="FFC000"/>
+                <w:color w:val="00B050"/>
               </w:rPr>
               <w:t>}</w:t>
             </w:r>
@@ -1550,45 +1840,85 @@
           <w:p>
             <w:pPr>
               <w:pStyle w:val="BodyText"/>
+            </w:pPr>
+            <w:r>
+              <w:rPr>
+                <w:b/>
+              </w:rPr>
+              <w:t>Respond in your case to end your marriage</w:t>
+            </w:r>
+            <w:r>
+              <w:t xml:space="preserve"> </w:t>
+            </w:r>
+          </w:p>
+          <w:p>
+            <w:pPr>
+              <w:pStyle w:val="BodyText"/>
+              <w:rPr>
+                <w:color w:val="00B050"/>
+              </w:rPr>
+            </w:pPr>
+            <w:r>
               <w:rPr>
                 <w:color w:val="92D050"/>
               </w:rPr>
-            </w:pPr>
-            <w:r>
-              <w:rPr>
-                <w:color w:val="92D050"/>
-              </w:rPr>
               <w:t xml:space="preserve">     </w:t>
             </w:r>
             <w:r>
               <w:rPr>
-                <w:color w:val="92D050"/>
-              </w:rPr>
-              <w:t xml:space="preserve">{%p if </w:t>
+                <w:color w:val="00B050"/>
+              </w:rPr>
+              <w:t>{%</w:t>
+            </w:r>
+            <w:r>
+              <w:rPr>
+                <w:color w:val="00B050"/>
+              </w:rPr>
+              <w:t xml:space="preserve"> </w:t>
             </w:r>
             <w:proofErr w:type="spellStart"/>
             <w:r>
               <w:rPr>
-                <w:color w:val="92D050"/>
-              </w:rPr>
-              <w:t>need_to_respond</w:t>
+                <w:color w:val="00B050"/>
+              </w:rPr>
+              <w:t>elif</w:t>
             </w:r>
             <w:proofErr w:type="spellEnd"/>
             <w:r>
               <w:rPr>
-                <w:color w:val="92D050"/>
+                <w:color w:val="00B050"/>
               </w:rPr>
               <w:t xml:space="preserve"> </w:t>
             </w:r>
-            <w:r>
-              <w:rPr>
-                <w:color w:val="92D050"/>
+            <w:proofErr w:type="spellStart"/>
+            <w:r>
+              <w:rPr>
+                <w:color w:val="00B050"/>
+              </w:rPr>
+              <w:t>case_type</w:t>
+            </w:r>
+            <w:proofErr w:type="spellEnd"/>
+            <w:r>
+              <w:rPr>
+                <w:color w:val="00B050"/>
+              </w:rPr>
+              <w:t xml:space="preserve"> == 'custody'</w:t>
+            </w:r>
+            <w:r>
+              <w:rPr>
+                <w:color w:val="00B050"/>
+              </w:rPr>
+              <w:t xml:space="preserve"> </w:t>
+            </w:r>
+            <w:r>
+              <w:rPr>
+                <w:color w:val="00B050"/>
               </w:rPr>
               <w:t>%</w:t>
             </w:r>
             <w:r>
               <w:rPr>
-                <w:color w:val="92D050"/>
+                <w:color w:val="00B050"/>
               </w:rPr>
               <w:t>}</w:t>
             </w:r>
@@ -1596,81 +1926,144 @@
           <w:p>
             <w:pPr>
               <w:pStyle w:val="BodyText"/>
-            </w:pPr>
-            <w:r>
-              <w:t>Take the Guided Assistant Interview for detailed steps on how to respond to your case:</w:t>
-            </w:r>
-          </w:p>
-          <w:p>
-            <w:pPr>
-              <w:pStyle w:val="BodyText"/>
-              <w:rPr>
-                <w:color w:val="92D050"/>
-              </w:rPr>
-            </w:pPr>
-            <w:r>
-              <w:rPr>
-                <w:color w:val="92D050"/>
-              </w:rPr>
-              <w:t xml:space="preserve">     </w:t>
-            </w:r>
-            <w:r>
+              <w:rPr>
+                <w:b/>
+              </w:rPr>
+            </w:pPr>
+            <w:r>
+              <w:rPr>
+                <w:b/>
+              </w:rPr>
+              <w:t>Respond in your custody case</w:t>
+            </w:r>
+          </w:p>
+          <w:p>
+            <w:pPr>
+              <w:pStyle w:val="BodyText"/>
               <w:rPr>
                 <w:color w:val="00B050"/>
               </w:rPr>
-              <w:t xml:space="preserve">{%p if </w:t>
+            </w:pPr>
+            <w:r>
+              <w:rPr>
+                <w:b/>
+                <w:color w:val="00B050"/>
+              </w:rPr>
+              <w:t xml:space="preserve">        </w:t>
+            </w:r>
+            <w:r>
+              <w:rPr>
+                <w:color w:val="00B050"/>
+              </w:rPr>
+              <w:t xml:space="preserve">{% </w:t>
             </w:r>
             <w:proofErr w:type="spellStart"/>
             <w:r>
               <w:rPr>
                 <w:color w:val="00B050"/>
               </w:rPr>
-              <w:t>case_type</w:t>
+              <w:t>endif</w:t>
             </w:r>
             <w:proofErr w:type="spellEnd"/>
             <w:r>
               <w:rPr>
                 <w:color w:val="00B050"/>
               </w:rPr>
-              <w:t xml:space="preserve"> in (</w:t>
-            </w:r>
-            <w:r>
-              <w:rPr>
-                <w:color w:val="00B050"/>
-              </w:rPr>
-              <w:t>'divorce'</w:t>
-            </w:r>
-            <w:r>
-              <w:rPr>
-                <w:color w:val="00B050"/>
-              </w:rPr>
-              <w:t>, 'legal separation'</w:t>
-            </w:r>
-            <w:r>
-              <w:rPr>
-                <w:color w:val="00B050"/>
-              </w:rPr>
-              <w:t>)</w:t>
-            </w:r>
+              <w:t xml:space="preserve"> %}</w:t>
+            </w:r>
+          </w:p>
+          <w:p>
+            <w:pPr>
+              <w:pStyle w:val="BodyText"/>
+            </w:pPr>
             <w:bookmarkStart w:id="1" w:name="_GoBack"/>
             <w:bookmarkEnd w:id="1"/>
             <w:r>
               <w:rPr>
-                <w:color w:val="00B050"/>
-              </w:rPr>
-              <w:t xml:space="preserve"> </w:t>
-            </w:r>
-            <w:r>
-              <w:rPr>
-                <w:color w:val="00B050"/>
-              </w:rPr>
-              <w:t>%</w:t>
-            </w:r>
-            <w:r>
-              <w:rPr>
-                <w:color w:val="00B050"/>
-              </w:rPr>
-              <w:t>}</w:t>
+                <w:color w:val="FF0000"/>
+              </w:rPr>
+              <w:t xml:space="preserve">{%p </w:t>
+            </w:r>
+            <w:proofErr w:type="spellStart"/>
+            <w:r>
+              <w:rPr>
+                <w:color w:val="FF0000"/>
+              </w:rPr>
+              <w:t>endif</w:t>
+            </w:r>
+            <w:proofErr w:type="spellEnd"/>
+            <w:r>
+              <w:rPr>
+                <w:color w:val="FF0000"/>
+              </w:rPr>
+              <w:t xml:space="preserve"> %}</w:t>
+            </w:r>
+          </w:p>
+          <w:p>
+            <w:pPr>
+              <w:pStyle w:val="BodyText"/>
+              <w:rPr>
+                <w:color w:val="00B0F0"/>
+              </w:rPr>
+            </w:pPr>
+            <w:r>
+              <w:rPr>
+                <w:color w:val="00B0F0"/>
+              </w:rPr>
+              <w:t>{%p if (</w:t>
+            </w:r>
+            <w:proofErr w:type="spellStart"/>
+            <w:r>
+              <w:rPr>
+                <w:color w:val="00B0F0"/>
+              </w:rPr>
+              <w:t>existing_case</w:t>
+            </w:r>
+            <w:proofErr w:type="spellEnd"/>
+            <w:r>
+              <w:rPr>
+                <w:color w:val="00B0F0"/>
+              </w:rPr>
+              <w:t xml:space="preserve"> == 'none') or (</w:t>
+            </w:r>
+            <w:proofErr w:type="spellStart"/>
+            <w:r>
+              <w:rPr>
+                <w:color w:val="00B0F0"/>
+              </w:rPr>
+              <w:t>existing_case</w:t>
+            </w:r>
+            <w:proofErr w:type="spellEnd"/>
+            <w:r>
+              <w:rPr>
+                <w:color w:val="00B0F0"/>
+              </w:rPr>
+              <w:t xml:space="preserve"> == 'unknown' and </w:t>
+            </w:r>
+            <w:proofErr w:type="spellStart"/>
+            <w:r>
+              <w:rPr>
+                <w:color w:val="00B0F0"/>
+              </w:rPr>
+              <w:t>after_courtview</w:t>
+            </w:r>
+            <w:proofErr w:type="spellEnd"/>
+            <w:r>
+              <w:rPr>
+                <w:color w:val="00B0F0"/>
+              </w:rPr>
+              <w:t xml:space="preserve"> == 'none') %}</w:t>
+            </w:r>
+          </w:p>
+          <w:p>
+            <w:pPr>
+              <w:pStyle w:val="BodyText"/>
+            </w:pPr>
+            <w:r>
+              <w:t xml:space="preserve">Take the Guided Assistant Interview for detailed steps on how to </w:t>
+            </w:r>
+            <w:r>
+              <w:t>start a court case:</w:t>
             </w:r>
           </w:p>
           <w:p>
@@ -1681,261 +2074,46 @@
               <w:rPr>
                 <w:b/>
               </w:rPr>
-              <w:t>Respond in your case to end your marriage</w:t>
-            </w:r>
-            <w:r>
-              <w:t xml:space="preserve"> </w:t>
-            </w:r>
-          </w:p>
-          <w:p>
-            <w:pPr>
-              <w:pStyle w:val="BodyText"/>
-              <w:rPr>
-                <w:color w:val="00B050"/>
-              </w:rPr>
-            </w:pPr>
-            <w:r>
-              <w:rPr>
-                <w:color w:val="92D050"/>
-              </w:rPr>
-              <w:t xml:space="preserve">     </w:t>
-            </w:r>
-            <w:r>
-              <w:rPr>
-                <w:color w:val="00B050"/>
+              <w:t>Start a divorce, dissolution or legal separation case</w:t>
+            </w:r>
+          </w:p>
+          <w:p>
+            <w:pPr>
+              <w:pStyle w:val="BodyText"/>
+              <w:rPr>
+                <w:b/>
+              </w:rPr>
+            </w:pPr>
+            <w:r>
+              <w:rPr>
+                <w:b/>
+              </w:rPr>
+              <w:t>Start a custody case</w:t>
+            </w:r>
+          </w:p>
+          <w:p>
+            <w:pPr>
+              <w:pStyle w:val="BodyText"/>
+            </w:pPr>
+            <w:r>
+              <w:rPr>
+                <w:color w:val="00B0F0"/>
               </w:rPr>
               <w:t xml:space="preserve">{%p </w:t>
             </w:r>
             <w:proofErr w:type="spellStart"/>
             <w:r>
               <w:rPr>
-                <w:color w:val="00B050"/>
-              </w:rPr>
-              <w:t>elif</w:t>
+                <w:color w:val="00B0F0"/>
+              </w:rPr>
+              <w:t>endif</w:t>
             </w:r>
             <w:proofErr w:type="spellEnd"/>
             <w:r>
               <w:rPr>
-                <w:color w:val="00B050"/>
-              </w:rPr>
-              <w:t xml:space="preserve"> </w:t>
-            </w:r>
-            <w:proofErr w:type="spellStart"/>
-            <w:r>
-              <w:rPr>
-                <w:color w:val="00B050"/>
-              </w:rPr>
-              <w:t>case_type</w:t>
-            </w:r>
-            <w:proofErr w:type="spellEnd"/>
-            <w:r>
-              <w:rPr>
-                <w:color w:val="00B050"/>
-              </w:rPr>
-              <w:t xml:space="preserve"> == 'custody'</w:t>
-            </w:r>
-            <w:r>
-              <w:rPr>
-                <w:color w:val="00B050"/>
-              </w:rPr>
-              <w:t xml:space="preserve"> </w:t>
-            </w:r>
-            <w:r>
-              <w:rPr>
-                <w:color w:val="00B050"/>
-              </w:rPr>
-              <w:t>%</w:t>
-            </w:r>
-            <w:r>
-              <w:rPr>
-                <w:color w:val="00B050"/>
-              </w:rPr>
-              <w:t>}</w:t>
-            </w:r>
-          </w:p>
-          <w:p>
-            <w:pPr>
-              <w:pStyle w:val="BodyText"/>
-              <w:rPr>
-                <w:b/>
-              </w:rPr>
-            </w:pPr>
-            <w:r>
-              <w:rPr>
-                <w:b/>
-              </w:rPr>
-              <w:t>Respond in your custody case</w:t>
-            </w:r>
-          </w:p>
-          <w:p>
-            <w:pPr>
-              <w:pStyle w:val="BodyText"/>
-              <w:rPr>
-                <w:color w:val="00B050"/>
-              </w:rPr>
-            </w:pPr>
-            <w:r>
-              <w:rPr>
-                <w:b/>
-                <w:color w:val="00B050"/>
-              </w:rPr>
-              <w:t xml:space="preserve">        </w:t>
-            </w:r>
-            <w:r>
-              <w:rPr>
-                <w:color w:val="00B050"/>
-              </w:rPr>
-              <w:t xml:space="preserve">{%p </w:t>
-            </w:r>
-            <w:proofErr w:type="spellStart"/>
-            <w:r>
-              <w:rPr>
-                <w:color w:val="00B050"/>
-              </w:rPr>
-              <w:t>endif</w:t>
-            </w:r>
-            <w:proofErr w:type="spellEnd"/>
-            <w:r>
-              <w:rPr>
-                <w:color w:val="00B050"/>
+                <w:color w:val="00B0F0"/>
               </w:rPr>
               <w:t xml:space="preserve"> %}</w:t>
-            </w:r>
-          </w:p>
-          <w:p>
-            <w:pPr>
-              <w:pStyle w:val="BodyText"/>
-              <w:rPr>
-                <w:color w:val="92D050"/>
-              </w:rPr>
-            </w:pPr>
-            <w:r>
-              <w:rPr>
-                <w:color w:val="92D050"/>
-              </w:rPr>
-              <w:t xml:space="preserve">     </w:t>
-            </w:r>
-            <w:r>
-              <w:rPr>
-                <w:color w:val="92D050"/>
-              </w:rPr>
-              <w:t xml:space="preserve">{%p </w:t>
-            </w:r>
-            <w:proofErr w:type="spellStart"/>
-            <w:r>
-              <w:rPr>
-                <w:color w:val="92D050"/>
-              </w:rPr>
-              <w:t>endif</w:t>
-            </w:r>
-            <w:proofErr w:type="spellEnd"/>
-            <w:r>
-              <w:rPr>
-                <w:color w:val="92D050"/>
-              </w:rPr>
-              <w:t xml:space="preserve"> %}</w:t>
-            </w:r>
-          </w:p>
-          <w:p>
-            <w:pPr>
-              <w:pStyle w:val="BodyText"/>
-              <w:rPr>
-                <w:color w:val="FFC000"/>
-              </w:rPr>
-            </w:pPr>
-            <w:r>
-              <w:rPr>
-                <w:color w:val="FFC000"/>
-              </w:rPr>
-              <w:t xml:space="preserve">   </w:t>
-            </w:r>
-            <w:r>
-              <w:rPr>
-                <w:color w:val="FFC000"/>
-              </w:rPr>
-              <w:t xml:space="preserve">{%p </w:t>
-            </w:r>
-            <w:proofErr w:type="spellStart"/>
-            <w:r>
-              <w:rPr>
-                <w:color w:val="FFC000"/>
-              </w:rPr>
-              <w:t>endif</w:t>
-            </w:r>
-            <w:proofErr w:type="spellEnd"/>
-            <w:r>
-              <w:rPr>
-                <w:color w:val="FFC000"/>
-              </w:rPr>
-              <w:t xml:space="preserve"> %}</w:t>
-            </w:r>
-          </w:p>
-          <w:p>
-            <w:pPr>
-              <w:pStyle w:val="BodyText"/>
-            </w:pPr>
-            <w:r>
-              <w:rPr>
-                <w:color w:val="FF0000"/>
-              </w:rPr>
-              <w:t xml:space="preserve">{%p </w:t>
-            </w:r>
-            <w:proofErr w:type="spellStart"/>
-            <w:r>
-              <w:rPr>
-                <w:color w:val="FF0000"/>
-              </w:rPr>
-              <w:t>endif</w:t>
-            </w:r>
-            <w:proofErr w:type="spellEnd"/>
-            <w:r>
-              <w:rPr>
-                <w:color w:val="FF0000"/>
-              </w:rPr>
-              <w:t xml:space="preserve"> %}</w:t>
-            </w:r>
-          </w:p>
-          <w:p>
-            <w:pPr>
-              <w:pStyle w:val="BodyText"/>
-            </w:pPr>
-          </w:p>
-          <w:p>
-            <w:pPr>
-              <w:pStyle w:val="BodyText"/>
-            </w:pPr>
-            <w:r>
-              <w:t xml:space="preserve">Take the Guided Assistant Interview for detailed steps on how to </w:t>
-            </w:r>
-            <w:r>
-              <w:t>start a court case:</w:t>
-            </w:r>
-          </w:p>
-          <w:p>
-            <w:pPr>
-              <w:pStyle w:val="BodyText"/>
-            </w:pPr>
-            <w:r>
-              <w:rPr>
-                <w:b/>
-              </w:rPr>
-              <w:t>Start a divorce, dissolution or legal separation case</w:t>
-            </w:r>
-          </w:p>
-          <w:p>
-            <w:pPr>
-              <w:pStyle w:val="BodyText"/>
-            </w:pPr>
-          </w:p>
-          <w:p>
-            <w:pPr>
-              <w:pStyle w:val="BodyText"/>
-            </w:pPr>
-            <w:r>
-              <w:rPr>
-                <w:b/>
-              </w:rPr>
-              <w:t>Start a custody case</w:t>
             </w:r>
           </w:p>
         </w:tc>
@@ -1943,7 +2121,7 @@
       <w:tr>
         <w:tc>
           <w:tcPr>
-            <w:tcW w:w="2358" w:type="dxa"/>
+            <w:tcW w:w="2628" w:type="dxa"/>
           </w:tcPr>
           <w:p>
             <w:pPr>
@@ -1973,7 +2151,7 @@
         </w:tc>
         <w:tc>
           <w:tcPr>
-            <w:tcW w:w="7354" w:type="dxa"/>
+            <w:tcW w:w="7612" w:type="dxa"/>
           </w:tcPr>
           <w:p>
             <w:pPr>
@@ -1985,7 +2163,7 @@
       <w:tr>
         <w:tc>
           <w:tcPr>
-            <w:tcW w:w="2358" w:type="dxa"/>
+            <w:tcW w:w="2628" w:type="dxa"/>
           </w:tcPr>
           <w:p>
             <w:pPr>
@@ -2014,7 +2192,7 @@
         </w:tc>
         <w:tc>
           <w:tcPr>
-            <w:tcW w:w="7354" w:type="dxa"/>
+            <w:tcW w:w="7612" w:type="dxa"/>
           </w:tcPr>
           <w:p>
             <w:pPr>
@@ -2026,7 +2204,7 @@
       <w:tr>
         <w:tc>
           <w:tcPr>
-            <w:tcW w:w="2358" w:type="dxa"/>
+            <w:tcW w:w="2628" w:type="dxa"/>
           </w:tcPr>
           <w:p>
             <w:pPr>
@@ -2040,7 +2218,17 @@
               <w:t>j</w:t>
             </w:r>
             <w:r>
-              <w:t xml:space="preserve">udge for a </w:t>
+              <w:t xml:space="preserve">udge for </w:t>
+            </w:r>
+            <w:r>
+              <w:lastRenderedPageBreak/>
+              <w:t>a</w:t>
+            </w:r>
+            <w:r>
+              <w:t>n "interim"</w:t>
+            </w:r>
+            <w:r>
+              <w:t xml:space="preserve"> </w:t>
             </w:r>
             <w:r>
               <w:t>c</w:t>
@@ -2082,13 +2270,14 @@
         </w:tc>
         <w:tc>
           <w:tcPr>
-            <w:tcW w:w="7354" w:type="dxa"/>
+            <w:tcW w:w="7612" w:type="dxa"/>
           </w:tcPr>
           <w:p>
             <w:pPr>
               <w:pStyle w:val="H3numberedfordirections"/>
             </w:pPr>
             <w:r>
+              <w:lastRenderedPageBreak/>
               <w:t>Fill out</w:t>
             </w:r>
             <w:r>
@@ -2127,6 +2316,7 @@
               </w:numPr>
             </w:pPr>
             <w:r>
+              <w:lastRenderedPageBreak/>
               <w:t>At the top of the form, write the names and case number on the other documents in your case.</w:t>
             </w:r>
           </w:p>
@@ -2151,11 +2341,7 @@
               </w:numPr>
             </w:pPr>
             <w:r>
-              <w:t xml:space="preserve">On the last page, at the bottom of form, fill out the Certificate of Service. Check the boxes that tell the court </w:t>
-            </w:r>
-            <w:r>
-              <w:lastRenderedPageBreak/>
-              <w:t>how you plan to serve the other parent.</w:t>
+              <w:t>On the last page, at the bottom of form, fill out the Certificate of Service. Check the boxes that tell the court how you plan to serve the other parent.</w:t>
             </w:r>
           </w:p>
           <w:p>
@@ -2438,7 +2624,14 @@
                 <w:rPr>
                   <w:rStyle w:val="Hyperlink"/>
                 </w:rPr>
-                <w:t xml:space="preserve">How to Fill out the Child Support Guidelines Affidavit </w:t>
+                <w:t xml:space="preserve">How </w:t>
+              </w:r>
+              <w:r>
+                <w:rPr>
+                  <w:rStyle w:val="Hyperlink"/>
+                </w:rPr>
+                <w:lastRenderedPageBreak/>
+                <w:t xml:space="preserve">to Fill out the Child Support Guidelines Affidavit </w:t>
               </w:r>
               <w:r>
                 <w:rPr>
@@ -2446,7 +2639,7 @@
                   <w:noProof/>
                 </w:rPr>
                 <w:drawing>
-                  <wp:inline distT="0" distB="0" distL="0" distR="0" wp14:anchorId="004201E0" wp14:editId="7F4E951C">
+                  <wp:inline distT="0" distB="0" distL="0" distR="0" wp14:anchorId="00BB27F5" wp14:editId="26F8A597">
                     <wp:extent cx="222250" cy="88900"/>
                     <wp:effectExtent l="0" t="0" r="6350" b="6350"/>
                     <wp:docPr id="1" name="Picture 1" descr="PDF"/>
@@ -2534,15 +2727,16 @@
                 <w:sz w:val="24"/>
                 <w:szCs w:val="24"/>
               </w:rPr>
-              <w:t>one_</w:t>
-            </w:r>
+              <w:t>number_of_children</w:t>
+            </w:r>
+            <w:proofErr w:type="spellEnd"/>
             <w:r>
               <w:rPr>
                 <w:rFonts w:ascii="Tahoma" w:eastAsia="Times New Roman" w:hAnsi="Tahoma" w:cs="Tahoma"/>
                 <w:sz w:val="24"/>
                 <w:szCs w:val="24"/>
               </w:rPr>
-              <w:t>child</w:t>
+              <w:t xml:space="preserve">  == "one"</w:t>
             </w:r>
             <w:r>
               <w:rPr>
@@ -2550,16 +2744,15 @@
                 <w:sz w:val="24"/>
                 <w:szCs w:val="24"/>
               </w:rPr>
-              <w:t>_tf</w:t>
-            </w:r>
-            <w:proofErr w:type="spellEnd"/>
+              <w:t xml:space="preserve"> </w:t>
+            </w:r>
             <w:r>
               <w:rPr>
                 <w:rFonts w:ascii="Tahoma" w:eastAsia="Times New Roman" w:hAnsi="Tahoma" w:cs="Tahoma"/>
                 <w:sz w:val="24"/>
                 <w:szCs w:val="24"/>
               </w:rPr>
-              <w:t xml:space="preserve"> %}</w:t>
+              <w:t>%}</w:t>
             </w:r>
           </w:p>
           <w:p>
@@ -2585,7 +2778,6 @@
               <w:pStyle w:val="BodyText"/>
             </w:pPr>
             <w:r>
-              <w:lastRenderedPageBreak/>
               <w:t>The child su</w:t>
             </w:r>
             <w:r>
@@ -2664,16 +2856,14 @@
               </w:rPr>
               <w:t xml:space="preserve">{%p </w:t>
             </w:r>
-            <w:proofErr w:type="spellStart"/>
             <w:r>
               <w:rPr>
                 <w:rFonts w:ascii="Tahoma" w:eastAsia="Times New Roman" w:hAnsi="Tahoma" w:cs="Tahoma"/>
                 <w:sz w:val="24"/>
                 <w:szCs w:val="24"/>
               </w:rPr>
-              <w:t>endif</w:t>
-            </w:r>
-            <w:proofErr w:type="spellEnd"/>
+              <w:t>else</w:t>
+            </w:r>
             <w:r>
               <w:rPr>
                 <w:rFonts w:ascii="Tahoma" w:eastAsia="Times New Roman" w:hAnsi="Tahoma" w:cs="Tahoma"/>
@@ -2685,37 +2875,6 @@
           </w:p>
           <w:p>
             <w:pPr>
-              <w:spacing w:after="160" w:line="259" w:lineRule="auto"/>
-              <w:rPr>
-                <w:rFonts w:ascii="Tahoma" w:eastAsia="Times New Roman" w:hAnsi="Tahoma" w:cs="Tahoma"/>
-                <w:sz w:val="24"/>
-                <w:szCs w:val="24"/>
-              </w:rPr>
-            </w:pPr>
-            <w:r>
-              <w:rPr>
-                <w:rFonts w:ascii="Tahoma" w:eastAsia="Times New Roman" w:hAnsi="Tahoma" w:cs="Tahoma"/>
-                <w:sz w:val="24"/>
-                <w:szCs w:val="24"/>
-              </w:rPr>
-              <w:t xml:space="preserve">{%p if </w:t>
-            </w:r>
-            <w:proofErr w:type="spellStart"/>
-            <w:r>
-              <w:t>more_child_TF</w:t>
-            </w:r>
-            <w:proofErr w:type="spellEnd"/>
-            <w:r>
-              <w:rPr>
-                <w:rFonts w:ascii="Tahoma" w:eastAsia="Times New Roman" w:hAnsi="Tahoma" w:cs="Tahoma"/>
-                <w:sz w:val="24"/>
-                <w:szCs w:val="24"/>
-              </w:rPr>
-              <w:t xml:space="preserve"> %}</w:t>
-            </w:r>
-          </w:p>
-          <w:p>
-            <w:pPr>
               <w:pStyle w:val="Heading3"/>
               <w:outlineLvl w:val="2"/>
             </w:pPr>
@@ -2896,6 +3055,7 @@
               <w:ind w:left="332"/>
             </w:pPr>
             <w:r>
+              <w:lastRenderedPageBreak/>
               <w:t xml:space="preserve">If one parent has “primary custody” of at least 1 child, but the parents have “shared custody” of at least 1 child, you and the other parent have “hybrid” custody.  For example, 1 child stays almost all the time with 1 parent, and the other child spends 1 week with one parent and the </w:t>
             </w:r>
             <w:proofErr w:type="gramStart"/>
@@ -2913,7 +3073,6 @@
               <w:ind w:left="332"/>
             </w:pPr>
             <w:r>
-              <w:lastRenderedPageBreak/>
               <w:t xml:space="preserve">If you and the other parent have “primary custody” of at least 1 </w:t>
             </w:r>
             <w:proofErr w:type="gramStart"/>
@@ -2925,6 +3084,7 @@
               <w:t xml:space="preserve"> and neither of you have “shared custody” of any child, you and the other parent have “divided custody.”  For example, 1 child spends almost all their nights with the other parent, and the other children spend almost all their nights with you.  </w:t>
             </w:r>
           </w:p>
+          <w:p/>
           <w:p>
             <w:pPr>
               <w:pStyle w:val="Heading3"/>
@@ -2963,6 +3123,22 @@
           </w:p>
           <w:p>
             <w:pPr>
+              <w:pStyle w:val="BodyText"/>
+            </w:pPr>
+            <w:r>
+              <w:t xml:space="preserve">{%p </w:t>
+            </w:r>
+            <w:proofErr w:type="spellStart"/>
+            <w:r>
+              <w:t>endif</w:t>
+            </w:r>
+            <w:proofErr w:type="spellEnd"/>
+            <w:r>
+              <w:t xml:space="preserve"> %}</w:t>
+            </w:r>
+          </w:p>
+          <w:p>
+            <w:pPr>
               <w:pStyle w:val="Heading3"/>
               <w:outlineLvl w:val="2"/>
             </w:pPr>
@@ -2998,45 +3174,12 @@
           <w:p>
             <w:pPr>
               <w:pStyle w:val="BodyText"/>
+              <w:rPr>
+                <w:rFonts w:ascii="Tahoma" w:eastAsia="Times New Roman" w:hAnsi="Tahoma" w:cs="Tahoma"/>
+              </w:rPr>
             </w:pPr>
             <w:r>
               <w:t>The proposed order shows the court and the other parent the order you need.</w:t>
-            </w:r>
-          </w:p>
-          <w:p>
-            <w:pPr>
-              <w:spacing w:after="160" w:line="259" w:lineRule="auto"/>
-              <w:rPr>
-                <w:rFonts w:ascii="Tahoma" w:eastAsia="Times New Roman" w:hAnsi="Tahoma" w:cs="Tahoma"/>
-                <w:sz w:val="24"/>
-                <w:szCs w:val="24"/>
-              </w:rPr>
-            </w:pPr>
-            <w:r>
-              <w:rPr>
-                <w:rFonts w:ascii="Tahoma" w:eastAsia="Times New Roman" w:hAnsi="Tahoma" w:cs="Tahoma"/>
-                <w:sz w:val="24"/>
-                <w:szCs w:val="24"/>
-              </w:rPr>
-              <w:t xml:space="preserve">{%p </w:t>
-            </w:r>
-            <w:proofErr w:type="spellStart"/>
-            <w:r>
-              <w:rPr>
-                <w:rFonts w:ascii="Tahoma" w:eastAsia="Times New Roman" w:hAnsi="Tahoma" w:cs="Tahoma"/>
-                <w:sz w:val="24"/>
-                <w:szCs w:val="24"/>
-              </w:rPr>
-              <w:t>endif</w:t>
-            </w:r>
-            <w:proofErr w:type="spellEnd"/>
-            <w:r>
-              <w:rPr>
-                <w:rFonts w:ascii="Tahoma" w:eastAsia="Times New Roman" w:hAnsi="Tahoma" w:cs="Tahoma"/>
-                <w:sz w:val="24"/>
-                <w:szCs w:val="24"/>
-              </w:rPr>
-              <w:t xml:space="preserve"> %}</w:t>
             </w:r>
           </w:p>
         </w:tc>
@@ -3044,7 +3187,7 @@
       <w:tr>
         <w:tc>
           <w:tcPr>
-            <w:tcW w:w="2358" w:type="dxa"/>
+            <w:tcW w:w="2628" w:type="dxa"/>
           </w:tcPr>
           <w:p>
             <w:pPr>
@@ -3074,7 +3217,7 @@
         </w:tc>
         <w:tc>
           <w:tcPr>
-            <w:tcW w:w="7354" w:type="dxa"/>
+            <w:tcW w:w="7612" w:type="dxa"/>
           </w:tcPr>
           <w:p/>
         </w:tc>
@@ -3082,7 +3225,7 @@
       <w:tr>
         <w:tc>
           <w:tcPr>
-            <w:tcW w:w="2358" w:type="dxa"/>
+            <w:tcW w:w="2628" w:type="dxa"/>
           </w:tcPr>
           <w:p>
             <w:pPr>
@@ -3111,7 +3254,7 @@
         </w:tc>
         <w:tc>
           <w:tcPr>
-            <w:tcW w:w="7354" w:type="dxa"/>
+            <w:tcW w:w="7612" w:type="dxa"/>
           </w:tcPr>
           <w:p/>
         </w:tc>
@@ -3119,7 +3262,7 @@
       <w:tr>
         <w:tc>
           <w:tcPr>
-            <w:tcW w:w="2358" w:type="dxa"/>
+            <w:tcW w:w="2628" w:type="dxa"/>
           </w:tcPr>
           <w:p>
             <w:pPr>
@@ -3130,7 +3273,11 @@
               <w:t>Find out who count</w:t>
             </w:r>
             <w:r>
-              <w:t>s as your child's legal parents</w:t>
+              <w:t xml:space="preserve">s as your child's </w:t>
+            </w:r>
+            <w:r>
+              <w:lastRenderedPageBreak/>
+              <w:t>legal parents</w:t>
             </w:r>
           </w:p>
           <w:p>
@@ -3141,13 +3288,14 @@
         </w:tc>
         <w:tc>
           <w:tcPr>
-            <w:tcW w:w="7354" w:type="dxa"/>
+            <w:tcW w:w="7612" w:type="dxa"/>
           </w:tcPr>
           <w:p>
             <w:pPr>
               <w:pStyle w:val="BodyText"/>
             </w:pPr>
             <w:r>
+              <w:lastRenderedPageBreak/>
               <w:t xml:space="preserve">Paternity refers to a child’s </w:t>
             </w:r>
             <w:r>
@@ -3176,7 +3324,11 @@
               <w:t xml:space="preserve">Proving the </w:t>
             </w:r>
             <w:r>
-              <w:t xml:space="preserve">biological father of a child is called “establishing paternity.”  </w:t>
+              <w:t xml:space="preserve">biological father of a child is called “establishing </w:t>
+            </w:r>
+            <w:r>
+              <w:lastRenderedPageBreak/>
+              <w:t xml:space="preserve">paternity.”  </w:t>
             </w:r>
           </w:p>
           <w:p>
@@ -3215,7 +3367,6 @@
               <w:pStyle w:val="ListParagraph"/>
             </w:pPr>
             <w:r>
-              <w:lastRenderedPageBreak/>
               <w:t xml:space="preserve">child support, </w:t>
             </w:r>
           </w:p>
@@ -3401,6 +3552,7 @@
               <w:outlineLvl w:val="2"/>
             </w:pPr>
             <w:r>
+              <w:lastRenderedPageBreak/>
               <w:t>Start a Case with CSSD</w:t>
             </w:r>
           </w:p>
@@ -3444,7 +3596,6 @@
               <w:pStyle w:val="ListParagraph"/>
             </w:pPr>
             <w:r>
-              <w:lastRenderedPageBreak/>
               <w:t xml:space="preserve">If CSSD establishes paternity, they will order child support.  Either parent can open a custody case and ask the court for a Parenting Plan so both parents can spend time with their child.  </w:t>
             </w:r>
           </w:p>
@@ -3609,7 +3760,11 @@
               <w:pStyle w:val="ListParagraph"/>
             </w:pPr>
             <w:r>
-              <w:t xml:space="preserve">If you are married and the husband is not the biological father, you can ask the judge to disestablish the husband’s paternity and establish another man’s paternity. </w:t>
+              <w:t xml:space="preserve">If you are married and the husband is not the biological father, you can ask the judge to disestablish the husband’s paternity </w:t>
+            </w:r>
+            <w:r>
+              <w:lastRenderedPageBreak/>
+              <w:t xml:space="preserve">and establish another man’s paternity. </w:t>
             </w:r>
             <w:proofErr w:type="gramStart"/>
             <w:r>
@@ -3669,11 +3824,7 @@
               <w:pStyle w:val="BodyText"/>
             </w:pPr>
             <w:r>
-              <w:t xml:space="preserve">Info about same sex, transgender, in vitro birth and surrogate parents </w:t>
-            </w:r>
-            <w:r>
-              <w:lastRenderedPageBreak/>
-              <w:t>added here – see a lawyer.</w:t>
+              <w:t>Info about same sex, transgender, in vitro birth and surrogate parents added here – see a lawyer.</w:t>
             </w:r>
           </w:p>
         </w:tc>
@@ -3681,7 +3832,7 @@
       <w:tr>
         <w:tc>
           <w:tcPr>
-            <w:tcW w:w="2358" w:type="dxa"/>
+            <w:tcW w:w="2628" w:type="dxa"/>
           </w:tcPr>
           <w:p>
             <w:pPr>
@@ -3711,7 +3862,7 @@
         </w:tc>
         <w:tc>
           <w:tcPr>
-            <w:tcW w:w="7354" w:type="dxa"/>
+            <w:tcW w:w="7612" w:type="dxa"/>
           </w:tcPr>
           <w:p/>
         </w:tc>
@@ -3719,7 +3870,7 @@
       <w:tr>
         <w:tc>
           <w:tcPr>
-            <w:tcW w:w="2358" w:type="dxa"/>
+            <w:tcW w:w="2628" w:type="dxa"/>
           </w:tcPr>
           <w:p>
             <w:pPr>
@@ -3729,7 +3880,7 @@
         </w:tc>
         <w:tc>
           <w:tcPr>
-            <w:tcW w:w="7354" w:type="dxa"/>
+            <w:tcW w:w="7612" w:type="dxa"/>
           </w:tcPr>
           <w:p/>
         </w:tc>
@@ -3737,7 +3888,7 @@
       <w:tr>
         <w:tc>
           <w:tcPr>
-            <w:tcW w:w="2358" w:type="dxa"/>
+            <w:tcW w:w="2628" w:type="dxa"/>
           </w:tcPr>
           <w:p>
             <w:pPr>
@@ -3752,7 +3903,7 @@
         </w:tc>
         <w:tc>
           <w:tcPr>
-            <w:tcW w:w="7354" w:type="dxa"/>
+            <w:tcW w:w="7612" w:type="dxa"/>
           </w:tcPr>
           <w:p>
             <w:pPr>
@@ -3838,7 +3989,7 @@
       <w:tr>
         <w:tc>
           <w:tcPr>
-            <w:tcW w:w="2358" w:type="dxa"/>
+            <w:tcW w:w="2628" w:type="dxa"/>
           </w:tcPr>
           <w:p>
             <w:pPr>
@@ -3848,7 +3999,7 @@
         </w:tc>
         <w:tc>
           <w:tcPr>
-            <w:tcW w:w="7354" w:type="dxa"/>
+            <w:tcW w:w="7612" w:type="dxa"/>
           </w:tcPr>
           <w:p>
             <w:pPr>
@@ -3982,7 +4133,7 @@
       <w:tr>
         <w:tc>
           <w:tcPr>
-            <w:tcW w:w="2358" w:type="dxa"/>
+            <w:tcW w:w="2628" w:type="dxa"/>
           </w:tcPr>
           <w:p>
             <w:pPr>
@@ -4011,7 +4162,7 @@
         </w:tc>
         <w:tc>
           <w:tcPr>
-            <w:tcW w:w="7354" w:type="dxa"/>
+            <w:tcW w:w="7612" w:type="dxa"/>
           </w:tcPr>
           <w:p>
             <w:pPr>
@@ -4023,7 +4174,7 @@
       <w:tr>
         <w:tc>
           <w:tcPr>
-            <w:tcW w:w="2358" w:type="dxa"/>
+            <w:tcW w:w="2628" w:type="dxa"/>
           </w:tcPr>
           <w:p>
             <w:pPr>
@@ -4031,19 +4182,24 @@
               <w:outlineLvl w:val="1"/>
             </w:pPr>
             <w:r>
-              <w:t>Learn about the Alaska Child Support Services Division (CSSD)</w:t>
+              <w:t xml:space="preserve">Learn about the Alaska Child Support Services </w:t>
+            </w:r>
+            <w:r>
+              <w:lastRenderedPageBreak/>
+              <w:t>Division (CSSD)</w:t>
             </w:r>
           </w:p>
         </w:tc>
         <w:tc>
           <w:tcPr>
-            <w:tcW w:w="7354" w:type="dxa"/>
+            <w:tcW w:w="7612" w:type="dxa"/>
           </w:tcPr>
           <w:p>
             <w:pPr>
               <w:pStyle w:val="BodyText"/>
             </w:pPr>
             <w:r>
+              <w:lastRenderedPageBreak/>
               <w:t xml:space="preserve">The Child Support Services Division (CSSD) is the state agency that makes child support orders.  </w:t>
             </w:r>
           </w:p>
@@ -4070,7 +4226,11 @@
               <w:ind w:left="376"/>
             </w:pPr>
             <w:r>
-              <w:t xml:space="preserve">If your children already get public assistance or they are in state custody, CSSD makes a child support order automatically and opens a case. If they make an order they will also try to collect the child support. </w:t>
+              <w:t xml:space="preserve">If your children already get public assistance or they are in state custody, CSSD makes a child support order automatically and </w:t>
+            </w:r>
+            <w:r>
+              <w:lastRenderedPageBreak/>
+              <w:t xml:space="preserve">opens a case. If they make an order they will also try to collect the child support. </w:t>
             </w:r>
           </w:p>
           <w:p>
@@ -4112,11 +4272,7 @@
               <w:ind w:left="556"/>
             </w:pPr>
             <w:r>
-              <w:t xml:space="preserve">If CSSD ordered the child support, and their review shows the order </w:t>
-            </w:r>
-            <w:r>
-              <w:lastRenderedPageBreak/>
-              <w:t xml:space="preserve">should be changed, CSSD will change it. </w:t>
+              <w:t xml:space="preserve">If CSSD ordered the child support, and their review shows the order should be changed, CSSD will change it. </w:t>
             </w:r>
           </w:p>
           <w:p>
@@ -4335,6 +4491,7 @@
               <w:ind w:left="376"/>
             </w:pPr>
             <w:r>
+              <w:lastRenderedPageBreak/>
               <w:t xml:space="preserve">For help, watch CS.SD’s  Tutorial - </w:t>
             </w:r>
             <w:hyperlink r:id="rId32" w:history="1">
@@ -4403,11 +4560,7 @@
               <w:ind w:left="376"/>
             </w:pPr>
             <w:r>
-              <w:t xml:space="preserve">If you know who the other parent is, but you do not know where they </w:t>
-            </w:r>
-            <w:r>
-              <w:lastRenderedPageBreak/>
-              <w:t>are, you can ask CSSD to help find them.</w:t>
+              <w:t>If you know who the other parent is, but you do not know where they are, you can ask CSSD to help find them.</w:t>
             </w:r>
           </w:p>
           <w:p>
@@ -4587,6 +4740,7 @@
               <w:ind w:left="376"/>
             </w:pPr>
             <w:r>
+              <w:lastRenderedPageBreak/>
               <w:t xml:space="preserve">Read </w:t>
             </w:r>
             <w:hyperlink r:id="rId34" w:history="1">
@@ -4700,7 +4854,6 @@
                 <w:sz w:val="24"/>
                 <w:szCs w:val="24"/>
               </w:rPr>
-              <w:lastRenderedPageBreak/>
               <w:t xml:space="preserve">Answers to Frequently Asked </w:t>
             </w:r>
             <w:hyperlink r:id="rId38" w:history="1">
@@ -4802,7 +4955,7 @@
       <w:tr>
         <w:tc>
           <w:tcPr>
-            <w:tcW w:w="2358" w:type="dxa"/>
+            <w:tcW w:w="2628" w:type="dxa"/>
           </w:tcPr>
           <w:p>
             <w:pPr>
@@ -4832,7 +4985,7 @@
         </w:tc>
         <w:tc>
           <w:tcPr>
-            <w:tcW w:w="7354" w:type="dxa"/>
+            <w:tcW w:w="7612" w:type="dxa"/>
           </w:tcPr>
           <w:p>
             <w:pPr>
@@ -4844,7 +4997,7 @@
       <w:tr>
         <w:tc>
           <w:tcPr>
-            <w:tcW w:w="2358" w:type="dxa"/>
+            <w:tcW w:w="2628" w:type="dxa"/>
           </w:tcPr>
           <w:p>
             <w:pPr>
@@ -4864,7 +5017,7 @@
         </w:tc>
         <w:tc>
           <w:tcPr>
-            <w:tcW w:w="7354" w:type="dxa"/>
+            <w:tcW w:w="7612" w:type="dxa"/>
           </w:tcPr>
           <w:p>
             <w:pPr>
@@ -5116,7 +5269,7 @@
       <w:tr>
         <w:tc>
           <w:tcPr>
-            <w:tcW w:w="2358" w:type="dxa"/>
+            <w:tcW w:w="2628" w:type="dxa"/>
           </w:tcPr>
           <w:p>
             <w:pPr>
@@ -5126,7 +5279,7 @@
         </w:tc>
         <w:tc>
           <w:tcPr>
-            <w:tcW w:w="7354" w:type="dxa"/>
+            <w:tcW w:w="7612" w:type="dxa"/>
           </w:tcPr>
           <w:p>
             <w:pPr>
@@ -5186,7 +5339,6 @@
               <w:ind w:left="720"/>
             </w:pPr>
             <w:r>
-              <w:lastRenderedPageBreak/>
               <w:t xml:space="preserve">{%p </w:t>
             </w:r>
             <w:proofErr w:type="spellStart"/>
@@ -5407,7 +5559,7 @@
       <w:rPr>
         <w:noProof/>
       </w:rPr>
-      <w:t>3</w:t>
+      <w:t>10</w:t>
     </w:r>
     <w:r>
       <w:fldChar w:fldCharType="end"/>

</xml_diff>

<commit_message>
Deleted testing code in interview for different templates and deleted test templates from templates folder
</commit_message>
<xml_diff>
--- a/docassemble/ChildSupportDraftTemplate/data/templates/child_support_draft_template.docx
+++ b/docassemble/ChildSupportDraftTemplate/data/templates/child_support_draft_template.docx
@@ -5,8 +5,7 @@
     <w:tbl>
       <w:tblPr>
         <w:tblStyle w:val="TableGrid"/>
-        <w:tblW w:w="11116" w:type="dxa"/>
-        <w:tblInd w:w="-1165" w:type="dxa"/>
+        <w:tblW w:w="9918" w:type="dxa"/>
         <w:tblBorders>
           <w:top w:val="none" w:sz="0" w:space="0" w:color="auto"/>
           <w:left w:val="none" w:sz="0" w:space="0" w:color="auto"/>
@@ -15,34 +14,38 @@
           <w:insideH w:val="none" w:sz="0" w:space="0" w:color="auto"/>
           <w:insideV w:val="none" w:sz="0" w:space="0" w:color="auto"/>
         </w:tblBorders>
-        <w:tblLayout w:type="fixed"/>
-        <w:tblCellMar>
-          <w:left w:w="0" w:type="dxa"/>
-          <w:right w:w="115" w:type="dxa"/>
-        </w:tblCellMar>
         <w:tblLook w:val="04A0" w:firstRow="1" w:lastRow="0" w:firstColumn="1" w:lastColumn="0" w:noHBand="0" w:noVBand="1"/>
       </w:tblPr>
       <w:tblGrid>
-        <w:gridCol w:w="1705"/>
-        <w:gridCol w:w="9411"/>
+        <w:gridCol w:w="2088"/>
+        <w:gridCol w:w="7830"/>
       </w:tblGrid>
       <w:tr>
         <w:tc>
           <w:tcPr>
-            <w:tcW w:w="1705" w:type="dxa"/>
+            <w:tcW w:w="9918" w:type="dxa"/>
+            <w:gridSpan w:val="2"/>
           </w:tcPr>
           <w:p>
-            <w:bookmarkStart w:id="0" w:name="_GoBack"/>
+            <w:pPr>
+              <w:pStyle w:val="BodyText"/>
+            </w:pPr>
             <w:r>
               <w:t>{%</w:t>
             </w:r>
+            <w:r>
+              <w:t>p</w:t>
+            </w:r>
+            <w:r>
+              <w:t xml:space="preserve"> if </w:t>
+            </w:r>
             <w:proofErr w:type="spellStart"/>
             <w:r>
-              <w:t>tr</w:t>
+              <w:t>existing_case</w:t>
             </w:r>
             <w:proofErr w:type="spellEnd"/>
             <w:r>
-              <w:t xml:space="preserve"> if </w:t>
+              <w:t xml:space="preserve"> == 'open' and </w:t>
             </w:r>
             <w:proofErr w:type="spellStart"/>
             <w:r>
@@ -53,260 +56,838 @@
               <w:t xml:space="preserve"> == 'ask' %}</w:t>
             </w:r>
           </w:p>
-        </w:tc>
-        <w:tc>
-          <w:tcPr>
-            <w:tcW w:w="9411" w:type="dxa"/>
-          </w:tcPr>
-          <w:p/>
+          <w:p>
+            <w:pPr>
+              <w:pStyle w:val="Title"/>
+              <w:rPr>
+                <w:rFonts w:eastAsia="Arial"/>
+              </w:rPr>
+            </w:pPr>
+            <w:r>
+              <w:rPr>
+                <w:rFonts w:eastAsia="Arial"/>
+              </w:rPr>
+              <w:t>Ask</w:t>
+            </w:r>
+            <w:r>
+              <w:rPr>
+                <w:rFonts w:eastAsia="Arial"/>
+              </w:rPr>
+              <w:t xml:space="preserve"> for an interim Child Support order while your case is going on</w:t>
+            </w:r>
+          </w:p>
+          <w:p>
+            <w:pPr>
+              <w:pStyle w:val="BodyText"/>
+            </w:pPr>
+            <w:r>
+              <w:t>{%</w:t>
+            </w:r>
+            <w:r>
+              <w:t>p else</w:t>
+            </w:r>
+            <w:r>
+              <w:t xml:space="preserve"> %}</w:t>
+            </w:r>
+          </w:p>
+          <w:p>
+            <w:pPr>
+              <w:pStyle w:val="Title"/>
+              <w:rPr>
+                <w:rFonts w:eastAsia="Arial"/>
+              </w:rPr>
+            </w:pPr>
+            <w:r>
+              <w:rPr>
+                <w:rFonts w:eastAsia="Arial"/>
+              </w:rPr>
+              <w:t>Ask for a Child Support order in Alaska</w:t>
+            </w:r>
+          </w:p>
+          <w:p>
+            <w:r>
+              <w:t>{%</w:t>
+            </w:r>
+            <w:r>
+              <w:t xml:space="preserve">p </w:t>
+            </w:r>
+            <w:proofErr w:type="spellStart"/>
+            <w:r>
+              <w:t>endif</w:t>
+            </w:r>
+            <w:proofErr w:type="spellEnd"/>
+            <w:r>
+              <w:t xml:space="preserve"> </w:t>
+            </w:r>
+            <w:r>
+              <w:t>%}</w:t>
+            </w:r>
+          </w:p>
         </w:tc>
       </w:tr>
       <w:tr>
         <w:tc>
           <w:tcPr>
-            <w:tcW w:w="1705" w:type="dxa"/>
+            <w:tcW w:w="2088" w:type="dxa"/>
           </w:tcPr>
           <w:p>
             <w:pPr>
-              <w:ind w:firstLine="720"/>
-              <w:jc w:val="right"/>
-            </w:pPr>
+              <w:pStyle w:val="Title"/>
+              <w:jc w:val="center"/>
+            </w:pPr>
+            <w:r>
+              <w:rPr>
+                <w:noProof/>
+              </w:rPr>
+              <mc:AlternateContent>
+                <mc:Choice Requires="wpg">
+                  <w:drawing>
+                    <wp:anchor distT="0" distB="0" distL="114300" distR="320040" simplePos="0" relativeHeight="251665408" behindDoc="1" locked="0" layoutInCell="1" allowOverlap="1" wp14:anchorId="228B0F16" wp14:editId="4BCE8CC4">
+                      <wp:simplePos x="0" y="0"/>
+                      <wp:positionH relativeFrom="column">
+                        <wp:posOffset>0</wp:posOffset>
+                      </wp:positionH>
+                      <wp:positionV relativeFrom="paragraph">
+                        <wp:posOffset>168275</wp:posOffset>
+                      </wp:positionV>
+                      <wp:extent cx="758952" cy="694944"/>
+                      <wp:effectExtent l="0" t="0" r="3175" b="10160"/>
+                      <wp:wrapTight wrapText="right">
+                        <wp:wrapPolygon edited="0">
+                          <wp:start x="542" y="0"/>
+                          <wp:lineTo x="0" y="1777"/>
+                          <wp:lineTo x="0" y="21324"/>
+                          <wp:lineTo x="16268" y="21324"/>
+                          <wp:lineTo x="17895" y="18954"/>
+                          <wp:lineTo x="21148" y="17770"/>
+                          <wp:lineTo x="21148" y="4739"/>
+                          <wp:lineTo x="17895" y="0"/>
+                          <wp:lineTo x="542" y="0"/>
+                        </wp:wrapPolygon>
+                      </wp:wrapTight>
+                      <wp:docPr id="1" name="Group 1"/>
+                      <wp:cNvGraphicFramePr/>
+                      <a:graphic xmlns:a="http://schemas.openxmlformats.org/drawingml/2006/main">
+                        <a:graphicData uri="http://schemas.microsoft.com/office/word/2010/wordprocessingGroup">
+                          <wpg:wgp>
+                            <wpg:cNvGrpSpPr/>
+                            <wpg:grpSpPr>
+                              <a:xfrm>
+                                <a:off x="0" y="0"/>
+                                <a:ext cx="758952" cy="694944"/>
+                                <a:chOff x="0" y="0"/>
+                                <a:chExt cx="761365" cy="695960"/>
+                              </a:xfrm>
+                            </wpg:grpSpPr>
+                            <wpg:grpSp>
+                              <wpg:cNvPr id="3" name="docshapegroup1"/>
+                              <wpg:cNvGrpSpPr>
+                                <a:grpSpLocks/>
+                              </wpg:cNvGrpSpPr>
+                              <wpg:grpSpPr bwMode="auto">
+                                <a:xfrm>
+                                  <a:off x="0" y="0"/>
+                                  <a:ext cx="596900" cy="695960"/>
+                                  <a:chOff x="805" y="-199"/>
+                                  <a:chExt cx="940" cy="1096"/>
+                                </a:xfrm>
+                              </wpg:grpSpPr>
+                              <wps:wsp>
+                                <wps:cNvPr id="4" name="docshape2"/>
+                                <wps:cNvSpPr>
+                                  <a:spLocks/>
+                                </wps:cNvSpPr>
+                                <wps:spPr bwMode="auto">
+                                  <a:xfrm>
+                                    <a:off x="817" y="-187"/>
+                                    <a:ext cx="915" cy="1071"/>
+                                  </a:xfrm>
+                                  <a:custGeom>
+                                    <a:avLst/>
+                                    <a:gdLst>
+                                      <a:gd name="T0" fmla="+- 0 903 818"/>
+                                      <a:gd name="T1" fmla="*/ T0 w 915"/>
+                                      <a:gd name="T2" fmla="+- 0 -97 -186"/>
+                                      <a:gd name="T3" fmla="*/ -97 h 1071"/>
+                                      <a:gd name="T4" fmla="+- 0 903 818"/>
+                                      <a:gd name="T5" fmla="*/ T4 w 915"/>
+                                      <a:gd name="T6" fmla="+- 0 -186 -186"/>
+                                      <a:gd name="T7" fmla="*/ -186 h 1071"/>
+                                      <a:gd name="T8" fmla="+- 0 1732 818"/>
+                                      <a:gd name="T9" fmla="*/ T8 w 915"/>
+                                      <a:gd name="T10" fmla="+- 0 -186 -186"/>
+                                      <a:gd name="T11" fmla="*/ -186 h 1071"/>
+                                      <a:gd name="T12" fmla="+- 0 1732 818"/>
+                                      <a:gd name="T13" fmla="*/ T12 w 915"/>
+                                      <a:gd name="T14" fmla="+- 0 799 -186"/>
+                                      <a:gd name="T15" fmla="*/ 799 h 1071"/>
+                                      <a:gd name="T16" fmla="+- 0 1642 818"/>
+                                      <a:gd name="T17" fmla="*/ T16 w 915"/>
+                                      <a:gd name="T18" fmla="+- 0 799 -186"/>
+                                      <a:gd name="T19" fmla="*/ 799 h 1071"/>
+                                      <a:gd name="T20" fmla="+- 0 1642 818"/>
+                                      <a:gd name="T21" fmla="*/ T20 w 915"/>
+                                      <a:gd name="T22" fmla="+- 0 884 -186"/>
+                                      <a:gd name="T23" fmla="*/ 884 h 1071"/>
+                                      <a:gd name="T24" fmla="+- 0 818 818"/>
+                                      <a:gd name="T25" fmla="*/ T24 w 915"/>
+                                      <a:gd name="T26" fmla="+- 0 884 -186"/>
+                                      <a:gd name="T27" fmla="*/ 884 h 1071"/>
+                                      <a:gd name="T28" fmla="+- 0 818 818"/>
+                                      <a:gd name="T29" fmla="*/ T28 w 915"/>
+                                      <a:gd name="T30" fmla="+- 0 -94 -186"/>
+                                      <a:gd name="T31" fmla="*/ -94 h 1071"/>
+                                      <a:gd name="T32" fmla="+- 0 1391 818"/>
+                                      <a:gd name="T33" fmla="*/ T32 w 915"/>
+                                      <a:gd name="T34" fmla="+- 0 -94 -186"/>
+                                      <a:gd name="T35" fmla="*/ -94 h 1071"/>
+                                      <a:gd name="T36" fmla="+- 0 1391 818"/>
+                                      <a:gd name="T37" fmla="*/ T36 w 915"/>
+                                      <a:gd name="T38" fmla="+- 0 151 -186"/>
+                                      <a:gd name="T39" fmla="*/ 151 h 1071"/>
+                                      <a:gd name="T40" fmla="+- 0 1637 818"/>
+                                      <a:gd name="T41" fmla="*/ T40 w 915"/>
+                                      <a:gd name="T42" fmla="+- 0 151 -186"/>
+                                      <a:gd name="T43" fmla="*/ 151 h 1071"/>
+                                      <a:gd name="T44" fmla="+- 0 1642 818"/>
+                                      <a:gd name="T45" fmla="*/ T44 w 915"/>
+                                      <a:gd name="T46" fmla="+- 0 884 -186"/>
+                                      <a:gd name="T47" fmla="*/ 884 h 1071"/>
+                                    </a:gdLst>
+                                    <a:ahLst/>
+                                    <a:cxnLst>
+                                      <a:cxn ang="0">
+                                        <a:pos x="T1" y="T3"/>
+                                      </a:cxn>
+                                      <a:cxn ang="0">
+                                        <a:pos x="T5" y="T7"/>
+                                      </a:cxn>
+                                      <a:cxn ang="0">
+                                        <a:pos x="T9" y="T11"/>
+                                      </a:cxn>
+                                      <a:cxn ang="0">
+                                        <a:pos x="T13" y="T15"/>
+                                      </a:cxn>
+                                      <a:cxn ang="0">
+                                        <a:pos x="T17" y="T19"/>
+                                      </a:cxn>
+                                      <a:cxn ang="0">
+                                        <a:pos x="T21" y="T23"/>
+                                      </a:cxn>
+                                      <a:cxn ang="0">
+                                        <a:pos x="T25" y="T27"/>
+                                      </a:cxn>
+                                      <a:cxn ang="0">
+                                        <a:pos x="T29" y="T31"/>
+                                      </a:cxn>
+                                      <a:cxn ang="0">
+                                        <a:pos x="T33" y="T35"/>
+                                      </a:cxn>
+                                      <a:cxn ang="0">
+                                        <a:pos x="T37" y="T39"/>
+                                      </a:cxn>
+                                      <a:cxn ang="0">
+                                        <a:pos x="T41" y="T43"/>
+                                      </a:cxn>
+                                      <a:cxn ang="0">
+                                        <a:pos x="T45" y="T47"/>
+                                      </a:cxn>
+                                    </a:cxnLst>
+                                    <a:rect l="0" t="0" r="r" b="b"/>
+                                    <a:pathLst>
+                                      <a:path w="915" h="1071">
+                                        <a:moveTo>
+                                          <a:pt x="85" y="89"/>
+                                        </a:moveTo>
+                                        <a:lnTo>
+                                          <a:pt x="85" y="0"/>
+                                        </a:lnTo>
+                                        <a:lnTo>
+                                          <a:pt x="914" y="0"/>
+                                        </a:lnTo>
+                                        <a:lnTo>
+                                          <a:pt x="914" y="985"/>
+                                        </a:lnTo>
+                                        <a:lnTo>
+                                          <a:pt x="824" y="985"/>
+                                        </a:lnTo>
+                                        <a:moveTo>
+                                          <a:pt x="824" y="1070"/>
+                                        </a:moveTo>
+                                        <a:lnTo>
+                                          <a:pt x="0" y="1070"/>
+                                        </a:lnTo>
+                                        <a:lnTo>
+                                          <a:pt x="0" y="92"/>
+                                        </a:lnTo>
+                                        <a:lnTo>
+                                          <a:pt x="573" y="92"/>
+                                        </a:lnTo>
+                                        <a:lnTo>
+                                          <a:pt x="573" y="337"/>
+                                        </a:lnTo>
+                                        <a:lnTo>
+                                          <a:pt x="819" y="337"/>
+                                        </a:lnTo>
+                                        <a:lnTo>
+                                          <a:pt x="824" y="1070"/>
+                                        </a:lnTo>
+                                        <a:close/>
+                                      </a:path>
+                                    </a:pathLst>
+                                  </a:custGeom>
+                                  <a:noFill/>
+                                  <a:ln w="15789">
+                                    <a:solidFill>
+                                      <a:srgbClr val="333333"/>
+                                    </a:solidFill>
+                                    <a:prstDash val="solid"/>
+                                    <a:round/>
+                                    <a:headEnd/>
+                                    <a:tailEnd/>
+                                  </a:ln>
+                                  <a:extLst>
+                                    <a:ext uri="{909E8E84-426E-40DD-AFC4-6F175D3DCCD1}">
+                                      <a14:hiddenFill xmlns:a14="http://schemas.microsoft.com/office/drawing/2010/main">
+                                        <a:solidFill>
+                                          <a:srgbClr val="FFFFFF"/>
+                                        </a:solidFill>
+                                      </a14:hiddenFill>
+                                    </a:ext>
+                                  </a:extLst>
+                                </wps:spPr>
+                                <wps:bodyPr rot="0" vert="horz" wrap="square" lIns="91440" tIns="45720" rIns="91440" bIns="45720" anchor="t" anchorCtr="0" upright="1">
+                                  <a:noAutofit/>
+                                </wps:bodyPr>
+                              </wps:wsp>
+                              <wps:wsp>
+                                <wps:cNvPr id="13" name="docshape3"/>
+                                <wps:cNvSpPr>
+                                  <a:spLocks/>
+                                </wps:cNvSpPr>
+                                <wps:spPr bwMode="auto">
+                                  <a:xfrm>
+                                    <a:off x="1086" y="338"/>
+                                    <a:ext cx="417" cy="345"/>
+                                  </a:xfrm>
+                                  <a:custGeom>
+                                    <a:avLst/>
+                                    <a:gdLst>
+                                      <a:gd name="T0" fmla="+- 0 1086 1086"/>
+                                      <a:gd name="T1" fmla="*/ T0 w 417"/>
+                                      <a:gd name="T2" fmla="+- 0 338 338"/>
+                                      <a:gd name="T3" fmla="*/ 338 h 345"/>
+                                      <a:gd name="T4" fmla="+- 0 1503 1086"/>
+                                      <a:gd name="T5" fmla="*/ T4 w 417"/>
+                                      <a:gd name="T6" fmla="+- 0 338 338"/>
+                                      <a:gd name="T7" fmla="*/ 338 h 345"/>
+                                      <a:gd name="T8" fmla="+- 0 1086 1086"/>
+                                      <a:gd name="T9" fmla="*/ T8 w 417"/>
+                                      <a:gd name="T10" fmla="+- 0 510 338"/>
+                                      <a:gd name="T11" fmla="*/ 510 h 345"/>
+                                      <a:gd name="T12" fmla="+- 0 1503 1086"/>
+                                      <a:gd name="T13" fmla="*/ T12 w 417"/>
+                                      <a:gd name="T14" fmla="+- 0 510 338"/>
+                                      <a:gd name="T15" fmla="*/ 510 h 345"/>
+                                      <a:gd name="T16" fmla="+- 0 1086 1086"/>
+                                      <a:gd name="T17" fmla="*/ T16 w 417"/>
+                                      <a:gd name="T18" fmla="+- 0 682 338"/>
+                                      <a:gd name="T19" fmla="*/ 682 h 345"/>
+                                      <a:gd name="T20" fmla="+- 0 1503 1086"/>
+                                      <a:gd name="T21" fmla="*/ T20 w 417"/>
+                                      <a:gd name="T22" fmla="+- 0 682 338"/>
+                                      <a:gd name="T23" fmla="*/ 682 h 345"/>
+                                    </a:gdLst>
+                                    <a:ahLst/>
+                                    <a:cxnLst>
+                                      <a:cxn ang="0">
+                                        <a:pos x="T1" y="T3"/>
+                                      </a:cxn>
+                                      <a:cxn ang="0">
+                                        <a:pos x="T5" y="T7"/>
+                                      </a:cxn>
+                                      <a:cxn ang="0">
+                                        <a:pos x="T9" y="T11"/>
+                                      </a:cxn>
+                                      <a:cxn ang="0">
+                                        <a:pos x="T13" y="T15"/>
+                                      </a:cxn>
+                                      <a:cxn ang="0">
+                                        <a:pos x="T17" y="T19"/>
+                                      </a:cxn>
+                                      <a:cxn ang="0">
+                                        <a:pos x="T21" y="T23"/>
+                                      </a:cxn>
+                                    </a:cxnLst>
+                                    <a:rect l="0" t="0" r="r" b="b"/>
+                                    <a:pathLst>
+                                      <a:path w="417" h="345">
+                                        <a:moveTo>
+                                          <a:pt x="0" y="0"/>
+                                        </a:moveTo>
+                                        <a:lnTo>
+                                          <a:pt x="417" y="0"/>
+                                        </a:lnTo>
+                                        <a:moveTo>
+                                          <a:pt x="0" y="172"/>
+                                        </a:moveTo>
+                                        <a:lnTo>
+                                          <a:pt x="417" y="172"/>
+                                        </a:lnTo>
+                                        <a:moveTo>
+                                          <a:pt x="0" y="344"/>
+                                        </a:moveTo>
+                                        <a:lnTo>
+                                          <a:pt x="417" y="344"/>
+                                        </a:lnTo>
+                                      </a:path>
+                                    </a:pathLst>
+                                  </a:custGeom>
+                                  <a:noFill/>
+                                  <a:ln w="15789">
+                                    <a:solidFill>
+                                      <a:srgbClr val="0D3FB8"/>
+                                    </a:solidFill>
+                                    <a:prstDash val="solid"/>
+                                    <a:round/>
+                                    <a:headEnd/>
+                                    <a:tailEnd/>
+                                  </a:ln>
+                                  <a:extLst>
+                                    <a:ext uri="{909E8E84-426E-40DD-AFC4-6F175D3DCCD1}">
+                                      <a14:hiddenFill xmlns:a14="http://schemas.microsoft.com/office/drawing/2010/main">
+                                        <a:solidFill>
+                                          <a:srgbClr val="FFFFFF"/>
+                                        </a:solidFill>
+                                      </a14:hiddenFill>
+                                    </a:ext>
+                                  </a:extLst>
+                                </wps:spPr>
+                                <wps:bodyPr rot="0" vert="horz" wrap="square" lIns="91440" tIns="45720" rIns="91440" bIns="45720" anchor="t" anchorCtr="0" upright="1">
+                                  <a:noAutofit/>
+                                </wps:bodyPr>
+                              </wps:wsp>
+                              <wps:wsp>
+                                <wps:cNvPr id="14" name="docshape4"/>
+                                <wps:cNvSpPr>
+                                  <a:spLocks/>
+                                </wps:cNvSpPr>
+                                <wps:spPr bwMode="auto">
+                                  <a:xfrm>
+                                    <a:off x="915" y="299"/>
+                                    <a:ext cx="107" cy="415"/>
+                                  </a:xfrm>
+                                  <a:custGeom>
+                                    <a:avLst/>
+                                    <a:gdLst>
+                                      <a:gd name="T0" fmla="+- 0 915 915"/>
+                                      <a:gd name="T1" fmla="*/ T0 w 107"/>
+                                      <a:gd name="T2" fmla="+- 0 491 300"/>
+                                      <a:gd name="T3" fmla="*/ 491 h 415"/>
+                                      <a:gd name="T4" fmla="+- 0 958 915"/>
+                                      <a:gd name="T5" fmla="*/ T4 w 107"/>
+                                      <a:gd name="T6" fmla="+- 0 534 300"/>
+                                      <a:gd name="T7" fmla="*/ 534 h 415"/>
+                                      <a:gd name="T8" fmla="+- 0 1022 915"/>
+                                      <a:gd name="T9" fmla="*/ T8 w 107"/>
+                                      <a:gd name="T10" fmla="+- 0 459 300"/>
+                                      <a:gd name="T11" fmla="*/ 459 h 415"/>
+                                      <a:gd name="T12" fmla="+- 0 915 915"/>
+                                      <a:gd name="T13" fmla="*/ T12 w 107"/>
+                                      <a:gd name="T14" fmla="+- 0 332 300"/>
+                                      <a:gd name="T15" fmla="*/ 332 h 415"/>
+                                      <a:gd name="T16" fmla="+- 0 958 915"/>
+                                      <a:gd name="T17" fmla="*/ T16 w 107"/>
+                                      <a:gd name="T18" fmla="+- 0 374 300"/>
+                                      <a:gd name="T19" fmla="*/ 374 h 415"/>
+                                      <a:gd name="T20" fmla="+- 0 1022 915"/>
+                                      <a:gd name="T21" fmla="*/ T20 w 107"/>
+                                      <a:gd name="T22" fmla="+- 0 300 300"/>
+                                      <a:gd name="T23" fmla="*/ 300 h 415"/>
+                                      <a:gd name="T24" fmla="+- 0 915 915"/>
+                                      <a:gd name="T25" fmla="*/ T24 w 107"/>
+                                      <a:gd name="T26" fmla="+- 0 672 300"/>
+                                      <a:gd name="T27" fmla="*/ 672 h 415"/>
+                                      <a:gd name="T28" fmla="+- 0 958 915"/>
+                                      <a:gd name="T29" fmla="*/ T28 w 107"/>
+                                      <a:gd name="T30" fmla="+- 0 714 300"/>
+                                      <a:gd name="T31" fmla="*/ 714 h 415"/>
+                                      <a:gd name="T32" fmla="+- 0 1022 915"/>
+                                      <a:gd name="T33" fmla="*/ T32 w 107"/>
+                                      <a:gd name="T34" fmla="+- 0 640 300"/>
+                                      <a:gd name="T35" fmla="*/ 640 h 415"/>
+                                    </a:gdLst>
+                                    <a:ahLst/>
+                                    <a:cxnLst>
+                                      <a:cxn ang="0">
+                                        <a:pos x="T1" y="T3"/>
+                                      </a:cxn>
+                                      <a:cxn ang="0">
+                                        <a:pos x="T5" y="T7"/>
+                                      </a:cxn>
+                                      <a:cxn ang="0">
+                                        <a:pos x="T9" y="T11"/>
+                                      </a:cxn>
+                                      <a:cxn ang="0">
+                                        <a:pos x="T13" y="T15"/>
+                                      </a:cxn>
+                                      <a:cxn ang="0">
+                                        <a:pos x="T17" y="T19"/>
+                                      </a:cxn>
+                                      <a:cxn ang="0">
+                                        <a:pos x="T21" y="T23"/>
+                                      </a:cxn>
+                                      <a:cxn ang="0">
+                                        <a:pos x="T25" y="T27"/>
+                                      </a:cxn>
+                                      <a:cxn ang="0">
+                                        <a:pos x="T29" y="T31"/>
+                                      </a:cxn>
+                                      <a:cxn ang="0">
+                                        <a:pos x="T33" y="T35"/>
+                                      </a:cxn>
+                                    </a:cxnLst>
+                                    <a:rect l="0" t="0" r="r" b="b"/>
+                                    <a:pathLst>
+                                      <a:path w="107" h="415">
+                                        <a:moveTo>
+                                          <a:pt x="0" y="191"/>
+                                        </a:moveTo>
+                                        <a:lnTo>
+                                          <a:pt x="43" y="234"/>
+                                        </a:lnTo>
+                                        <a:lnTo>
+                                          <a:pt x="107" y="159"/>
+                                        </a:lnTo>
+                                        <a:moveTo>
+                                          <a:pt x="0" y="32"/>
+                                        </a:moveTo>
+                                        <a:lnTo>
+                                          <a:pt x="43" y="74"/>
+                                        </a:lnTo>
+                                        <a:lnTo>
+                                          <a:pt x="107" y="0"/>
+                                        </a:lnTo>
+                                        <a:moveTo>
+                                          <a:pt x="0" y="372"/>
+                                        </a:moveTo>
+                                        <a:lnTo>
+                                          <a:pt x="43" y="414"/>
+                                        </a:lnTo>
+                                        <a:lnTo>
+                                          <a:pt x="107" y="340"/>
+                                        </a:lnTo>
+                                      </a:path>
+                                    </a:pathLst>
+                                  </a:custGeom>
+                                  <a:noFill/>
+                                  <a:ln w="15789">
+                                    <a:solidFill>
+                                      <a:srgbClr val="0D3FB8"/>
+                                    </a:solidFill>
+                                    <a:prstDash val="solid"/>
+                                    <a:round/>
+                                    <a:headEnd/>
+                                    <a:tailEnd/>
+                                  </a:ln>
+                                  <a:extLst>
+                                    <a:ext uri="{909E8E84-426E-40DD-AFC4-6F175D3DCCD1}">
+                                      <a14:hiddenFill xmlns:a14="http://schemas.microsoft.com/office/drawing/2010/main">
+                                        <a:solidFill>
+                                          <a:srgbClr val="FFFFFF"/>
+                                        </a:solidFill>
+                                      </a14:hiddenFill>
+                                    </a:ext>
+                                  </a:extLst>
+                                </wps:spPr>
+                                <wps:bodyPr rot="0" vert="horz" wrap="square" lIns="91440" tIns="45720" rIns="91440" bIns="45720" anchor="t" anchorCtr="0" upright="1">
+                                  <a:noAutofit/>
+                                </wps:bodyPr>
+                              </wps:wsp>
+                              <wps:wsp>
+                                <wps:cNvPr id="15" name="Line 9"/>
+                                <wps:cNvCnPr>
+                                  <a:cxnSpLocks noChangeShapeType="1"/>
+                                </wps:cNvCnPr>
+                                <wps:spPr bwMode="auto">
+                                  <a:xfrm>
+                                    <a:off x="1402" y="-94"/>
+                                    <a:ext cx="235" cy="234"/>
+                                  </a:xfrm>
+                                  <a:prstGeom prst="line">
+                                    <a:avLst/>
+                                  </a:prstGeom>
+                                  <a:noFill/>
+                                  <a:ln w="15789">
+                                    <a:solidFill>
+                                      <a:srgbClr val="333333"/>
+                                    </a:solidFill>
+                                    <a:prstDash val="solid"/>
+                                    <a:round/>
+                                    <a:headEnd/>
+                                    <a:tailEnd/>
+                                  </a:ln>
+                                  <a:extLst>
+                                    <a:ext uri="{909E8E84-426E-40DD-AFC4-6F175D3DCCD1}">
+                                      <a14:hiddenFill xmlns:a14="http://schemas.microsoft.com/office/drawing/2010/main">
+                                        <a:noFill/>
+                                      </a14:hiddenFill>
+                                    </a:ext>
+                                  </a:extLst>
+                                </wps:spPr>
+                                <wps:bodyPr/>
+                              </wps:wsp>
+                            </wpg:grpSp>
+                            <wpg:grpSp>
+                              <wpg:cNvPr id="17" name="docshapegroup5"/>
+                              <wpg:cNvGrpSpPr>
+                                <a:grpSpLocks/>
+                              </wpg:cNvGrpSpPr>
+                              <wpg:grpSpPr bwMode="auto">
+                                <a:xfrm>
+                                  <a:off x="695325" y="142875"/>
+                                  <a:ext cx="66040" cy="417830"/>
+                                  <a:chOff x="1903" y="30"/>
+                                  <a:chExt cx="104" cy="658"/>
+                                </a:xfrm>
+                              </wpg:grpSpPr>
+                              <wps:wsp>
+                                <wps:cNvPr id="18" name="docshape6"/>
+                                <wps:cNvSpPr>
+                                  <a:spLocks noChangeArrowheads="1"/>
+                                </wps:cNvSpPr>
+                                <wps:spPr bwMode="auto">
+                                  <a:xfrm>
+                                    <a:off x="1915" y="42"/>
+                                    <a:ext cx="79" cy="545"/>
+                                  </a:xfrm>
+                                  <a:prstGeom prst="rect">
+                                    <a:avLst/>
+                                  </a:prstGeom>
+                                  <a:noFill/>
+                                  <a:ln w="15828">
+                                    <a:solidFill>
+                                      <a:srgbClr val="333333"/>
+                                    </a:solidFill>
+                                    <a:prstDash val="solid"/>
+                                    <a:miter lim="800000"/>
+                                    <a:headEnd/>
+                                    <a:tailEnd/>
+                                  </a:ln>
+                                  <a:extLst>
+                                    <a:ext uri="{909E8E84-426E-40DD-AFC4-6F175D3DCCD1}">
+                                      <a14:hiddenFill xmlns:a14="http://schemas.microsoft.com/office/drawing/2010/main">
+                                        <a:solidFill>
+                                          <a:srgbClr val="FFFFFF"/>
+                                        </a:solidFill>
+                                      </a14:hiddenFill>
+                                    </a:ext>
+                                  </a:extLst>
+                                </wps:spPr>
+                                <wps:bodyPr rot="0" vert="horz" wrap="square" lIns="91440" tIns="45720" rIns="91440" bIns="45720" anchor="t" anchorCtr="0" upright="1">
+                                  <a:noAutofit/>
+                                </wps:bodyPr>
+                              </wps:wsp>
+                              <wps:wsp>
+                                <wps:cNvPr id="19" name="docshape7"/>
+                                <wps:cNvSpPr>
+                                  <a:spLocks/>
+                                </wps:cNvSpPr>
+                                <wps:spPr bwMode="auto">
+                                  <a:xfrm>
+                                    <a:off x="1916" y="596"/>
+                                    <a:ext cx="78" cy="78"/>
+                                  </a:xfrm>
+                                  <a:custGeom>
+                                    <a:avLst/>
+                                    <a:gdLst>
+                                      <a:gd name="T0" fmla="+- 0 1993 1916"/>
+                                      <a:gd name="T1" fmla="*/ T0 w 78"/>
+                                      <a:gd name="T2" fmla="+- 0 597 597"/>
+                                      <a:gd name="T3" fmla="*/ 597 h 78"/>
+                                      <a:gd name="T4" fmla="+- 0 1955 1916"/>
+                                      <a:gd name="T5" fmla="*/ T4 w 78"/>
+                                      <a:gd name="T6" fmla="+- 0 674 597"/>
+                                      <a:gd name="T7" fmla="*/ 674 h 78"/>
+                                      <a:gd name="T8" fmla="+- 0 1916 1916"/>
+                                      <a:gd name="T9" fmla="*/ T8 w 78"/>
+                                      <a:gd name="T10" fmla="+- 0 597 597"/>
+                                      <a:gd name="T11" fmla="*/ 597 h 78"/>
+                                    </a:gdLst>
+                                    <a:ahLst/>
+                                    <a:cxnLst>
+                                      <a:cxn ang="0">
+                                        <a:pos x="T1" y="T3"/>
+                                      </a:cxn>
+                                      <a:cxn ang="0">
+                                        <a:pos x="T5" y="T7"/>
+                                      </a:cxn>
+                                      <a:cxn ang="0">
+                                        <a:pos x="T9" y="T11"/>
+                                      </a:cxn>
+                                    </a:cxnLst>
+                                    <a:rect l="0" t="0" r="r" b="b"/>
+                                    <a:pathLst>
+                                      <a:path w="78" h="78">
+                                        <a:moveTo>
+                                          <a:pt x="77" y="0"/>
+                                        </a:moveTo>
+                                        <a:lnTo>
+                                          <a:pt x="39" y="77"/>
+                                        </a:lnTo>
+                                        <a:lnTo>
+                                          <a:pt x="0" y="0"/>
+                                        </a:lnTo>
+                                      </a:path>
+                                    </a:pathLst>
+                                  </a:custGeom>
+                                  <a:noFill/>
+                                  <a:ln w="15789">
+                                    <a:solidFill>
+                                      <a:srgbClr val="0D3FB8"/>
+                                    </a:solidFill>
+                                    <a:prstDash val="solid"/>
+                                    <a:round/>
+                                    <a:headEnd/>
+                                    <a:tailEnd/>
+                                  </a:ln>
+                                  <a:extLst>
+                                    <a:ext uri="{909E8E84-426E-40DD-AFC4-6F175D3DCCD1}">
+                                      <a14:hiddenFill xmlns:a14="http://schemas.microsoft.com/office/drawing/2010/main">
+                                        <a:solidFill>
+                                          <a:srgbClr val="FFFFFF"/>
+                                        </a:solidFill>
+                                      </a14:hiddenFill>
+                                    </a:ext>
+                                  </a:extLst>
+                                </wps:spPr>
+                                <wps:bodyPr rot="0" vert="horz" wrap="square" lIns="91440" tIns="45720" rIns="91440" bIns="45720" anchor="t" anchorCtr="0" upright="1">
+                                  <a:noAutofit/>
+                                </wps:bodyPr>
+                              </wps:wsp>
+                            </wpg:grpSp>
+                          </wpg:wgp>
+                        </a:graphicData>
+                      </a:graphic>
+                      <wp14:sizeRelH relativeFrom="margin">
+                        <wp14:pctWidth>0</wp14:pctWidth>
+                      </wp14:sizeRelH>
+                      <wp14:sizeRelV relativeFrom="margin">
+                        <wp14:pctHeight>0</wp14:pctHeight>
+                      </wp14:sizeRelV>
+                    </wp:anchor>
+                  </w:drawing>
+                </mc:Choice>
+                <mc:Fallback>
+                  <w:pict>
+                    <v:group id="Group 1" o:spid="_x0000_s1026" style="position:absolute;margin-left:0;margin-top:13.25pt;width:59.75pt;height:54.7pt;z-index:-251651072;mso-wrap-distance-right:25.2pt;mso-width-relative:margin;mso-height-relative:margin" coordsize="7613,6959" o:gfxdata="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">
+                      <v:group id="docshapegroup1" o:spid="_x0000_s1027" style="position:absolute;width:5969;height:6959" coordorigin="805,-199" coordsize="940,1096" o:gfxdata="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">
+                        <v:shape id="docshape2" o:spid="_x0000_s1028" style="position:absolute;left:817;top:-187;width:915;height:1071;visibility:visible;mso-wrap-style:square;v-text-anchor:top" coordsize="915,1071" o:gfxdata="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" path="m85,89l85,,914,r,985l824,985t,85l,1070,,92r573,l573,337r246,l824,1070xe" filled="f" strokecolor="#333" strokeweight=".43858mm">
+                          <v:path arrowok="t" o:connecttype="custom" o:connectlocs="85,-97;85,-186;914,-186;914,799;824,799;824,884;0,884;0,-94;573,-94;573,151;819,151;824,884" o:connectangles="0,0,0,0,0,0,0,0,0,0,0,0"/>
+                        </v:shape>
+                        <v:shape id="docshape3" o:spid="_x0000_s1029" style="position:absolute;left:1086;top:338;width:417;height:345;visibility:visible;mso-wrap-style:square;v-text-anchor:top" coordsize="417,345" o:gfxdata="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" path="m,l417,m,172r417,m,344r417,e" filled="f" strokecolor="#0d3fb8" strokeweight=".43858mm">
+                          <v:path arrowok="t" o:connecttype="custom" o:connectlocs="0,338;417,338;0,510;417,510;0,682;417,682" o:connectangles="0,0,0,0,0,0"/>
+                        </v:shape>
+                        <v:shape id="docshape4" o:spid="_x0000_s1030" style="position:absolute;left:915;top:299;width:107;height:415;visibility:visible;mso-wrap-style:square;v-text-anchor:top" coordsize="107,415" o:gfxdata="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" path="m,191r43,43l107,159m,32l43,74,107,m,372r43,42l107,340e" filled="f" strokecolor="#0d3fb8" strokeweight=".43858mm">
+                          <v:path arrowok="t" o:connecttype="custom" o:connectlocs="0,491;43,534;107,459;0,332;43,374;107,300;0,672;43,714;107,640" o:connectangles="0,0,0,0,0,0,0,0,0"/>
+                        </v:shape>
+                        <v:line id="Line 9" o:spid="_x0000_s1031" style="position:absolute;visibility:visible;mso-wrap-style:square" from="1402,-94" to="1637,140" o:connectortype="straight" o:gfxdata="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" strokecolor="#333" strokeweight=".43858mm"/>
+                      </v:group>
+                      <v:group id="docshapegroup5" o:spid="_x0000_s1032" style="position:absolute;left:6953;top:1428;width:660;height:4179" coordorigin="1903,30" coordsize="104,658" o:gfxdata="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">
+                        <v:rect id="docshape6" o:spid="_x0000_s1033" style="position:absolute;left:1915;top:42;width:79;height:545;visibility:visible;mso-wrap-style:square;v-text-anchor:top" o:gfxdata="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" filled="f" strokecolor="#333" strokeweight=".43967mm"/>
+                        <v:shape id="docshape7" o:spid="_x0000_s1034" style="position:absolute;left:1916;top:596;width:78;height:78;visibility:visible;mso-wrap-style:square;v-text-anchor:top" coordsize="78,78" o:gfxdata="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" path="m77,l39,77,,e" filled="f" strokecolor="#0d3fb8" strokeweight=".43858mm">
+                          <v:path arrowok="t" o:connecttype="custom" o:connectlocs="77,597;39,674;0,597" o:connectangles="0,0,0"/>
+                        </v:shape>
+                      </v:group>
+                      <w10:wrap type="tight" side="right"/>
+                    </v:group>
+                  </w:pict>
+                </mc:Fallback>
+              </mc:AlternateContent>
+            </w:r>
           </w:p>
         </w:tc>
         <w:tc>
           <w:tcPr>
-            <w:tcW w:w="9411" w:type="dxa"/>
+            <w:tcW w:w="7830" w:type="dxa"/>
           </w:tcPr>
           <w:p>
             <w:pPr>
-              <w:pStyle w:val="Title"/>
-            </w:pPr>
-            <w:r>
-              <w:t>Ask for an interim Child Support order while your case is going on</w:t>
-            </w:r>
-          </w:p>
-        </w:tc>
-      </w:tr>
-      <w:tr>
-        <w:tc>
-          <w:tcPr>
-            <w:tcW w:w="1705" w:type="dxa"/>
-          </w:tcPr>
-          <w:p>
-            <w:pPr>
-              <w:pStyle w:val="BodyText"/>
-            </w:pPr>
-            <w:r>
-              <w:t>{%</w:t>
-            </w:r>
-            <w:proofErr w:type="spellStart"/>
-            <w:r>
-              <w:t>tr</w:t>
-            </w:r>
-            <w:proofErr w:type="spellEnd"/>
+              <w:pStyle w:val="Heading1"/>
+              <w:ind w:hanging="108"/>
+              <w:outlineLvl w:val="0"/>
+            </w:pPr>
+          </w:p>
+          <w:p>
+            <w:pPr>
+              <w:pStyle w:val="Heading1"/>
+              <w:ind w:hanging="108"/>
+              <w:outlineLvl w:val="0"/>
+            </w:pPr>
+            <w:r>
+              <w:t xml:space="preserve">Your Personal Action Plan in </w:t>
+            </w:r>
+            <w:r>
+              <w:fldChar w:fldCharType="begin"/>
+            </w:r>
+            <w:r>
+              <w:instrText xml:space="preserve"> REF LastStep \n \h </w:instrText>
+            </w:r>
+            <w:r>
+              <w:instrText xml:space="preserve"> \* MERGEFORMAT </w:instrText>
+            </w:r>
+            <w:r>
+              <w:fldChar w:fldCharType="separate"/>
+            </w:r>
+            <w:r>
+              <w:t>0</w:t>
+            </w:r>
+            <w:r>
+              <w:fldChar w:fldCharType="end"/>
+            </w:r>
+            <w:r>
+              <w:rPr>
+                <w:rFonts w:eastAsia="Arial"/>
+              </w:rPr>
+              <w:fldChar w:fldCharType="begin"/>
+            </w:r>
+            <w:r>
+              <w:instrText xml:space="preserve"> REF  LastStep </w:instrText>
+            </w:r>
+            <w:r>
+              <w:instrText xml:space="preserve"> \* MERGEFORMAT </w:instrText>
+            </w:r>
+            <w:r>
+              <w:rPr>
+                <w:rFonts w:eastAsia="Arial"/>
+              </w:rPr>
+              <w:fldChar w:fldCharType="separate"/>
+            </w:r>
+            <w:r>
+              <w:rPr>
+                <w:rStyle w:val="NumChar"/>
+                <w:noProof/>
+              </w:rPr>
+              <w:t>18</w:t>
+            </w:r>
+            <w:r>
+              <w:rPr>
+                <w:rStyle w:val="NumChar"/>
+                <w:noProof/>
+              </w:rPr>
+              <w:fldChar w:fldCharType="end"/>
+            </w:r>
             <w:r>
               <w:t xml:space="preserve"> </w:t>
             </w:r>
             <w:r>
-              <w:t>else</w:t>
-            </w:r>
-            <w:r>
-              <w:t xml:space="preserve"> %}</w:t>
-            </w:r>
-          </w:p>
-        </w:tc>
-        <w:tc>
-          <w:tcPr>
-            <w:tcW w:w="9411" w:type="dxa"/>
-          </w:tcPr>
-          <w:p/>
-        </w:tc>
-      </w:tr>
-      <w:tr>
-        <w:tc>
-          <w:tcPr>
-            <w:tcW w:w="1705" w:type="dxa"/>
-          </w:tcPr>
-          <w:p/>
-        </w:tc>
-        <w:tc>
-          <w:tcPr>
-            <w:tcW w:w="9411" w:type="dxa"/>
-          </w:tcPr>
-          <w:p>
-            <w:pPr>
-              <w:pStyle w:val="Title"/>
-            </w:pPr>
-            <w:r>
-              <w:t>Ask for a Child Support order in Alaska</w:t>
-            </w:r>
-          </w:p>
-        </w:tc>
-      </w:tr>
-      <w:tr>
-        <w:tc>
-          <w:tcPr>
-            <w:tcW w:w="1705" w:type="dxa"/>
-          </w:tcPr>
-          <w:p>
-            <w:pPr>
-              <w:pStyle w:val="BodyText"/>
-            </w:pPr>
-            <w:r>
-              <w:t>{%</w:t>
-            </w:r>
-            <w:proofErr w:type="spellStart"/>
-            <w:r>
-              <w:t>tr</w:t>
-            </w:r>
-            <w:proofErr w:type="spellEnd"/>
-            <w:r>
-              <w:t xml:space="preserve"> </w:t>
-            </w:r>
-            <w:proofErr w:type="spellStart"/>
-            <w:r>
-              <w:t>endif</w:t>
-            </w:r>
-            <w:proofErr w:type="spellEnd"/>
-            <w:r>
-              <w:t xml:space="preserve"> %}</w:t>
-            </w:r>
-          </w:p>
-        </w:tc>
-        <w:tc>
-          <w:tcPr>
-            <w:tcW w:w="9411" w:type="dxa"/>
-          </w:tcPr>
-          <w:p/>
-        </w:tc>
-      </w:tr>
-      <w:tr>
-        <w:tc>
-          <w:tcPr>
-            <w:tcW w:w="1705" w:type="dxa"/>
-          </w:tcPr>
-          <w:p>
-            <w:r>
-              <w:rPr>
-                <w:noProof/>
-              </w:rPr>
-              <w:drawing>
-                <wp:anchor distT="0" distB="0" distL="0" distR="228600" simplePos="0" relativeHeight="251668480" behindDoc="1" locked="0" layoutInCell="1" allowOverlap="1" wp14:anchorId="0C868D90" wp14:editId="20F1740D">
-                  <wp:simplePos x="0" y="0"/>
-                  <wp:positionH relativeFrom="column">
-                    <wp:posOffset>41275</wp:posOffset>
-                  </wp:positionH>
-                  <wp:positionV relativeFrom="paragraph">
-                    <wp:posOffset>57785</wp:posOffset>
-                  </wp:positionV>
-                  <wp:extent cx="758825" cy="694690"/>
-                  <wp:effectExtent l="0" t="0" r="3175" b="0"/>
-                  <wp:wrapTight wrapText="right">
-                    <wp:wrapPolygon edited="0">
-                      <wp:start x="0" y="0"/>
-                      <wp:lineTo x="0" y="20731"/>
-                      <wp:lineTo x="16268" y="20731"/>
-                      <wp:lineTo x="16810" y="20731"/>
-                      <wp:lineTo x="21148" y="17770"/>
-                      <wp:lineTo x="21148" y="4146"/>
-                      <wp:lineTo x="17895" y="0"/>
-                      <wp:lineTo x="0" y="0"/>
-                    </wp:wrapPolygon>
-                  </wp:wrapTight>
-                  <wp:docPr id="57" name="Picture 57"/>
-                  <wp:cNvGraphicFramePr>
-                    <a:graphicFrameLocks xmlns:a="http://schemas.openxmlformats.org/drawingml/2006/main" noChangeAspect="1"/>
-                  </wp:cNvGraphicFramePr>
-                  <a:graphic xmlns:a="http://schemas.openxmlformats.org/drawingml/2006/main">
-                    <a:graphicData uri="http://schemas.openxmlformats.org/drawingml/2006/picture">
-                      <pic:pic xmlns:pic="http://schemas.openxmlformats.org/drawingml/2006/picture">
-                        <pic:nvPicPr>
-                          <pic:cNvPr id="0" name="Picture 2"/>
-                          <pic:cNvPicPr>
-                            <a:picLocks noChangeAspect="1" noChangeArrowheads="1"/>
-                          </pic:cNvPicPr>
-                        </pic:nvPicPr>
-                        <pic:blipFill>
-                          <a:blip r:embed="rId9">
-                            <a:extLst>
-                              <a:ext uri="{28A0092B-C50C-407E-A947-70E740481C1C}">
-                                <a14:useLocalDpi xmlns:a14="http://schemas.microsoft.com/office/drawing/2010/main" val="0"/>
-                              </a:ext>
-                            </a:extLst>
-                          </a:blip>
-                          <a:srcRect/>
-                          <a:stretch>
-                            <a:fillRect/>
-                          </a:stretch>
-                        </pic:blipFill>
-                        <pic:spPr bwMode="auto">
-                          <a:xfrm>
-                            <a:off x="0" y="0"/>
-                            <a:ext cx="758825" cy="694690"/>
-                          </a:xfrm>
-                          <a:prstGeom prst="rect">
-                            <a:avLst/>
-                          </a:prstGeom>
-                          <a:noFill/>
-                        </pic:spPr>
-                      </pic:pic>
-                    </a:graphicData>
-                  </a:graphic>
-                  <wp14:sizeRelH relativeFrom="margin">
-                    <wp14:pctWidth>0</wp14:pctWidth>
-                  </wp14:sizeRelH>
-                  <wp14:sizeRelV relativeFrom="margin">
-                    <wp14:pctHeight>0</wp14:pctHeight>
-                  </wp14:sizeRelV>
-                </wp:anchor>
-              </w:drawing>
-            </w:r>
-          </w:p>
-        </w:tc>
-        <w:tc>
-          <w:tcPr>
-            <w:tcW w:w="9411" w:type="dxa"/>
-          </w:tcPr>
-          <w:p>
-            <w:pPr>
-              <w:pStyle w:val="Heading1"/>
-              <w:outlineLvl w:val="0"/>
-            </w:pPr>
-            <w:r>
-              <w:t xml:space="preserve">Your Personal Action Plan in </w:t>
-            </w:r>
-            <w:r>
               <w:fldChar w:fldCharType="begin"/>
             </w:r>
             <w:r>
-              <w:instrText xml:space="preserve"> REF LastStep \n \h </w:instrText>
-            </w:r>
-            <w:r>
-              <w:fldChar w:fldCharType="separate"/>
-            </w:r>
-            <w:r>
-              <w:t>0</w:t>
-            </w:r>
-            <w:r>
-              <w:fldChar w:fldCharType="end"/>
-            </w:r>
-            <w:fldSimple w:instr=" REF  LastStep ">
-              <w:r>
-                <w:rPr>
-                  <w:rStyle w:val="NumChar"/>
-                  <w:noProof/>
-                </w:rPr>
-                <w:t>18</w:t>
-              </w:r>
-            </w:fldSimple>
-            <w:r>
-              <w:t xml:space="preserve"> </w:t>
-            </w:r>
-            <w:r>
-              <w:fldChar w:fldCharType="begin"/>
-            </w:r>
-            <w:r>
               <w:instrText xml:space="preserve"> REF LastStep \n </w:instrText>
+            </w:r>
+            <w:r>
+              <w:instrText xml:space="preserve"> \* MERGEFORMAT </w:instrText>
             </w:r>
             <w:r>
               <w:fldChar w:fldCharType="separate"/>
@@ -324,7 +905,18 @@
         </w:tc>
       </w:tr>
     </w:tbl>
-    <w:p/>
+    <w:p>
+      <w:pPr>
+        <w:pStyle w:val="BodyText"/>
+        <w:widowControl w:val="0"/>
+        <w:autoSpaceDE w:val="0"/>
+        <w:autoSpaceDN w:val="0"/>
+        <w:spacing w:beforeAutospacing="0" w:afterAutospacing="0"/>
+        <w:rPr>
+          <w:rFonts w:eastAsiaTheme="minorHAnsi"/>
+        </w:rPr>
+      </w:pPr>
+    </w:p>
     <w:tbl>
       <w:tblPr>
         <w:tblStyle w:val="TableGrid"/>
@@ -345,9 +937,6 @@
         <w:gridCol w:w="7612"/>
       </w:tblGrid>
       <w:tr>
-        <w:trPr>
-          <w:cantSplit/>
-        </w:trPr>
         <w:tc>
           <w:tcPr>
             <w:tcW w:w="2628" w:type="dxa"/>
@@ -388,9 +977,6 @@
         </w:tc>
       </w:tr>
       <w:tr>
-        <w:trPr>
-          <w:cantSplit/>
-        </w:trPr>
         <w:tc>
           <w:tcPr>
             <w:tcW w:w="2628" w:type="dxa"/>
@@ -522,7 +1108,7 @@
               </w:rPr>
               <w:t>Starting A Case to End Your Marriage</w:t>
             </w:r>
-            <w:hyperlink r:id="rId10" w:history="1">
+            <w:hyperlink r:id="rId9" w:history="1">
               <w:r>
                 <w:br/>
                 <w:t>LegalNav.org</w:t>
@@ -536,7 +1122,7 @@
             <w:pPr>
               <w:pStyle w:val="BodyText"/>
             </w:pPr>
-            <w:hyperlink r:id="rId11">
+            <w:hyperlink r:id="rId10">
               <w:r>
                 <w:rPr>
                   <w:b/>
@@ -568,7 +1154,7 @@
             <w:pPr>
               <w:pStyle w:val="BodyText"/>
             </w:pPr>
-            <w:hyperlink r:id="rId12">
+            <w:hyperlink r:id="rId11">
               <w:r>
                 <w:rPr>
                   <w:b/>
@@ -585,7 +1171,7 @@
             <w:pPr>
               <w:pStyle w:val="BodyText"/>
             </w:pPr>
-            <w:hyperlink r:id="rId13">
+            <w:hyperlink r:id="rId12">
               <w:r>
                 <w:rPr>
                   <w:b/>
@@ -601,9 +1187,6 @@
         </w:tc>
       </w:tr>
       <w:tr>
-        <w:trPr>
-          <w:cantSplit/>
-        </w:trPr>
         <w:tc>
           <w:tcPr>
             <w:tcW w:w="2628" w:type="dxa"/>
@@ -614,38 +1197,41 @@
               <w:outlineLvl w:val="1"/>
             </w:pPr>
             <w:r>
+              <w:t xml:space="preserve">Step </w:t>
+            </w:r>
+            <w:r>
+              <w:fldChar w:fldCharType="begin"/>
+            </w:r>
+            <w:r>
+              <w:instrText xml:space="preserve"> SEQ stepList  \* MERGEFORMAT  \* MERGEFORMAT </w:instrText>
+            </w:r>
+            <w:r>
+              <w:fldChar w:fldCharType="separate"/>
+            </w:r>
+            <w:r>
+              <w:rPr>
+                <w:noProof/>
+              </w:rPr>
+              <w:t>2</w:t>
+            </w:r>
+            <w:r>
+              <w:rPr>
+                <w:noProof/>
+              </w:rPr>
+              <w:fldChar w:fldCharType="end"/>
+            </w:r>
+            <w:r>
+              <w:t xml:space="preserve">: </w:t>
+            </w:r>
+            <w:r>
+              <w:t>Loo</w:t>
+            </w:r>
+            <w:r>
+              <w:t xml:space="preserve">k at </w:t>
+            </w:r>
+            <w:r>
               <w:lastRenderedPageBreak/>
-              <w:t xml:space="preserve">Step </w:t>
-            </w:r>
-            <w:r>
-              <w:fldChar w:fldCharType="begin"/>
-            </w:r>
-            <w:r>
-              <w:instrText xml:space="preserve"> SEQ stepList  \* MERGEFORMAT  \* MERGEFORMAT </w:instrText>
-            </w:r>
-            <w:r>
-              <w:fldChar w:fldCharType="separate"/>
-            </w:r>
-            <w:r>
-              <w:rPr>
-                <w:noProof/>
-              </w:rPr>
-              <w:t>2</w:t>
-            </w:r>
-            <w:r>
-              <w:rPr>
-                <w:noProof/>
-              </w:rPr>
-              <w:fldChar w:fldCharType="end"/>
-            </w:r>
-            <w:r>
-              <w:t xml:space="preserve">: </w:t>
-            </w:r>
-            <w:r>
-              <w:t>Loo</w:t>
-            </w:r>
-            <w:r>
-              <w:t>k at the court's Family Law Self-Help Center web</w:t>
+              <w:t>the court's Family Law Self-Help Center web</w:t>
             </w:r>
             <w:r>
               <w:t xml:space="preserve"> </w:t>
@@ -667,10 +1253,14 @@
               <w:rPr>
                 <w:b/>
               </w:rPr>
+              <w:lastRenderedPageBreak/>
               <w:t>Forms and Information about Child Support</w:t>
             </w:r>
             <w:r>
               <w:br/>
+            </w:r>
+            <w:r>
+              <w:lastRenderedPageBreak/>
               <w:t>courts.alaska.gov/</w:t>
             </w:r>
             <w:proofErr w:type="spellStart"/>
@@ -686,7 +1276,7 @@
             <w:pPr>
               <w:pStyle w:val="BodyText"/>
             </w:pPr>
-            <w:hyperlink r:id="rId14">
+            <w:hyperlink r:id="rId13">
               <w:r>
                 <w:rPr>
                   <w:b/>
@@ -740,7 +1330,7 @@
             <w:pPr>
               <w:pStyle w:val="BodyText"/>
             </w:pPr>
-            <w:hyperlink r:id="rId15">
+            <w:hyperlink r:id="rId14">
               <w:r>
                 <w:rPr>
                   <w:b/>
@@ -814,7 +1404,7 @@
             <w:pPr>
               <w:pStyle w:val="BodyText"/>
             </w:pPr>
-            <w:hyperlink r:id="rId16">
+            <w:hyperlink r:id="rId15">
               <w:r>
                 <w:rPr>
                   <w:b/>
@@ -830,9 +1420,6 @@
         </w:tc>
       </w:tr>
       <w:tr>
-        <w:trPr>
-          <w:cantSplit/>
-        </w:trPr>
         <w:tc>
           <w:tcPr>
             <w:tcW w:w="2628" w:type="dxa"/>
@@ -845,6 +1432,7 @@
               <w:rPr>
                 <w:shd w:val="clear" w:color="auto" w:fill="FFFFFF"/>
               </w:rPr>
+              <w:lastRenderedPageBreak/>
               <w:t>{%</w:t>
             </w:r>
             <w:proofErr w:type="spellStart"/>
@@ -885,9 +1473,6 @@
         </w:tc>
       </w:tr>
       <w:tr>
-        <w:trPr>
-          <w:cantSplit/>
-        </w:trPr>
         <w:tc>
           <w:tcPr>
             <w:tcW w:w="2628" w:type="dxa"/>
@@ -1116,9 +1701,6 @@
         </w:tc>
       </w:tr>
       <w:tr>
-        <w:trPr>
-          <w:cantSplit/>
-        </w:trPr>
         <w:tc>
           <w:tcPr>
             <w:tcW w:w="2628" w:type="dxa"/>
@@ -1129,7 +1711,6 @@
               <w:outlineLvl w:val="1"/>
             </w:pPr>
             <w:r>
-              <w:lastRenderedPageBreak/>
               <w:t xml:space="preserve">Step </w:t>
             </w:r>
             <w:r>
@@ -1256,7 +1837,11 @@
               <w:pStyle w:val="BodyText"/>
             </w:pPr>
             <w:r>
-              <w:t>Parents cannot agree they do not want to exchange child support.  All children are entitled to child support under Alaska law.</w:t>
+              <w:t xml:space="preserve">Parents cannot agree they do not want to exchange child support.  All </w:t>
+            </w:r>
+            <w:r>
+              <w:lastRenderedPageBreak/>
+              <w:t>children are entitled to child support under Alaska law.</w:t>
             </w:r>
           </w:p>
           <w:p>
@@ -1332,9 +1917,6 @@
         </w:tc>
       </w:tr>
       <w:tr>
-        <w:trPr>
-          <w:cantSplit/>
-        </w:trPr>
         <w:tc>
           <w:tcPr>
             <w:tcW w:w="2628" w:type="dxa"/>
@@ -1344,6 +1926,7 @@
               <w:pStyle w:val="BodyText"/>
             </w:pPr>
             <w:r>
+              <w:lastRenderedPageBreak/>
               <w:t>{%</w:t>
             </w:r>
             <w:proofErr w:type="spellStart"/>
@@ -1376,9 +1959,6 @@
         </w:tc>
       </w:tr>
       <w:tr>
-        <w:trPr>
-          <w:cantSplit/>
-        </w:trPr>
         <w:tc>
           <w:tcPr>
             <w:tcW w:w="2628" w:type="dxa"/>
@@ -1423,9 +2003,6 @@
         </w:tc>
       </w:tr>
       <w:tr>
-        <w:trPr>
-          <w:cantSplit/>
-        </w:trPr>
         <w:tc>
           <w:tcPr>
             <w:tcW w:w="2628" w:type="dxa"/>
@@ -1436,7 +2013,6 @@
               <w:outlineLvl w:val="1"/>
             </w:pPr>
             <w:r>
-              <w:lastRenderedPageBreak/>
               <w:t xml:space="preserve">Step </w:t>
             </w:r>
             <w:fldSimple w:instr=" SEQ stepList \* MERGEFORMAT ">
@@ -1524,7 +2100,7 @@
             <w:r>
               <w:t xml:space="preserve">Motion and Affidavit for Interim Orders - With Children, SHC-1100, Word | </w:t>
             </w:r>
-            <w:hyperlink r:id="rId17" w:history="1">
+            <w:hyperlink r:id="rId16" w:history="1">
               <w:r>
                 <w:rPr>
                   <w:rStyle w:val="Hyperlink"/>
@@ -1601,7 +2177,7 @@
             <w:r>
               <w:t xml:space="preserve">Child Support Guidelines Affidavit, </w:t>
             </w:r>
-            <w:hyperlink r:id="rId18" w:history="1">
+            <w:hyperlink r:id="rId17" w:history="1">
               <w:r>
                 <w:rPr>
                   <w:rStyle w:val="Hyperlink"/>
@@ -1631,7 +2207,7 @@
             <w:r>
               <w:t xml:space="preserve">Use </w:t>
             </w:r>
-            <w:hyperlink r:id="rId19" w:history="1">
+            <w:hyperlink r:id="rId18" w:history="1">
               <w:r>
                 <w:rPr>
                   <w:rStyle w:val="Hyperlink"/>
@@ -1671,7 +2247,7 @@
             <w:r>
               <w:t xml:space="preserve">Order on Child Support, </w:t>
             </w:r>
-            <w:hyperlink r:id="rId20" w:history="1">
+            <w:hyperlink r:id="rId19" w:history="1">
               <w:r>
                 <w:rPr>
                   <w:rStyle w:val="Hyperlink"/>
@@ -1689,17 +2265,9 @@
               <w:t xml:space="preserve">] </w:t>
             </w:r>
           </w:p>
-          <w:p>
-            <w:pPr>
-              <w:pStyle w:val="Body"/>
-            </w:pPr>
-          </w:p>
         </w:tc>
       </w:tr>
       <w:tr>
-        <w:trPr>
-          <w:cantSplit/>
-        </w:trPr>
         <w:tc>
           <w:tcPr>
             <w:tcW w:w="2628" w:type="dxa"/>
@@ -1710,6 +2278,7 @@
               <w:outlineLvl w:val="1"/>
             </w:pPr>
             <w:r>
+              <w:lastRenderedPageBreak/>
               <w:t xml:space="preserve">Step </w:t>
             </w:r>
             <w:fldSimple w:instr=" SEQ stepList \* MERGEFORMAT ">
@@ -1865,6 +2434,86 @@
             <w:r>
               <w:t xml:space="preserve">ourt's web page, </w:t>
             </w:r>
+            <w:hyperlink r:id="rId20" w:anchor="practice" w:history="1">
+              <w:r>
+                <w:rPr>
+                  <w:rStyle w:val="Hyperlink"/>
+                </w:rPr>
+                <w:t>Motions</w:t>
+              </w:r>
+            </w:hyperlink>
+            <w:r>
+              <w:t>.</w:t>
+            </w:r>
+            <w:r>
+              <w:rPr>
+                <w:b/>
+              </w:rPr>
+              <w:t xml:space="preserve"> </w:t>
+            </w:r>
+          </w:p>
+          <w:p>
+            <w:pPr>
+              <w:pStyle w:val="BodyText"/>
+              <w:ind w:left="-18"/>
+            </w:pPr>
+            <w:r>
+              <w:rPr>
+                <w:b/>
+              </w:rPr>
+              <w:t>The other parent has 10 days to respond</w:t>
+            </w:r>
+            <w:r>
+              <w:t xml:space="preserve"> </w:t>
+            </w:r>
+            <w:r>
+              <w:t xml:space="preserve">to the court in writing. </w:t>
+            </w:r>
+            <w:proofErr w:type="spellStart"/>
+            <w:r>
+              <w:t>Their</w:t>
+            </w:r>
+            <w:proofErr w:type="spellEnd"/>
+            <w:r>
+              <w:t xml:space="preserve"> </w:t>
+            </w:r>
+            <w:r>
+              <w:t xml:space="preserve">in a document called </w:t>
+            </w:r>
+            <w:r>
+              <w:t>a “response” or an “opposition”</w:t>
+            </w:r>
+            <w:r>
+              <w:t xml:space="preserve"> (13 days if you mailed it).  </w:t>
+            </w:r>
+          </w:p>
+          <w:p>
+            <w:pPr>
+              <w:pStyle w:val="BodyText"/>
+            </w:pPr>
+            <w:r>
+              <w:rPr>
+                <w:b/>
+              </w:rPr>
+              <w:t>You have 5 days to reply</w:t>
+            </w:r>
+            <w:r>
+              <w:t xml:space="preserve"> to anything the other parent talked about that you didn’t address in your motion (8 days if they mailed it to you).</w:t>
+            </w:r>
+          </w:p>
+          <w:p>
+            <w:pPr>
+              <w:pStyle w:val="Heading3"/>
+              <w:outlineLvl w:val="2"/>
+            </w:pPr>
+            <w:r>
+              <w:t>Links in this step</w:t>
+            </w:r>
+          </w:p>
+          <w:p>
+            <w:pPr>
+              <w:pStyle w:val="BodyText"/>
+            </w:pPr>
             <w:hyperlink r:id="rId21" w:anchor="practice" w:history="1">
               <w:r>
                 <w:rPr>
@@ -1874,86 +2523,6 @@
               </w:r>
             </w:hyperlink>
             <w:r>
-              <w:t>.</w:t>
-            </w:r>
-            <w:r>
-              <w:rPr>
-                <w:b/>
-              </w:rPr>
-              <w:t xml:space="preserve"> </w:t>
-            </w:r>
-          </w:p>
-          <w:p>
-            <w:pPr>
-              <w:pStyle w:val="BodyText"/>
-              <w:ind w:left="-18"/>
-            </w:pPr>
-            <w:r>
-              <w:rPr>
-                <w:b/>
-              </w:rPr>
-              <w:t>The other parent has 10 days to respond</w:t>
-            </w:r>
-            <w:r>
-              <w:t xml:space="preserve"> </w:t>
-            </w:r>
-            <w:r>
-              <w:t xml:space="preserve">to the court in writing. </w:t>
-            </w:r>
-            <w:proofErr w:type="spellStart"/>
-            <w:r>
-              <w:t>Their</w:t>
-            </w:r>
-            <w:proofErr w:type="spellEnd"/>
-            <w:r>
-              <w:t xml:space="preserve"> </w:t>
-            </w:r>
-            <w:r>
-              <w:t xml:space="preserve">in a document called </w:t>
-            </w:r>
-            <w:r>
-              <w:t>a “response” or an “opposition”</w:t>
-            </w:r>
-            <w:r>
-              <w:t xml:space="preserve"> (13 days if you mailed it).  </w:t>
-            </w:r>
-          </w:p>
-          <w:p>
-            <w:pPr>
-              <w:pStyle w:val="BodyText"/>
-            </w:pPr>
-            <w:r>
-              <w:rPr>
-                <w:b/>
-              </w:rPr>
-              <w:t>You have 5 days to reply</w:t>
-            </w:r>
-            <w:r>
-              <w:t xml:space="preserve"> to anything the other parent talked about that you didn’t address in your motion (8 days if they mailed it to you).</w:t>
-            </w:r>
-          </w:p>
-          <w:p>
-            <w:pPr>
-              <w:pStyle w:val="Heading3"/>
-              <w:outlineLvl w:val="2"/>
-            </w:pPr>
-            <w:r>
-              <w:t>Links in this step</w:t>
-            </w:r>
-          </w:p>
-          <w:p>
-            <w:pPr>
-              <w:pStyle w:val="BodyText"/>
-            </w:pPr>
-            <w:hyperlink r:id="rId22" w:anchor="practice" w:history="1">
-              <w:r>
-                <w:rPr>
-                  <w:rStyle w:val="Hyperlink"/>
-                </w:rPr>
-                <w:t>Motions</w:t>
-              </w:r>
-            </w:hyperlink>
-            <w:r>
               <w:t xml:space="preserve">: </w:t>
             </w:r>
             <w:r>
@@ -1980,9 +2549,6 @@
         </w:tc>
       </w:tr>
       <w:tr>
-        <w:trPr>
-          <w:cantSplit/>
-        </w:trPr>
         <w:tc>
           <w:tcPr>
             <w:tcW w:w="2628" w:type="dxa"/>
@@ -2020,9 +2586,6 @@
         </w:tc>
       </w:tr>
       <w:tr>
-        <w:trPr>
-          <w:cantSplit/>
-        </w:trPr>
         <w:tc>
           <w:tcPr>
             <w:tcW w:w="2628" w:type="dxa"/>
@@ -2036,7 +2599,6 @@
               </w:rPr>
             </w:pPr>
             <w:r>
-              <w:lastRenderedPageBreak/>
               <w:t>{%</w:t>
             </w:r>
             <w:proofErr w:type="spellStart"/>
@@ -2068,9 +2630,6 @@
         </w:tc>
       </w:tr>
       <w:tr>
-        <w:trPr>
-          <w:cantSplit/>
-        </w:trPr>
         <w:tc>
           <w:tcPr>
             <w:tcW w:w="2628" w:type="dxa"/>
@@ -2078,7 +2637,6 @@
           <w:p>
             <w:pPr>
               <w:pStyle w:val="Heading2"/>
-              <w:outlineLvl w:val="1"/>
             </w:pPr>
             <w:r>
               <w:t xml:space="preserve">Step </w:t>
@@ -2110,7 +2668,7 @@
             <w:r>
               <w:t xml:space="preserve">To calculate child support, the court needs to know both parents’ income.  The </w:t>
             </w:r>
-            <w:hyperlink r:id="rId23" w:history="1">
+            <w:hyperlink r:id="rId22" w:history="1">
               <w:r>
                 <w:rPr>
                   <w:rStyle w:val="Hyperlink"/>
@@ -2129,7 +2687,7 @@
             <w:r>
               <w:t xml:space="preserve"> the court each parent’s income information.  Use </w:t>
             </w:r>
-            <w:hyperlink r:id="rId24" w:history="1">
+            <w:hyperlink r:id="rId23" w:history="1">
               <w:r>
                 <w:rPr>
                   <w:rStyle w:val="Hyperlink"/>
@@ -2142,7 +2700,7 @@
                   <w:noProof/>
                 </w:rPr>
                 <w:drawing>
-                  <wp:inline distT="0" distB="0" distL="0" distR="0" wp14:anchorId="68EA7795" wp14:editId="05FA6F57">
+                  <wp:inline distT="0" distB="0" distL="0" distR="0" wp14:anchorId="6D2FA378" wp14:editId="579F175F">
                     <wp:extent cx="222250" cy="88900"/>
                     <wp:effectExtent l="0" t="0" r="6350" b="6350"/>
                     <wp:docPr id="2" name="Picture 2" descr="PDF"/>
@@ -2159,7 +2717,7 @@
                             </pic:cNvPicPr>
                           </pic:nvPicPr>
                           <pic:blipFill>
-                            <a:blip r:embed="rId25">
+                            <a:blip r:embed="rId24">
                               <a:extLst>
                                 <a:ext uri="{28A0092B-C50C-407E-A947-70E740481C1C}">
                                   <a14:useLocalDpi xmlns:a14="http://schemas.microsoft.com/office/drawing/2010/main" val="0"/>
@@ -2207,9 +2765,6 @@
         </w:tc>
       </w:tr>
       <w:tr>
-        <w:trPr>
-          <w:cantSplit/>
-        </w:trPr>
         <w:tc>
           <w:tcPr>
             <w:tcW w:w="2628" w:type="dxa"/>
@@ -2247,9 +2802,6 @@
         </w:tc>
       </w:tr>
       <w:tr>
-        <w:trPr>
-          <w:cantSplit/>
-        </w:trPr>
         <w:tc>
           <w:tcPr>
             <w:tcW w:w="2628" w:type="dxa"/>
@@ -2274,6 +2826,7 @@
               <w:rPr>
                 <w:rFonts w:ascii="Tahoma" w:eastAsia="Times New Roman" w:hAnsi="Tahoma" w:cs="Tahoma"/>
               </w:rPr>
+              <w:lastRenderedPageBreak/>
               <w:t>number_of_children</w:t>
             </w:r>
             <w:proofErr w:type="spellEnd"/>
@@ -2302,9 +2855,6 @@
         </w:tc>
       </w:tr>
       <w:tr>
-        <w:trPr>
-          <w:cantSplit/>
-        </w:trPr>
         <w:tc>
           <w:tcPr>
             <w:tcW w:w="2628" w:type="dxa"/>
@@ -2315,6 +2865,7 @@
               <w:outlineLvl w:val="1"/>
             </w:pPr>
             <w:r>
+              <w:lastRenderedPageBreak/>
               <w:t xml:space="preserve">Step </w:t>
             </w:r>
             <w:fldSimple w:instr=" SEQ stepList \* MERGEFORMAT ">
@@ -2329,7 +2880,7 @@
               <w:t xml:space="preserve">: </w:t>
             </w:r>
             <w:r>
-              <w:t xml:space="preserve">Figure out if you need a Shared Custody Calculation Form </w:t>
+              <w:t>Figure out if you need a Shared Custody Calculation Form</w:t>
             </w:r>
           </w:p>
         </w:tc>
@@ -2380,16 +2931,16 @@
               <w:pStyle w:val="BodyText"/>
             </w:pPr>
             <w:r>
-              <w:t xml:space="preserve">Sometimes you won’t know if your schedule will be “shared” or “primary” until after the judge decides the parenting plan schedule.  </w:t>
+              <w:t>Sometimes you won’t know if your schedule will be “shared” or “primary” until after the judge decide</w:t>
+            </w:r>
+            <w:r>
+              <w:t>s the parenting plan schedule.</w:t>
             </w:r>
           </w:p>
           <w:p/>
         </w:tc>
       </w:tr>
       <w:tr>
-        <w:trPr>
-          <w:cantSplit/>
-        </w:trPr>
         <w:tc>
           <w:tcPr>
             <w:tcW w:w="2628" w:type="dxa"/>
@@ -2430,9 +2981,6 @@
         </w:tc>
       </w:tr>
       <w:tr>
-        <w:trPr>
-          <w:cantSplit/>
-        </w:trPr>
         <w:tc>
           <w:tcPr>
             <w:tcW w:w="2628" w:type="dxa"/>
@@ -2470,9 +3018,6 @@
         </w:tc>
       </w:tr>
       <w:tr>
-        <w:trPr>
-          <w:cantSplit/>
-        </w:trPr>
         <w:tc>
           <w:tcPr>
             <w:tcW w:w="2628" w:type="dxa"/>
@@ -2522,9 +3067,6 @@
         </w:tc>
       </w:tr>
       <w:tr>
-        <w:trPr>
-          <w:cantSplit/>
-        </w:trPr>
         <w:tc>
           <w:tcPr>
             <w:tcW w:w="2628" w:type="dxa"/>
@@ -2535,7 +3077,6 @@
               <w:outlineLvl w:val="1"/>
             </w:pPr>
             <w:r>
-              <w:lastRenderedPageBreak/>
               <w:t xml:space="preserve">Step </w:t>
             </w:r>
             <w:fldSimple w:instr=" SEQ stepList \* MERGEFORMAT ">
@@ -2550,7 +3091,10 @@
               <w:t xml:space="preserve">: </w:t>
             </w:r>
             <w:r>
-              <w:t xml:space="preserve">Figure out which Custody Calculation Form you need </w:t>
+              <w:t>Figure out which Cu</w:t>
+            </w:r>
+            <w:r>
+              <w:t>stody Calculation Form you need</w:t>
             </w:r>
           </w:p>
         </w:tc>
@@ -2649,6 +3193,7 @@
               <w:outlineLvl w:val="2"/>
             </w:pPr>
             <w:r>
+              <w:lastRenderedPageBreak/>
               <w:t>If the children have different schedules</w:t>
             </w:r>
           </w:p>
@@ -2700,13 +3245,15 @@
             <w:r>
               <w:t>ost all their nights with you.</w:t>
             </w:r>
+          </w:p>
+          <w:p>
+            <w:pPr>
+              <w:ind w:left="-28"/>
+            </w:pPr>
           </w:p>
         </w:tc>
       </w:tr>
       <w:tr>
-        <w:trPr>
-          <w:cantSplit/>
-        </w:trPr>
         <w:tc>
           <w:tcPr>
             <w:tcW w:w="2628" w:type="dxa"/>
@@ -2717,6 +3264,7 @@
               <w:outlineLvl w:val="1"/>
             </w:pPr>
             <w:r>
+              <w:lastRenderedPageBreak/>
               <w:t xml:space="preserve">Step </w:t>
             </w:r>
             <w:fldSimple w:instr=" SEQ stepList \* MERGEFORMAT ">
@@ -2763,13 +3311,14 @@
               <w:t>If you know the schedule will be divided custody, fill out DR-307 Divided Custody Child Support Calculation.</w:t>
             </w:r>
           </w:p>
-          <w:p/>
+          <w:p>
+            <w:pPr>
+              <w:ind w:left="360"/>
+            </w:pPr>
+          </w:p>
         </w:tc>
       </w:tr>
       <w:tr>
-        <w:trPr>
-          <w:cantSplit/>
-        </w:trPr>
         <w:tc>
           <w:tcPr>
             <w:tcW w:w="2628" w:type="dxa"/>
@@ -2807,9 +3356,6 @@
         </w:tc>
       </w:tr>
       <w:tr>
-        <w:trPr>
-          <w:cantSplit/>
-        </w:trPr>
         <w:tc>
           <w:tcPr>
             <w:tcW w:w="2628" w:type="dxa"/>
@@ -2853,9 +3399,6 @@
         </w:tc>
       </w:tr>
       <w:tr>
-        <w:trPr>
-          <w:cantSplit/>
-        </w:trPr>
         <w:tc>
           <w:tcPr>
             <w:tcW w:w="2628" w:type="dxa"/>
@@ -2866,7 +3409,6 @@
               <w:outlineLvl w:val="1"/>
             </w:pPr>
             <w:r>
-              <w:lastRenderedPageBreak/>
               <w:t xml:space="preserve">Step </w:t>
             </w:r>
             <w:fldSimple w:instr=" SEQ stepList \* MERGEFORMAT ">
@@ -2881,7 +3423,10 @@
               <w:t xml:space="preserve">: </w:t>
             </w:r>
             <w:r>
-              <w:t xml:space="preserve">Fill out a Proposed Child Support Order </w:t>
+              <w:t xml:space="preserve">Fill out a Proposed </w:t>
+            </w:r>
+            <w:r>
+              <w:t>Child Support Order</w:t>
             </w:r>
           </w:p>
         </w:tc>
@@ -2914,9 +3459,6 @@
         </w:tc>
       </w:tr>
       <w:tr>
-        <w:trPr>
-          <w:cantSplit/>
-        </w:trPr>
         <w:tc>
           <w:tcPr>
             <w:tcW w:w="2628" w:type="dxa"/>
@@ -2954,9 +3496,6 @@
         </w:tc>
       </w:tr>
       <w:tr>
-        <w:trPr>
-          <w:cantSplit/>
-        </w:trPr>
         <w:tc>
           <w:tcPr>
             <w:tcW w:w="2628" w:type="dxa"/>
@@ -2966,6 +3505,7 @@
               <w:pStyle w:val="BodyText"/>
             </w:pPr>
             <w:r>
+              <w:lastRenderedPageBreak/>
               <w:t>{%</w:t>
             </w:r>
             <w:proofErr w:type="spellStart"/>
@@ -2992,9 +3532,6 @@
         </w:tc>
       </w:tr>
       <w:tr>
-        <w:trPr>
-          <w:cantSplit/>
-        </w:trPr>
         <w:tc>
           <w:tcPr>
             <w:tcW w:w="2628" w:type="dxa"/>
@@ -3005,7 +3542,6 @@
               <w:outlineLvl w:val="1"/>
             </w:pPr>
             <w:r>
-              <w:lastRenderedPageBreak/>
               <w:t xml:space="preserve">Step </w:t>
             </w:r>
             <w:fldSimple w:instr=" SEQ stepList \* MERGEFORMAT ">
@@ -3026,6 +3562,11 @@
               <w:t>s as your child's legal parents</w:t>
             </w:r>
           </w:p>
+          <w:p>
+            <w:pPr>
+              <w:pStyle w:val="BodyText"/>
+            </w:pPr>
+          </w:p>
         </w:tc>
         <w:tc>
           <w:tcPr>
@@ -3222,7 +3763,7 @@
             <w:r>
               <w:t xml:space="preserve">If parents are not married to each other when their child is born, usually both parents sign the Health Analytics &amp; Vital Records </w:t>
             </w:r>
-            <w:hyperlink r:id="rId26" w:anchor="aff-pat" w:history="1">
+            <w:hyperlink r:id="rId25" w:anchor="aff-pat" w:history="1">
               <w:r>
                 <w:rPr>
                   <w:rStyle w:val="Hyperlink"/>
@@ -3233,7 +3774,7 @@
             <w:r>
               <w:t xml:space="preserve">, VS-06-5376 form at the hospital This affidavit is a declaration that says both parents agree that they are parents to their child. You can only get the form at the hospital or from </w:t>
             </w:r>
-            <w:hyperlink r:id="rId27" w:history="1">
+            <w:hyperlink r:id="rId26" w:history="1">
               <w:r>
                 <w:rPr>
                   <w:rStyle w:val="Hyperlink"/>
@@ -3242,7 +3783,11 @@
               </w:r>
             </w:hyperlink>
             <w:r>
-              <w:t xml:space="preserve"> or your local court. After you complete the form, give it to Health Analytics &amp; Vital Records. Do not try to file it at court.</w:t>
+              <w:t xml:space="preserve"> or your local court. After you complete the form, give it to Health Analytics &amp; </w:t>
+            </w:r>
+            <w:r>
+              <w:lastRenderedPageBreak/>
+              <w:t>Vital Records. Do not try to file it at court.</w:t>
             </w:r>
           </w:p>
           <w:p>
@@ -3293,7 +3838,7 @@
             <w:r>
               <w:t xml:space="preserve">CSSD can order </w:t>
             </w:r>
-            <w:hyperlink r:id="rId28" w:anchor="dna" w:history="1">
+            <w:hyperlink r:id="rId27" w:anchor="dna" w:history="1">
               <w:r>
                 <w:rPr>
                   <w:rStyle w:val="Hyperlink"/>
@@ -3389,7 +3934,7 @@
             <w:r>
               <w:t xml:space="preserve">This is a complicated situation. Try to talk to a lawyer. </w:t>
             </w:r>
-            <w:hyperlink r:id="rId29" w:history="1">
+            <w:hyperlink r:id="rId28" w:history="1">
               <w:r>
                 <w:rPr>
                   <w:rStyle w:val="Hyperlink"/>
@@ -3447,6 +3992,7 @@
             </w:pPr>
             <w:proofErr w:type="gramStart"/>
             <w:r>
+              <w:lastRenderedPageBreak/>
               <w:t>the</w:t>
             </w:r>
             <w:proofErr w:type="gramEnd"/>
@@ -3494,7 +4040,7 @@
             <w:r>
               <w:t xml:space="preserve">For more information about Paternity see the Court's </w:t>
             </w:r>
-            <w:hyperlink r:id="rId30" w:history="1">
+            <w:hyperlink r:id="rId29" w:history="1">
               <w:r>
                 <w:rPr>
                   <w:rStyle w:val="Hyperlink"/>
@@ -3530,9 +4076,6 @@
         </w:tc>
       </w:tr>
       <w:tr>
-        <w:trPr>
-          <w:cantSplit/>
-        </w:trPr>
         <w:tc>
           <w:tcPr>
             <w:tcW w:w="2628" w:type="dxa"/>
@@ -3571,9 +4114,6 @@
         </w:tc>
       </w:tr>
       <w:tr>
-        <w:trPr>
-          <w:cantSplit/>
-        </w:trPr>
         <w:tc>
           <w:tcPr>
             <w:tcW w:w="2628" w:type="dxa"/>
@@ -3591,134 +4131,62 @@
             </w:r>
             <w:proofErr w:type="spellEnd"/>
             <w:r>
-              <w:t xml:space="preserve"> if </w:t>
-            </w:r>
-            <w:r>
-              <w:rPr>
-                <w:rFonts w:ascii="Arial" w:hAnsi="Arial" w:cs="Arial"/>
-                <w:color w:val="000000"/>
-                <w:sz w:val="20"/>
-                <w:szCs w:val="20"/>
-              </w:rPr>
+              <w:t xml:space="preserve"> </w:t>
+            </w:r>
+            <w:r>
+              <w:t xml:space="preserve">if </w:t>
+            </w:r>
+            <w:r>
               <w:t>(</w:t>
             </w:r>
             <w:proofErr w:type="spellStart"/>
             <w:r>
-              <w:rPr>
-                <w:rFonts w:ascii="Arial" w:hAnsi="Arial" w:cs="Arial"/>
-                <w:color w:val="000000"/>
-                <w:sz w:val="20"/>
-                <w:szCs w:val="20"/>
-              </w:rPr>
               <w:t>existing_case</w:t>
             </w:r>
             <w:proofErr w:type="spellEnd"/>
             <w:r>
-              <w:rPr>
-                <w:rFonts w:ascii="Arial" w:hAnsi="Arial" w:cs="Arial"/>
-                <w:color w:val="000000"/>
-                <w:sz w:val="20"/>
-                <w:szCs w:val="20"/>
-              </w:rPr>
               <w:t xml:space="preserve"> == 'open' and </w:t>
             </w:r>
             <w:proofErr w:type="spellStart"/>
             <w:r>
-              <w:rPr>
-                <w:rFonts w:ascii="Arial" w:hAnsi="Arial" w:cs="Arial"/>
-                <w:color w:val="000000"/>
-                <w:sz w:val="20"/>
-                <w:szCs w:val="20"/>
-              </w:rPr>
               <w:t>user_role_in_case</w:t>
             </w:r>
             <w:proofErr w:type="spellEnd"/>
             <w:r>
-              <w:rPr>
-                <w:rFonts w:ascii="Arial" w:hAnsi="Arial" w:cs="Arial"/>
-                <w:color w:val="000000"/>
-                <w:sz w:val="20"/>
-                <w:szCs w:val="20"/>
-              </w:rPr>
               <w:t xml:space="preserve"> == 'closed') or (</w:t>
             </w:r>
             <w:proofErr w:type="spellStart"/>
             <w:r>
-              <w:rPr>
-                <w:rFonts w:ascii="Arial" w:hAnsi="Arial" w:cs="Arial"/>
-                <w:color w:val="000000"/>
-                <w:sz w:val="20"/>
-                <w:szCs w:val="20"/>
-              </w:rPr>
               <w:t>existing_case</w:t>
             </w:r>
             <w:proofErr w:type="spellEnd"/>
             <w:r>
-              <w:rPr>
-                <w:rFonts w:ascii="Arial" w:hAnsi="Arial" w:cs="Arial"/>
-                <w:color w:val="000000"/>
-                <w:sz w:val="20"/>
-                <w:szCs w:val="20"/>
-              </w:rPr>
               <w:t xml:space="preserve"> == 'unknown' and </w:t>
             </w:r>
             <w:proofErr w:type="spellStart"/>
             <w:r>
-              <w:rPr>
-                <w:rFonts w:ascii="Arial" w:hAnsi="Arial" w:cs="Arial"/>
-                <w:color w:val="000000"/>
-                <w:sz w:val="20"/>
-                <w:szCs w:val="20"/>
-              </w:rPr>
               <w:t>after_courtview</w:t>
             </w:r>
             <w:proofErr w:type="spellEnd"/>
             <w:r>
-              <w:rPr>
-                <w:rFonts w:ascii="Arial" w:hAnsi="Arial" w:cs="Arial"/>
-                <w:color w:val="000000"/>
-                <w:sz w:val="20"/>
-                <w:szCs w:val="20"/>
-              </w:rPr>
               <w:t xml:space="preserve"> == 'open' and </w:t>
             </w:r>
             <w:proofErr w:type="spellStart"/>
             <w:r>
-              <w:rPr>
-                <w:rFonts w:ascii="Arial" w:hAnsi="Arial" w:cs="Arial"/>
-                <w:color w:val="000000"/>
-                <w:sz w:val="20"/>
-                <w:szCs w:val="20"/>
-              </w:rPr>
               <w:t>user_role_in_case</w:t>
             </w:r>
             <w:proofErr w:type="spellEnd"/>
             <w:r>
-              <w:rPr>
-                <w:rFonts w:ascii="Arial" w:hAnsi="Arial" w:cs="Arial"/>
-                <w:color w:val="000000"/>
-                <w:sz w:val="20"/>
-                <w:szCs w:val="20"/>
-              </w:rPr>
-              <w:t xml:space="preserve"> == </w:t>
-            </w:r>
-            <w:r>
-              <w:rPr>
-                <w:rFonts w:ascii="Arial" w:hAnsi="Arial" w:cs="Arial"/>
-                <w:color w:val="000000"/>
-                <w:sz w:val="20"/>
-                <w:szCs w:val="20"/>
-              </w:rPr>
-              <w:t>'closed'</w:t>
-            </w:r>
-            <w:r>
-              <w:rPr>
-                <w:rFonts w:ascii="Arial" w:hAnsi="Arial" w:cs="Arial"/>
-                <w:color w:val="000000"/>
-                <w:sz w:val="20"/>
-                <w:szCs w:val="20"/>
-              </w:rPr>
-              <w:t>) %}</w:t>
+              <w:t xml:space="preserve"> == 'closed'</w:t>
+            </w:r>
+            <w:r>
+              <w:t>)</w:t>
+            </w:r>
+            <w:r>
+              <w:t xml:space="preserve"> </w:t>
+            </w:r>
+            <w:r>
+              <w:t>%}</w:t>
             </w:r>
           </w:p>
         </w:tc>
@@ -3730,9 +4198,6 @@
         </w:tc>
       </w:tr>
       <w:tr>
-        <w:trPr>
-          <w:cantSplit/>
-        </w:trPr>
         <w:tc>
           <w:tcPr>
             <w:tcW w:w="2628" w:type="dxa"/>
@@ -3745,28 +4210,29 @@
             <w:r>
               <w:t xml:space="preserve">Step </w:t>
             </w:r>
-            <w:fldSimple w:instr=" SEQ stepList \* MERGEFORMAT ">
-              <w:r>
-                <w:rPr>
-                  <w:noProof/>
-                </w:rPr>
-                <w:t>13</w:t>
-              </w:r>
-            </w:fldSimple>
-            <w:r>
-              <w:t xml:space="preserve">: </w:t>
-            </w:r>
-            <w:r>
-              <w:t>Take</w:t>
-            </w:r>
-            <w:r>
-              <w:t xml:space="preserve"> the Guided Assistant i</w:t>
-            </w:r>
-            <w:r>
-              <w:t xml:space="preserve">nterview for detailed steps on how to </w:t>
-            </w:r>
-            <w:r>
-              <w:t>change your child support order</w:t>
+            <w:r>
+              <w:fldChar w:fldCharType="begin"/>
+            </w:r>
+            <w:r>
+              <w:instrText xml:space="preserve"> SEQ stepList \* MERGEFORMAT </w:instrText>
+            </w:r>
+            <w:r>
+              <w:fldChar w:fldCharType="separate"/>
+            </w:r>
+            <w:r>
+              <w:rPr>
+                <w:noProof/>
+              </w:rPr>
+              <w:t>13</w:t>
+            </w:r>
+            <w:r>
+              <w:rPr>
+                <w:noProof/>
+              </w:rPr>
+              <w:fldChar w:fldCharType="end"/>
+            </w:r>
+            <w:r>
+              <w:t xml:space="preserve"> : Use another Guided Assistant</w:t>
             </w:r>
           </w:p>
         </w:tc>
@@ -3781,16 +4247,25 @@
             <w:r>
               <w:t xml:space="preserve">If you already have a child support order, and you want to change it, </w:t>
             </w:r>
-            <w:r>
-              <w:t>see our Guided Assistant, Changing your Child Support Order.</w:t>
-            </w:r>
+            <w:del w:id="0" w:author="Caroline Robinson" w:date="2022-11-10T10:10:00Z">
+              <w:r>
+                <w:delText>go [modify interview]</w:delText>
+              </w:r>
+            </w:del>
+            <w:ins w:id="1" w:author="Caroline Robinson" w:date="2022-11-10T10:10:00Z">
+              <w:r>
+                <w:t>see our Guided Assistant, Changing your Child Support Order.</w:t>
+              </w:r>
+            </w:ins>
+          </w:p>
+          <w:p>
+            <w:pPr>
+              <w:pStyle w:val="BodyText"/>
+            </w:pPr>
           </w:p>
         </w:tc>
       </w:tr>
       <w:tr>
-        <w:trPr>
-          <w:cantSplit/>
-        </w:trPr>
         <w:tc>
           <w:tcPr>
             <w:tcW w:w="2628" w:type="dxa"/>
@@ -3837,9 +4312,6 @@
         </w:tc>
       </w:tr>
       <w:tr>
-        <w:trPr>
-          <w:cantSplit/>
-        </w:trPr>
         <w:tc>
           <w:tcPr>
             <w:tcW w:w="2628" w:type="dxa"/>
@@ -3849,61 +4321,55 @@
               <w:pStyle w:val="BodyText"/>
             </w:pPr>
             <w:r>
-              <w:rPr>
-                <w:rFonts w:ascii="Arial" w:hAnsi="Arial" w:cs="Arial"/>
-                <w:color w:val="000000"/>
-                <w:sz w:val="20"/>
-                <w:szCs w:val="20"/>
-              </w:rPr>
-              <w:t xml:space="preserve">{% if </w:t>
+              <w:t>{%</w:t>
             </w:r>
             <w:proofErr w:type="spellStart"/>
             <w:r>
-              <w:rPr>
-                <w:rFonts w:ascii="Arial" w:hAnsi="Arial" w:cs="Arial"/>
-                <w:color w:val="000000"/>
-                <w:sz w:val="20"/>
-                <w:szCs w:val="20"/>
-              </w:rPr>
+              <w:t>tr</w:t>
+            </w:r>
+            <w:proofErr w:type="spellEnd"/>
+            <w:r>
+              <w:t xml:space="preserve"> </w:t>
+            </w:r>
+            <w:r>
+              <w:t xml:space="preserve">if </w:t>
+            </w:r>
+            <w:r>
+              <w:t>(</w:t>
+            </w:r>
+            <w:proofErr w:type="spellStart"/>
+            <w:r>
               <w:t>existing_case</w:t>
             </w:r>
             <w:proofErr w:type="spellEnd"/>
             <w:r>
-              <w:rPr>
-                <w:rFonts w:ascii="Arial" w:hAnsi="Arial" w:cs="Arial"/>
-                <w:color w:val="000000"/>
-                <w:sz w:val="20"/>
-                <w:szCs w:val="20"/>
-              </w:rPr>
-              <w:t xml:space="preserve"> == 'unknown' and </w:t>
+              <w:t xml:space="preserve"> == '</w:t>
+            </w:r>
+            <w:r>
+              <w:t>unknown</w:t>
+            </w:r>
+            <w:r>
+              <w:t xml:space="preserve">' and </w:t>
             </w:r>
             <w:proofErr w:type="spellStart"/>
             <w:r>
-              <w:rPr>
-                <w:rFonts w:ascii="Arial" w:hAnsi="Arial" w:cs="Arial"/>
-                <w:color w:val="000000"/>
-                <w:sz w:val="20"/>
-                <w:szCs w:val="20"/>
-              </w:rPr>
+              <w:lastRenderedPageBreak/>
               <w:t>after_courtview</w:t>
             </w:r>
             <w:proofErr w:type="spellEnd"/>
             <w:r>
-              <w:rPr>
-                <w:rFonts w:ascii="Arial" w:hAnsi="Arial" w:cs="Arial"/>
-                <w:color w:val="000000"/>
-                <w:sz w:val="20"/>
-                <w:szCs w:val="20"/>
-              </w:rPr>
-              <w:t xml:space="preserve"> == 'unknown'</w:t>
-            </w:r>
-            <w:r>
-              <w:rPr>
-                <w:rFonts w:ascii="Arial" w:hAnsi="Arial" w:cs="Arial"/>
-                <w:color w:val="000000"/>
-                <w:sz w:val="20"/>
-                <w:szCs w:val="20"/>
-              </w:rPr>
+              <w:t xml:space="preserve"> == '</w:t>
+            </w:r>
+            <w:r>
+              <w:t>unknown</w:t>
+            </w:r>
+            <w:r>
+              <w:t>'</w:t>
+            </w:r>
+            <w:r>
+              <w:t>)</w:t>
+            </w:r>
+            <w:r>
               <w:t xml:space="preserve"> %}</w:t>
             </w:r>
           </w:p>
@@ -3925,9 +4391,6 @@
         </w:tc>
       </w:tr>
       <w:tr>
-        <w:trPr>
-          <w:cantSplit/>
-        </w:trPr>
         <w:tc>
           <w:tcPr>
             <w:tcW w:w="2628" w:type="dxa"/>
@@ -3935,21 +4398,37 @@
           <w:p>
             <w:pPr>
               <w:pStyle w:val="Heading2"/>
-              <w:outlineLvl w:val="1"/>
-            </w:pPr>
-            <w:r>
+            </w:pPr>
+            <w:r>
+              <w:lastRenderedPageBreak/>
               <w:t xml:space="preserve">Step </w:t>
             </w:r>
-            <w:fldSimple w:instr=" SEQ stepList \* MERGEFORMAT ">
-              <w:r>
-                <w:rPr>
-                  <w:noProof/>
-                </w:rPr>
-                <w:t>14</w:t>
-              </w:r>
-            </w:fldSimple>
-            <w:r>
-              <w:t>: Find out if you have a case</w:t>
+            <w:r>
+              <w:fldChar w:fldCharType="begin"/>
+            </w:r>
+            <w:r>
+              <w:instrText xml:space="preserve"> SEQ stepList \* MERGEFORMAT </w:instrText>
+            </w:r>
+            <w:r>
+              <w:fldChar w:fldCharType="separate"/>
+            </w:r>
+            <w:r>
+              <w:rPr>
+                <w:noProof/>
+              </w:rPr>
+              <w:t>14</w:t>
+            </w:r>
+            <w:r>
+              <w:rPr>
+                <w:noProof/>
+              </w:rPr>
+              <w:fldChar w:fldCharType="end"/>
+            </w:r>
+            <w:r>
+              <w:t xml:space="preserve"> : </w:t>
+            </w:r>
+            <w:r>
+              <w:t>Find out if you have a court case</w:t>
             </w:r>
           </w:p>
         </w:tc>
@@ -3964,7 +4443,7 @@
             <w:r>
               <w:t xml:space="preserve">If you do not know if you have an open divorce, dissolution, or custody case, look for your name in </w:t>
             </w:r>
-            <w:hyperlink r:id="rId31" w:history="1">
+            <w:hyperlink r:id="rId30" w:history="1">
               <w:proofErr w:type="spellStart"/>
               <w:r>
                 <w:rPr>
@@ -3993,7 +4472,7 @@
             <w:r>
               <w:t xml:space="preserve">If you need more help call the call the </w:t>
             </w:r>
-            <w:hyperlink r:id="rId32" w:history="1">
+            <w:hyperlink r:id="rId31" w:history="1">
               <w:r>
                 <w:rPr>
                   <w:rStyle w:val="Hyperlink"/>
@@ -4018,12 +4497,14 @@
               <w:t xml:space="preserve"> </w:t>
             </w:r>
           </w:p>
+          <w:p>
+            <w:pPr>
+              <w:pStyle w:val="BodyText"/>
+            </w:pPr>
+          </w:p>
         </w:tc>
       </w:tr>
       <w:tr>
-        <w:trPr>
-          <w:cantSplit/>
-        </w:trPr>
         <w:tc>
           <w:tcPr>
             <w:tcW w:w="2628" w:type="dxa"/>
@@ -4059,20 +4540,12 @@
           </w:tcPr>
           <w:p>
             <w:pPr>
-              <w:spacing w:after="160" w:line="259" w:lineRule="auto"/>
-              <w:rPr>
-                <w:rFonts w:ascii="Tahoma" w:eastAsia="Times New Roman" w:hAnsi="Tahoma" w:cs="Tahoma"/>
-                <w:sz w:val="24"/>
-                <w:szCs w:val="24"/>
-              </w:rPr>
+              <w:pStyle w:val="BodyText"/>
             </w:pPr>
           </w:p>
         </w:tc>
       </w:tr>
       <w:tr>
-        <w:trPr>
-          <w:cantSplit/>
-        </w:trPr>
         <w:tc>
           <w:tcPr>
             <w:tcW w:w="2628" w:type="dxa"/>
@@ -4125,9 +4598,6 @@
         </w:tc>
       </w:tr>
       <w:tr>
-        <w:trPr>
-          <w:cantSplit/>
-        </w:trPr>
         <w:tc>
           <w:tcPr>
             <w:tcW w:w="2628" w:type="dxa"/>
@@ -4138,7 +4608,6 @@
               <w:outlineLvl w:val="1"/>
             </w:pPr>
             <w:r>
-              <w:lastRenderedPageBreak/>
               <w:t xml:space="preserve">Step </w:t>
             </w:r>
             <w:fldSimple w:instr=" SEQ stepList \* MERGEFORMAT ">
@@ -4271,15 +4740,16 @@
               <w:ind w:left="376"/>
             </w:pPr>
             <w:r>
+              <w:lastRenderedPageBreak/>
               <w:t xml:space="preserve">If you do not know where your child’s other parent is or how to get in touch with them, CSSD can look for them. </w:t>
             </w:r>
-            <w:commentRangeStart w:id="1"/>
+            <w:commentRangeStart w:id="2"/>
             <w:r>
               <w:t>CSSD finds missing parents</w:t>
             </w:r>
-            <w:commentRangeEnd w:id="1"/>
-            <w:r>
-              <w:commentReference w:id="1"/>
+            <w:commentRangeEnd w:id="2"/>
+            <w:r>
+              <w:commentReference w:id="2"/>
             </w:r>
             <w:r>
               <w:t>.</w:t>
@@ -4408,7 +4878,7 @@
             <w:r>
               <w:t xml:space="preserve">Go to </w:t>
             </w:r>
-            <w:hyperlink r:id="rId34" w:history="1">
+            <w:hyperlink r:id="rId33" w:history="1">
               <w:r>
                 <w:rPr>
                   <w:rStyle w:val="Hyperlink"/>
@@ -4446,7 +4916,7 @@
             <w:r>
               <w:t xml:space="preserve">For help, watch CS.SD’s  Tutorial - </w:t>
             </w:r>
-            <w:hyperlink r:id="rId35" w:history="1">
+            <w:hyperlink r:id="rId34" w:history="1">
               <w:r>
                 <w:rPr>
                   <w:rStyle w:val="Hyperlink"/>
@@ -4482,7 +4952,7 @@
               <w:pStyle w:val="ListParagraph"/>
               <w:ind w:left="376"/>
             </w:pPr>
-            <w:hyperlink r:id="rId36" w:history="1">
+            <w:hyperlink r:id="rId35" w:history="1">
               <w:r>
                 <w:rPr>
                   <w:rStyle w:val="Hyperlink"/>
@@ -4531,11 +5001,12 @@
               <w:pStyle w:val="Heading3"/>
               <w:outlineLvl w:val="2"/>
             </w:pPr>
-            <w:commentRangeStart w:id="2"/>
-            <w:r>
+            <w:commentRangeStart w:id="3"/>
+            <w:r>
+              <w:lastRenderedPageBreak/>
               <w:t>Learn what to do if things change</w:t>
             </w:r>
-            <w:commentRangeEnd w:id="2"/>
+            <w:commentRangeEnd w:id="3"/>
             <w:r>
               <w:rPr>
                 <w:rStyle w:val="CommentReference"/>
@@ -4543,7 +5014,7 @@
                 <w:color w:val="auto"/>
                 <w:spacing w:val="0"/>
               </w:rPr>
-              <w:commentReference w:id="2"/>
+              <w:commentReference w:id="3"/>
             </w:r>
           </w:p>
           <w:p>
@@ -4570,11 +5041,11 @@
             <w:r>
               <w:t xml:space="preserve">. </w:t>
             </w:r>
-            <w:commentRangeStart w:id="3"/>
+            <w:commentRangeStart w:id="4"/>
             <w:r>
               <w:t xml:space="preserve">Tell the court right away if the court ordered your child support.  </w:t>
             </w:r>
-            <w:commentRangeEnd w:id="3"/>
+            <w:commentRangeEnd w:id="4"/>
             <w:r>
               <w:rPr>
                 <w:rStyle w:val="CommentReference"/>
@@ -4582,7 +5053,7 @@
                 <w:color w:val="auto"/>
                 <w:spacing w:val="0"/>
               </w:rPr>
-              <w:commentReference w:id="3"/>
+              <w:commentReference w:id="4"/>
             </w:r>
           </w:p>
           <w:p>
@@ -4667,7 +5138,7 @@
             <w:r>
               <w:t xml:space="preserve">Read </w:t>
             </w:r>
-            <w:hyperlink r:id="rId37" w:history="1">
+            <w:hyperlink r:id="rId36" w:history="1">
               <w:r>
                 <w:rPr>
                   <w:rStyle w:val="Hyperlink"/>
@@ -4690,7 +5161,7 @@
               <w:pStyle w:val="ListParagraph"/>
               <w:ind w:left="376"/>
             </w:pPr>
-            <w:hyperlink r:id="rId38" w:history="1">
+            <w:hyperlink r:id="rId37" w:history="1">
               <w:r>
                 <w:rPr>
                   <w:rStyle w:val="Hyperlink"/>
@@ -4713,7 +5184,7 @@
             <w:r>
               <w:t xml:space="preserve">The differences between a Child Support order from CSSD and a Child Support order from the Court are not easy to understand. Call the </w:t>
             </w:r>
-            <w:hyperlink r:id="rId39" w:anchor="1b" w:history="1">
+            <w:hyperlink r:id="rId38" w:anchor="1b" w:history="1">
               <w:r>
                 <w:rPr>
                   <w:rStyle w:val="Hyperlink"/>
@@ -4730,7 +5201,7 @@
               <w:pStyle w:val="ListParagraph"/>
               <w:ind w:left="376"/>
             </w:pPr>
-            <w:hyperlink r:id="rId40" w:history="1">
+            <w:hyperlink r:id="rId39" w:history="1">
               <w:r>
                 <w:rPr>
                   <w:rStyle w:val="Hyperlink"/>
@@ -4777,7 +5248,7 @@
               </w:rPr>
               <w:t xml:space="preserve">Answers to Frequently Asked </w:t>
             </w:r>
-            <w:hyperlink r:id="rId41" w:history="1">
+            <w:hyperlink r:id="rId40" w:history="1">
               <w:r>
                 <w:rPr>
                   <w:rFonts w:ascii="Helvetica" w:hAnsi="Helvetica" w:cs="Helvetica"/>
@@ -4840,7 +5311,7 @@
             <w:pPr>
               <w:pStyle w:val="BodyText"/>
             </w:pPr>
-            <w:hyperlink r:id="rId42" w:history="1">
+            <w:hyperlink r:id="rId41" w:history="1">
               <w:r>
                 <w:t>CSSD Home page</w:t>
               </w:r>
@@ -4854,7 +5325,11 @@
               <w:pStyle w:val="BodyText"/>
             </w:pPr>
             <w:r>
-              <w:t>Forms Page: Childsupport.alaska.gov/child-support-services/forms/all-forms</w:t>
+              <w:t>Forms Page: Childsupport.alaska.gov/child-support-services/forms/all-</w:t>
+            </w:r>
+            <w:r>
+              <w:lastRenderedPageBreak/>
+              <w:t>forms</w:t>
             </w:r>
           </w:p>
           <w:p>
@@ -4864,18 +5339,10 @@
             <w:r>
               <w:t>Log into MyAlaska.gov to ask CSSD to start a Child Support order</w:t>
             </w:r>
-          </w:p>
-          <w:p>
-            <w:pPr>
-              <w:pStyle w:val="BodyText"/>
-            </w:pPr>
           </w:p>
         </w:tc>
       </w:tr>
       <w:tr>
-        <w:trPr>
-          <w:cantSplit/>
-        </w:trPr>
         <w:tc>
           <w:tcPr>
             <w:tcW w:w="2628" w:type="dxa"/>
@@ -4904,11 +5371,6 @@
             <w:r>
               <w:t xml:space="preserve"> %}</w:t>
             </w:r>
-          </w:p>
-          <w:p>
-            <w:pPr>
-              <w:pStyle w:val="BodyText"/>
-            </w:pPr>
           </w:p>
         </w:tc>
         <w:tc>
@@ -4923,9 +5385,6 @@
         </w:tc>
       </w:tr>
       <w:tr>
-        <w:trPr>
-          <w:cantSplit/>
-        </w:trPr>
         <w:tc>
           <w:tcPr>
             <w:tcW w:w="2628" w:type="dxa"/>
@@ -4933,82 +5392,43 @@
           <w:p>
             <w:pPr>
               <w:pStyle w:val="BodyText"/>
-              <w:rPr>
-                <w:color w:val="FF0000"/>
-              </w:rPr>
-            </w:pPr>
-            <w:r>
-              <w:rPr>
-                <w:color w:val="FF0000"/>
-              </w:rPr>
+            </w:pPr>
+            <w:r>
               <w:t>{%</w:t>
             </w:r>
             <w:proofErr w:type="spellStart"/>
             <w:r>
-              <w:rPr>
-                <w:color w:val="FF0000"/>
-              </w:rPr>
               <w:t>tr</w:t>
             </w:r>
             <w:proofErr w:type="spellEnd"/>
             <w:r>
-              <w:rPr>
-                <w:color w:val="FF0000"/>
-              </w:rPr>
               <w:t xml:space="preserve"> if </w:t>
             </w:r>
             <w:proofErr w:type="spellStart"/>
             <w:r>
-              <w:rPr>
-                <w:color w:val="FF0000"/>
-              </w:rPr>
               <w:t>existing_case</w:t>
             </w:r>
             <w:proofErr w:type="spellEnd"/>
             <w:r>
-              <w:rPr>
-                <w:color w:val="FF0000"/>
-              </w:rPr>
-              <w:t xml:space="preserve"> == 'open'</w:t>
-            </w:r>
-            <w:r>
-              <w:rPr>
-                <w:color w:val="FF0000"/>
-              </w:rPr>
-              <w:t xml:space="preserve"> and</w:t>
-            </w:r>
-            <w:r>
-              <w:rPr>
-                <w:color w:val="FF0000"/>
-              </w:rPr>
+              <w:t xml:space="preserve"> == 'open' and </w:t>
+            </w:r>
+            <w:proofErr w:type="spellStart"/>
+            <w:r>
+              <w:t>user_role_in_case</w:t>
+            </w:r>
+            <w:proofErr w:type="spellEnd"/>
+            <w:r>
               <w:t xml:space="preserve"> </w:t>
             </w:r>
+            <w:r>
+              <w:t xml:space="preserve">== 'defendant' and </w:t>
+            </w:r>
             <w:proofErr w:type="spellStart"/>
             <w:r>
-              <w:rPr>
-                <w:color w:val="FF0000"/>
-              </w:rPr>
-              <w:t>user_role_in_case</w:t>
+              <w:t>need_to_respond</w:t>
             </w:r>
             <w:proofErr w:type="spellEnd"/>
             <w:r>
-              <w:rPr>
-                <w:color w:val="FF0000"/>
-              </w:rPr>
-              <w:t xml:space="preserve">== 'defendant' and </w:t>
-            </w:r>
-            <w:proofErr w:type="spellStart"/>
-            <w:r>
-              <w:rPr>
-                <w:color w:val="FF0000"/>
-              </w:rPr>
-              <w:t>need_to_respond</w:t>
-            </w:r>
-            <w:proofErr w:type="spellEnd"/>
-            <w:r>
-              <w:rPr>
-                <w:color w:val="FF0000"/>
-              </w:rPr>
               <w:t xml:space="preserve"> %}</w:t>
             </w:r>
           </w:p>
@@ -5020,17 +5440,11 @@
           <w:p>
             <w:pPr>
               <w:pStyle w:val="BodyText"/>
-              <w:rPr>
-                <w:color w:val="00B050"/>
-              </w:rPr>
             </w:pPr>
           </w:p>
         </w:tc>
       </w:tr>
       <w:tr>
-        <w:trPr>
-          <w:cantSplit/>
-        </w:trPr>
         <w:tc>
           <w:tcPr>
             <w:tcW w:w="2628" w:type="dxa"/>
@@ -5041,29 +5455,16 @@
               <w:outlineLvl w:val="1"/>
             </w:pPr>
             <w:r>
-              <w:t>Step</w:t>
-            </w:r>
-            <w:r>
-              <w:fldChar w:fldCharType="begin"/>
-            </w:r>
-            <w:r>
-              <w:instrText xml:space="preserve"> SEQ stepList \* MERGEFORMAT </w:instrText>
-            </w:r>
-            <w:r>
-              <w:fldChar w:fldCharType="separate"/>
-            </w:r>
-            <w:r>
-              <w:rPr>
-                <w:noProof/>
-              </w:rPr>
-              <w:t>16</w:t>
-            </w:r>
-            <w:r>
-              <w:rPr>
-                <w:noProof/>
-              </w:rPr>
-              <w:fldChar w:fldCharType="end"/>
-            </w:r>
+              <w:t xml:space="preserve">Step </w:t>
+            </w:r>
+            <w:fldSimple w:instr=" SEQ stepList \* MERGEFORMAT ">
+              <w:r>
+                <w:rPr>
+                  <w:noProof/>
+                </w:rPr>
+                <w:t>16</w:t>
+              </w:r>
+            </w:fldSimple>
             <w:proofErr w:type="gramStart"/>
             <w:r>
               <w:rPr>
@@ -5098,11 +5499,14 @@
           <w:p>
             <w:pPr>
               <w:pStyle w:val="BodyText"/>
-            </w:pPr>
-            <w:r>
               <w:rPr>
                 <w:color w:val="00B050"/>
               </w:rPr>
+            </w:pPr>
+            <w:r>
+              <w:rPr>
+                <w:color w:val="00B050"/>
+              </w:rPr>
               <w:t>{%</w:t>
             </w:r>
             <w:r>
@@ -5149,87 +5553,88 @@
               </w:rPr>
               <w:t>}</w:t>
             </w:r>
-            <w:r>
+          </w:p>
+          <w:p>
+            <w:pPr>
+              <w:pStyle w:val="BodyText"/>
+            </w:pPr>
+            <w:r>
+              <w:rPr>
+                <w:b/>
+              </w:rPr>
+              <w:t>Respond in your case to end your marriage</w:t>
+            </w:r>
+            <w:r>
+              <w:t xml:space="preserve"> </w:t>
+            </w:r>
+          </w:p>
+          <w:p>
+            <w:pPr>
+              <w:pStyle w:val="BodyText"/>
               <w:rPr>
                 <w:color w:val="00B050"/>
               </w:rPr>
-              <w:br/>
-            </w:r>
-            <w:r>
+            </w:pPr>
+            <w:r>
+              <w:rPr>
+                <w:color w:val="00B050"/>
+              </w:rPr>
+              <w:t>{%p</w:t>
+            </w:r>
+            <w:r>
+              <w:rPr>
+                <w:color w:val="00B050"/>
+              </w:rPr>
+              <w:t xml:space="preserve"> </w:t>
+            </w:r>
+            <w:proofErr w:type="spellStart"/>
+            <w:r>
+              <w:rPr>
+                <w:color w:val="00B050"/>
+              </w:rPr>
+              <w:t>elif</w:t>
+            </w:r>
+            <w:proofErr w:type="spellEnd"/>
+            <w:r>
+              <w:rPr>
+                <w:color w:val="00B050"/>
+              </w:rPr>
+              <w:t xml:space="preserve"> </w:t>
+            </w:r>
+            <w:proofErr w:type="spellStart"/>
+            <w:r>
+              <w:rPr>
+                <w:color w:val="00B050"/>
+              </w:rPr>
+              <w:t>case_type</w:t>
+            </w:r>
+            <w:proofErr w:type="spellEnd"/>
+            <w:r>
+              <w:rPr>
+                <w:color w:val="00B050"/>
+              </w:rPr>
+              <w:t xml:space="preserve"> == 'custody'</w:t>
+            </w:r>
+            <w:r>
+              <w:rPr>
+                <w:color w:val="00B050"/>
+              </w:rPr>
+              <w:t xml:space="preserve"> %</w:t>
+            </w:r>
+            <w:r>
+              <w:rPr>
+                <w:color w:val="00B050"/>
+              </w:rPr>
+              <w:t>}</w:t>
+            </w:r>
+          </w:p>
+          <w:p>
+            <w:pPr>
+              <w:pStyle w:val="BodyText"/>
               <w:rPr>
                 <w:b/>
               </w:rPr>
-              <w:t>Respond in your case to end your marriage</w:t>
-            </w:r>
-            <w:r>
-              <w:t xml:space="preserve"> </w:t>
-            </w:r>
-          </w:p>
-          <w:p>
-            <w:pPr>
-              <w:pStyle w:val="BodyText"/>
-              <w:rPr>
-                <w:b/>
-              </w:rPr>
-            </w:pPr>
-            <w:r>
-              <w:rPr>
-                <w:color w:val="00B050"/>
-              </w:rPr>
-              <w:t>{%</w:t>
-            </w:r>
-            <w:r>
-              <w:rPr>
-                <w:color w:val="00B050"/>
-              </w:rPr>
-              <w:t xml:space="preserve"> </w:t>
-            </w:r>
-            <w:proofErr w:type="spellStart"/>
-            <w:r>
-              <w:rPr>
-                <w:color w:val="00B050"/>
-              </w:rPr>
-              <w:t>elif</w:t>
-            </w:r>
-            <w:proofErr w:type="spellEnd"/>
-            <w:r>
-              <w:rPr>
-                <w:color w:val="00B050"/>
-              </w:rPr>
-              <w:t xml:space="preserve"> </w:t>
-            </w:r>
-            <w:proofErr w:type="spellStart"/>
-            <w:r>
-              <w:rPr>
-                <w:color w:val="00B050"/>
-              </w:rPr>
-              <w:t>case_type</w:t>
-            </w:r>
-            <w:proofErr w:type="spellEnd"/>
-            <w:r>
-              <w:rPr>
-                <w:color w:val="00B050"/>
-              </w:rPr>
-              <w:t xml:space="preserve"> == 'custody'</w:t>
-            </w:r>
-            <w:r>
-              <w:rPr>
-                <w:color w:val="00B050"/>
-              </w:rPr>
-              <w:t xml:space="preserve"> %</w:t>
-            </w:r>
-            <w:r>
-              <w:rPr>
-                <w:color w:val="00B050"/>
-              </w:rPr>
-              <w:t>}</w:t>
-            </w:r>
-            <w:r>
-              <w:rPr>
-                <w:color w:val="00B050"/>
-              </w:rPr>
-              <w:br/>
-            </w:r>
+            </w:pPr>
             <w:r>
               <w:rPr>
                 <w:b/>
@@ -5280,9 +5685,6 @@
         </w:tc>
       </w:tr>
       <w:tr>
-        <w:trPr>
-          <w:cantSplit/>
-        </w:trPr>
         <w:tc>
           <w:tcPr>
             <w:tcW w:w="2628" w:type="dxa"/>
@@ -5325,11 +5727,6 @@
               </w:rPr>
               <w:t xml:space="preserve"> %}</w:t>
             </w:r>
-          </w:p>
-          <w:p>
-            <w:pPr>
-              <w:pStyle w:val="BodyText"/>
-            </w:pPr>
           </w:p>
         </w:tc>
         <w:tc>
@@ -5344,9 +5741,6 @@
         </w:tc>
       </w:tr>
       <w:tr>
-        <w:trPr>
-          <w:cantSplit/>
-        </w:trPr>
         <w:tc>
           <w:tcPr>
             <w:tcW w:w="2628" w:type="dxa"/>
@@ -5354,29 +5748,40 @@
           <w:p>
             <w:pPr>
               <w:pStyle w:val="BodyText"/>
+            </w:pPr>
+            <w:r>
               <w:rPr>
                 <w:color w:val="00B0F0"/>
               </w:rPr>
-            </w:pPr>
+              <w:t>{%</w:t>
+            </w:r>
+            <w:proofErr w:type="spellStart"/>
             <w:r>
               <w:rPr>
                 <w:color w:val="00B0F0"/>
               </w:rPr>
-              <w:t>{%</w:t>
+              <w:t>tr</w:t>
+            </w:r>
+            <w:proofErr w:type="spellEnd"/>
+            <w:r>
+              <w:rPr>
+                <w:color w:val="00B0F0"/>
+              </w:rPr>
+              <w:t xml:space="preserve"> if (</w:t>
             </w:r>
             <w:proofErr w:type="spellStart"/>
             <w:r>
               <w:rPr>
                 <w:color w:val="00B0F0"/>
               </w:rPr>
-              <w:t>tr</w:t>
+              <w:t>existing_case</w:t>
             </w:r>
             <w:proofErr w:type="spellEnd"/>
             <w:r>
               <w:rPr>
                 <w:color w:val="00B0F0"/>
               </w:rPr>
-              <w:t xml:space="preserve"> if (</w:t>
+              <w:t xml:space="preserve"> == 'none') or (</w:t>
             </w:r>
             <w:proofErr w:type="spellStart"/>
             <w:r>
@@ -5390,41 +5795,22 @@
               <w:rPr>
                 <w:color w:val="00B0F0"/>
               </w:rPr>
-              <w:t xml:space="preserve"> == 'none') or (</w:t>
+              <w:t xml:space="preserve"> == 'unknown' and </w:t>
             </w:r>
             <w:proofErr w:type="spellStart"/>
             <w:r>
               <w:rPr>
                 <w:color w:val="00B0F0"/>
               </w:rPr>
-              <w:t>existing_case</w:t>
+              <w:t>after_courtview</w:t>
             </w:r>
             <w:proofErr w:type="spellEnd"/>
             <w:r>
               <w:rPr>
                 <w:color w:val="00B0F0"/>
               </w:rPr>
-              <w:t xml:space="preserve"> == 'unknown' and </w:t>
-            </w:r>
-            <w:proofErr w:type="spellStart"/>
-            <w:r>
-              <w:rPr>
-                <w:color w:val="00B0F0"/>
-              </w:rPr>
-              <w:t>after_courtview</w:t>
-            </w:r>
-            <w:proofErr w:type="spellEnd"/>
-            <w:r>
-              <w:rPr>
-                <w:color w:val="00B0F0"/>
-              </w:rPr>
               <w:t xml:space="preserve"> == 'none') %}</w:t>
             </w:r>
-          </w:p>
-          <w:p>
-            <w:pPr>
-              <w:pStyle w:val="BodyText"/>
-            </w:pPr>
           </w:p>
         </w:tc>
         <w:tc>
@@ -5439,9 +5825,6 @@
         </w:tc>
       </w:tr>
       <w:tr>
-        <w:trPr>
-          <w:cantSplit/>
-        </w:trPr>
         <w:tc>
           <w:tcPr>
             <w:tcW w:w="2628" w:type="dxa"/>
@@ -5452,41 +5835,33 @@
               <w:outlineLvl w:val="1"/>
             </w:pPr>
             <w:r>
+              <w:t xml:space="preserve">Step </w:t>
+            </w:r>
+            <w:fldSimple w:instr=" SEQ stepList \* MERGEFORMAT ">
+              <w:r>
+                <w:rPr>
+                  <w:noProof/>
+                </w:rPr>
+                <w:t>17</w:t>
+              </w:r>
+            </w:fldSimple>
+            <w:proofErr w:type="gramStart"/>
+            <w:r>
+              <w:rPr>
+                <w:noProof/>
+              </w:rPr>
+              <w:t>:</w:t>
+            </w:r>
+            <w:r>
+              <w:t>Take</w:t>
+            </w:r>
+            <w:proofErr w:type="gramEnd"/>
+            <w:r>
+              <w:t xml:space="preserve"> the Guided Assistant Interview for detailed steps </w:t>
+            </w:r>
+            <w:r>
               <w:lastRenderedPageBreak/>
-              <w:t xml:space="preserve">Step </w:t>
-            </w:r>
-            <w:r>
-              <w:fldChar w:fldCharType="begin"/>
-            </w:r>
-            <w:r>
-              <w:instrText xml:space="preserve"> SEQ stepList \* MERGEFORMAT </w:instrText>
-            </w:r>
-            <w:r>
-              <w:fldChar w:fldCharType="separate"/>
-            </w:r>
-            <w:r>
-              <w:rPr>
-                <w:noProof/>
-              </w:rPr>
-              <w:t>17</w:t>
-            </w:r>
-            <w:r>
-              <w:rPr>
-                <w:noProof/>
-              </w:rPr>
-              <w:fldChar w:fldCharType="end"/>
-            </w:r>
-            <w:r>
-              <w:rPr>
-                <w:noProof/>
-              </w:rPr>
-              <w:t>:</w:t>
-            </w:r>
-            <w:r>
-              <w:t xml:space="preserve"> Take</w:t>
-            </w:r>
-            <w:r>
-              <w:t xml:space="preserve"> the Guided Assistant Interview for detailed steps on how to start a court case</w:t>
+              <w:t>on how to start a court case</w:t>
             </w:r>
           </w:p>
         </w:tc>
@@ -5505,6 +5880,7 @@
               <w:rPr>
                 <w:color w:val="00B0F0"/>
               </w:rPr>
+              <w:lastRenderedPageBreak/>
               <w:t xml:space="preserve">{%p </w:t>
             </w:r>
             <w:r>
@@ -5556,13 +5932,7 @@
               <w:rPr>
                 <w:color w:val="00B0F0"/>
               </w:rPr>
-              <w:t>else</w:t>
-            </w:r>
-            <w:r>
-              <w:rPr>
-                <w:color w:val="00B0F0"/>
-              </w:rPr>
-              <w:t xml:space="preserve"> </w:t>
+              <w:t xml:space="preserve">else </w:t>
             </w:r>
             <w:r>
               <w:rPr>
@@ -5613,9 +5983,6 @@
         </w:tc>
       </w:tr>
       <w:tr>
-        <w:trPr>
-          <w:cantSplit/>
-        </w:trPr>
         <w:tc>
           <w:tcPr>
             <w:tcW w:w="2628" w:type="dxa"/>
@@ -5628,6 +5995,7 @@
               <w:rPr>
                 <w:color w:val="00B0F0"/>
               </w:rPr>
+              <w:lastRenderedPageBreak/>
               <w:t>{%</w:t>
             </w:r>
             <w:proofErr w:type="spellStart"/>
@@ -5672,9 +6040,6 @@
         </w:tc>
       </w:tr>
       <w:tr>
-        <w:trPr>
-          <w:cantSplit/>
-        </w:trPr>
         <w:tc>
           <w:tcPr>
             <w:tcW w:w="2628" w:type="dxa"/>
@@ -5684,14 +6049,11 @@
               <w:pStyle w:val="Heading2"/>
               <w:outlineLvl w:val="1"/>
             </w:pPr>
-            <w:bookmarkStart w:id="4" w:name="_Ref119655071"/>
-            <w:r>
-              <w:t>Step</w:t>
-            </w:r>
-            <w:r>
-              <w:t xml:space="preserve"> </w:t>
-            </w:r>
-            <w:bookmarkStart w:id="5" w:name="LastStep"/>
+            <w:bookmarkStart w:id="5" w:name="_Ref119655071"/>
+            <w:r>
+              <w:t xml:space="preserve">Step </w:t>
+            </w:r>
+            <w:bookmarkStart w:id="6" w:name="LastStep"/>
             <w:r>
               <w:rPr>
                 <w:rStyle w:val="NumChar"/>
@@ -5723,23 +6085,17 @@
               </w:rPr>
               <w:fldChar w:fldCharType="end"/>
             </w:r>
+            <w:bookmarkEnd w:id="6"/>
+            <w:r>
+              <w:t xml:space="preserve">: Get more </w:t>
+            </w:r>
+            <w:r>
+              <w:t>information</w:t>
+            </w:r>
+            <w:r>
+              <w:t xml:space="preserve"> or help</w:t>
+            </w:r>
             <w:bookmarkEnd w:id="5"/>
-            <w:r>
-              <w:t>:</w:t>
-            </w:r>
-            <w:r>
-              <w:t xml:space="preserve"> </w:t>
-            </w:r>
-            <w:r>
-              <w:t xml:space="preserve">Get more </w:t>
-            </w:r>
-            <w:r>
-              <w:t>information</w:t>
-            </w:r>
-            <w:r>
-              <w:t xml:space="preserve"> or help</w:t>
-            </w:r>
-            <w:bookmarkEnd w:id="4"/>
           </w:p>
         </w:tc>
         <w:tc>
@@ -5753,7 +6109,7 @@
             <w:r>
               <w:t xml:space="preserve">For help with forms or understanding the process, call the </w:t>
             </w:r>
-            <w:hyperlink r:id="rId43" w:history="1">
+            <w:hyperlink r:id="rId42" w:history="1">
               <w:r>
                 <w:rPr>
                   <w:rStyle w:val="Hyperlink"/>
@@ -5790,7 +6146,7 @@
             <w:r>
               <w:t xml:space="preserve">Many lawyers offer free or flat fee consultations without having to hire them for the whole case. </w:t>
             </w:r>
-            <w:hyperlink r:id="rId44" w:history="1">
+            <w:hyperlink r:id="rId43" w:history="1">
               <w:r>
                 <w:rPr>
                   <w:rStyle w:val="Hyperlink"/>
@@ -5809,7 +6165,7 @@
             <w:r>
               <w:t xml:space="preserve">Depending on your income, you may qualify for </w:t>
             </w:r>
-            <w:hyperlink r:id="rId45" w:history="1">
+            <w:hyperlink r:id="rId44" w:history="1">
               <w:r>
                 <w:rPr>
                   <w:rStyle w:val="Hyperlink"/>
@@ -5828,7 +6184,7 @@
             <w:r>
               <w:t xml:space="preserve">Depending on your income and circumstances, you may qualify for a free lawyer from </w:t>
             </w:r>
-            <w:hyperlink r:id="rId46" w:history="1">
+            <w:hyperlink r:id="rId45" w:history="1">
               <w:r>
                 <w:rPr>
                   <w:rStyle w:val="Hyperlink"/>
@@ -5853,7 +6209,7 @@
             <w:pPr>
               <w:pStyle w:val="BodyText"/>
             </w:pPr>
-            <w:hyperlink r:id="rId47" w:history="1">
+            <w:hyperlink r:id="rId46" w:history="1">
               <w:r>
                 <w:rPr>
                   <w:rStyle w:val="Hyperlink"/>
@@ -5892,7 +6248,7 @@
             <w:pPr>
               <w:pStyle w:val="BodyText"/>
             </w:pPr>
-            <w:hyperlink r:id="rId48" w:history="1">
+            <w:hyperlink r:id="rId47" w:history="1">
               <w:r>
                 <w:rPr>
                   <w:rStyle w:val="Hyperlink"/>
@@ -5931,7 +6287,7 @@
             <w:pPr>
               <w:pStyle w:val="BodyText"/>
             </w:pPr>
-            <w:hyperlink r:id="rId49" w:history="1">
+            <w:hyperlink r:id="rId48" w:history="1">
               <w:r>
                 <w:rPr>
                   <w:rStyle w:val="Hyperlink"/>
@@ -5970,7 +6326,7 @@
             <w:pPr>
               <w:pStyle w:val="BodyText"/>
             </w:pPr>
-            <w:hyperlink r:id="rId50" w:history="1">
+            <w:hyperlink r:id="rId49" w:history="1">
               <w:r>
                 <w:rPr>
                   <w:rStyle w:val="Hyperlink"/>
@@ -5993,142 +6349,18 @@
           </w:p>
         </w:tc>
       </w:tr>
-      <w:tr>
-        <w:trPr>
-          <w:cantSplit/>
-        </w:trPr>
-        <w:tc>
-          <w:tcPr>
-            <w:tcW w:w="2628" w:type="dxa"/>
-          </w:tcPr>
-          <w:p>
-            <w:pPr>
-              <w:pStyle w:val="BodyText"/>
-            </w:pPr>
-          </w:p>
-        </w:tc>
-        <w:tc>
-          <w:tcPr>
-            <w:tcW w:w="7612" w:type="dxa"/>
-          </w:tcPr>
-          <w:p>
-            <w:pPr>
-              <w:pStyle w:val="BodyText"/>
-            </w:pPr>
-            <w:r>
-              <w:t xml:space="preserve">JS to CR 2022-10-31 </w:t>
-            </w:r>
-          </w:p>
-          <w:p>
-            <w:pPr>
-              <w:pStyle w:val="BodyText"/>
-              <w:ind w:left="720"/>
-            </w:pPr>
-            <w:r>
-              <w:t>This is a note you had in questions:</w:t>
-            </w:r>
-          </w:p>
-          <w:p>
-            <w:pPr>
-              <w:pStyle w:val="BodyText"/>
-              <w:ind w:left="720"/>
-            </w:pPr>
-            <w:r>
-              <w:t>Note to us for template.</w:t>
-            </w:r>
-          </w:p>
-          <w:p>
-            <w:pPr>
-              <w:pStyle w:val="BodyText"/>
-              <w:ind w:left="720"/>
-            </w:pPr>
-            <w:r>
-              <w:t xml:space="preserve">{%p if </w:t>
-            </w:r>
-            <w:proofErr w:type="spellStart"/>
-            <w:r>
-              <w:t>user_role</w:t>
-            </w:r>
-            <w:proofErr w:type="spellEnd"/>
-            <w:r>
-              <w:t xml:space="preserve"> == ‘user plaintiff’ %}</w:t>
-            </w:r>
-          </w:p>
-          <w:p>
-            <w:pPr>
-              <w:pStyle w:val="BodyText"/>
-              <w:ind w:left="720"/>
-            </w:pPr>
-            <w:r>
-              <w:t>If you asked for child support in your complaint when you started the case, you do not have to file those forms again.</w:t>
-            </w:r>
-          </w:p>
-          <w:p>
-            <w:pPr>
-              <w:pStyle w:val="BodyText"/>
-              <w:ind w:left="720"/>
-            </w:pPr>
-            <w:r>
-              <w:t xml:space="preserve">{%p </w:t>
-            </w:r>
-            <w:proofErr w:type="spellStart"/>
-            <w:r>
-              <w:t>endif</w:t>
-            </w:r>
-            <w:proofErr w:type="spellEnd"/>
-            <w:r>
-              <w:t xml:space="preserve"> %}</w:t>
-            </w:r>
-          </w:p>
-          <w:p>
-            <w:pPr>
-              <w:pStyle w:val="BodyText"/>
-              <w:ind w:left="720"/>
-            </w:pPr>
-            <w:r>
-              <w:t xml:space="preserve">But I’m not sure it’s exactly </w:t>
-            </w:r>
-            <w:proofErr w:type="gramStart"/>
-            <w:r>
-              <w:t>correct/helpful</w:t>
-            </w:r>
-            <w:proofErr w:type="gramEnd"/>
-            <w:r>
-              <w:t xml:space="preserve">.  You need to add child support information to complaint and answer but that’s not “asking” for child support, so I think it would make people confused. </w:t>
-            </w:r>
-          </w:p>
-          <w:p>
-            <w:pPr>
-              <w:pStyle w:val="BodyText"/>
-            </w:pPr>
-            <w:r>
-              <w:t>CR to JS 2022-11-10</w:t>
-            </w:r>
-          </w:p>
-          <w:p>
-            <w:pPr>
-              <w:pStyle w:val="BodyText"/>
-              <w:ind w:left="720"/>
-            </w:pPr>
-            <w:r>
-              <w:t xml:space="preserve"> This came from a phone conversation you and I had and you asked me to add into template. Since we did not have a template I just dumped it into the questions </w:t>
-            </w:r>
-            <w:proofErr w:type="spellStart"/>
-            <w:r>
-              <w:t>docx</w:t>
-            </w:r>
-            <w:proofErr w:type="spellEnd"/>
-            <w:r>
-              <w:t xml:space="preserve"> with a note to add to template. </w:t>
-            </w:r>
-          </w:p>
-        </w:tc>
-      </w:tr>
-      <w:bookmarkEnd w:id="0"/>
     </w:tbl>
-    <w:p/>
+    <w:p>
+      <w:bookmarkStart w:id="7" w:name="_GoBack"/>
+      <w:bookmarkEnd w:id="7"/>
+    </w:p>
     <w:sectPr>
-      <w:footerReference w:type="default" r:id="rId51"/>
+      <w:headerReference w:type="even" r:id="rId50"/>
+      <w:headerReference w:type="default" r:id="rId51"/>
+      <w:footerReference w:type="even" r:id="rId52"/>
+      <w:footerReference w:type="default" r:id="rId53"/>
+      <w:headerReference w:type="first" r:id="rId54"/>
+      <w:footerReference w:type="first" r:id="rId55"/>
       <w:pgSz w:w="12240" w:h="15840"/>
       <w:pgMar w:top="245" w:right="1440" w:bottom="274" w:left="1440" w:header="720" w:footer="720" w:gutter="0"/>
       <w:cols w:space="720"/>
@@ -6140,7 +6372,7 @@
 
 <file path=word/comments.xml><?xml version="1.0" encoding="utf-8"?>
 <w:comments xmlns:wpc="http://schemas.microsoft.com/office/word/2010/wordprocessingCanvas" xmlns:mc="http://schemas.openxmlformats.org/markup-compatibility/2006" xmlns:o="urn:schemas-microsoft-com:office:office" xmlns:r="http://schemas.openxmlformats.org/officeDocument/2006/relationships" xmlns:m="http://schemas.openxmlformats.org/officeDocument/2006/math" xmlns:v="urn:schemas-microsoft-com:vml" xmlns:wp14="http://schemas.microsoft.com/office/word/2010/wordprocessingDrawing" xmlns:wp="http://schemas.openxmlformats.org/drawingml/2006/wordprocessingDrawing" xmlns:w10="urn:schemas-microsoft-com:office:word" xmlns:w="http://schemas.openxmlformats.org/wordprocessingml/2006/main" xmlns:w14="http://schemas.microsoft.com/office/word/2010/wordml" xmlns:wpg="http://schemas.microsoft.com/office/word/2010/wordprocessingGroup" xmlns:wpi="http://schemas.microsoft.com/office/word/2010/wordprocessingInk" xmlns:wne="http://schemas.microsoft.com/office/word/2006/wordml" xmlns:wps="http://schemas.microsoft.com/office/word/2010/wordprocessingShape" mc:Ignorable="w14 wp14">
-  <w:comment w:id="1" w:author="Caroline Robinson" w:date="2022-11-10T10:43:00Z" w:initials="CR">
+  <w:comment w:id="2" w:author="Caroline Robinson" w:date="2022-11-10T10:43:00Z" w:initials="CR">
     <w:p>
       <w:pPr>
         <w:pStyle w:val="CommentText"/>
@@ -6165,7 +6397,7 @@
       </w:r>
     </w:p>
   </w:comment>
-  <w:comment w:id="2" w:author="Caroline Robinson" w:date="2022-11-10T11:02:00Z" w:initials="CR">
+  <w:comment w:id="3" w:author="Caroline Robinson" w:date="2022-11-10T11:02:00Z" w:initials="CR">
     <w:p>
       <w:pPr>
         <w:pStyle w:val="CommentText"/>
@@ -6184,7 +6416,7 @@
       </w:r>
     </w:p>
   </w:comment>
-  <w:comment w:id="3" w:author="Caroline Robinson" w:date="2022-11-10T11:00:00Z" w:initials="CR">
+  <w:comment w:id="4" w:author="Caroline Robinson" w:date="2022-11-10T11:00:00Z" w:initials="CR">
     <w:p>
       <w:pPr>
         <w:pStyle w:val="CommentText"/>
@@ -6227,22 +6459,18 @@
   <w:p>
     <w:pPr>
       <w:pStyle w:val="Footer"/>
+    </w:pPr>
+  </w:p>
+</w:ftr>
+</file>
+
+<file path=word/footer2.xml><?xml version="1.0" encoding="utf-8"?>
+<w:ftr xmlns:wpc="http://schemas.microsoft.com/office/word/2010/wordprocessingCanvas" xmlns:mc="http://schemas.openxmlformats.org/markup-compatibility/2006" xmlns:o="urn:schemas-microsoft-com:office:office" xmlns:r="http://schemas.openxmlformats.org/officeDocument/2006/relationships" xmlns:m="http://schemas.openxmlformats.org/officeDocument/2006/math" xmlns:v="urn:schemas-microsoft-com:vml" xmlns:wp14="http://schemas.microsoft.com/office/word/2010/wordprocessingDrawing" xmlns:wp="http://schemas.openxmlformats.org/drawingml/2006/wordprocessingDrawing" xmlns:w10="urn:schemas-microsoft-com:office:word" xmlns:w="http://schemas.openxmlformats.org/wordprocessingml/2006/main" xmlns:w14="http://schemas.microsoft.com/office/word/2010/wordml" xmlns:wpg="http://schemas.microsoft.com/office/word/2010/wordprocessingGroup" xmlns:wpi="http://schemas.microsoft.com/office/word/2010/wordprocessingInk" xmlns:wne="http://schemas.microsoft.com/office/word/2006/wordml" xmlns:wps="http://schemas.microsoft.com/office/word/2010/wordprocessingShape" mc:Ignorable="w14 wp14">
+  <w:p>
+    <w:pPr>
+      <w:pStyle w:val="Footer"/>
       <w:jc w:val="right"/>
     </w:pPr>
-    <w:fldSimple w:instr=" FILENAME  \* Lower  \* MERGEFORMAT ">
-      <w:r>
-        <w:rPr>
-          <w:noProof/>
-        </w:rPr>
-        <w:t>child_support_draft_template_images_in_table_test.docx</w:t>
-      </w:r>
-    </w:fldSimple>
-    <w:r>
-      <w:tab/>
-    </w:r>
-    <w:r>
-      <w:t xml:space="preserve">Page </w:t>
-    </w:r>
     <w:r>
       <w:fldChar w:fldCharType="begin"/>
     </w:r>
@@ -6256,7 +6484,7 @@
       <w:rPr>
         <w:noProof/>
       </w:rPr>
-      <w:t>2</w:t>
+      <w:t>14</w:t>
     </w:r>
     <w:r>
       <w:fldChar w:fldCharType="end"/>
@@ -6277,7 +6505,7 @@
       <w:rPr>
         <w:noProof/>
       </w:rPr>
-      <w:t>13</w:t>
+      <w:t>14</w:t>
     </w:r>
     <w:r>
       <w:rPr>
@@ -6288,6 +6516,16 @@
     <w:r>
       <w:t xml:space="preserve"> pages</w:t>
     </w:r>
+  </w:p>
+</w:ftr>
+</file>
+
+<file path=word/footer3.xml><?xml version="1.0" encoding="utf-8"?>
+<w:ftr xmlns:wpc="http://schemas.microsoft.com/office/word/2010/wordprocessingCanvas" xmlns:mc="http://schemas.openxmlformats.org/markup-compatibility/2006" xmlns:o="urn:schemas-microsoft-com:office:office" xmlns:r="http://schemas.openxmlformats.org/officeDocument/2006/relationships" xmlns:m="http://schemas.openxmlformats.org/officeDocument/2006/math" xmlns:v="urn:schemas-microsoft-com:vml" xmlns:wp14="http://schemas.microsoft.com/office/word/2010/wordprocessingDrawing" xmlns:wp="http://schemas.openxmlformats.org/drawingml/2006/wordprocessingDrawing" xmlns:w10="urn:schemas-microsoft-com:office:word" xmlns:w="http://schemas.openxmlformats.org/wordprocessingml/2006/main" xmlns:w14="http://schemas.microsoft.com/office/word/2010/wordml" xmlns:wpg="http://schemas.microsoft.com/office/word/2010/wordprocessingGroup" xmlns:wpi="http://schemas.microsoft.com/office/word/2010/wordprocessingInk" xmlns:wne="http://schemas.microsoft.com/office/word/2006/wordml" xmlns:wps="http://schemas.microsoft.com/office/word/2010/wordprocessingShape" mc:Ignorable="w14 wp14">
+  <w:p>
+    <w:pPr>
+      <w:pStyle w:val="Footer"/>
+    </w:pPr>
   </w:p>
 </w:ftr>
 </file>
@@ -6309,6 +6547,36 @@
     </w:p>
   </w:footnote>
 </w:footnotes>
+</file>
+
+<file path=word/header1.xml><?xml version="1.0" encoding="utf-8"?>
+<w:hdr xmlns:wpc="http://schemas.microsoft.com/office/word/2010/wordprocessingCanvas" xmlns:mc="http://schemas.openxmlformats.org/markup-compatibility/2006" xmlns:o="urn:schemas-microsoft-com:office:office" xmlns:r="http://schemas.openxmlformats.org/officeDocument/2006/relationships" xmlns:m="http://schemas.openxmlformats.org/officeDocument/2006/math" xmlns:v="urn:schemas-microsoft-com:vml" xmlns:wp14="http://schemas.microsoft.com/office/word/2010/wordprocessingDrawing" xmlns:wp="http://schemas.openxmlformats.org/drawingml/2006/wordprocessingDrawing" xmlns:w10="urn:schemas-microsoft-com:office:word" xmlns:w="http://schemas.openxmlformats.org/wordprocessingml/2006/main" xmlns:w14="http://schemas.microsoft.com/office/word/2010/wordml" xmlns:wpg="http://schemas.microsoft.com/office/word/2010/wordprocessingGroup" xmlns:wpi="http://schemas.microsoft.com/office/word/2010/wordprocessingInk" xmlns:wne="http://schemas.microsoft.com/office/word/2006/wordml" xmlns:wps="http://schemas.microsoft.com/office/word/2010/wordprocessingShape" mc:Ignorable="w14 wp14">
+  <w:p>
+    <w:pPr>
+      <w:pStyle w:val="Header"/>
+    </w:pPr>
+  </w:p>
+</w:hdr>
+</file>
+
+<file path=word/header2.xml><?xml version="1.0" encoding="utf-8"?>
+<w:hdr xmlns:wpc="http://schemas.microsoft.com/office/word/2010/wordprocessingCanvas" xmlns:mc="http://schemas.openxmlformats.org/markup-compatibility/2006" xmlns:o="urn:schemas-microsoft-com:office:office" xmlns:r="http://schemas.openxmlformats.org/officeDocument/2006/relationships" xmlns:m="http://schemas.openxmlformats.org/officeDocument/2006/math" xmlns:v="urn:schemas-microsoft-com:vml" xmlns:wp14="http://schemas.microsoft.com/office/word/2010/wordprocessingDrawing" xmlns:wp="http://schemas.openxmlformats.org/drawingml/2006/wordprocessingDrawing" xmlns:w10="urn:schemas-microsoft-com:office:word" xmlns:w="http://schemas.openxmlformats.org/wordprocessingml/2006/main" xmlns:w14="http://schemas.microsoft.com/office/word/2010/wordml" xmlns:wpg="http://schemas.microsoft.com/office/word/2010/wordprocessingGroup" xmlns:wpi="http://schemas.microsoft.com/office/word/2010/wordprocessingInk" xmlns:wne="http://schemas.microsoft.com/office/word/2006/wordml" xmlns:wps="http://schemas.microsoft.com/office/word/2010/wordprocessingShape" mc:Ignorable="w14 wp14">
+  <w:p>
+    <w:pPr>
+      <w:pStyle w:val="Header"/>
+    </w:pPr>
+  </w:p>
+</w:hdr>
+</file>
+
+<file path=word/header3.xml><?xml version="1.0" encoding="utf-8"?>
+<w:hdr xmlns:wpc="http://schemas.microsoft.com/office/word/2010/wordprocessingCanvas" xmlns:mc="http://schemas.openxmlformats.org/markup-compatibility/2006" xmlns:o="urn:schemas-microsoft-com:office:office" xmlns:r="http://schemas.openxmlformats.org/officeDocument/2006/relationships" xmlns:m="http://schemas.openxmlformats.org/officeDocument/2006/math" xmlns:v="urn:schemas-microsoft-com:vml" xmlns:wp14="http://schemas.microsoft.com/office/word/2010/wordprocessingDrawing" xmlns:wp="http://schemas.openxmlformats.org/drawingml/2006/wordprocessingDrawing" xmlns:w10="urn:schemas-microsoft-com:office:word" xmlns:w="http://schemas.openxmlformats.org/wordprocessingml/2006/main" xmlns:w14="http://schemas.microsoft.com/office/word/2010/wordml" xmlns:wpg="http://schemas.microsoft.com/office/word/2010/wordprocessingGroup" xmlns:wpi="http://schemas.microsoft.com/office/word/2010/wordprocessingInk" xmlns:wne="http://schemas.microsoft.com/office/word/2006/wordml" xmlns:wps="http://schemas.microsoft.com/office/word/2010/wordprocessingShape" mc:Ignorable="w14 wp14">
+  <w:p>
+    <w:pPr>
+      <w:pStyle w:val="Header"/>
+    </w:pPr>
+  </w:p>
+</w:hdr>
 </file>
 
 <file path=word/numbering.xml><?xml version="1.0" encoding="utf-8"?>
@@ -8949,7 +9217,7 @@
 </file>
 
 <file path=customXml/itemProps1.xml><?xml version="1.0" encoding="utf-8"?>
-<ds:datastoreItem xmlns:ds="http://schemas.openxmlformats.org/officeDocument/2006/customXml" ds:itemID="{91E09BAA-4E23-4074-9954-03E7C934F90C}">
+<ds:datastoreItem xmlns:ds="http://schemas.openxmlformats.org/officeDocument/2006/customXml" ds:itemID="{560C3071-9739-4ED2-988D-F0A62B7805EE}">
   <ds:schemaRefs>
     <ds:schemaRef ds:uri="http://schemas.openxmlformats.org/officeDocument/2006/bibliography"/>
   </ds:schemaRefs>

</xml_diff>

<commit_message>
test bundling forms yml working bundling forms2 but server is consistently too slow and gives 504 error
</commit_message>
<xml_diff>
--- a/docassemble/ChildSupportDraftTemplate/data/templates/child_support_draft_template.docx
+++ b/docassemble/ChildSupportDraftTemplate/data/templates/child_support_draft_template.docx
@@ -2,6 +2,909 @@
 <file path=word/document.xml><?xml version="1.0" encoding="utf-8"?>
 <w:document xmlns:wpc="http://schemas.microsoft.com/office/word/2010/wordprocessingCanvas" xmlns:mc="http://schemas.openxmlformats.org/markup-compatibility/2006" xmlns:o="urn:schemas-microsoft-com:office:office" xmlns:r="http://schemas.openxmlformats.org/officeDocument/2006/relationships" xmlns:m="http://schemas.openxmlformats.org/officeDocument/2006/math" xmlns:v="urn:schemas-microsoft-com:vml" xmlns:wp14="http://schemas.microsoft.com/office/word/2010/wordprocessingDrawing" xmlns:wp="http://schemas.openxmlformats.org/drawingml/2006/wordprocessingDrawing" xmlns:w10="urn:schemas-microsoft-com:office:word" xmlns:w="http://schemas.openxmlformats.org/wordprocessingml/2006/main" xmlns:w14="http://schemas.microsoft.com/office/word/2010/wordml" xmlns:wpg="http://schemas.microsoft.com/office/word/2010/wordprocessingGroup" xmlns:wpi="http://schemas.microsoft.com/office/word/2010/wordprocessingInk" xmlns:wne="http://schemas.microsoft.com/office/word/2006/wordml" xmlns:wps="http://schemas.microsoft.com/office/word/2010/wordprocessingShape" mc:Ignorable="w14 wp14">
   <w:body>
+    <w:tbl>
+      <w:tblPr>
+        <w:tblStyle w:val="TableGrid"/>
+        <w:tblW w:w="9918" w:type="dxa"/>
+        <w:tblBorders>
+          <w:top w:val="none" w:sz="0" w:space="0" w:color="auto"/>
+          <w:left w:val="none" w:sz="0" w:space="0" w:color="auto"/>
+          <w:bottom w:val="none" w:sz="0" w:space="0" w:color="auto"/>
+          <w:right w:val="none" w:sz="0" w:space="0" w:color="auto"/>
+          <w:insideH w:val="none" w:sz="0" w:space="0" w:color="auto"/>
+          <w:insideV w:val="none" w:sz="0" w:space="0" w:color="auto"/>
+        </w:tblBorders>
+        <w:tblLook w:val="04A0" w:firstRow="1" w:lastRow="0" w:firstColumn="1" w:lastColumn="0" w:noHBand="0" w:noVBand="1"/>
+      </w:tblPr>
+      <w:tblGrid>
+        <w:gridCol w:w="2088"/>
+        <w:gridCol w:w="7830"/>
+      </w:tblGrid>
+      <w:tr>
+        <w:tc>
+          <w:tcPr>
+            <w:tcW w:w="9918" w:type="dxa"/>
+            <w:gridSpan w:val="2"/>
+          </w:tcPr>
+          <w:p>
+            <w:pPr>
+              <w:pStyle w:val="BodyText"/>
+            </w:pPr>
+            <w:r>
+              <w:t>{%</w:t>
+            </w:r>
+            <w:r>
+              <w:t>p</w:t>
+            </w:r>
+            <w:r>
+              <w:t xml:space="preserve"> if </w:t>
+            </w:r>
+            <w:proofErr w:type="spellStart"/>
+            <w:r>
+              <w:t>existing_case</w:t>
+            </w:r>
+            <w:proofErr w:type="spellEnd"/>
+            <w:r>
+              <w:t xml:space="preserve"> == 'open' and </w:t>
+            </w:r>
+            <w:proofErr w:type="spellStart"/>
+            <w:r>
+              <w:t>interim_motion</w:t>
+            </w:r>
+            <w:proofErr w:type="spellEnd"/>
+            <w:r>
+              <w:t xml:space="preserve"> == 'ask' %}</w:t>
+            </w:r>
+          </w:p>
+          <w:p>
+            <w:pPr>
+              <w:pStyle w:val="Title"/>
+              <w:rPr>
+                <w:rFonts w:eastAsia="Arial"/>
+              </w:rPr>
+            </w:pPr>
+            <w:r>
+              <w:rPr>
+                <w:rFonts w:eastAsia="Arial"/>
+              </w:rPr>
+              <w:t>Ask</w:t>
+            </w:r>
+            <w:r>
+              <w:rPr>
+                <w:rFonts w:eastAsia="Arial"/>
+              </w:rPr>
+              <w:t xml:space="preserve"> for an interim Child Support order while your case is going on</w:t>
+            </w:r>
+          </w:p>
+          <w:p>
+            <w:pPr>
+              <w:pStyle w:val="BodyText"/>
+            </w:pPr>
+            <w:r>
+              <w:t>{%</w:t>
+            </w:r>
+            <w:r>
+              <w:t>p else</w:t>
+            </w:r>
+            <w:r>
+              <w:t xml:space="preserve"> %}</w:t>
+            </w:r>
+          </w:p>
+          <w:p>
+            <w:pPr>
+              <w:pStyle w:val="Title"/>
+              <w:rPr>
+                <w:rFonts w:eastAsia="Arial"/>
+              </w:rPr>
+            </w:pPr>
+            <w:r>
+              <w:rPr>
+                <w:rFonts w:eastAsia="Arial"/>
+              </w:rPr>
+              <w:t>Ask for a Child Support order in Alaska</w:t>
+            </w:r>
+          </w:p>
+          <w:p>
+            <w:r>
+              <w:t>{%</w:t>
+            </w:r>
+            <w:r>
+              <w:t xml:space="preserve">p </w:t>
+            </w:r>
+            <w:proofErr w:type="spellStart"/>
+            <w:r>
+              <w:t>endif</w:t>
+            </w:r>
+            <w:proofErr w:type="spellEnd"/>
+            <w:r>
+              <w:t xml:space="preserve"> </w:t>
+            </w:r>
+            <w:r>
+              <w:t>%}</w:t>
+            </w:r>
+          </w:p>
+        </w:tc>
+      </w:tr>
+      <w:tr>
+        <w:tc>
+          <w:tcPr>
+            <w:tcW w:w="2088" w:type="dxa"/>
+          </w:tcPr>
+          <w:p>
+            <w:pPr>
+              <w:pStyle w:val="Title"/>
+              <w:jc w:val="center"/>
+            </w:pPr>
+            <w:r>
+              <w:rPr>
+                <w:noProof/>
+              </w:rPr>
+              <mc:AlternateContent>
+                <mc:Choice Requires="wpg">
+                  <w:drawing>
+                    <wp:anchor distT="0" distB="0" distL="114300" distR="320040" simplePos="0" relativeHeight="251665408" behindDoc="1" locked="0" layoutInCell="1" allowOverlap="1" wp14:anchorId="228B0F16" wp14:editId="4BCE8CC4">
+                      <wp:simplePos x="0" y="0"/>
+                      <wp:positionH relativeFrom="column">
+                        <wp:posOffset>0</wp:posOffset>
+                      </wp:positionH>
+                      <wp:positionV relativeFrom="paragraph">
+                        <wp:posOffset>168275</wp:posOffset>
+                      </wp:positionV>
+                      <wp:extent cx="758952" cy="694944"/>
+                      <wp:effectExtent l="0" t="0" r="3175" b="10160"/>
+                      <wp:wrapTight wrapText="right">
+                        <wp:wrapPolygon edited="0">
+                          <wp:start x="542" y="0"/>
+                          <wp:lineTo x="0" y="1777"/>
+                          <wp:lineTo x="0" y="21324"/>
+                          <wp:lineTo x="16268" y="21324"/>
+                          <wp:lineTo x="17895" y="18954"/>
+                          <wp:lineTo x="21148" y="17770"/>
+                          <wp:lineTo x="21148" y="4739"/>
+                          <wp:lineTo x="17895" y="0"/>
+                          <wp:lineTo x="542" y="0"/>
+                        </wp:wrapPolygon>
+                      </wp:wrapTight>
+                      <wp:docPr id="1" name="Group 1"/>
+                      <wp:cNvGraphicFramePr/>
+                      <a:graphic xmlns:a="http://schemas.openxmlformats.org/drawingml/2006/main">
+                        <a:graphicData uri="http://schemas.microsoft.com/office/word/2010/wordprocessingGroup">
+                          <wpg:wgp>
+                            <wpg:cNvGrpSpPr/>
+                            <wpg:grpSpPr>
+                              <a:xfrm>
+                                <a:off x="0" y="0"/>
+                                <a:ext cx="758952" cy="694944"/>
+                                <a:chOff x="0" y="0"/>
+                                <a:chExt cx="761365" cy="695960"/>
+                              </a:xfrm>
+                            </wpg:grpSpPr>
+                            <wpg:grpSp>
+                              <wpg:cNvPr id="3" name="docshapegroup1"/>
+                              <wpg:cNvGrpSpPr>
+                                <a:grpSpLocks/>
+                              </wpg:cNvGrpSpPr>
+                              <wpg:grpSpPr bwMode="auto">
+                                <a:xfrm>
+                                  <a:off x="0" y="0"/>
+                                  <a:ext cx="596900" cy="695960"/>
+                                  <a:chOff x="805" y="-199"/>
+                                  <a:chExt cx="940" cy="1096"/>
+                                </a:xfrm>
+                              </wpg:grpSpPr>
+                              <wps:wsp>
+                                <wps:cNvPr id="4" name="docshape2"/>
+                                <wps:cNvSpPr>
+                                  <a:spLocks/>
+                                </wps:cNvSpPr>
+                                <wps:spPr bwMode="auto">
+                                  <a:xfrm>
+                                    <a:off x="817" y="-187"/>
+                                    <a:ext cx="915" cy="1071"/>
+                                  </a:xfrm>
+                                  <a:custGeom>
+                                    <a:avLst/>
+                                    <a:gdLst>
+                                      <a:gd name="T0" fmla="+- 0 903 818"/>
+                                      <a:gd name="T1" fmla="*/ T0 w 915"/>
+                                      <a:gd name="T2" fmla="+- 0 -97 -186"/>
+                                      <a:gd name="T3" fmla="*/ -97 h 1071"/>
+                                      <a:gd name="T4" fmla="+- 0 903 818"/>
+                                      <a:gd name="T5" fmla="*/ T4 w 915"/>
+                                      <a:gd name="T6" fmla="+- 0 -186 -186"/>
+                                      <a:gd name="T7" fmla="*/ -186 h 1071"/>
+                                      <a:gd name="T8" fmla="+- 0 1732 818"/>
+                                      <a:gd name="T9" fmla="*/ T8 w 915"/>
+                                      <a:gd name="T10" fmla="+- 0 -186 -186"/>
+                                      <a:gd name="T11" fmla="*/ -186 h 1071"/>
+                                      <a:gd name="T12" fmla="+- 0 1732 818"/>
+                                      <a:gd name="T13" fmla="*/ T12 w 915"/>
+                                      <a:gd name="T14" fmla="+- 0 799 -186"/>
+                                      <a:gd name="T15" fmla="*/ 799 h 1071"/>
+                                      <a:gd name="T16" fmla="+- 0 1642 818"/>
+                                      <a:gd name="T17" fmla="*/ T16 w 915"/>
+                                      <a:gd name="T18" fmla="+- 0 799 -186"/>
+                                      <a:gd name="T19" fmla="*/ 799 h 1071"/>
+                                      <a:gd name="T20" fmla="+- 0 1642 818"/>
+                                      <a:gd name="T21" fmla="*/ T20 w 915"/>
+                                      <a:gd name="T22" fmla="+- 0 884 -186"/>
+                                      <a:gd name="T23" fmla="*/ 884 h 1071"/>
+                                      <a:gd name="T24" fmla="+- 0 818 818"/>
+                                      <a:gd name="T25" fmla="*/ T24 w 915"/>
+                                      <a:gd name="T26" fmla="+- 0 884 -186"/>
+                                      <a:gd name="T27" fmla="*/ 884 h 1071"/>
+                                      <a:gd name="T28" fmla="+- 0 818 818"/>
+                                      <a:gd name="T29" fmla="*/ T28 w 915"/>
+                                      <a:gd name="T30" fmla="+- 0 -94 -186"/>
+                                      <a:gd name="T31" fmla="*/ -94 h 1071"/>
+                                      <a:gd name="T32" fmla="+- 0 1391 818"/>
+                                      <a:gd name="T33" fmla="*/ T32 w 915"/>
+                                      <a:gd name="T34" fmla="+- 0 -94 -186"/>
+                                      <a:gd name="T35" fmla="*/ -94 h 1071"/>
+                                      <a:gd name="T36" fmla="+- 0 1391 818"/>
+                                      <a:gd name="T37" fmla="*/ T36 w 915"/>
+                                      <a:gd name="T38" fmla="+- 0 151 -186"/>
+                                      <a:gd name="T39" fmla="*/ 151 h 1071"/>
+                                      <a:gd name="T40" fmla="+- 0 1637 818"/>
+                                      <a:gd name="T41" fmla="*/ T40 w 915"/>
+                                      <a:gd name="T42" fmla="+- 0 151 -186"/>
+                                      <a:gd name="T43" fmla="*/ 151 h 1071"/>
+                                      <a:gd name="T44" fmla="+- 0 1642 818"/>
+                                      <a:gd name="T45" fmla="*/ T44 w 915"/>
+                                      <a:gd name="T46" fmla="+- 0 884 -186"/>
+                                      <a:gd name="T47" fmla="*/ 884 h 1071"/>
+                                    </a:gdLst>
+                                    <a:ahLst/>
+                                    <a:cxnLst>
+                                      <a:cxn ang="0">
+                                        <a:pos x="T1" y="T3"/>
+                                      </a:cxn>
+                                      <a:cxn ang="0">
+                                        <a:pos x="T5" y="T7"/>
+                                      </a:cxn>
+                                      <a:cxn ang="0">
+                                        <a:pos x="T9" y="T11"/>
+                                      </a:cxn>
+                                      <a:cxn ang="0">
+                                        <a:pos x="T13" y="T15"/>
+                                      </a:cxn>
+                                      <a:cxn ang="0">
+                                        <a:pos x="T17" y="T19"/>
+                                      </a:cxn>
+                                      <a:cxn ang="0">
+                                        <a:pos x="T21" y="T23"/>
+                                      </a:cxn>
+                                      <a:cxn ang="0">
+                                        <a:pos x="T25" y="T27"/>
+                                      </a:cxn>
+                                      <a:cxn ang="0">
+                                        <a:pos x="T29" y="T31"/>
+                                      </a:cxn>
+                                      <a:cxn ang="0">
+                                        <a:pos x="T33" y="T35"/>
+                                      </a:cxn>
+                                      <a:cxn ang="0">
+                                        <a:pos x="T37" y="T39"/>
+                                      </a:cxn>
+                                      <a:cxn ang="0">
+                                        <a:pos x="T41" y="T43"/>
+                                      </a:cxn>
+                                      <a:cxn ang="0">
+                                        <a:pos x="T45" y="T47"/>
+                                      </a:cxn>
+                                    </a:cxnLst>
+                                    <a:rect l="0" t="0" r="r" b="b"/>
+                                    <a:pathLst>
+                                      <a:path w="915" h="1071">
+                                        <a:moveTo>
+                                          <a:pt x="85" y="89"/>
+                                        </a:moveTo>
+                                        <a:lnTo>
+                                          <a:pt x="85" y="0"/>
+                                        </a:lnTo>
+                                        <a:lnTo>
+                                          <a:pt x="914" y="0"/>
+                                        </a:lnTo>
+                                        <a:lnTo>
+                                          <a:pt x="914" y="985"/>
+                                        </a:lnTo>
+                                        <a:lnTo>
+                                          <a:pt x="824" y="985"/>
+                                        </a:lnTo>
+                                        <a:moveTo>
+                                          <a:pt x="824" y="1070"/>
+                                        </a:moveTo>
+                                        <a:lnTo>
+                                          <a:pt x="0" y="1070"/>
+                                        </a:lnTo>
+                                        <a:lnTo>
+                                          <a:pt x="0" y="92"/>
+                                        </a:lnTo>
+                                        <a:lnTo>
+                                          <a:pt x="573" y="92"/>
+                                        </a:lnTo>
+                                        <a:lnTo>
+                                          <a:pt x="573" y="337"/>
+                                        </a:lnTo>
+                                        <a:lnTo>
+                                          <a:pt x="819" y="337"/>
+                                        </a:lnTo>
+                                        <a:lnTo>
+                                          <a:pt x="824" y="1070"/>
+                                        </a:lnTo>
+                                        <a:close/>
+                                      </a:path>
+                                    </a:pathLst>
+                                  </a:custGeom>
+                                  <a:noFill/>
+                                  <a:ln w="15789">
+                                    <a:solidFill>
+                                      <a:srgbClr val="333333"/>
+                                    </a:solidFill>
+                                    <a:prstDash val="solid"/>
+                                    <a:round/>
+                                    <a:headEnd/>
+                                    <a:tailEnd/>
+                                  </a:ln>
+                                  <a:extLst>
+                                    <a:ext uri="{909E8E84-426E-40DD-AFC4-6F175D3DCCD1}">
+                                      <a14:hiddenFill xmlns:a14="http://schemas.microsoft.com/office/drawing/2010/main">
+                                        <a:solidFill>
+                                          <a:srgbClr val="FFFFFF"/>
+                                        </a:solidFill>
+                                      </a14:hiddenFill>
+                                    </a:ext>
+                                  </a:extLst>
+                                </wps:spPr>
+                                <wps:bodyPr rot="0" vert="horz" wrap="square" lIns="91440" tIns="45720" rIns="91440" bIns="45720" anchor="t" anchorCtr="0" upright="1">
+                                  <a:noAutofit/>
+                                </wps:bodyPr>
+                              </wps:wsp>
+                              <wps:wsp>
+                                <wps:cNvPr id="13" name="docshape3"/>
+                                <wps:cNvSpPr>
+                                  <a:spLocks/>
+                                </wps:cNvSpPr>
+                                <wps:spPr bwMode="auto">
+                                  <a:xfrm>
+                                    <a:off x="1086" y="338"/>
+                                    <a:ext cx="417" cy="345"/>
+                                  </a:xfrm>
+                                  <a:custGeom>
+                                    <a:avLst/>
+                                    <a:gdLst>
+                                      <a:gd name="T0" fmla="+- 0 1086 1086"/>
+                                      <a:gd name="T1" fmla="*/ T0 w 417"/>
+                                      <a:gd name="T2" fmla="+- 0 338 338"/>
+                                      <a:gd name="T3" fmla="*/ 338 h 345"/>
+                                      <a:gd name="T4" fmla="+- 0 1503 1086"/>
+                                      <a:gd name="T5" fmla="*/ T4 w 417"/>
+                                      <a:gd name="T6" fmla="+- 0 338 338"/>
+                                      <a:gd name="T7" fmla="*/ 338 h 345"/>
+                                      <a:gd name="T8" fmla="+- 0 1086 1086"/>
+                                      <a:gd name="T9" fmla="*/ T8 w 417"/>
+                                      <a:gd name="T10" fmla="+- 0 510 338"/>
+                                      <a:gd name="T11" fmla="*/ 510 h 345"/>
+                                      <a:gd name="T12" fmla="+- 0 1503 1086"/>
+                                      <a:gd name="T13" fmla="*/ T12 w 417"/>
+                                      <a:gd name="T14" fmla="+- 0 510 338"/>
+                                      <a:gd name="T15" fmla="*/ 510 h 345"/>
+                                      <a:gd name="T16" fmla="+- 0 1086 1086"/>
+                                      <a:gd name="T17" fmla="*/ T16 w 417"/>
+                                      <a:gd name="T18" fmla="+- 0 682 338"/>
+                                      <a:gd name="T19" fmla="*/ 682 h 345"/>
+                                      <a:gd name="T20" fmla="+- 0 1503 1086"/>
+                                      <a:gd name="T21" fmla="*/ T20 w 417"/>
+                                      <a:gd name="T22" fmla="+- 0 682 338"/>
+                                      <a:gd name="T23" fmla="*/ 682 h 345"/>
+                                    </a:gdLst>
+                                    <a:ahLst/>
+                                    <a:cxnLst>
+                                      <a:cxn ang="0">
+                                        <a:pos x="T1" y="T3"/>
+                                      </a:cxn>
+                                      <a:cxn ang="0">
+                                        <a:pos x="T5" y="T7"/>
+                                      </a:cxn>
+                                      <a:cxn ang="0">
+                                        <a:pos x="T9" y="T11"/>
+                                      </a:cxn>
+                                      <a:cxn ang="0">
+                                        <a:pos x="T13" y="T15"/>
+                                      </a:cxn>
+                                      <a:cxn ang="0">
+                                        <a:pos x="T17" y="T19"/>
+                                      </a:cxn>
+                                      <a:cxn ang="0">
+                                        <a:pos x="T21" y="T23"/>
+                                      </a:cxn>
+                                    </a:cxnLst>
+                                    <a:rect l="0" t="0" r="r" b="b"/>
+                                    <a:pathLst>
+                                      <a:path w="417" h="345">
+                                        <a:moveTo>
+                                          <a:pt x="0" y="0"/>
+                                        </a:moveTo>
+                                        <a:lnTo>
+                                          <a:pt x="417" y="0"/>
+                                        </a:lnTo>
+                                        <a:moveTo>
+                                          <a:pt x="0" y="172"/>
+                                        </a:moveTo>
+                                        <a:lnTo>
+                                          <a:pt x="417" y="172"/>
+                                        </a:lnTo>
+                                        <a:moveTo>
+                                          <a:pt x="0" y="344"/>
+                                        </a:moveTo>
+                                        <a:lnTo>
+                                          <a:pt x="417" y="344"/>
+                                        </a:lnTo>
+                                      </a:path>
+                                    </a:pathLst>
+                                  </a:custGeom>
+                                  <a:noFill/>
+                                  <a:ln w="15789">
+                                    <a:solidFill>
+                                      <a:srgbClr val="0D3FB8"/>
+                                    </a:solidFill>
+                                    <a:prstDash val="solid"/>
+                                    <a:round/>
+                                    <a:headEnd/>
+                                    <a:tailEnd/>
+                                  </a:ln>
+                                  <a:extLst>
+                                    <a:ext uri="{909E8E84-426E-40DD-AFC4-6F175D3DCCD1}">
+                                      <a14:hiddenFill xmlns:a14="http://schemas.microsoft.com/office/drawing/2010/main">
+                                        <a:solidFill>
+                                          <a:srgbClr val="FFFFFF"/>
+                                        </a:solidFill>
+                                      </a14:hiddenFill>
+                                    </a:ext>
+                                  </a:extLst>
+                                </wps:spPr>
+                                <wps:bodyPr rot="0" vert="horz" wrap="square" lIns="91440" tIns="45720" rIns="91440" bIns="45720" anchor="t" anchorCtr="0" upright="1">
+                                  <a:noAutofit/>
+                                </wps:bodyPr>
+                              </wps:wsp>
+                              <wps:wsp>
+                                <wps:cNvPr id="14" name="docshape4"/>
+                                <wps:cNvSpPr>
+                                  <a:spLocks/>
+                                </wps:cNvSpPr>
+                                <wps:spPr bwMode="auto">
+                                  <a:xfrm>
+                                    <a:off x="915" y="299"/>
+                                    <a:ext cx="107" cy="415"/>
+                                  </a:xfrm>
+                                  <a:custGeom>
+                                    <a:avLst/>
+                                    <a:gdLst>
+                                      <a:gd name="T0" fmla="+- 0 915 915"/>
+                                      <a:gd name="T1" fmla="*/ T0 w 107"/>
+                                      <a:gd name="T2" fmla="+- 0 491 300"/>
+                                      <a:gd name="T3" fmla="*/ 491 h 415"/>
+                                      <a:gd name="T4" fmla="+- 0 958 915"/>
+                                      <a:gd name="T5" fmla="*/ T4 w 107"/>
+                                      <a:gd name="T6" fmla="+- 0 534 300"/>
+                                      <a:gd name="T7" fmla="*/ 534 h 415"/>
+                                      <a:gd name="T8" fmla="+- 0 1022 915"/>
+                                      <a:gd name="T9" fmla="*/ T8 w 107"/>
+                                      <a:gd name="T10" fmla="+- 0 459 300"/>
+                                      <a:gd name="T11" fmla="*/ 459 h 415"/>
+                                      <a:gd name="T12" fmla="+- 0 915 915"/>
+                                      <a:gd name="T13" fmla="*/ T12 w 107"/>
+                                      <a:gd name="T14" fmla="+- 0 332 300"/>
+                                      <a:gd name="T15" fmla="*/ 332 h 415"/>
+                                      <a:gd name="T16" fmla="+- 0 958 915"/>
+                                      <a:gd name="T17" fmla="*/ T16 w 107"/>
+                                      <a:gd name="T18" fmla="+- 0 374 300"/>
+                                      <a:gd name="T19" fmla="*/ 374 h 415"/>
+                                      <a:gd name="T20" fmla="+- 0 1022 915"/>
+                                      <a:gd name="T21" fmla="*/ T20 w 107"/>
+                                      <a:gd name="T22" fmla="+- 0 300 300"/>
+                                      <a:gd name="T23" fmla="*/ 300 h 415"/>
+                                      <a:gd name="T24" fmla="+- 0 915 915"/>
+                                      <a:gd name="T25" fmla="*/ T24 w 107"/>
+                                      <a:gd name="T26" fmla="+- 0 672 300"/>
+                                      <a:gd name="T27" fmla="*/ 672 h 415"/>
+                                      <a:gd name="T28" fmla="+- 0 958 915"/>
+                                      <a:gd name="T29" fmla="*/ T28 w 107"/>
+                                      <a:gd name="T30" fmla="+- 0 714 300"/>
+                                      <a:gd name="T31" fmla="*/ 714 h 415"/>
+                                      <a:gd name="T32" fmla="+- 0 1022 915"/>
+                                      <a:gd name="T33" fmla="*/ T32 w 107"/>
+                                      <a:gd name="T34" fmla="+- 0 640 300"/>
+                                      <a:gd name="T35" fmla="*/ 640 h 415"/>
+                                    </a:gdLst>
+                                    <a:ahLst/>
+                                    <a:cxnLst>
+                                      <a:cxn ang="0">
+                                        <a:pos x="T1" y="T3"/>
+                                      </a:cxn>
+                                      <a:cxn ang="0">
+                                        <a:pos x="T5" y="T7"/>
+                                      </a:cxn>
+                                      <a:cxn ang="0">
+                                        <a:pos x="T9" y="T11"/>
+                                      </a:cxn>
+                                      <a:cxn ang="0">
+                                        <a:pos x="T13" y="T15"/>
+                                      </a:cxn>
+                                      <a:cxn ang="0">
+                                        <a:pos x="T17" y="T19"/>
+                                      </a:cxn>
+                                      <a:cxn ang="0">
+                                        <a:pos x="T21" y="T23"/>
+                                      </a:cxn>
+                                      <a:cxn ang="0">
+                                        <a:pos x="T25" y="T27"/>
+                                      </a:cxn>
+                                      <a:cxn ang="0">
+                                        <a:pos x="T29" y="T31"/>
+                                      </a:cxn>
+                                      <a:cxn ang="0">
+                                        <a:pos x="T33" y="T35"/>
+                                      </a:cxn>
+                                    </a:cxnLst>
+                                    <a:rect l="0" t="0" r="r" b="b"/>
+                                    <a:pathLst>
+                                      <a:path w="107" h="415">
+                                        <a:moveTo>
+                                          <a:pt x="0" y="191"/>
+                                        </a:moveTo>
+                                        <a:lnTo>
+                                          <a:pt x="43" y="234"/>
+                                        </a:lnTo>
+                                        <a:lnTo>
+                                          <a:pt x="107" y="159"/>
+                                        </a:lnTo>
+                                        <a:moveTo>
+                                          <a:pt x="0" y="32"/>
+                                        </a:moveTo>
+                                        <a:lnTo>
+                                          <a:pt x="43" y="74"/>
+                                        </a:lnTo>
+                                        <a:lnTo>
+                                          <a:pt x="107" y="0"/>
+                                        </a:lnTo>
+                                        <a:moveTo>
+                                          <a:pt x="0" y="372"/>
+                                        </a:moveTo>
+                                        <a:lnTo>
+                                          <a:pt x="43" y="414"/>
+                                        </a:lnTo>
+                                        <a:lnTo>
+                                          <a:pt x="107" y="340"/>
+                                        </a:lnTo>
+                                      </a:path>
+                                    </a:pathLst>
+                                  </a:custGeom>
+                                  <a:noFill/>
+                                  <a:ln w="15789">
+                                    <a:solidFill>
+                                      <a:srgbClr val="0D3FB8"/>
+                                    </a:solidFill>
+                                    <a:prstDash val="solid"/>
+                                    <a:round/>
+                                    <a:headEnd/>
+                                    <a:tailEnd/>
+                                  </a:ln>
+                                  <a:extLst>
+                                    <a:ext uri="{909E8E84-426E-40DD-AFC4-6F175D3DCCD1}">
+                                      <a14:hiddenFill xmlns:a14="http://schemas.microsoft.com/office/drawing/2010/main">
+                                        <a:solidFill>
+                                          <a:srgbClr val="FFFFFF"/>
+                                        </a:solidFill>
+                                      </a14:hiddenFill>
+                                    </a:ext>
+                                  </a:extLst>
+                                </wps:spPr>
+                                <wps:bodyPr rot="0" vert="horz" wrap="square" lIns="91440" tIns="45720" rIns="91440" bIns="45720" anchor="t" anchorCtr="0" upright="1">
+                                  <a:noAutofit/>
+                                </wps:bodyPr>
+                              </wps:wsp>
+                              <wps:wsp>
+                                <wps:cNvPr id="15" name="Line 9"/>
+                                <wps:cNvCnPr>
+                                  <a:cxnSpLocks noChangeShapeType="1"/>
+                                </wps:cNvCnPr>
+                                <wps:spPr bwMode="auto">
+                                  <a:xfrm>
+                                    <a:off x="1402" y="-94"/>
+                                    <a:ext cx="235" cy="234"/>
+                                  </a:xfrm>
+                                  <a:prstGeom prst="line">
+                                    <a:avLst/>
+                                  </a:prstGeom>
+                                  <a:noFill/>
+                                  <a:ln w="15789">
+                                    <a:solidFill>
+                                      <a:srgbClr val="333333"/>
+                                    </a:solidFill>
+                                    <a:prstDash val="solid"/>
+                                    <a:round/>
+                                    <a:headEnd/>
+                                    <a:tailEnd/>
+                                  </a:ln>
+                                  <a:extLst>
+                                    <a:ext uri="{909E8E84-426E-40DD-AFC4-6F175D3DCCD1}">
+                                      <a14:hiddenFill xmlns:a14="http://schemas.microsoft.com/office/drawing/2010/main">
+                                        <a:noFill/>
+                                      </a14:hiddenFill>
+                                    </a:ext>
+                                  </a:extLst>
+                                </wps:spPr>
+                                <wps:bodyPr/>
+                              </wps:wsp>
+                            </wpg:grpSp>
+                            <wpg:grpSp>
+                              <wpg:cNvPr id="17" name="docshapegroup5"/>
+                              <wpg:cNvGrpSpPr>
+                                <a:grpSpLocks/>
+                              </wpg:cNvGrpSpPr>
+                              <wpg:grpSpPr bwMode="auto">
+                                <a:xfrm>
+                                  <a:off x="695325" y="142875"/>
+                                  <a:ext cx="66040" cy="417830"/>
+                                  <a:chOff x="1903" y="30"/>
+                                  <a:chExt cx="104" cy="658"/>
+                                </a:xfrm>
+                              </wpg:grpSpPr>
+                              <wps:wsp>
+                                <wps:cNvPr id="18" name="docshape6"/>
+                                <wps:cNvSpPr>
+                                  <a:spLocks noChangeArrowheads="1"/>
+                                </wps:cNvSpPr>
+                                <wps:spPr bwMode="auto">
+                                  <a:xfrm>
+                                    <a:off x="1915" y="42"/>
+                                    <a:ext cx="79" cy="545"/>
+                                  </a:xfrm>
+                                  <a:prstGeom prst="rect">
+                                    <a:avLst/>
+                                  </a:prstGeom>
+                                  <a:noFill/>
+                                  <a:ln w="15828">
+                                    <a:solidFill>
+                                      <a:srgbClr val="333333"/>
+                                    </a:solidFill>
+                                    <a:prstDash val="solid"/>
+                                    <a:miter lim="800000"/>
+                                    <a:headEnd/>
+                                    <a:tailEnd/>
+                                  </a:ln>
+                                  <a:extLst>
+                                    <a:ext uri="{909E8E84-426E-40DD-AFC4-6F175D3DCCD1}">
+                                      <a14:hiddenFill xmlns:a14="http://schemas.microsoft.com/office/drawing/2010/main">
+                                        <a:solidFill>
+                                          <a:srgbClr val="FFFFFF"/>
+                                        </a:solidFill>
+                                      </a14:hiddenFill>
+                                    </a:ext>
+                                  </a:extLst>
+                                </wps:spPr>
+                                <wps:bodyPr rot="0" vert="horz" wrap="square" lIns="91440" tIns="45720" rIns="91440" bIns="45720" anchor="t" anchorCtr="0" upright="1">
+                                  <a:noAutofit/>
+                                </wps:bodyPr>
+                              </wps:wsp>
+                              <wps:wsp>
+                                <wps:cNvPr id="19" name="docshape7"/>
+                                <wps:cNvSpPr>
+                                  <a:spLocks/>
+                                </wps:cNvSpPr>
+                                <wps:spPr bwMode="auto">
+                                  <a:xfrm>
+                                    <a:off x="1916" y="596"/>
+                                    <a:ext cx="78" cy="78"/>
+                                  </a:xfrm>
+                                  <a:custGeom>
+                                    <a:avLst/>
+                                    <a:gdLst>
+                                      <a:gd name="T0" fmla="+- 0 1993 1916"/>
+                                      <a:gd name="T1" fmla="*/ T0 w 78"/>
+                                      <a:gd name="T2" fmla="+- 0 597 597"/>
+                                      <a:gd name="T3" fmla="*/ 597 h 78"/>
+                                      <a:gd name="T4" fmla="+- 0 1955 1916"/>
+                                      <a:gd name="T5" fmla="*/ T4 w 78"/>
+                                      <a:gd name="T6" fmla="+- 0 674 597"/>
+                                      <a:gd name="T7" fmla="*/ 674 h 78"/>
+                                      <a:gd name="T8" fmla="+- 0 1916 1916"/>
+                                      <a:gd name="T9" fmla="*/ T8 w 78"/>
+                                      <a:gd name="T10" fmla="+- 0 597 597"/>
+                                      <a:gd name="T11" fmla="*/ 597 h 78"/>
+                                    </a:gdLst>
+                                    <a:ahLst/>
+                                    <a:cxnLst>
+                                      <a:cxn ang="0">
+                                        <a:pos x="T1" y="T3"/>
+                                      </a:cxn>
+                                      <a:cxn ang="0">
+                                        <a:pos x="T5" y="T7"/>
+                                      </a:cxn>
+                                      <a:cxn ang="0">
+                                        <a:pos x="T9" y="T11"/>
+                                      </a:cxn>
+                                    </a:cxnLst>
+                                    <a:rect l="0" t="0" r="r" b="b"/>
+                                    <a:pathLst>
+                                      <a:path w="78" h="78">
+                                        <a:moveTo>
+                                          <a:pt x="77" y="0"/>
+                                        </a:moveTo>
+                                        <a:lnTo>
+                                          <a:pt x="39" y="77"/>
+                                        </a:lnTo>
+                                        <a:lnTo>
+                                          <a:pt x="0" y="0"/>
+                                        </a:lnTo>
+                                      </a:path>
+                                    </a:pathLst>
+                                  </a:custGeom>
+                                  <a:noFill/>
+                                  <a:ln w="15789">
+                                    <a:solidFill>
+                                      <a:srgbClr val="0D3FB8"/>
+                                    </a:solidFill>
+                                    <a:prstDash val="solid"/>
+                                    <a:round/>
+                                    <a:headEnd/>
+                                    <a:tailEnd/>
+                                  </a:ln>
+                                  <a:extLst>
+                                    <a:ext uri="{909E8E84-426E-40DD-AFC4-6F175D3DCCD1}">
+                                      <a14:hiddenFill xmlns:a14="http://schemas.microsoft.com/office/drawing/2010/main">
+                                        <a:solidFill>
+                                          <a:srgbClr val="FFFFFF"/>
+                                        </a:solidFill>
+                                      </a14:hiddenFill>
+                                    </a:ext>
+                                  </a:extLst>
+                                </wps:spPr>
+                                <wps:bodyPr rot="0" vert="horz" wrap="square" lIns="91440" tIns="45720" rIns="91440" bIns="45720" anchor="t" anchorCtr="0" upright="1">
+                                  <a:noAutofit/>
+                                </wps:bodyPr>
+                              </wps:wsp>
+                            </wpg:grpSp>
+                          </wpg:wgp>
+                        </a:graphicData>
+                      </a:graphic>
+                      <wp14:sizeRelH relativeFrom="margin">
+                        <wp14:pctWidth>0</wp14:pctWidth>
+                      </wp14:sizeRelH>
+                      <wp14:sizeRelV relativeFrom="margin">
+                        <wp14:pctHeight>0</wp14:pctHeight>
+                      </wp14:sizeRelV>
+                    </wp:anchor>
+                  </w:drawing>
+                </mc:Choice>
+                <mc:Fallback>
+                  <w:pict>
+                    <v:group id="Group 1" o:spid="_x0000_s1026" style="position:absolute;margin-left:0;margin-top:13.25pt;width:59.75pt;height:54.7pt;z-index:-251651072;mso-wrap-distance-right:25.2pt;mso-width-relative:margin;mso-height-relative:margin" coordsize="7613,6959" o:gfxdata="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">
+                      <v:group id="docshapegroup1" o:spid="_x0000_s1027" style="position:absolute;width:5969;height:6959" coordorigin="805,-199" coordsize="940,1096" o:gfxdata="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">
+                        <v:shape id="docshape2" o:spid="_x0000_s1028" style="position:absolute;left:817;top:-187;width:915;height:1071;visibility:visible;mso-wrap-style:square;v-text-anchor:top" coordsize="915,1071" o:gfxdata="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" path="m85,89l85,,914,r,985l824,985t,85l,1070,,92r573,l573,337r246,l824,1070xe" filled="f" strokecolor="#333" strokeweight=".43858mm">
+                          <v:path arrowok="t" o:connecttype="custom" o:connectlocs="85,-97;85,-186;914,-186;914,799;824,799;824,884;0,884;0,-94;573,-94;573,151;819,151;824,884" o:connectangles="0,0,0,0,0,0,0,0,0,0,0,0"/>
+                        </v:shape>
+                        <v:shape id="docshape3" o:spid="_x0000_s1029" style="position:absolute;left:1086;top:338;width:417;height:345;visibility:visible;mso-wrap-style:square;v-text-anchor:top" coordsize="417,345" o:gfxdata="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" path="m,l417,m,172r417,m,344r417,e" filled="f" strokecolor="#0d3fb8" strokeweight=".43858mm">
+                          <v:path arrowok="t" o:connecttype="custom" o:connectlocs="0,338;417,338;0,510;417,510;0,682;417,682" o:connectangles="0,0,0,0,0,0"/>
+                        </v:shape>
+                        <v:shape id="docshape4" o:spid="_x0000_s1030" style="position:absolute;left:915;top:299;width:107;height:415;visibility:visible;mso-wrap-style:square;v-text-anchor:top" coordsize="107,415" o:gfxdata="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" path="m,191r43,43l107,159m,32l43,74,107,m,372r43,42l107,340e" filled="f" strokecolor="#0d3fb8" strokeweight=".43858mm">
+                          <v:path arrowok="t" o:connecttype="custom" o:connectlocs="0,491;43,534;107,459;0,332;43,374;107,300;0,672;43,714;107,640" o:connectangles="0,0,0,0,0,0,0,0,0"/>
+                        </v:shape>
+                        <v:line id="Line 9" o:spid="_x0000_s1031" style="position:absolute;visibility:visible;mso-wrap-style:square" from="1402,-94" to="1637,140" o:connectortype="straight" o:gfxdata="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" strokecolor="#333" strokeweight=".43858mm"/>
+                      </v:group>
+                      <v:group id="docshapegroup5" o:spid="_x0000_s1032" style="position:absolute;left:6953;top:1428;width:660;height:4179" coordorigin="1903,30" coordsize="104,658" o:gfxdata="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">
+                        <v:rect id="docshape6" o:spid="_x0000_s1033" style="position:absolute;left:1915;top:42;width:79;height:545;visibility:visible;mso-wrap-style:square;v-text-anchor:top" o:gfxdata="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" filled="f" strokecolor="#333" strokeweight=".43967mm"/>
+                        <v:shape id="docshape7" o:spid="_x0000_s1034" style="position:absolute;left:1916;top:596;width:78;height:78;visibility:visible;mso-wrap-style:square;v-text-anchor:top" coordsize="78,78" o:gfxdata="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" path="m77,l39,77,,e" filled="f" strokecolor="#0d3fb8" strokeweight=".43858mm">
+                          <v:path arrowok="t" o:connecttype="custom" o:connectlocs="77,597;39,674;0,597" o:connectangles="0,0,0"/>
+                        </v:shape>
+                      </v:group>
+                      <w10:wrap type="tight" side="right"/>
+                    </v:group>
+                  </w:pict>
+                </mc:Fallback>
+              </mc:AlternateContent>
+            </w:r>
+          </w:p>
+        </w:tc>
+        <w:tc>
+          <w:tcPr>
+            <w:tcW w:w="7830" w:type="dxa"/>
+          </w:tcPr>
+          <w:p>
+            <w:pPr>
+              <w:pStyle w:val="Heading1"/>
+              <w:ind w:hanging="108"/>
+              <w:outlineLvl w:val="0"/>
+            </w:pPr>
+          </w:p>
+          <w:p>
+            <w:pPr>
+              <w:pStyle w:val="Heading1"/>
+              <w:ind w:hanging="108"/>
+              <w:outlineLvl w:val="0"/>
+            </w:pPr>
+            <w:r>
+              <w:t xml:space="preserve">Your Personal Action Plan in </w:t>
+            </w:r>
+            <w:r>
+              <w:fldChar w:fldCharType="begin"/>
+            </w:r>
+            <w:r>
+              <w:instrText xml:space="preserve"> REF LastStep \n \h </w:instrText>
+            </w:r>
+            <w:r>
+              <w:instrText xml:space="preserve"> \* MERGEFORMAT </w:instrText>
+            </w:r>
+            <w:r>
+              <w:fldChar w:fldCharType="separate"/>
+            </w:r>
+            <w:r>
+              <w:t>0</w:t>
+            </w:r>
+            <w:r>
+              <w:fldChar w:fldCharType="end"/>
+            </w:r>
+            <w:r>
+              <w:rPr>
+                <w:rFonts w:eastAsia="Arial"/>
+              </w:rPr>
+              <w:fldChar w:fldCharType="begin"/>
+            </w:r>
+            <w:r>
+              <w:instrText xml:space="preserve"> REF  LastStep </w:instrText>
+            </w:r>
+            <w:r>
+              <w:instrText xml:space="preserve"> \* MERGEFORMAT </w:instrText>
+            </w:r>
+            <w:r>
+              <w:rPr>
+                <w:rFonts w:eastAsia="Arial"/>
+              </w:rPr>
+              <w:fldChar w:fldCharType="separate"/>
+            </w:r>
+            <w:r>
+              <w:rPr>
+                <w:rStyle w:val="NumChar"/>
+                <w:noProof/>
+              </w:rPr>
+              <w:t>18</w:t>
+            </w:r>
+            <w:r>
+              <w:rPr>
+                <w:rStyle w:val="NumChar"/>
+                <w:noProof/>
+              </w:rPr>
+              <w:fldChar w:fldCharType="end"/>
+            </w:r>
+            <w:r>
+              <w:t xml:space="preserve"> </w:t>
+            </w:r>
+            <w:r>
+              <w:fldChar w:fldCharType="begin"/>
+            </w:r>
+            <w:r>
+              <w:instrText xml:space="preserve"> REF LastStep \n </w:instrText>
+            </w:r>
+            <w:r>
+              <w:instrText xml:space="preserve"> \* MERGEFORMAT </w:instrText>
+            </w:r>
+            <w:r>
+              <w:fldChar w:fldCharType="separate"/>
+            </w:r>
+            <w:r>
+              <w:t>0</w:t>
+            </w:r>
+            <w:r>
+              <w:fldChar w:fldCharType="end"/>
+            </w:r>
+            <w:r>
+              <w:t xml:space="preserve"> Steps</w:t>
+            </w:r>
+          </w:p>
+        </w:tc>
+      </w:tr>
+    </w:tbl>
     <w:p>
       <w:pPr>
         <w:pStyle w:val="BodyText"/>
@@ -13,883 +916,6 @@
           <w:rFonts w:eastAsiaTheme="minorHAnsi"/>
         </w:rPr>
       </w:pPr>
-      <w:r>
-        <w:rPr>
-          <w:rFonts w:eastAsiaTheme="minorHAnsi"/>
-        </w:rPr>
-        <w:t>{%</w:t>
-      </w:r>
-      <w:r>
-        <w:rPr>
-          <w:rFonts w:eastAsiaTheme="minorHAnsi"/>
-        </w:rPr>
-        <w:t>p</w:t>
-      </w:r>
-      <w:r>
-        <w:rPr>
-          <w:rFonts w:eastAsiaTheme="minorHAnsi"/>
-        </w:rPr>
-        <w:t xml:space="preserve"> if </w:t>
-      </w:r>
-      <w:proofErr w:type="spellStart"/>
-      <w:r>
-        <w:rPr>
-          <w:rFonts w:eastAsiaTheme="minorHAnsi"/>
-        </w:rPr>
-        <w:t>existing_path</w:t>
-      </w:r>
-      <w:proofErr w:type="spellEnd"/>
-      <w:r>
-        <w:rPr>
-          <w:rFonts w:eastAsiaTheme="minorHAnsi"/>
-        </w:rPr>
-        <w:t xml:space="preserve"> == 'open' and </w:t>
-      </w:r>
-      <w:proofErr w:type="spellStart"/>
-      <w:r>
-        <w:rPr>
-          <w:rFonts w:eastAsiaTheme="minorHAnsi"/>
-        </w:rPr>
-        <w:t>interim_motion</w:t>
-      </w:r>
-      <w:proofErr w:type="spellEnd"/>
-      <w:r>
-        <w:rPr>
-          <w:rFonts w:eastAsiaTheme="minorHAnsi"/>
-        </w:rPr>
-        <w:t xml:space="preserve"> %}</w:t>
-      </w:r>
-    </w:p>
-    <w:commentRangeStart w:id="0"/>
-    <w:p>
-      <w:pPr>
-        <w:pStyle w:val="Title"/>
-      </w:pPr>
-      <w:r>
-        <w:rPr>
-          <w:noProof/>
-        </w:rPr>
-        <mc:AlternateContent>
-          <mc:Choice Requires="wpg">
-            <w:drawing>
-              <wp:anchor distT="0" distB="0" distL="114300" distR="228600" simplePos="0" relativeHeight="251659264" behindDoc="1" locked="0" layoutInCell="1" allowOverlap="0" wp14:anchorId="750C947C" wp14:editId="7EA960E3">
-                <wp:simplePos x="0" y="0"/>
-                <wp:positionH relativeFrom="column">
-                  <wp:posOffset>-530225</wp:posOffset>
-                </wp:positionH>
-                <wp:positionV relativeFrom="paragraph">
-                  <wp:posOffset>173990</wp:posOffset>
-                </wp:positionV>
-                <wp:extent cx="758952" cy="694944"/>
-                <wp:effectExtent l="0" t="0" r="3175" b="10160"/>
-                <wp:wrapTight wrapText="bothSides">
-                  <wp:wrapPolygon edited="0">
-                    <wp:start x="542" y="0"/>
-                    <wp:lineTo x="0" y="1777"/>
-                    <wp:lineTo x="0" y="21324"/>
-                    <wp:lineTo x="16268" y="21324"/>
-                    <wp:lineTo x="17895" y="18954"/>
-                    <wp:lineTo x="21148" y="17770"/>
-                    <wp:lineTo x="21148" y="4739"/>
-                    <wp:lineTo x="17895" y="0"/>
-                    <wp:lineTo x="542" y="0"/>
-                  </wp:wrapPolygon>
-                </wp:wrapTight>
-                <wp:docPr id="16" name="Group 16"/>
-                <wp:cNvGraphicFramePr/>
-                <a:graphic xmlns:a="http://schemas.openxmlformats.org/drawingml/2006/main">
-                  <a:graphicData uri="http://schemas.microsoft.com/office/word/2010/wordprocessingGroup">
-                    <wpg:wgp>
-                      <wpg:cNvGrpSpPr/>
-                      <wpg:grpSpPr>
-                        <a:xfrm>
-                          <a:off x="0" y="0"/>
-                          <a:ext cx="758952" cy="694944"/>
-                          <a:chOff x="0" y="0"/>
-                          <a:chExt cx="761365" cy="695960"/>
-                        </a:xfrm>
-                      </wpg:grpSpPr>
-                      <wpg:grpSp>
-                        <wpg:cNvPr id="8" name="docshapegroup1"/>
-                        <wpg:cNvGrpSpPr>
-                          <a:grpSpLocks/>
-                        </wpg:cNvGrpSpPr>
-                        <wpg:grpSpPr bwMode="auto">
-                          <a:xfrm>
-                            <a:off x="0" y="0"/>
-                            <a:ext cx="596900" cy="695960"/>
-                            <a:chOff x="805" y="-199"/>
-                            <a:chExt cx="940" cy="1096"/>
-                          </a:xfrm>
-                        </wpg:grpSpPr>
-                        <wps:wsp>
-                          <wps:cNvPr id="9" name="docshape2"/>
-                          <wps:cNvSpPr>
-                            <a:spLocks/>
-                          </wps:cNvSpPr>
-                          <wps:spPr bwMode="auto">
-                            <a:xfrm>
-                              <a:off x="817" y="-187"/>
-                              <a:ext cx="915" cy="1071"/>
-                            </a:xfrm>
-                            <a:custGeom>
-                              <a:avLst/>
-                              <a:gdLst>
-                                <a:gd name="T0" fmla="+- 0 903 818"/>
-                                <a:gd name="T1" fmla="*/ T0 w 915"/>
-                                <a:gd name="T2" fmla="+- 0 -97 -186"/>
-                                <a:gd name="T3" fmla="*/ -97 h 1071"/>
-                                <a:gd name="T4" fmla="+- 0 903 818"/>
-                                <a:gd name="T5" fmla="*/ T4 w 915"/>
-                                <a:gd name="T6" fmla="+- 0 -186 -186"/>
-                                <a:gd name="T7" fmla="*/ -186 h 1071"/>
-                                <a:gd name="T8" fmla="+- 0 1732 818"/>
-                                <a:gd name="T9" fmla="*/ T8 w 915"/>
-                                <a:gd name="T10" fmla="+- 0 -186 -186"/>
-                                <a:gd name="T11" fmla="*/ -186 h 1071"/>
-                                <a:gd name="T12" fmla="+- 0 1732 818"/>
-                                <a:gd name="T13" fmla="*/ T12 w 915"/>
-                                <a:gd name="T14" fmla="+- 0 799 -186"/>
-                                <a:gd name="T15" fmla="*/ 799 h 1071"/>
-                                <a:gd name="T16" fmla="+- 0 1642 818"/>
-                                <a:gd name="T17" fmla="*/ T16 w 915"/>
-                                <a:gd name="T18" fmla="+- 0 799 -186"/>
-                                <a:gd name="T19" fmla="*/ 799 h 1071"/>
-                                <a:gd name="T20" fmla="+- 0 1642 818"/>
-                                <a:gd name="T21" fmla="*/ T20 w 915"/>
-                                <a:gd name="T22" fmla="+- 0 884 -186"/>
-                                <a:gd name="T23" fmla="*/ 884 h 1071"/>
-                                <a:gd name="T24" fmla="+- 0 818 818"/>
-                                <a:gd name="T25" fmla="*/ T24 w 915"/>
-                                <a:gd name="T26" fmla="+- 0 884 -186"/>
-                                <a:gd name="T27" fmla="*/ 884 h 1071"/>
-                                <a:gd name="T28" fmla="+- 0 818 818"/>
-                                <a:gd name="T29" fmla="*/ T28 w 915"/>
-                                <a:gd name="T30" fmla="+- 0 -94 -186"/>
-                                <a:gd name="T31" fmla="*/ -94 h 1071"/>
-                                <a:gd name="T32" fmla="+- 0 1391 818"/>
-                                <a:gd name="T33" fmla="*/ T32 w 915"/>
-                                <a:gd name="T34" fmla="+- 0 -94 -186"/>
-                                <a:gd name="T35" fmla="*/ -94 h 1071"/>
-                                <a:gd name="T36" fmla="+- 0 1391 818"/>
-                                <a:gd name="T37" fmla="*/ T36 w 915"/>
-                                <a:gd name="T38" fmla="+- 0 151 -186"/>
-                                <a:gd name="T39" fmla="*/ 151 h 1071"/>
-                                <a:gd name="T40" fmla="+- 0 1637 818"/>
-                                <a:gd name="T41" fmla="*/ T40 w 915"/>
-                                <a:gd name="T42" fmla="+- 0 151 -186"/>
-                                <a:gd name="T43" fmla="*/ 151 h 1071"/>
-                                <a:gd name="T44" fmla="+- 0 1642 818"/>
-                                <a:gd name="T45" fmla="*/ T44 w 915"/>
-                                <a:gd name="T46" fmla="+- 0 884 -186"/>
-                                <a:gd name="T47" fmla="*/ 884 h 1071"/>
-                              </a:gdLst>
-                              <a:ahLst/>
-                              <a:cxnLst>
-                                <a:cxn ang="0">
-                                  <a:pos x="T1" y="T3"/>
-                                </a:cxn>
-                                <a:cxn ang="0">
-                                  <a:pos x="T5" y="T7"/>
-                                </a:cxn>
-                                <a:cxn ang="0">
-                                  <a:pos x="T9" y="T11"/>
-                                </a:cxn>
-                                <a:cxn ang="0">
-                                  <a:pos x="T13" y="T15"/>
-                                </a:cxn>
-                                <a:cxn ang="0">
-                                  <a:pos x="T17" y="T19"/>
-                                </a:cxn>
-                                <a:cxn ang="0">
-                                  <a:pos x="T21" y="T23"/>
-                                </a:cxn>
-                                <a:cxn ang="0">
-                                  <a:pos x="T25" y="T27"/>
-                                </a:cxn>
-                                <a:cxn ang="0">
-                                  <a:pos x="T29" y="T31"/>
-                                </a:cxn>
-                                <a:cxn ang="0">
-                                  <a:pos x="T33" y="T35"/>
-                                </a:cxn>
-                                <a:cxn ang="0">
-                                  <a:pos x="T37" y="T39"/>
-                                </a:cxn>
-                                <a:cxn ang="0">
-                                  <a:pos x="T41" y="T43"/>
-                                </a:cxn>
-                                <a:cxn ang="0">
-                                  <a:pos x="T45" y="T47"/>
-                                </a:cxn>
-                              </a:cxnLst>
-                              <a:rect l="0" t="0" r="r" b="b"/>
-                              <a:pathLst>
-                                <a:path w="915" h="1071">
-                                  <a:moveTo>
-                                    <a:pt x="85" y="89"/>
-                                  </a:moveTo>
-                                  <a:lnTo>
-                                    <a:pt x="85" y="0"/>
-                                  </a:lnTo>
-                                  <a:lnTo>
-                                    <a:pt x="914" y="0"/>
-                                  </a:lnTo>
-                                  <a:lnTo>
-                                    <a:pt x="914" y="985"/>
-                                  </a:lnTo>
-                                  <a:lnTo>
-                                    <a:pt x="824" y="985"/>
-                                  </a:lnTo>
-                                  <a:moveTo>
-                                    <a:pt x="824" y="1070"/>
-                                  </a:moveTo>
-                                  <a:lnTo>
-                                    <a:pt x="0" y="1070"/>
-                                  </a:lnTo>
-                                  <a:lnTo>
-                                    <a:pt x="0" y="92"/>
-                                  </a:lnTo>
-                                  <a:lnTo>
-                                    <a:pt x="573" y="92"/>
-                                  </a:lnTo>
-                                  <a:lnTo>
-                                    <a:pt x="573" y="337"/>
-                                  </a:lnTo>
-                                  <a:lnTo>
-                                    <a:pt x="819" y="337"/>
-                                  </a:lnTo>
-                                  <a:lnTo>
-                                    <a:pt x="824" y="1070"/>
-                                  </a:lnTo>
-                                  <a:close/>
-                                </a:path>
-                              </a:pathLst>
-                            </a:custGeom>
-                            <a:noFill/>
-                            <a:ln w="15789">
-                              <a:solidFill>
-                                <a:srgbClr val="333333"/>
-                              </a:solidFill>
-                              <a:prstDash val="solid"/>
-                              <a:round/>
-                              <a:headEnd/>
-                              <a:tailEnd/>
-                            </a:ln>
-                            <a:extLst>
-                              <a:ext uri="{909E8E84-426E-40DD-AFC4-6F175D3DCCD1}">
-                                <a14:hiddenFill xmlns:a14="http://schemas.microsoft.com/office/drawing/2010/main">
-                                  <a:solidFill>
-                                    <a:srgbClr val="FFFFFF"/>
-                                  </a:solidFill>
-                                </a14:hiddenFill>
-                              </a:ext>
-                            </a:extLst>
-                          </wps:spPr>
-                          <wps:bodyPr rot="0" vert="horz" wrap="square" lIns="91440" tIns="45720" rIns="91440" bIns="45720" anchor="t" anchorCtr="0" upright="1">
-                            <a:noAutofit/>
-                          </wps:bodyPr>
-                        </wps:wsp>
-                        <wps:wsp>
-                          <wps:cNvPr id="10" name="docshape3"/>
-                          <wps:cNvSpPr>
-                            <a:spLocks/>
-                          </wps:cNvSpPr>
-                          <wps:spPr bwMode="auto">
-                            <a:xfrm>
-                              <a:off x="1086" y="338"/>
-                              <a:ext cx="417" cy="345"/>
-                            </a:xfrm>
-                            <a:custGeom>
-                              <a:avLst/>
-                              <a:gdLst>
-                                <a:gd name="T0" fmla="+- 0 1086 1086"/>
-                                <a:gd name="T1" fmla="*/ T0 w 417"/>
-                                <a:gd name="T2" fmla="+- 0 338 338"/>
-                                <a:gd name="T3" fmla="*/ 338 h 345"/>
-                                <a:gd name="T4" fmla="+- 0 1503 1086"/>
-                                <a:gd name="T5" fmla="*/ T4 w 417"/>
-                                <a:gd name="T6" fmla="+- 0 338 338"/>
-                                <a:gd name="T7" fmla="*/ 338 h 345"/>
-                                <a:gd name="T8" fmla="+- 0 1086 1086"/>
-                                <a:gd name="T9" fmla="*/ T8 w 417"/>
-                                <a:gd name="T10" fmla="+- 0 510 338"/>
-                                <a:gd name="T11" fmla="*/ 510 h 345"/>
-                                <a:gd name="T12" fmla="+- 0 1503 1086"/>
-                                <a:gd name="T13" fmla="*/ T12 w 417"/>
-                                <a:gd name="T14" fmla="+- 0 510 338"/>
-                                <a:gd name="T15" fmla="*/ 510 h 345"/>
-                                <a:gd name="T16" fmla="+- 0 1086 1086"/>
-                                <a:gd name="T17" fmla="*/ T16 w 417"/>
-                                <a:gd name="T18" fmla="+- 0 682 338"/>
-                                <a:gd name="T19" fmla="*/ 682 h 345"/>
-                                <a:gd name="T20" fmla="+- 0 1503 1086"/>
-                                <a:gd name="T21" fmla="*/ T20 w 417"/>
-                                <a:gd name="T22" fmla="+- 0 682 338"/>
-                                <a:gd name="T23" fmla="*/ 682 h 345"/>
-                              </a:gdLst>
-                              <a:ahLst/>
-                              <a:cxnLst>
-                                <a:cxn ang="0">
-                                  <a:pos x="T1" y="T3"/>
-                                </a:cxn>
-                                <a:cxn ang="0">
-                                  <a:pos x="T5" y="T7"/>
-                                </a:cxn>
-                                <a:cxn ang="0">
-                                  <a:pos x="T9" y="T11"/>
-                                </a:cxn>
-                                <a:cxn ang="0">
-                                  <a:pos x="T13" y="T15"/>
-                                </a:cxn>
-                                <a:cxn ang="0">
-                                  <a:pos x="T17" y="T19"/>
-                                </a:cxn>
-                                <a:cxn ang="0">
-                                  <a:pos x="T21" y="T23"/>
-                                </a:cxn>
-                              </a:cxnLst>
-                              <a:rect l="0" t="0" r="r" b="b"/>
-                              <a:pathLst>
-                                <a:path w="417" h="345">
-                                  <a:moveTo>
-                                    <a:pt x="0" y="0"/>
-                                  </a:moveTo>
-                                  <a:lnTo>
-                                    <a:pt x="417" y="0"/>
-                                  </a:lnTo>
-                                  <a:moveTo>
-                                    <a:pt x="0" y="172"/>
-                                  </a:moveTo>
-                                  <a:lnTo>
-                                    <a:pt x="417" y="172"/>
-                                  </a:lnTo>
-                                  <a:moveTo>
-                                    <a:pt x="0" y="344"/>
-                                  </a:moveTo>
-                                  <a:lnTo>
-                                    <a:pt x="417" y="344"/>
-                                  </a:lnTo>
-                                </a:path>
-                              </a:pathLst>
-                            </a:custGeom>
-                            <a:noFill/>
-                            <a:ln w="15789">
-                              <a:solidFill>
-                                <a:srgbClr val="0D3FB8"/>
-                              </a:solidFill>
-                              <a:prstDash val="solid"/>
-                              <a:round/>
-                              <a:headEnd/>
-                              <a:tailEnd/>
-                            </a:ln>
-                            <a:extLst>
-                              <a:ext uri="{909E8E84-426E-40DD-AFC4-6F175D3DCCD1}">
-                                <a14:hiddenFill xmlns:a14="http://schemas.microsoft.com/office/drawing/2010/main">
-                                  <a:solidFill>
-                                    <a:srgbClr val="FFFFFF"/>
-                                  </a:solidFill>
-                                </a14:hiddenFill>
-                              </a:ext>
-                            </a:extLst>
-                          </wps:spPr>
-                          <wps:bodyPr rot="0" vert="horz" wrap="square" lIns="91440" tIns="45720" rIns="91440" bIns="45720" anchor="t" anchorCtr="0" upright="1">
-                            <a:noAutofit/>
-                          </wps:bodyPr>
-                        </wps:wsp>
-                        <wps:wsp>
-                          <wps:cNvPr id="11" name="docshape4"/>
-                          <wps:cNvSpPr>
-                            <a:spLocks/>
-                          </wps:cNvSpPr>
-                          <wps:spPr bwMode="auto">
-                            <a:xfrm>
-                              <a:off x="915" y="299"/>
-                              <a:ext cx="107" cy="415"/>
-                            </a:xfrm>
-                            <a:custGeom>
-                              <a:avLst/>
-                              <a:gdLst>
-                                <a:gd name="T0" fmla="+- 0 915 915"/>
-                                <a:gd name="T1" fmla="*/ T0 w 107"/>
-                                <a:gd name="T2" fmla="+- 0 491 300"/>
-                                <a:gd name="T3" fmla="*/ 491 h 415"/>
-                                <a:gd name="T4" fmla="+- 0 958 915"/>
-                                <a:gd name="T5" fmla="*/ T4 w 107"/>
-                                <a:gd name="T6" fmla="+- 0 534 300"/>
-                                <a:gd name="T7" fmla="*/ 534 h 415"/>
-                                <a:gd name="T8" fmla="+- 0 1022 915"/>
-                                <a:gd name="T9" fmla="*/ T8 w 107"/>
-                                <a:gd name="T10" fmla="+- 0 459 300"/>
-                                <a:gd name="T11" fmla="*/ 459 h 415"/>
-                                <a:gd name="T12" fmla="+- 0 915 915"/>
-                                <a:gd name="T13" fmla="*/ T12 w 107"/>
-                                <a:gd name="T14" fmla="+- 0 332 300"/>
-                                <a:gd name="T15" fmla="*/ 332 h 415"/>
-                                <a:gd name="T16" fmla="+- 0 958 915"/>
-                                <a:gd name="T17" fmla="*/ T16 w 107"/>
-                                <a:gd name="T18" fmla="+- 0 374 300"/>
-                                <a:gd name="T19" fmla="*/ 374 h 415"/>
-                                <a:gd name="T20" fmla="+- 0 1022 915"/>
-                                <a:gd name="T21" fmla="*/ T20 w 107"/>
-                                <a:gd name="T22" fmla="+- 0 300 300"/>
-                                <a:gd name="T23" fmla="*/ 300 h 415"/>
-                                <a:gd name="T24" fmla="+- 0 915 915"/>
-                                <a:gd name="T25" fmla="*/ T24 w 107"/>
-                                <a:gd name="T26" fmla="+- 0 672 300"/>
-                                <a:gd name="T27" fmla="*/ 672 h 415"/>
-                                <a:gd name="T28" fmla="+- 0 958 915"/>
-                                <a:gd name="T29" fmla="*/ T28 w 107"/>
-                                <a:gd name="T30" fmla="+- 0 714 300"/>
-                                <a:gd name="T31" fmla="*/ 714 h 415"/>
-                                <a:gd name="T32" fmla="+- 0 1022 915"/>
-                                <a:gd name="T33" fmla="*/ T32 w 107"/>
-                                <a:gd name="T34" fmla="+- 0 640 300"/>
-                                <a:gd name="T35" fmla="*/ 640 h 415"/>
-                              </a:gdLst>
-                              <a:ahLst/>
-                              <a:cxnLst>
-                                <a:cxn ang="0">
-                                  <a:pos x="T1" y="T3"/>
-                                </a:cxn>
-                                <a:cxn ang="0">
-                                  <a:pos x="T5" y="T7"/>
-                                </a:cxn>
-                                <a:cxn ang="0">
-                                  <a:pos x="T9" y="T11"/>
-                                </a:cxn>
-                                <a:cxn ang="0">
-                                  <a:pos x="T13" y="T15"/>
-                                </a:cxn>
-                                <a:cxn ang="0">
-                                  <a:pos x="T17" y="T19"/>
-                                </a:cxn>
-                                <a:cxn ang="0">
-                                  <a:pos x="T21" y="T23"/>
-                                </a:cxn>
-                                <a:cxn ang="0">
-                                  <a:pos x="T25" y="T27"/>
-                                </a:cxn>
-                                <a:cxn ang="0">
-                                  <a:pos x="T29" y="T31"/>
-                                </a:cxn>
-                                <a:cxn ang="0">
-                                  <a:pos x="T33" y="T35"/>
-                                </a:cxn>
-                              </a:cxnLst>
-                              <a:rect l="0" t="0" r="r" b="b"/>
-                              <a:pathLst>
-                                <a:path w="107" h="415">
-                                  <a:moveTo>
-                                    <a:pt x="0" y="191"/>
-                                  </a:moveTo>
-                                  <a:lnTo>
-                                    <a:pt x="43" y="234"/>
-                                  </a:lnTo>
-                                  <a:lnTo>
-                                    <a:pt x="107" y="159"/>
-                                  </a:lnTo>
-                                  <a:moveTo>
-                                    <a:pt x="0" y="32"/>
-                                  </a:moveTo>
-                                  <a:lnTo>
-                                    <a:pt x="43" y="74"/>
-                                  </a:lnTo>
-                                  <a:lnTo>
-                                    <a:pt x="107" y="0"/>
-                                  </a:lnTo>
-                                  <a:moveTo>
-                                    <a:pt x="0" y="372"/>
-                                  </a:moveTo>
-                                  <a:lnTo>
-                                    <a:pt x="43" y="414"/>
-                                  </a:lnTo>
-                                  <a:lnTo>
-                                    <a:pt x="107" y="340"/>
-                                  </a:lnTo>
-                                </a:path>
-                              </a:pathLst>
-                            </a:custGeom>
-                            <a:noFill/>
-                            <a:ln w="15789">
-                              <a:solidFill>
-                                <a:srgbClr val="0D3FB8"/>
-                              </a:solidFill>
-                              <a:prstDash val="solid"/>
-                              <a:round/>
-                              <a:headEnd/>
-                              <a:tailEnd/>
-                            </a:ln>
-                            <a:extLst>
-                              <a:ext uri="{909E8E84-426E-40DD-AFC4-6F175D3DCCD1}">
-                                <a14:hiddenFill xmlns:a14="http://schemas.microsoft.com/office/drawing/2010/main">
-                                  <a:solidFill>
-                                    <a:srgbClr val="FFFFFF"/>
-                                  </a:solidFill>
-                                </a14:hiddenFill>
-                              </a:ext>
-                            </a:extLst>
-                          </wps:spPr>
-                          <wps:bodyPr rot="0" vert="horz" wrap="square" lIns="91440" tIns="45720" rIns="91440" bIns="45720" anchor="t" anchorCtr="0" upright="1">
-                            <a:noAutofit/>
-                          </wps:bodyPr>
-                        </wps:wsp>
-                        <wps:wsp>
-                          <wps:cNvPr id="12" name="Line 9"/>
-                          <wps:cNvCnPr>
-                            <a:cxnSpLocks noChangeShapeType="1"/>
-                          </wps:cNvCnPr>
-                          <wps:spPr bwMode="auto">
-                            <a:xfrm>
-                              <a:off x="1402" y="-94"/>
-                              <a:ext cx="235" cy="234"/>
-                            </a:xfrm>
-                            <a:prstGeom prst="line">
-                              <a:avLst/>
-                            </a:prstGeom>
-                            <a:noFill/>
-                            <a:ln w="15789">
-                              <a:solidFill>
-                                <a:srgbClr val="333333"/>
-                              </a:solidFill>
-                              <a:prstDash val="solid"/>
-                              <a:round/>
-                              <a:headEnd/>
-                              <a:tailEnd/>
-                            </a:ln>
-                            <a:extLst>
-                              <a:ext uri="{909E8E84-426E-40DD-AFC4-6F175D3DCCD1}">
-                                <a14:hiddenFill xmlns:a14="http://schemas.microsoft.com/office/drawing/2010/main">
-                                  <a:noFill/>
-                                </a14:hiddenFill>
-                              </a:ext>
-                            </a:extLst>
-                          </wps:spPr>
-                          <wps:bodyPr/>
-                        </wps:wsp>
-                      </wpg:grpSp>
-                      <wpg:grpSp>
-                        <wpg:cNvPr id="5" name="docshapegroup5"/>
-                        <wpg:cNvGrpSpPr>
-                          <a:grpSpLocks/>
-                        </wpg:cNvGrpSpPr>
-                        <wpg:grpSpPr bwMode="auto">
-                          <a:xfrm>
-                            <a:off x="695325" y="142875"/>
-                            <a:ext cx="66040" cy="417830"/>
-                            <a:chOff x="1903" y="30"/>
-                            <a:chExt cx="104" cy="658"/>
-                          </a:xfrm>
-                        </wpg:grpSpPr>
-                        <wps:wsp>
-                          <wps:cNvPr id="6" name="docshape6"/>
-                          <wps:cNvSpPr>
-                            <a:spLocks noChangeArrowheads="1"/>
-                          </wps:cNvSpPr>
-                          <wps:spPr bwMode="auto">
-                            <a:xfrm>
-                              <a:off x="1915" y="42"/>
-                              <a:ext cx="79" cy="545"/>
-                            </a:xfrm>
-                            <a:prstGeom prst="rect">
-                              <a:avLst/>
-                            </a:prstGeom>
-                            <a:noFill/>
-                            <a:ln w="15828">
-                              <a:solidFill>
-                                <a:srgbClr val="333333"/>
-                              </a:solidFill>
-                              <a:prstDash val="solid"/>
-                              <a:miter lim="800000"/>
-                              <a:headEnd/>
-                              <a:tailEnd/>
-                            </a:ln>
-                            <a:extLst>
-                              <a:ext uri="{909E8E84-426E-40DD-AFC4-6F175D3DCCD1}">
-                                <a14:hiddenFill xmlns:a14="http://schemas.microsoft.com/office/drawing/2010/main">
-                                  <a:solidFill>
-                                    <a:srgbClr val="FFFFFF"/>
-                                  </a:solidFill>
-                                </a14:hiddenFill>
-                              </a:ext>
-                            </a:extLst>
-                          </wps:spPr>
-                          <wps:bodyPr rot="0" vert="horz" wrap="square" lIns="91440" tIns="45720" rIns="91440" bIns="45720" anchor="t" anchorCtr="0" upright="1">
-                            <a:noAutofit/>
-                          </wps:bodyPr>
-                        </wps:wsp>
-                        <wps:wsp>
-                          <wps:cNvPr id="7" name="docshape7"/>
-                          <wps:cNvSpPr>
-                            <a:spLocks/>
-                          </wps:cNvSpPr>
-                          <wps:spPr bwMode="auto">
-                            <a:xfrm>
-                              <a:off x="1916" y="596"/>
-                              <a:ext cx="78" cy="78"/>
-                            </a:xfrm>
-                            <a:custGeom>
-                              <a:avLst/>
-                              <a:gdLst>
-                                <a:gd name="T0" fmla="+- 0 1993 1916"/>
-                                <a:gd name="T1" fmla="*/ T0 w 78"/>
-                                <a:gd name="T2" fmla="+- 0 597 597"/>
-                                <a:gd name="T3" fmla="*/ 597 h 78"/>
-                                <a:gd name="T4" fmla="+- 0 1955 1916"/>
-                                <a:gd name="T5" fmla="*/ T4 w 78"/>
-                                <a:gd name="T6" fmla="+- 0 674 597"/>
-                                <a:gd name="T7" fmla="*/ 674 h 78"/>
-                                <a:gd name="T8" fmla="+- 0 1916 1916"/>
-                                <a:gd name="T9" fmla="*/ T8 w 78"/>
-                                <a:gd name="T10" fmla="+- 0 597 597"/>
-                                <a:gd name="T11" fmla="*/ 597 h 78"/>
-                              </a:gdLst>
-                              <a:ahLst/>
-                              <a:cxnLst>
-                                <a:cxn ang="0">
-                                  <a:pos x="T1" y="T3"/>
-                                </a:cxn>
-                                <a:cxn ang="0">
-                                  <a:pos x="T5" y="T7"/>
-                                </a:cxn>
-                                <a:cxn ang="0">
-                                  <a:pos x="T9" y="T11"/>
-                                </a:cxn>
-                              </a:cxnLst>
-                              <a:rect l="0" t="0" r="r" b="b"/>
-                              <a:pathLst>
-                                <a:path w="78" h="78">
-                                  <a:moveTo>
-                                    <a:pt x="77" y="0"/>
-                                  </a:moveTo>
-                                  <a:lnTo>
-                                    <a:pt x="39" y="77"/>
-                                  </a:lnTo>
-                                  <a:lnTo>
-                                    <a:pt x="0" y="0"/>
-                                  </a:lnTo>
-                                </a:path>
-                              </a:pathLst>
-                            </a:custGeom>
-                            <a:noFill/>
-                            <a:ln w="15789">
-                              <a:solidFill>
-                                <a:srgbClr val="0D3FB8"/>
-                              </a:solidFill>
-                              <a:prstDash val="solid"/>
-                              <a:round/>
-                              <a:headEnd/>
-                              <a:tailEnd/>
-                            </a:ln>
-                            <a:extLst>
-                              <a:ext uri="{909E8E84-426E-40DD-AFC4-6F175D3DCCD1}">
-                                <a14:hiddenFill xmlns:a14="http://schemas.microsoft.com/office/drawing/2010/main">
-                                  <a:solidFill>
-                                    <a:srgbClr val="FFFFFF"/>
-                                  </a:solidFill>
-                                </a14:hiddenFill>
-                              </a:ext>
-                            </a:extLst>
-                          </wps:spPr>
-                          <wps:bodyPr rot="0" vert="horz" wrap="square" lIns="91440" tIns="45720" rIns="91440" bIns="45720" anchor="t" anchorCtr="0" upright="1">
-                            <a:noAutofit/>
-                          </wps:bodyPr>
-                        </wps:wsp>
-                      </wpg:grpSp>
-                    </wpg:wgp>
-                  </a:graphicData>
-                </a:graphic>
-                <wp14:sizeRelH relativeFrom="margin">
-                  <wp14:pctWidth>0</wp14:pctWidth>
-                </wp14:sizeRelH>
-                <wp14:sizeRelV relativeFrom="margin">
-                  <wp14:pctHeight>0</wp14:pctHeight>
-                </wp14:sizeRelV>
-              </wp:anchor>
-            </w:drawing>
-          </mc:Choice>
-          <mc:Fallback>
-            <w:pict>
-              <v:group id="Group 16" o:spid="_x0000_s1026" style="position:absolute;margin-left:-41.75pt;margin-top:13.7pt;width:59.75pt;height:54.7pt;z-index:-251657216;mso-wrap-distance-right:18pt;mso-width-relative:margin;mso-height-relative:margin" coordsize="7613,6959" o:gfxdata="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" o:allowoverlap="f">
-                <v:group id="docshapegroup1" o:spid="_x0000_s1027" style="position:absolute;width:5969;height:6959" coordorigin="805,-199" coordsize="940,1096" o:gfxdata="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">
-                  <v:shape id="docshape2" o:spid="_x0000_s1028" style="position:absolute;left:817;top:-187;width:915;height:1071;visibility:visible;mso-wrap-style:square;v-text-anchor:top" coordsize="915,1071" o:gfxdata="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" path="m85,89l85,,914,r,985l824,985t,85l,1070,,92r573,l573,337r246,l824,1070xe" filled="f" strokecolor="#333" strokeweight=".43858mm">
-                    <v:path arrowok="t" o:connecttype="custom" o:connectlocs="85,-97;85,-186;914,-186;914,799;824,799;824,884;0,884;0,-94;573,-94;573,151;819,151;824,884" o:connectangles="0,0,0,0,0,0,0,0,0,0,0,0"/>
-                  </v:shape>
-                  <v:shape id="docshape3" o:spid="_x0000_s1029" style="position:absolute;left:1086;top:338;width:417;height:345;visibility:visible;mso-wrap-style:square;v-text-anchor:top" coordsize="417,345" o:gfxdata="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" path="m,l417,m,172r417,m,344r417,e" filled="f" strokecolor="#0d3fb8" strokeweight=".43858mm">
-                    <v:path arrowok="t" o:connecttype="custom" o:connectlocs="0,338;417,338;0,510;417,510;0,682;417,682" o:connectangles="0,0,0,0,0,0"/>
-                  </v:shape>
-                  <v:shape id="docshape4" o:spid="_x0000_s1030" style="position:absolute;left:915;top:299;width:107;height:415;visibility:visible;mso-wrap-style:square;v-text-anchor:top" coordsize="107,415" o:gfxdata="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" path="m,191r43,43l107,159m,32l43,74,107,m,372r43,42l107,340e" filled="f" strokecolor="#0d3fb8" strokeweight=".43858mm">
-                    <v:path arrowok="t" o:connecttype="custom" o:connectlocs="0,491;43,534;107,459;0,332;43,374;107,300;0,672;43,714;107,640" o:connectangles="0,0,0,0,0,0,0,0,0"/>
-                  </v:shape>
-                  <v:line id="Line 9" o:spid="_x0000_s1031" style="position:absolute;visibility:visible;mso-wrap-style:square" from="1402,-94" to="1637,140" o:connectortype="straight" o:gfxdata="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" strokecolor="#333" strokeweight=".43858mm"/>
-                </v:group>
-                <v:group id="docshapegroup5" o:spid="_x0000_s1032" style="position:absolute;left:6953;top:1428;width:660;height:4179" coordorigin="1903,30" coordsize="104,658" o:gfxdata="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">
-                  <v:rect id="docshape6" o:spid="_x0000_s1033" style="position:absolute;left:1915;top:42;width:79;height:545;visibility:visible;mso-wrap-style:square;v-text-anchor:top" o:gfxdata="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" filled="f" strokecolor="#333" strokeweight=".43967mm"/>
-                  <v:shape id="docshape7" o:spid="_x0000_s1034" style="position:absolute;left:1916;top:596;width:78;height:78;visibility:visible;mso-wrap-style:square;v-text-anchor:top" coordsize="78,78" o:gfxdata="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" path="m77,l39,77,,e" filled="f" strokecolor="#0d3fb8" strokeweight=".43858mm">
-                    <v:path arrowok="t" o:connecttype="custom" o:connectlocs="77,597;39,674;0,597" o:connectangles="0,0,0"/>
-                  </v:shape>
-                </v:group>
-                <w10:wrap type="tight"/>
-              </v:group>
-            </w:pict>
-          </mc:Fallback>
-        </mc:AlternateContent>
-      </w:r>
-      <w:r>
-        <w:t>Ask for an interim Child Support order while your case is going on</w:t>
-      </w:r>
-    </w:p>
-    <w:p>
-      <w:pPr>
-        <w:pStyle w:val="BodyText"/>
-        <w:widowControl w:val="0"/>
-        <w:autoSpaceDE w:val="0"/>
-        <w:autoSpaceDN w:val="0"/>
-        <w:spacing w:beforeAutospacing="0" w:afterAutospacing="0"/>
-        <w:rPr>
-          <w:rFonts w:eastAsiaTheme="minorHAnsi"/>
-        </w:rPr>
-      </w:pPr>
-      <w:r>
-        <w:rPr>
-          <w:rFonts w:eastAsiaTheme="minorHAnsi"/>
-        </w:rPr>
-        <w:t xml:space="preserve">{%p </w:t>
-      </w:r>
-      <w:r>
-        <w:rPr>
-          <w:rFonts w:eastAsiaTheme="minorHAnsi"/>
-        </w:rPr>
-        <w:t>else</w:t>
-      </w:r>
-      <w:r>
-        <w:rPr>
-          <w:rFonts w:eastAsiaTheme="minorHAnsi"/>
-        </w:rPr>
-        <w:t xml:space="preserve"> %}</w:t>
-      </w:r>
-    </w:p>
-    <w:p>
-      <w:pPr>
-        <w:pStyle w:val="Title"/>
-      </w:pPr>
-      <w:r>
-        <w:t>{</w:t>
-      </w:r>
-      <w:proofErr w:type="gramStart"/>
-      <w:r>
-        <w:t xml:space="preserve">{ </w:t>
-      </w:r>
-      <w:proofErr w:type="spellStart"/>
-      <w:r>
-        <w:t>interview</w:t>
-      </w:r>
-      <w:proofErr w:type="gramEnd"/>
-      <w:r>
-        <w:t>_title</w:t>
-      </w:r>
-      <w:proofErr w:type="spellEnd"/>
-      <w:r>
-        <w:t xml:space="preserve"> }}</w:t>
-      </w:r>
-      <w:commentRangeEnd w:id="0"/>
-      <w:r>
-        <w:rPr>
-          <w:rStyle w:val="CommentReference"/>
-          <w:rFonts w:ascii="Arial" w:hAnsi="Arial" w:cs="Arial"/>
-          <w:color w:val="auto"/>
-          <w:spacing w:val="0"/>
-        </w:rPr>
-        <w:commentReference w:id="0"/>
-      </w:r>
-    </w:p>
-    <w:p>
-      <w:pPr>
-        <w:pStyle w:val="BodyText"/>
-        <w:widowControl w:val="0"/>
-        <w:autoSpaceDE w:val="0"/>
-        <w:autoSpaceDN w:val="0"/>
-        <w:spacing w:beforeAutospacing="0" w:afterAutospacing="0"/>
-        <w:rPr>
-          <w:rFonts w:eastAsiaTheme="minorHAnsi"/>
-        </w:rPr>
-      </w:pPr>
-      <w:r>
-        <w:rPr>
-          <w:rFonts w:eastAsiaTheme="minorHAnsi"/>
-        </w:rPr>
-        <w:t xml:space="preserve">{%p </w:t>
-      </w:r>
-      <w:proofErr w:type="spellStart"/>
-      <w:r>
-        <w:rPr>
-          <w:rFonts w:eastAsiaTheme="minorHAnsi"/>
-        </w:rPr>
-        <w:t>endif</w:t>
-      </w:r>
-      <w:proofErr w:type="spellEnd"/>
-      <w:r>
-        <w:rPr>
-          <w:rFonts w:eastAsiaTheme="minorHAnsi"/>
-        </w:rPr>
-        <w:t xml:space="preserve"> %}</w:t>
-      </w:r>
-    </w:p>
-    <w:p>
-      <w:pPr>
-        <w:pStyle w:val="Heading1"/>
-      </w:pPr>
-      <w:r>
-        <w:t xml:space="preserve">Your </w:t>
-      </w:r>
-      <w:r>
-        <w:t xml:space="preserve">Personal </w:t>
-      </w:r>
-      <w:r>
-        <w:t>Action Plan in</w:t>
-      </w:r>
-      <w:r>
-        <w:t xml:space="preserve"> </w:t>
-      </w:r>
-      <w:r>
-        <w:fldChar w:fldCharType="begin"/>
-      </w:r>
-      <w:r>
-        <w:instrText xml:space="preserve"> REF LastStep \n \h </w:instrText>
-      </w:r>
-      <w:r>
-        <w:fldChar w:fldCharType="end"/>
-      </w:r>
-      <w:r>
-        <w:fldChar w:fldCharType="begin"/>
-      </w:r>
-      <w:r>
-        <w:instrText xml:space="preserve"> REF  LastStep </w:instrText>
-      </w:r>
-      <w:r>
-        <w:fldChar w:fldCharType="end"/>
-      </w:r>
-      <w:r>
-        <w:t xml:space="preserve"> </w:t>
-      </w:r>
-      <w:r>
-        <w:fldChar w:fldCharType="begin"/>
-      </w:r>
-      <w:r>
-        <w:instrText xml:space="preserve"> REF LastStep \n </w:instrText>
-      </w:r>
-      <w:r>
-        <w:fldChar w:fldCharType="separate"/>
-      </w:r>
-      <w:r>
-        <w:t>0</w:t>
-      </w:r>
-      <w:r>
-        <w:fldChar w:fldCharType="end"/>
-      </w:r>
-      <w:r>
-        <w:t xml:space="preserve"> Steps</w:t>
-      </w:r>
     </w:p>
     <w:tbl>
       <w:tblPr>
@@ -1082,7 +1108,7 @@
               </w:rPr>
               <w:t>Starting A Case to End Your Marriage</w:t>
             </w:r>
-            <w:hyperlink r:id="rId10" w:history="1">
+            <w:hyperlink r:id="rId9" w:history="1">
               <w:r>
                 <w:br/>
                 <w:t>LegalNav.org</w:t>
@@ -1096,7 +1122,7 @@
             <w:pPr>
               <w:pStyle w:val="BodyText"/>
             </w:pPr>
-            <w:hyperlink r:id="rId11">
+            <w:hyperlink r:id="rId10">
               <w:r>
                 <w:rPr>
                   <w:b/>
@@ -1128,7 +1154,7 @@
             <w:pPr>
               <w:pStyle w:val="BodyText"/>
             </w:pPr>
-            <w:hyperlink r:id="rId12">
+            <w:hyperlink r:id="rId11">
               <w:r>
                 <w:rPr>
                   <w:b/>
@@ -1145,7 +1171,7 @@
             <w:pPr>
               <w:pStyle w:val="BodyText"/>
             </w:pPr>
-            <w:hyperlink r:id="rId13">
+            <w:hyperlink r:id="rId12">
               <w:r>
                 <w:rPr>
                   <w:b/>
@@ -1201,11 +1227,11 @@
               <w:t>Loo</w:t>
             </w:r>
             <w:r>
-              <w:t xml:space="preserve">k at the court's Family Law </w:t>
+              <w:t xml:space="preserve">k at </w:t>
             </w:r>
             <w:r>
               <w:lastRenderedPageBreak/>
-              <w:t>Self-Help Center web</w:t>
+              <w:t>the court's Family Law Self-Help Center web</w:t>
             </w:r>
             <w:r>
               <w:t xml:space="preserve"> </w:t>
@@ -1232,6 +1258,9 @@
             </w:r>
             <w:r>
               <w:br/>
+            </w:r>
+            <w:r>
+              <w:lastRenderedPageBreak/>
               <w:t>courts.alaska.gov/</w:t>
             </w:r>
             <w:proofErr w:type="spellStart"/>
@@ -1247,7 +1276,7 @@
             <w:pPr>
               <w:pStyle w:val="BodyText"/>
             </w:pPr>
-            <w:hyperlink r:id="rId14">
+            <w:hyperlink r:id="rId13">
               <w:r>
                 <w:rPr>
                   <w:b/>
@@ -1301,7 +1330,7 @@
             <w:pPr>
               <w:pStyle w:val="BodyText"/>
             </w:pPr>
-            <w:hyperlink r:id="rId15">
+            <w:hyperlink r:id="rId14">
               <w:r>
                 <w:rPr>
                   <w:b/>
@@ -1316,7 +1345,6 @@
               <w:br/>
             </w:r>
             <w:r>
-              <w:lastRenderedPageBreak/>
               <w:t>akcourts.gov/family/trial</w:t>
             </w:r>
           </w:p>
@@ -1376,7 +1404,7 @@
             <w:pPr>
               <w:pStyle w:val="BodyText"/>
             </w:pPr>
-            <w:hyperlink r:id="rId16">
+            <w:hyperlink r:id="rId15">
               <w:r>
                 <w:rPr>
                   <w:b/>
@@ -1809,7 +1837,11 @@
               <w:pStyle w:val="BodyText"/>
             </w:pPr>
             <w:r>
-              <w:t>Parents cannot agree they do not want to exchange child support.  All children are entitled to child support under Alaska law.</w:t>
+              <w:t xml:space="preserve">Parents cannot agree they do not want to exchange child support.  All </w:t>
+            </w:r>
+            <w:r>
+              <w:lastRenderedPageBreak/>
+              <w:t>children are entitled to child support under Alaska law.</w:t>
             </w:r>
           </w:p>
           <w:p>
@@ -1841,7 +1873,6 @@
               <w:pStyle w:val="BodyText"/>
             </w:pPr>
             <w:r>
-              <w:lastRenderedPageBreak/>
               <w:t>If your children do not spend at least 110 nights with one of you, the parent who gets fewer nights must pay the other parent at least $50/week. This is the minimum amount of child support, even if the formula calculates a lower amount.  Child support is usually more than $50.</w:t>
             </w:r>
           </w:p>
@@ -1989,7 +2020,7 @@
                 <w:rPr>
                   <w:noProof/>
                 </w:rPr>
-                <w:t>1</w:t>
+                <w:t>4</w:t>
               </w:r>
             </w:fldSimple>
             <w:r>
@@ -2069,7 +2100,7 @@
             <w:r>
               <w:t xml:space="preserve">Motion and Affidavit for Interim Orders - With Children, SHC-1100, Word | </w:t>
             </w:r>
-            <w:hyperlink r:id="rId17" w:history="1">
+            <w:hyperlink r:id="rId16" w:history="1">
               <w:r>
                 <w:rPr>
                   <w:rStyle w:val="Hyperlink"/>
@@ -2146,7 +2177,7 @@
             <w:r>
               <w:t xml:space="preserve">Child Support Guidelines Affidavit, </w:t>
             </w:r>
-            <w:hyperlink r:id="rId18" w:history="1">
+            <w:hyperlink r:id="rId17" w:history="1">
               <w:r>
                 <w:rPr>
                   <w:rStyle w:val="Hyperlink"/>
@@ -2176,7 +2207,7 @@
             <w:r>
               <w:t xml:space="preserve">Use </w:t>
             </w:r>
-            <w:hyperlink r:id="rId19" w:history="1">
+            <w:hyperlink r:id="rId18" w:history="1">
               <w:r>
                 <w:rPr>
                   <w:rStyle w:val="Hyperlink"/>
@@ -2216,7 +2247,7 @@
             <w:r>
               <w:t xml:space="preserve">Order on Child Support, </w:t>
             </w:r>
-            <w:hyperlink r:id="rId20" w:history="1">
+            <w:hyperlink r:id="rId19" w:history="1">
               <w:r>
                 <w:rPr>
                   <w:rStyle w:val="Hyperlink"/>
@@ -2247,6 +2278,7 @@
               <w:outlineLvl w:val="1"/>
             </w:pPr>
             <w:r>
+              <w:lastRenderedPageBreak/>
               <w:t xml:space="preserve">Step </w:t>
             </w:r>
             <w:fldSimple w:instr=" SEQ stepList \* MERGEFORMAT ">
@@ -2254,7 +2286,7 @@
                 <w:rPr>
                   <w:noProof/>
                 </w:rPr>
-                <w:t>2</w:t>
+                <w:t>5</w:t>
               </w:r>
             </w:fldSimple>
             <w:r>
@@ -2381,7 +2413,6 @@
               <w:ind w:left="342"/>
             </w:pPr>
             <w:r>
-              <w:lastRenderedPageBreak/>
               <w:t xml:space="preserve">Mail, email or hand-deliver your motion to the court.   </w:t>
             </w:r>
           </w:p>
@@ -2403,6 +2434,86 @@
             <w:r>
               <w:t xml:space="preserve">ourt's web page, </w:t>
             </w:r>
+            <w:hyperlink r:id="rId20" w:anchor="practice" w:history="1">
+              <w:r>
+                <w:rPr>
+                  <w:rStyle w:val="Hyperlink"/>
+                </w:rPr>
+                <w:t>Motions</w:t>
+              </w:r>
+            </w:hyperlink>
+            <w:r>
+              <w:t>.</w:t>
+            </w:r>
+            <w:r>
+              <w:rPr>
+                <w:b/>
+              </w:rPr>
+              <w:t xml:space="preserve"> </w:t>
+            </w:r>
+          </w:p>
+          <w:p>
+            <w:pPr>
+              <w:pStyle w:val="BodyText"/>
+              <w:ind w:left="-18"/>
+            </w:pPr>
+            <w:r>
+              <w:rPr>
+                <w:b/>
+              </w:rPr>
+              <w:t>The other parent has 10 days to respond</w:t>
+            </w:r>
+            <w:r>
+              <w:t xml:space="preserve"> </w:t>
+            </w:r>
+            <w:r>
+              <w:t xml:space="preserve">to the court in writing. </w:t>
+            </w:r>
+            <w:proofErr w:type="spellStart"/>
+            <w:r>
+              <w:t>Their</w:t>
+            </w:r>
+            <w:proofErr w:type="spellEnd"/>
+            <w:r>
+              <w:t xml:space="preserve"> </w:t>
+            </w:r>
+            <w:r>
+              <w:t xml:space="preserve">in a document called </w:t>
+            </w:r>
+            <w:r>
+              <w:t>a “response” or an “opposition”</w:t>
+            </w:r>
+            <w:r>
+              <w:t xml:space="preserve"> (13 days if you mailed it).  </w:t>
+            </w:r>
+          </w:p>
+          <w:p>
+            <w:pPr>
+              <w:pStyle w:val="BodyText"/>
+            </w:pPr>
+            <w:r>
+              <w:rPr>
+                <w:b/>
+              </w:rPr>
+              <w:t>You have 5 days to reply</w:t>
+            </w:r>
+            <w:r>
+              <w:t xml:space="preserve"> to anything the other parent talked about that you didn’t address in your motion (8 days if they mailed it to you).</w:t>
+            </w:r>
+          </w:p>
+          <w:p>
+            <w:pPr>
+              <w:pStyle w:val="Heading3"/>
+              <w:outlineLvl w:val="2"/>
+            </w:pPr>
+            <w:r>
+              <w:t>Links in this step</w:t>
+            </w:r>
+          </w:p>
+          <w:p>
+            <w:pPr>
+              <w:pStyle w:val="BodyText"/>
+            </w:pPr>
             <w:hyperlink r:id="rId21" w:anchor="practice" w:history="1">
               <w:r>
                 <w:rPr>
@@ -2412,112 +2523,27 @@
               </w:r>
             </w:hyperlink>
             <w:r>
-              <w:t>.</w:t>
-            </w:r>
-            <w:r>
-              <w:rPr>
-                <w:b/>
-              </w:rPr>
-              <w:t xml:space="preserve"> </w:t>
-            </w:r>
-          </w:p>
-          <w:p>
-            <w:pPr>
-              <w:pStyle w:val="BodyText"/>
-              <w:ind w:left="-18"/>
-            </w:pPr>
-            <w:r>
-              <w:rPr>
-                <w:b/>
-              </w:rPr>
-              <w:t>The other parent has 10 days to respond</w:t>
-            </w:r>
-            <w:r>
-              <w:t xml:space="preserve"> </w:t>
-            </w:r>
-            <w:r>
-              <w:t xml:space="preserve">to the court in writing. </w:t>
+              <w:t xml:space="preserve">: </w:t>
+            </w:r>
+            <w:r>
+              <w:br/>
+            </w:r>
+            <w:r>
+              <w:t>court.alaska.gov/</w:t>
             </w:r>
             <w:proofErr w:type="spellStart"/>
             <w:r>
-              <w:t>Their</w:t>
+              <w:t>shc</w:t>
             </w:r>
             <w:proofErr w:type="spellEnd"/>
             <w:r>
-              <w:t xml:space="preserve"> </w:t>
-            </w:r>
-            <w:r>
-              <w:t xml:space="preserve">in a document called </w:t>
-            </w:r>
-            <w:r>
-              <w:t>a “response” or an “opposition”</w:t>
-            </w:r>
-            <w:r>
-              <w:t xml:space="preserve"> (13 days if you mailed it).  </w:t>
-            </w:r>
-          </w:p>
-          <w:p>
-            <w:pPr>
-              <w:pStyle w:val="BodyText"/>
-            </w:pPr>
-            <w:r>
-              <w:rPr>
-                <w:b/>
-              </w:rPr>
-              <w:t>You have 5 days to reply</w:t>
-            </w:r>
-            <w:r>
-              <w:t xml:space="preserve"> to anything the other parent talked about that you didn’t address in your motion (8 days if they mailed it to you).</w:t>
-            </w:r>
-          </w:p>
-          <w:p>
-            <w:pPr>
-              <w:pStyle w:val="Heading3"/>
-              <w:outlineLvl w:val="2"/>
-            </w:pPr>
-            <w:r>
-              <w:t>Links in this step</w:t>
-            </w:r>
-          </w:p>
-          <w:p>
-            <w:pPr>
-              <w:pStyle w:val="BodyText"/>
-            </w:pPr>
-            <w:hyperlink r:id="rId22" w:anchor="practice" w:history="1">
-              <w:r>
-                <w:rPr>
-                  <w:rStyle w:val="Hyperlink"/>
-                </w:rPr>
-                <w:t>Motions</w:t>
-              </w:r>
-            </w:hyperlink>
-            <w:r>
-              <w:t xml:space="preserve">: </w:t>
-            </w:r>
-            <w:r>
-              <w:br/>
-            </w:r>
-            <w:r>
-              <w:t>court.alaska.gov/</w:t>
+              <w:t>/family/</w:t>
             </w:r>
             <w:proofErr w:type="spellStart"/>
             <w:r>
-              <w:t>shc</w:t>
+              <w:t>motions.htm#practice</w:t>
             </w:r>
             <w:proofErr w:type="spellEnd"/>
-            <w:r>
-              <w:t>/family/</w:t>
-            </w:r>
-            <w:proofErr w:type="spellStart"/>
-            <w:r>
-              <w:t>motions.htm#practice</w:t>
-            </w:r>
-            <w:proofErr w:type="spellEnd"/>
-          </w:p>
-          <w:p>
-            <w:pPr>
-              <w:pStyle w:val="Body"/>
-            </w:pPr>
           </w:p>
           <w:p/>
         </w:tc>
@@ -2532,7 +2558,6 @@
               <w:pStyle w:val="BodyText"/>
             </w:pPr>
             <w:r>
-              <w:lastRenderedPageBreak/>
               <w:t>{%</w:t>
             </w:r>
             <w:proofErr w:type="spellStart"/>
@@ -2612,7 +2637,6 @@
           <w:p>
             <w:pPr>
               <w:pStyle w:val="Heading2"/>
-              <w:outlineLvl w:val="1"/>
             </w:pPr>
             <w:r>
               <w:t xml:space="preserve">Step </w:t>
@@ -2622,20 +2646,15 @@
                 <w:rPr>
                   <w:noProof/>
                 </w:rPr>
-                <w:t>3</w:t>
+                <w:t>6</w:t>
               </w:r>
             </w:fldSimple>
             <w:r>
               <w:t xml:space="preserve">: </w:t>
             </w:r>
             <w:r>
-              <w:t>Fill out the Child Support Guidelines Affidavit [Affidavit TF]</w:t>
-            </w:r>
-          </w:p>
-          <w:p>
-            <w:pPr>
-              <w:pStyle w:val="BodyText"/>
-            </w:pPr>
+              <w:t xml:space="preserve">Fill out the Child Support Guidelines Affidavit </w:t>
+            </w:r>
           </w:p>
         </w:tc>
         <w:tc>
@@ -2649,7 +2668,7 @@
             <w:r>
               <w:t xml:space="preserve">To calculate child support, the court needs to know both parents’ income.  The </w:t>
             </w:r>
-            <w:hyperlink r:id="rId23" w:history="1">
+            <w:hyperlink r:id="rId22" w:history="1">
               <w:r>
                 <w:rPr>
                   <w:rStyle w:val="Hyperlink"/>
@@ -2668,7 +2687,7 @@
             <w:r>
               <w:t xml:space="preserve"> the court each parent’s income information.  Use </w:t>
             </w:r>
-            <w:hyperlink r:id="rId24" w:history="1">
+            <w:hyperlink r:id="rId23" w:history="1">
               <w:r>
                 <w:rPr>
                   <w:rStyle w:val="Hyperlink"/>
@@ -2681,7 +2700,7 @@
                   <w:noProof/>
                 </w:rPr>
                 <w:drawing>
-                  <wp:inline distT="0" distB="0" distL="0" distR="0" wp14:anchorId="4C2539F9" wp14:editId="4B2DDDDF">
+                  <wp:inline distT="0" distB="0" distL="0" distR="0" wp14:anchorId="6D2FA378" wp14:editId="579F175F">
                     <wp:extent cx="222250" cy="88900"/>
                     <wp:effectExtent l="0" t="0" r="6350" b="6350"/>
                     <wp:docPr id="2" name="Picture 2" descr="PDF"/>
@@ -2698,7 +2717,7 @@
                             </pic:cNvPicPr>
                           </pic:nvPicPr>
                           <pic:blipFill>
-                            <a:blip r:embed="rId25">
+                            <a:blip r:embed="rId24">
                               <a:extLst>
                                 <a:ext uri="{28A0092B-C50C-407E-A947-70E740481C1C}">
                                   <a14:useLocalDpi xmlns:a14="http://schemas.microsoft.com/office/drawing/2010/main" val="0"/>
@@ -2807,6 +2826,7 @@
               <w:rPr>
                 <w:rFonts w:ascii="Tahoma" w:eastAsia="Times New Roman" w:hAnsi="Tahoma" w:cs="Tahoma"/>
               </w:rPr>
+              <w:lastRenderedPageBreak/>
               <w:t>number_of_children</w:t>
             </w:r>
             <w:proofErr w:type="spellEnd"/>
@@ -2845,6 +2865,7 @@
               <w:outlineLvl w:val="1"/>
             </w:pPr>
             <w:r>
+              <w:lastRenderedPageBreak/>
               <w:t xml:space="preserve">Step </w:t>
             </w:r>
             <w:fldSimple w:instr=" SEQ stepList \* MERGEFORMAT ">
@@ -2852,18 +2873,14 @@
                 <w:rPr>
                   <w:noProof/>
                 </w:rPr>
-                <w:t>4</w:t>
+                <w:t>7</w:t>
               </w:r>
             </w:fldSimple>
             <w:r>
               <w:t xml:space="preserve">: </w:t>
             </w:r>
             <w:r>
-              <w:t xml:space="preserve">Figure out if you need a Shared Custody Calculation </w:t>
-            </w:r>
-            <w:r>
-              <w:lastRenderedPageBreak/>
-              <w:t>Form [1 child TF]</w:t>
+              <w:t>Figure out if you need a Shared Custody Calculation Form</w:t>
             </w:r>
           </w:p>
         </w:tc>
@@ -2876,7 +2893,6 @@
               <w:pStyle w:val="BodyText"/>
             </w:pPr>
             <w:r>
-              <w:lastRenderedPageBreak/>
               <w:t>The child support formula is based on the number of nights your child</w:t>
             </w:r>
             <w:r>
@@ -2907,7 +2923,6 @@
               <w:pStyle w:val="ListParagraph"/>
             </w:pPr>
             <w:r>
-              <w:lastRenderedPageBreak/>
               <w:t>If your child spends more than 110 nights with both parents, you both have “shared custody” for child support calculations.</w:t>
             </w:r>
           </w:p>
@@ -2916,7 +2931,10 @@
               <w:pStyle w:val="BodyText"/>
             </w:pPr>
             <w:r>
-              <w:t xml:space="preserve">Sometimes you won’t know if your schedule will be “shared” or “primary” until after the judge decides the parenting plan schedule.  </w:t>
+              <w:t>Sometimes you won’t know if your schedule will be “shared” or “primary” until after the judge decide</w:t>
+            </w:r>
+            <w:r>
+              <w:t>s the parenting plan schedule.</w:t>
             </w:r>
           </w:p>
           <w:p/>
@@ -2933,7 +2951,6 @@
               <w:outlineLvl w:val="1"/>
             </w:pPr>
             <w:r>
-              <w:lastRenderedPageBreak/>
               <w:t xml:space="preserve">Step </w:t>
             </w:r>
             <w:fldSimple w:instr=" SEQ stepList \* MERGEFORMAT ">
@@ -2941,7 +2958,7 @@
                 <w:rPr>
                   <w:noProof/>
                 </w:rPr>
-                <w:t>5</w:t>
+                <w:t>8</w:t>
               </w:r>
             </w:fldSimple>
             <w:r>
@@ -3067,22 +3084,17 @@
                 <w:rPr>
                   <w:noProof/>
                 </w:rPr>
-                <w:t>6</w:t>
+                <w:t>9</w:t>
               </w:r>
             </w:fldSimple>
             <w:r>
               <w:t xml:space="preserve">: </w:t>
             </w:r>
             <w:r>
-              <w:t>Figure out which Custody Calculation Form you need [</w:t>
-            </w:r>
-            <w:proofErr w:type="spellStart"/>
-            <w:r>
-              <w:t>more_child_TF</w:t>
-            </w:r>
-            <w:proofErr w:type="spellEnd"/>
-            <w:r>
-              <w:t>]</w:t>
+              <w:t>Figure out which Cu</w:t>
+            </w:r>
+            <w:r>
+              <w:t>stody Calculation Form you need</w:t>
             </w:r>
           </w:p>
         </w:tc>
@@ -3181,6 +3193,7 @@
               <w:outlineLvl w:val="2"/>
             </w:pPr>
             <w:r>
+              <w:lastRenderedPageBreak/>
               <w:t>If the children have different schedules</w:t>
             </w:r>
           </w:p>
@@ -3227,15 +3240,16 @@
             </w:r>
             <w:proofErr w:type="gramEnd"/>
             <w:r>
-              <w:t xml:space="preserve"> and neither of you have “shared custody” of any child, you and the other parent have “divided custody.”  For example, 1 child spends almost all their nights with the other parent, and the other </w:t>
-            </w:r>
-            <w:r>
-              <w:lastRenderedPageBreak/>
-              <w:t>children spend alm</w:t>
+              <w:t xml:space="preserve"> and neither of you have “shared custody” of any child, you and the other parent have “divided custody.”  For example, 1 child spends almost all their nights with the other parent, and the other children spend alm</w:t>
             </w:r>
             <w:r>
               <w:t>ost all their nights with you.</w:t>
             </w:r>
+          </w:p>
+          <w:p>
+            <w:pPr>
+              <w:ind w:left="-28"/>
+            </w:pPr>
           </w:p>
         </w:tc>
       </w:tr>
@@ -3258,7 +3272,7 @@
                 <w:rPr>
                   <w:noProof/>
                 </w:rPr>
-                <w:t>7</w:t>
+                <w:t>10</w:t>
               </w:r>
             </w:fldSimple>
             <w:r>
@@ -3296,6 +3310,11 @@
             <w:r>
               <w:t>If you know the schedule will be divided custody, fill out DR-307 Divided Custody Child Support Calculation.</w:t>
             </w:r>
+          </w:p>
+          <w:p>
+            <w:pPr>
+              <w:ind w:left="360"/>
+            </w:pPr>
           </w:p>
         </w:tc>
       </w:tr>
@@ -3397,17 +3416,17 @@
                 <w:rPr>
                   <w:noProof/>
                 </w:rPr>
-                <w:t>8</w:t>
+                <w:t>11</w:t>
               </w:r>
             </w:fldSimple>
             <w:r>
               <w:t xml:space="preserve">: </w:t>
             </w:r>
             <w:r>
-              <w:t>Fill out a Proposed Child Support Order [Order TF]</w:t>
-            </w:r>
-            <w:r>
-              <w:t xml:space="preserve"> </w:t>
+              <w:t xml:space="preserve">Fill out a Proposed </w:t>
+            </w:r>
+            <w:r>
+              <w:t>Child Support Order</w:t>
             </w:r>
           </w:p>
         </w:tc>
@@ -3436,6 +3455,7 @@
               <w:t>The proposed order shows the court and the other parent the order you need.</w:t>
             </w:r>
           </w:p>
+          <w:p/>
         </w:tc>
       </w:tr>
       <w:tr>
@@ -3485,6 +3505,7 @@
               <w:pStyle w:val="BodyText"/>
             </w:pPr>
             <w:r>
+              <w:lastRenderedPageBreak/>
               <w:t>{%</w:t>
             </w:r>
             <w:proofErr w:type="spellStart"/>
@@ -3528,7 +3549,7 @@
                 <w:rPr>
                   <w:noProof/>
                 </w:rPr>
-                <w:t>9</w:t>
+                <w:t>12</w:t>
               </w:r>
             </w:fldSimple>
             <w:r>
@@ -3640,7 +3661,6 @@
               <w:pStyle w:val="ListParagraph"/>
             </w:pPr>
             <w:r>
-              <w:lastRenderedPageBreak/>
               <w:t xml:space="preserve">knowing their father’s medical history, </w:t>
             </w:r>
           </w:p>
@@ -3743,7 +3763,7 @@
             <w:r>
               <w:t xml:space="preserve">If parents are not married to each other when their child is born, usually both parents sign the Health Analytics &amp; Vital Records </w:t>
             </w:r>
-            <w:hyperlink r:id="rId26" w:anchor="aff-pat" w:history="1">
+            <w:hyperlink r:id="rId25" w:anchor="aff-pat" w:history="1">
               <w:r>
                 <w:rPr>
                   <w:rStyle w:val="Hyperlink"/>
@@ -3754,7 +3774,7 @@
             <w:r>
               <w:t xml:space="preserve">, VS-06-5376 form at the hospital This affidavit is a declaration that says both parents agree that they are parents to their child. You can only get the form at the hospital or from </w:t>
             </w:r>
-            <w:hyperlink r:id="rId27" w:history="1">
+            <w:hyperlink r:id="rId26" w:history="1">
               <w:r>
                 <w:rPr>
                   <w:rStyle w:val="Hyperlink"/>
@@ -3763,7 +3783,11 @@
               </w:r>
             </w:hyperlink>
             <w:r>
-              <w:t xml:space="preserve"> or your local court. After you complete the form, give it to Health Analytics &amp; Vital Records. Do not try to file it at court.</w:t>
+              <w:t xml:space="preserve"> or your local court. After you complete the form, give it to Health Analytics &amp; </w:t>
+            </w:r>
+            <w:r>
+              <w:lastRenderedPageBreak/>
+              <w:t>Vital Records. Do not try to file it at court.</w:t>
             </w:r>
           </w:p>
           <w:p>
@@ -3814,7 +3838,7 @@
             <w:r>
               <w:t xml:space="preserve">CSSD can order </w:t>
             </w:r>
-            <w:hyperlink r:id="rId28" w:anchor="dna" w:history="1">
+            <w:hyperlink r:id="rId27" w:anchor="dna" w:history="1">
               <w:r>
                 <w:rPr>
                   <w:rStyle w:val="Hyperlink"/>
@@ -3866,11 +3890,7 @@
               <w:t>not married</w:t>
             </w:r>
             <w:r>
-              <w:t xml:space="preserve"> to the other biological parent when the child is born, you can start a paternity case and ask the judge to </w:t>
-            </w:r>
-            <w:r>
-              <w:lastRenderedPageBreak/>
-              <w:t xml:space="preserve">find that your child’s biological father is their legal father. If the judge establishes x, they can order child </w:t>
+              <w:t xml:space="preserve"> to the other biological parent when the child is born, you can start a paternity case and ask the judge to find that your child’s biological father is their legal father. If the judge establishes x, they can order child </w:t>
             </w:r>
             <w:proofErr w:type="gramStart"/>
             <w:r>
@@ -3914,7 +3934,7 @@
             <w:r>
               <w:t xml:space="preserve">This is a complicated situation. Try to talk to a lawyer. </w:t>
             </w:r>
-            <w:hyperlink r:id="rId29" w:history="1">
+            <w:hyperlink r:id="rId28" w:history="1">
               <w:r>
                 <w:rPr>
                   <w:rStyle w:val="Hyperlink"/>
@@ -3972,6 +3992,7 @@
             </w:pPr>
             <w:proofErr w:type="gramStart"/>
             <w:r>
+              <w:lastRenderedPageBreak/>
               <w:t>the</w:t>
             </w:r>
             <w:proofErr w:type="gramEnd"/>
@@ -4019,7 +4040,7 @@
             <w:r>
               <w:t xml:space="preserve">For more information about Paternity see the Court's </w:t>
             </w:r>
-            <w:hyperlink r:id="rId30" w:history="1">
+            <w:hyperlink r:id="rId29" w:history="1">
               <w:r>
                 <w:rPr>
                   <w:rStyle w:val="Hyperlink"/>
@@ -4046,6 +4067,11 @@
             <w:r>
               <w:t>Info about same sex, transgender, in vitro birth and surrogate parents added here – see a lawyer.</w:t>
             </w:r>
+          </w:p>
+          <w:p>
+            <w:pPr>
+              <w:pStyle w:val="BodyText"/>
+            </w:pPr>
           </w:p>
         </w:tc>
       </w:tr>
@@ -4096,6 +4122,72 @@
             <w:pPr>
               <w:pStyle w:val="BodyText"/>
             </w:pPr>
+            <w:r>
+              <w:t>{%</w:t>
+            </w:r>
+            <w:proofErr w:type="spellStart"/>
+            <w:r>
+              <w:t>tr</w:t>
+            </w:r>
+            <w:proofErr w:type="spellEnd"/>
+            <w:r>
+              <w:t xml:space="preserve"> </w:t>
+            </w:r>
+            <w:r>
+              <w:t xml:space="preserve">if </w:t>
+            </w:r>
+            <w:r>
+              <w:t>(</w:t>
+            </w:r>
+            <w:proofErr w:type="spellStart"/>
+            <w:r>
+              <w:t>existing_case</w:t>
+            </w:r>
+            <w:proofErr w:type="spellEnd"/>
+            <w:r>
+              <w:t xml:space="preserve"> == 'open' and </w:t>
+            </w:r>
+            <w:proofErr w:type="spellStart"/>
+            <w:r>
+              <w:t>user_role_in_case</w:t>
+            </w:r>
+            <w:proofErr w:type="spellEnd"/>
+            <w:r>
+              <w:t xml:space="preserve"> == 'closed') or (</w:t>
+            </w:r>
+            <w:proofErr w:type="spellStart"/>
+            <w:r>
+              <w:t>existing_case</w:t>
+            </w:r>
+            <w:proofErr w:type="spellEnd"/>
+            <w:r>
+              <w:t xml:space="preserve"> == 'unknown' and </w:t>
+            </w:r>
+            <w:proofErr w:type="spellStart"/>
+            <w:r>
+              <w:t>after_courtview</w:t>
+            </w:r>
+            <w:proofErr w:type="spellEnd"/>
+            <w:r>
+              <w:t xml:space="preserve"> == 'open' and </w:t>
+            </w:r>
+            <w:proofErr w:type="spellStart"/>
+            <w:r>
+              <w:t>user_role_in_case</w:t>
+            </w:r>
+            <w:proofErr w:type="spellEnd"/>
+            <w:r>
+              <w:t xml:space="preserve"> == 'closed'</w:t>
+            </w:r>
+            <w:r>
+              <w:t>)</w:t>
+            </w:r>
+            <w:r>
+              <w:t xml:space="preserve"> </w:t>
+            </w:r>
+            <w:r>
+              <w:t>%}</w:t>
+            </w:r>
           </w:p>
         </w:tc>
         <w:tc>
@@ -4115,6 +4207,33 @@
               <w:pStyle w:val="Heading2"/>
               <w:outlineLvl w:val="1"/>
             </w:pPr>
+            <w:r>
+              <w:t xml:space="preserve">Step </w:t>
+            </w:r>
+            <w:r>
+              <w:fldChar w:fldCharType="begin"/>
+            </w:r>
+            <w:r>
+              <w:instrText xml:space="preserve"> SEQ stepList \* MERGEFORMAT </w:instrText>
+            </w:r>
+            <w:r>
+              <w:fldChar w:fldCharType="separate"/>
+            </w:r>
+            <w:r>
+              <w:rPr>
+                <w:noProof/>
+              </w:rPr>
+              <w:t>13</w:t>
+            </w:r>
+            <w:r>
+              <w:rPr>
+                <w:noProof/>
+              </w:rPr>
+              <w:fldChar w:fldCharType="end"/>
+            </w:r>
+            <w:r>
+              <w:t xml:space="preserve"> : Use another Guided Assistant</w:t>
+            </w:r>
           </w:p>
         </w:tc>
         <w:tc>
@@ -4123,78 +4242,21 @@
           </w:tcPr>
           <w:p>
             <w:pPr>
-              <w:spacing w:after="160" w:line="259" w:lineRule="auto"/>
-              <w:rPr>
-                <w:rFonts w:ascii="Tahoma" w:eastAsia="Times New Roman" w:hAnsi="Tahoma" w:cs="Tahoma"/>
-                <w:sz w:val="24"/>
-                <w:szCs w:val="24"/>
-              </w:rPr>
-            </w:pPr>
-            <w:r>
-              <w:rPr>
-                <w:rFonts w:ascii="Tahoma" w:eastAsia="Times New Roman" w:hAnsi="Tahoma" w:cs="Tahoma"/>
-                <w:sz w:val="24"/>
-                <w:szCs w:val="24"/>
-              </w:rPr>
-              <w:t xml:space="preserve">{%p </w:t>
-            </w:r>
-            <w:r>
-              <w:rPr>
-                <w:rFonts w:ascii="Tahoma" w:eastAsia="Times New Roman" w:hAnsi="Tahoma" w:cs="Tahoma"/>
-                <w:sz w:val="24"/>
-                <w:szCs w:val="24"/>
-              </w:rPr>
-              <w:t>if modify</w:t>
-            </w:r>
-            <w:r>
-              <w:rPr>
-                <w:rFonts w:ascii="Tahoma" w:eastAsia="Times New Roman" w:hAnsi="Tahoma" w:cs="Tahoma"/>
-                <w:sz w:val="24"/>
-                <w:szCs w:val="24"/>
-              </w:rPr>
-              <w:t xml:space="preserve"> %}</w:t>
-            </w:r>
-          </w:p>
-          <w:p>
-            <w:pPr>
               <w:pStyle w:val="BodyText"/>
             </w:pPr>
             <w:r>
               <w:t xml:space="preserve">If you already have a child support order, and you want to change it, </w:t>
             </w:r>
-            <w:del w:id="1" w:author="Caroline Robinson" w:date="2022-11-10T10:10:00Z">
+            <w:del w:id="0" w:author="Caroline Robinson" w:date="2022-11-10T10:10:00Z">
               <w:r>
                 <w:delText>go [modify interview]</w:delText>
               </w:r>
             </w:del>
-            <w:ins w:id="2" w:author="Caroline Robinson" w:date="2022-11-10T10:10:00Z">
+            <w:ins w:id="1" w:author="Caroline Robinson" w:date="2022-11-10T10:10:00Z">
               <w:r>
                 <w:t>see our Guided Assistant, Changing your Child Support Order.</w:t>
               </w:r>
             </w:ins>
-          </w:p>
-          <w:p>
-            <w:pPr>
-              <w:pStyle w:val="BodyText"/>
-            </w:pPr>
-            <w:r>
-              <w:lastRenderedPageBreak/>
-              <w:t>{%</w:t>
-            </w:r>
-            <w:r>
-              <w:t>p</w:t>
-            </w:r>
-            <w:r>
-              <w:t xml:space="preserve"> </w:t>
-            </w:r>
-            <w:proofErr w:type="spellStart"/>
-            <w:r>
-              <w:t>endif</w:t>
-            </w:r>
-            <w:proofErr w:type="spellEnd"/>
-            <w:r>
-              <w:t xml:space="preserve"> %}</w:t>
-            </w:r>
           </w:p>
           <w:p>
             <w:pPr>
@@ -4212,6 +4274,25 @@
             <w:pPr>
               <w:pStyle w:val="BodyText"/>
             </w:pPr>
+            <w:r>
+              <w:t>{%</w:t>
+            </w:r>
+            <w:proofErr w:type="spellStart"/>
+            <w:r>
+              <w:t>tr</w:t>
+            </w:r>
+            <w:proofErr w:type="spellEnd"/>
+            <w:r>
+              <w:t xml:space="preserve"> </w:t>
+            </w:r>
+            <w:proofErr w:type="spellStart"/>
+            <w:r>
+              <w:t>endif</w:t>
+            </w:r>
+            <w:proofErr w:type="spellEnd"/>
+            <w:r>
+              <w:t xml:space="preserve"> %}</w:t>
+            </w:r>
           </w:p>
         </w:tc>
         <w:tc>
@@ -4227,41 +4308,134 @@
                 <w:szCs w:val="24"/>
               </w:rPr>
             </w:pPr>
-            <w:r>
+          </w:p>
+        </w:tc>
+      </w:tr>
+      <w:tr>
+        <w:tc>
+          <w:tcPr>
+            <w:tcW w:w="2628" w:type="dxa"/>
+          </w:tcPr>
+          <w:p>
+            <w:pPr>
+              <w:pStyle w:val="BodyText"/>
+            </w:pPr>
+            <w:r>
+              <w:t>{%</w:t>
+            </w:r>
+            <w:proofErr w:type="spellStart"/>
+            <w:r>
+              <w:t>tr</w:t>
+            </w:r>
+            <w:proofErr w:type="spellEnd"/>
+            <w:r>
+              <w:t xml:space="preserve"> </w:t>
+            </w:r>
+            <w:r>
+              <w:t xml:space="preserve">if </w:t>
+            </w:r>
+            <w:r>
+              <w:t>(</w:t>
+            </w:r>
+            <w:proofErr w:type="spellStart"/>
+            <w:r>
+              <w:t>existing_case</w:t>
+            </w:r>
+            <w:proofErr w:type="spellEnd"/>
+            <w:r>
+              <w:t xml:space="preserve"> == '</w:t>
+            </w:r>
+            <w:r>
+              <w:t>unknown</w:t>
+            </w:r>
+            <w:r>
+              <w:t xml:space="preserve">' and </w:t>
+            </w:r>
+            <w:proofErr w:type="spellStart"/>
+            <w:r>
+              <w:lastRenderedPageBreak/>
+              <w:t>after_courtview</w:t>
+            </w:r>
+            <w:proofErr w:type="spellEnd"/>
+            <w:r>
+              <w:t xml:space="preserve"> == '</w:t>
+            </w:r>
+            <w:r>
+              <w:t>unknown</w:t>
+            </w:r>
+            <w:r>
+              <w:t>'</w:t>
+            </w:r>
+            <w:r>
+              <w:t>)</w:t>
+            </w:r>
+            <w:r>
+              <w:t xml:space="preserve"> %}</w:t>
+            </w:r>
+          </w:p>
+        </w:tc>
+        <w:tc>
+          <w:tcPr>
+            <w:tcW w:w="7612" w:type="dxa"/>
+          </w:tcPr>
+          <w:p>
+            <w:pPr>
+              <w:spacing w:after="160" w:line="259" w:lineRule="auto"/>
               <w:rPr>
                 <w:rFonts w:ascii="Tahoma" w:eastAsia="Times New Roman" w:hAnsi="Tahoma" w:cs="Tahoma"/>
                 <w:sz w:val="24"/>
                 <w:szCs w:val="24"/>
               </w:rPr>
-              <w:t xml:space="preserve">{%p </w:t>
-            </w:r>
-            <w:r>
-              <w:rPr>
-                <w:rFonts w:ascii="Tahoma" w:eastAsia="Times New Roman" w:hAnsi="Tahoma" w:cs="Tahoma"/>
-                <w:sz w:val="24"/>
-                <w:szCs w:val="24"/>
-              </w:rPr>
-              <w:t xml:space="preserve">if </w:t>
-            </w:r>
-            <w:proofErr w:type="spellStart"/>
-            <w:r>
-              <w:rPr>
-                <w:rFonts w:ascii="Tahoma" w:eastAsia="Times New Roman" w:hAnsi="Tahoma" w:cs="Tahoma"/>
-                <w:sz w:val="24"/>
-                <w:szCs w:val="24"/>
-              </w:rPr>
-              <w:t>do_not_know</w:t>
-            </w:r>
-            <w:proofErr w:type="spellEnd"/>
-            <w:r>
-              <w:rPr>
-                <w:rFonts w:ascii="Tahoma" w:eastAsia="Times New Roman" w:hAnsi="Tahoma" w:cs="Tahoma"/>
-                <w:sz w:val="24"/>
-                <w:szCs w:val="24"/>
-              </w:rPr>
-              <w:t xml:space="preserve"> %}</w:t>
-            </w:r>
-          </w:p>
+            </w:pPr>
+          </w:p>
+        </w:tc>
+      </w:tr>
+      <w:tr>
+        <w:tc>
+          <w:tcPr>
+            <w:tcW w:w="2628" w:type="dxa"/>
+          </w:tcPr>
+          <w:p>
+            <w:pPr>
+              <w:pStyle w:val="Heading2"/>
+            </w:pPr>
+            <w:r>
+              <w:lastRenderedPageBreak/>
+              <w:t xml:space="preserve">Step </w:t>
+            </w:r>
+            <w:r>
+              <w:fldChar w:fldCharType="begin"/>
+            </w:r>
+            <w:r>
+              <w:instrText xml:space="preserve"> SEQ stepList \* MERGEFORMAT </w:instrText>
+            </w:r>
+            <w:r>
+              <w:fldChar w:fldCharType="separate"/>
+            </w:r>
+            <w:r>
+              <w:rPr>
+                <w:noProof/>
+              </w:rPr>
+              <w:t>14</w:t>
+            </w:r>
+            <w:r>
+              <w:rPr>
+                <w:noProof/>
+              </w:rPr>
+              <w:fldChar w:fldCharType="end"/>
+            </w:r>
+            <w:r>
+              <w:t xml:space="preserve"> : </w:t>
+            </w:r>
+            <w:r>
+              <w:t>Find out if you have a court case</w:t>
+            </w:r>
+          </w:p>
+        </w:tc>
+        <w:tc>
+          <w:tcPr>
+            <w:tcW w:w="7612" w:type="dxa"/>
+          </w:tcPr>
           <w:p>
             <w:pPr>
               <w:pStyle w:val="BodyText"/>
@@ -4269,7 +4443,7 @@
             <w:r>
               <w:t xml:space="preserve">If you do not know if you have an open divorce, dissolution, or custody case, look for your name in </w:t>
             </w:r>
-            <w:hyperlink r:id="rId31" w:history="1">
+            <w:hyperlink r:id="rId30" w:history="1">
               <w:proofErr w:type="spellStart"/>
               <w:r>
                 <w:rPr>
@@ -4298,7 +4472,7 @@
             <w:r>
               <w:t xml:space="preserve">If you need more help call the call the </w:t>
             </w:r>
-            <w:hyperlink r:id="rId32" w:history="1">
+            <w:hyperlink r:id="rId31" w:history="1">
               <w:r>
                 <w:rPr>
                   <w:rStyle w:val="Hyperlink"/>
@@ -4327,23 +4501,6 @@
             <w:pPr>
               <w:pStyle w:val="BodyText"/>
             </w:pPr>
-            <w:r>
-              <w:t>{%</w:t>
-            </w:r>
-            <w:r>
-              <w:t>p</w:t>
-            </w:r>
-            <w:r>
-              <w:t xml:space="preserve"> </w:t>
-            </w:r>
-            <w:proofErr w:type="spellStart"/>
-            <w:r>
-              <w:t>endif</w:t>
-            </w:r>
-            <w:proofErr w:type="spellEnd"/>
-            <w:r>
-              <w:t xml:space="preserve"> %}</w:t>
-            </w:r>
           </w:p>
         </w:tc>
       </w:tr>
@@ -4365,26 +4522,15 @@
             </w:r>
             <w:proofErr w:type="spellEnd"/>
             <w:r>
-              <w:t xml:space="preserve"> if </w:t>
+              <w:t xml:space="preserve"> </w:t>
             </w:r>
             <w:proofErr w:type="spellStart"/>
             <w:r>
-              <w:t>ask_court_or_cssd</w:t>
+              <w:t>endif</w:t>
             </w:r>
             <w:proofErr w:type="spellEnd"/>
             <w:r>
-              <w:t xml:space="preserve"> in('</w:t>
-            </w:r>
-            <w:proofErr w:type="spellStart"/>
-            <w:r>
-              <w:t>cssd</w:t>
-            </w:r>
-            <w:proofErr w:type="spellEnd"/>
-            <w:r>
-              <w:t xml:space="preserve">', 'both') </w:t>
-            </w:r>
-            <w:r>
-              <w:t>%}</w:t>
+              <w:t xml:space="preserve"> %}</w:t>
             </w:r>
           </w:p>
         </w:tc>
@@ -4406,6 +4552,58 @@
           </w:tcPr>
           <w:p>
             <w:pPr>
+              <w:pStyle w:val="BodyText"/>
+            </w:pPr>
+            <w:r>
+              <w:t>{%</w:t>
+            </w:r>
+            <w:proofErr w:type="spellStart"/>
+            <w:r>
+              <w:t>tr</w:t>
+            </w:r>
+            <w:proofErr w:type="spellEnd"/>
+            <w:r>
+              <w:t xml:space="preserve"> if </w:t>
+            </w:r>
+            <w:proofErr w:type="spellStart"/>
+            <w:r>
+              <w:t>ask_court_or_cssd</w:t>
+            </w:r>
+            <w:proofErr w:type="spellEnd"/>
+            <w:r>
+              <w:t xml:space="preserve"> in('</w:t>
+            </w:r>
+            <w:proofErr w:type="spellStart"/>
+            <w:r>
+              <w:t>cssd</w:t>
+            </w:r>
+            <w:proofErr w:type="spellEnd"/>
+            <w:r>
+              <w:t xml:space="preserve">', 'both') </w:t>
+            </w:r>
+            <w:r>
+              <w:t>%}</w:t>
+            </w:r>
+          </w:p>
+        </w:tc>
+        <w:tc>
+          <w:tcPr>
+            <w:tcW w:w="7612" w:type="dxa"/>
+          </w:tcPr>
+          <w:p>
+            <w:pPr>
+              <w:pStyle w:val="BodyText"/>
+            </w:pPr>
+          </w:p>
+        </w:tc>
+      </w:tr>
+      <w:tr>
+        <w:tc>
+          <w:tcPr>
+            <w:tcW w:w="2628" w:type="dxa"/>
+          </w:tcPr>
+          <w:p>
+            <w:pPr>
               <w:pStyle w:val="Heading2"/>
               <w:outlineLvl w:val="1"/>
             </w:pPr>
@@ -4417,7 +4615,7 @@
                 <w:rPr>
                   <w:noProof/>
                 </w:rPr>
-                <w:t>10</w:t>
+                <w:t>15</w:t>
               </w:r>
             </w:fldSimple>
             <w:r>
@@ -4542,19 +4740,16 @@
               <w:ind w:left="376"/>
             </w:pPr>
             <w:r>
+              <w:lastRenderedPageBreak/>
               <w:t xml:space="preserve">If you do not know where your child’s other parent is or how to get in touch with them, CSSD can look for them. </w:t>
             </w:r>
-            <w:commentRangeStart w:id="3"/>
-            <w:r>
-              <w:t xml:space="preserve">CSSD finds missing </w:t>
-            </w:r>
-            <w:r>
-              <w:lastRenderedPageBreak/>
-              <w:t>parents</w:t>
-            </w:r>
-            <w:commentRangeEnd w:id="3"/>
-            <w:r>
-              <w:commentReference w:id="3"/>
+            <w:commentRangeStart w:id="2"/>
+            <w:r>
+              <w:t>CSSD finds missing parents</w:t>
+            </w:r>
+            <w:commentRangeEnd w:id="2"/>
+            <w:r>
+              <w:commentReference w:id="2"/>
             </w:r>
             <w:r>
               <w:t>.</w:t>
@@ -4806,11 +5001,12 @@
               <w:pStyle w:val="Heading3"/>
               <w:outlineLvl w:val="2"/>
             </w:pPr>
-            <w:commentRangeStart w:id="4"/>
-            <w:r>
+            <w:commentRangeStart w:id="3"/>
+            <w:r>
+              <w:lastRenderedPageBreak/>
               <w:t>Learn what to do if things change</w:t>
             </w:r>
-            <w:commentRangeEnd w:id="4"/>
+            <w:commentRangeEnd w:id="3"/>
             <w:r>
               <w:rPr>
                 <w:rStyle w:val="CommentReference"/>
@@ -4818,7 +5014,7 @@
                 <w:color w:val="auto"/>
                 <w:spacing w:val="0"/>
               </w:rPr>
-              <w:commentReference w:id="4"/>
+              <w:commentReference w:id="3"/>
             </w:r>
           </w:p>
           <w:p>
@@ -4840,23 +5036,16 @@
               <w:rPr>
                 <w:b/>
               </w:rPr>
-              <w:t xml:space="preserve">right </w:t>
-            </w:r>
-            <w:r>
-              <w:rPr>
-                <w:b/>
-              </w:rPr>
-              <w:lastRenderedPageBreak/>
-              <w:t>away</w:t>
+              <w:t>right away</w:t>
             </w:r>
             <w:r>
               <w:t xml:space="preserve">. </w:t>
             </w:r>
-            <w:commentRangeStart w:id="5"/>
+            <w:commentRangeStart w:id="4"/>
             <w:r>
               <w:t xml:space="preserve">Tell the court right away if the court ordered your child support.  </w:t>
             </w:r>
-            <w:commentRangeEnd w:id="5"/>
+            <w:commentRangeEnd w:id="4"/>
             <w:r>
               <w:rPr>
                 <w:rStyle w:val="CommentReference"/>
@@ -4864,7 +5053,7 @@
                 <w:color w:val="auto"/>
                 <w:spacing w:val="0"/>
               </w:rPr>
-              <w:commentReference w:id="5"/>
+              <w:commentReference w:id="4"/>
             </w:r>
           </w:p>
           <w:p>
@@ -5136,7 +5325,11 @@
               <w:pStyle w:val="BodyText"/>
             </w:pPr>
             <w:r>
-              <w:t>Forms Page: Childsupport.alaska.gov/child-support-services/forms/all-forms</w:t>
+              <w:t>Forms Page: Childsupport.alaska.gov/child-support-services/forms/all-</w:t>
+            </w:r>
+            <w:r>
+              <w:lastRenderedPageBreak/>
+              <w:t>forms</w:t>
             </w:r>
           </w:p>
           <w:p>
@@ -5179,11 +5372,6 @@
               <w:t xml:space="preserve"> %}</w:t>
             </w:r>
           </w:p>
-          <w:p>
-            <w:pPr>
-              <w:pStyle w:val="BodyText"/>
-            </w:pPr>
-          </w:p>
         </w:tc>
         <w:tc>
           <w:tcPr>
@@ -5203,160 +5391,45 @@
           </w:tcPr>
           <w:p>
             <w:pPr>
-              <w:pStyle w:val="Heading2"/>
-            </w:pPr>
-            <w:r>
-              <w:rPr>
-                <w:color w:val="FF0000"/>
-              </w:rPr>
+              <w:pStyle w:val="BodyText"/>
+            </w:pPr>
+            <w:r>
               <w:t>{%</w:t>
             </w:r>
             <w:proofErr w:type="spellStart"/>
-            <w:proofErr w:type="gramStart"/>
-            <w:r>
-              <w:rPr>
-                <w:color w:val="FF0000"/>
-              </w:rPr>
+            <w:r>
               <w:t>tr</w:t>
             </w:r>
             <w:proofErr w:type="spellEnd"/>
-            <w:proofErr w:type="gramEnd"/>
-            <w:r>
-              <w:rPr>
-                <w:color w:val="FF0000"/>
-              </w:rPr>
+            <w:r>
               <w:t xml:space="preserve"> if </w:t>
             </w:r>
             <w:proofErr w:type="spellStart"/>
             <w:r>
-              <w:rPr>
-                <w:color w:val="FF0000"/>
-              </w:rPr>
-              <w:lastRenderedPageBreak/>
               <w:t>existing_case</w:t>
             </w:r>
             <w:proofErr w:type="spellEnd"/>
             <w:r>
-              <w:rPr>
-                <w:color w:val="FF0000"/>
-              </w:rPr>
-              <w:t xml:space="preserve"> == 'open'</w:t>
-            </w:r>
-            <w:r>
-              <w:rPr>
-                <w:color w:val="FF0000"/>
-              </w:rPr>
-              <w:t xml:space="preserve"> and</w:t>
-            </w:r>
-            <w:r>
-              <w:rPr>
-                <w:color w:val="FFC000"/>
-              </w:rPr>
+              <w:t xml:space="preserve"> == 'open' and </w:t>
+            </w:r>
+            <w:proofErr w:type="spellStart"/>
+            <w:r>
+              <w:t>user_role_in_case</w:t>
+            </w:r>
+            <w:proofErr w:type="spellEnd"/>
+            <w:r>
               <w:t xml:space="preserve"> </w:t>
             </w:r>
+            <w:r>
+              <w:t xml:space="preserve">== 'defendant' and </w:t>
+            </w:r>
             <w:proofErr w:type="spellStart"/>
             <w:r>
-              <w:rPr>
-                <w:color w:val="FFC000"/>
-              </w:rPr>
-              <w:t>user_role_in_case</w:t>
+              <w:t>need_to_respond</w:t>
             </w:r>
             <w:proofErr w:type="spellEnd"/>
             <w:r>
-              <w:rPr>
-                <w:color w:val="FFC000"/>
-              </w:rPr>
-              <w:t>== 'defendant'</w:t>
-            </w:r>
-            <w:r>
-              <w:rPr>
-                <w:color w:val="FFC000"/>
-              </w:rPr>
-              <w:t xml:space="preserve"> and</w:t>
-            </w:r>
-            <w:r>
-              <w:rPr>
-                <w:color w:val="92D050"/>
-              </w:rPr>
-              <w:t xml:space="preserve"> </w:t>
-            </w:r>
-            <w:proofErr w:type="spellStart"/>
-            <w:r>
-              <w:rPr>
-                <w:color w:val="92D050"/>
-              </w:rPr>
-              <w:t>need_to_respond</w:t>
-            </w:r>
-            <w:proofErr w:type="spellEnd"/>
-            <w:r>
-              <w:rPr>
-                <w:color w:val="92D050"/>
-              </w:rPr>
-              <w:t xml:space="preserve"> </w:t>
-            </w:r>
-            <w:r>
-              <w:rPr>
-                <w:color w:val="92D050"/>
-              </w:rPr>
-              <w:t>%</w:t>
-            </w:r>
-            <w:r>
-              <w:rPr>
-                <w:color w:val="92D050"/>
-              </w:rPr>
-              <w:t>}</w:t>
-            </w:r>
-            <w:r>
-              <w:t xml:space="preserve"> Step</w:t>
-            </w:r>
-            <w:r>
-              <w:fldChar w:fldCharType="begin"/>
-            </w:r>
-            <w:r>
-              <w:instrText xml:space="preserve"> SEQ stepList \* MERGEFORMAT </w:instrText>
-            </w:r>
-            <w:r>
-              <w:fldChar w:fldCharType="separate"/>
-            </w:r>
-            <w:r>
-              <w:rPr>
-                <w:noProof/>
-              </w:rPr>
-              <w:t>10</w:t>
-            </w:r>
-            <w:r>
-              <w:rPr>
-                <w:noProof/>
-              </w:rPr>
-              <w:fldChar w:fldCharType="end"/>
-            </w:r>
-            <w:proofErr w:type="gramStart"/>
-            <w:r>
-              <w:rPr>
-                <w:noProof/>
-              </w:rPr>
-              <w:t>:</w:t>
-            </w:r>
-            <w:r>
-              <w:t>Take</w:t>
-            </w:r>
-            <w:proofErr w:type="gramEnd"/>
-            <w:r>
-              <w:t xml:space="preserve"> the Guided Assistant Interview for detailed steps on how to respond to your {{ </w:t>
-            </w:r>
-            <w:proofErr w:type="spellStart"/>
-            <w:r>
-              <w:t>case_type</w:t>
-            </w:r>
-            <w:proofErr w:type="spellEnd"/>
-            <w:r>
-              <w:t xml:space="preserve"> </w:t>
-            </w:r>
-            <w:r>
-              <w:t xml:space="preserve">}} </w:t>
-            </w:r>
-            <w:r>
-              <w:t>case</w:t>
+              <w:t xml:space="preserve"> %}</w:t>
             </w:r>
           </w:p>
         </w:tc>
@@ -5368,185 +5441,6 @@
             <w:pPr>
               <w:pStyle w:val="BodyText"/>
             </w:pPr>
-            <w:r>
-              <w:rPr>
-                <w:color w:val="00B050"/>
-              </w:rPr>
-              <w:lastRenderedPageBreak/>
-              <w:t>{%</w:t>
-            </w:r>
-            <w:r>
-              <w:rPr>
-                <w:color w:val="00B050"/>
-              </w:rPr>
-              <w:t>p</w:t>
-            </w:r>
-            <w:r>
-              <w:rPr>
-                <w:color w:val="00B050"/>
-              </w:rPr>
-              <w:t xml:space="preserve"> if </w:t>
-            </w:r>
-            <w:proofErr w:type="spellStart"/>
-            <w:r>
-              <w:rPr>
-                <w:color w:val="00B050"/>
-              </w:rPr>
-              <w:t>case_type</w:t>
-            </w:r>
-            <w:proofErr w:type="spellEnd"/>
-            <w:r>
-              <w:rPr>
-                <w:color w:val="00B050"/>
-              </w:rPr>
-              <w:t xml:space="preserve"> in (</w:t>
-            </w:r>
-            <w:r>
-              <w:rPr>
-                <w:color w:val="00B050"/>
-              </w:rPr>
-              <w:t>'divorce'</w:t>
-            </w:r>
-            <w:r>
-              <w:rPr>
-                <w:color w:val="00B050"/>
-              </w:rPr>
-              <w:t>, 'legal separation') %</w:t>
-            </w:r>
-            <w:r>
-              <w:rPr>
-                <w:color w:val="00B050"/>
-              </w:rPr>
-              <w:t>}</w:t>
-            </w:r>
-            <w:r>
-              <w:rPr>
-                <w:color w:val="00B050"/>
-              </w:rPr>
-              <w:br/>
-            </w:r>
-            <w:r>
-              <w:rPr>
-                <w:b/>
-              </w:rPr>
-              <w:lastRenderedPageBreak/>
-              <w:t>Respond in your case to end your marriage</w:t>
-            </w:r>
-            <w:r>
-              <w:t xml:space="preserve"> </w:t>
-            </w:r>
-          </w:p>
-          <w:p>
-            <w:pPr>
-              <w:pStyle w:val="BodyText"/>
-              <w:rPr>
-                <w:b/>
-              </w:rPr>
-            </w:pPr>
-            <w:r>
-              <w:rPr>
-                <w:color w:val="00B050"/>
-              </w:rPr>
-              <w:t>{%</w:t>
-            </w:r>
-            <w:r>
-              <w:rPr>
-                <w:color w:val="00B050"/>
-              </w:rPr>
-              <w:t xml:space="preserve"> </w:t>
-            </w:r>
-            <w:proofErr w:type="spellStart"/>
-            <w:r>
-              <w:rPr>
-                <w:color w:val="00B050"/>
-              </w:rPr>
-              <w:t>elif</w:t>
-            </w:r>
-            <w:proofErr w:type="spellEnd"/>
-            <w:r>
-              <w:rPr>
-                <w:color w:val="00B050"/>
-              </w:rPr>
-              <w:t xml:space="preserve"> </w:t>
-            </w:r>
-            <w:proofErr w:type="spellStart"/>
-            <w:r>
-              <w:rPr>
-                <w:color w:val="00B050"/>
-              </w:rPr>
-              <w:t>case_type</w:t>
-            </w:r>
-            <w:proofErr w:type="spellEnd"/>
-            <w:r>
-              <w:rPr>
-                <w:color w:val="00B050"/>
-              </w:rPr>
-              <w:t xml:space="preserve"> == 'custody'</w:t>
-            </w:r>
-            <w:r>
-              <w:rPr>
-                <w:color w:val="00B050"/>
-              </w:rPr>
-              <w:t xml:space="preserve"> %</w:t>
-            </w:r>
-            <w:r>
-              <w:rPr>
-                <w:color w:val="00B050"/>
-              </w:rPr>
-              <w:t>}</w:t>
-            </w:r>
-            <w:r>
-              <w:rPr>
-                <w:color w:val="00B050"/>
-              </w:rPr>
-              <w:br/>
-            </w:r>
-            <w:r>
-              <w:rPr>
-                <w:b/>
-              </w:rPr>
-              <w:t>Respond in your custody case</w:t>
-            </w:r>
-          </w:p>
-          <w:p>
-            <w:pPr>
-              <w:pStyle w:val="BodyText"/>
-              <w:rPr>
-                <w:color w:val="00B050"/>
-              </w:rPr>
-            </w:pPr>
-            <w:r>
-              <w:rPr>
-                <w:color w:val="00B050"/>
-              </w:rPr>
-              <w:t>{%</w:t>
-            </w:r>
-            <w:r>
-              <w:rPr>
-                <w:color w:val="00B050"/>
-              </w:rPr>
-              <w:t>p</w:t>
-            </w:r>
-            <w:r>
-              <w:rPr>
-                <w:color w:val="00B050"/>
-              </w:rPr>
-              <w:t xml:space="preserve"> </w:t>
-            </w:r>
-            <w:proofErr w:type="spellStart"/>
-            <w:r>
-              <w:rPr>
-                <w:color w:val="00B050"/>
-              </w:rPr>
-              <w:t>endif</w:t>
-            </w:r>
-            <w:proofErr w:type="spellEnd"/>
-            <w:r>
-              <w:rPr>
-                <w:color w:val="00B050"/>
-              </w:rPr>
-              <w:t xml:space="preserve"> %}</w:t>
-            </w:r>
           </w:p>
         </w:tc>
       </w:tr>
@@ -5557,48 +5451,45 @@
           </w:tcPr>
           <w:p>
             <w:pPr>
-              <w:pStyle w:val="BodyText"/>
-            </w:pPr>
-            <w:r>
-              <w:rPr>
-                <w:color w:val="FF0000"/>
-              </w:rPr>
-              <w:lastRenderedPageBreak/>
-              <w:t>{%</w:t>
+              <w:pStyle w:val="Heading2"/>
+              <w:outlineLvl w:val="1"/>
+            </w:pPr>
+            <w:r>
+              <w:t xml:space="preserve">Step </w:t>
+            </w:r>
+            <w:fldSimple w:instr=" SEQ stepList \* MERGEFORMAT ">
+              <w:r>
+                <w:rPr>
+                  <w:noProof/>
+                </w:rPr>
+                <w:t>16</w:t>
+              </w:r>
+            </w:fldSimple>
+            <w:proofErr w:type="gramStart"/>
+            <w:r>
+              <w:rPr>
+                <w:noProof/>
+              </w:rPr>
+              <w:t>:</w:t>
+            </w:r>
+            <w:r>
+              <w:t>Take</w:t>
+            </w:r>
+            <w:proofErr w:type="gramEnd"/>
+            <w:r>
+              <w:t xml:space="preserve"> the Guided Assistant Interview for detailed steps on how to respond to your {{ </w:t>
             </w:r>
             <w:proofErr w:type="spellStart"/>
             <w:r>
-              <w:rPr>
-                <w:color w:val="FF0000"/>
-              </w:rPr>
-              <w:t>tr</w:t>
+              <w:t>case_type</w:t>
             </w:r>
             <w:proofErr w:type="spellEnd"/>
             <w:r>
-              <w:rPr>
-                <w:color w:val="FF0000"/>
-              </w:rPr>
               <w:t xml:space="preserve"> </w:t>
             </w:r>
-            <w:proofErr w:type="spellStart"/>
-            <w:r>
-              <w:rPr>
-                <w:color w:val="FF0000"/>
-              </w:rPr>
-              <w:t>endif</w:t>
-            </w:r>
-            <w:proofErr w:type="spellEnd"/>
-            <w:r>
-              <w:rPr>
-                <w:color w:val="FF0000"/>
-              </w:rPr>
-              <w:t xml:space="preserve"> %}</w:t>
-            </w:r>
-          </w:p>
-          <w:p>
-            <w:pPr>
-              <w:pStyle w:val="BodyText"/>
-            </w:pPr>
+            <w:r>
+              <w:t>}} case</w:t>
+            </w:r>
           </w:p>
         </w:tc>
         <w:tc>
@@ -5608,7 +5499,188 @@
           <w:p>
             <w:pPr>
               <w:pStyle w:val="BodyText"/>
-            </w:pPr>
+              <w:rPr>
+                <w:color w:val="00B050"/>
+              </w:rPr>
+            </w:pPr>
+            <w:r>
+              <w:rPr>
+                <w:color w:val="00B050"/>
+              </w:rPr>
+              <w:t>{%</w:t>
+            </w:r>
+            <w:r>
+              <w:rPr>
+                <w:color w:val="00B050"/>
+              </w:rPr>
+              <w:t>p</w:t>
+            </w:r>
+            <w:r>
+              <w:rPr>
+                <w:color w:val="00B050"/>
+              </w:rPr>
+              <w:t xml:space="preserve"> if </w:t>
+            </w:r>
+            <w:proofErr w:type="spellStart"/>
+            <w:r>
+              <w:rPr>
+                <w:color w:val="00B050"/>
+              </w:rPr>
+              <w:t>case_type</w:t>
+            </w:r>
+            <w:proofErr w:type="spellEnd"/>
+            <w:r>
+              <w:rPr>
+                <w:color w:val="00B050"/>
+              </w:rPr>
+              <w:t xml:space="preserve"> in (</w:t>
+            </w:r>
+            <w:r>
+              <w:rPr>
+                <w:color w:val="00B050"/>
+              </w:rPr>
+              <w:t>'divorce'</w:t>
+            </w:r>
+            <w:r>
+              <w:rPr>
+                <w:color w:val="00B050"/>
+              </w:rPr>
+              <w:t>, 'legal separation') %</w:t>
+            </w:r>
+            <w:r>
+              <w:rPr>
+                <w:color w:val="00B050"/>
+              </w:rPr>
+              <w:t>}</w:t>
+            </w:r>
+          </w:p>
+          <w:p>
+            <w:pPr>
+              <w:pStyle w:val="BodyText"/>
+            </w:pPr>
+            <w:r>
+              <w:rPr>
+                <w:b/>
+              </w:rPr>
+              <w:t>Respond in your case to end your marriage</w:t>
+            </w:r>
+            <w:r>
+              <w:t xml:space="preserve"> </w:t>
+            </w:r>
+          </w:p>
+          <w:p>
+            <w:pPr>
+              <w:pStyle w:val="BodyText"/>
+              <w:rPr>
+                <w:color w:val="00B050"/>
+              </w:rPr>
+            </w:pPr>
+            <w:r>
+              <w:rPr>
+                <w:color w:val="00B050"/>
+              </w:rPr>
+              <w:t>{%p</w:t>
+            </w:r>
+            <w:r>
+              <w:rPr>
+                <w:color w:val="00B050"/>
+              </w:rPr>
+              <w:t xml:space="preserve"> </w:t>
+            </w:r>
+            <w:proofErr w:type="spellStart"/>
+            <w:r>
+              <w:rPr>
+                <w:color w:val="00B050"/>
+              </w:rPr>
+              <w:t>elif</w:t>
+            </w:r>
+            <w:proofErr w:type="spellEnd"/>
+            <w:r>
+              <w:rPr>
+                <w:color w:val="00B050"/>
+              </w:rPr>
+              <w:t xml:space="preserve"> </w:t>
+            </w:r>
+            <w:proofErr w:type="spellStart"/>
+            <w:r>
+              <w:rPr>
+                <w:color w:val="00B050"/>
+              </w:rPr>
+              <w:t>case_type</w:t>
+            </w:r>
+            <w:proofErr w:type="spellEnd"/>
+            <w:r>
+              <w:rPr>
+                <w:color w:val="00B050"/>
+              </w:rPr>
+              <w:t xml:space="preserve"> == 'custody'</w:t>
+            </w:r>
+            <w:r>
+              <w:rPr>
+                <w:color w:val="00B050"/>
+              </w:rPr>
+              <w:t xml:space="preserve"> %</w:t>
+            </w:r>
+            <w:r>
+              <w:rPr>
+                <w:color w:val="00B050"/>
+              </w:rPr>
+              <w:t>}</w:t>
+            </w:r>
+          </w:p>
+          <w:p>
+            <w:pPr>
+              <w:pStyle w:val="BodyText"/>
+              <w:rPr>
+                <w:b/>
+              </w:rPr>
+            </w:pPr>
+            <w:r>
+              <w:rPr>
+                <w:b/>
+              </w:rPr>
+              <w:t>Respond in your custody case</w:t>
+            </w:r>
+          </w:p>
+          <w:p>
+            <w:pPr>
+              <w:pStyle w:val="BodyText"/>
+              <w:rPr>
+                <w:color w:val="00B050"/>
+              </w:rPr>
+            </w:pPr>
+            <w:r>
+              <w:rPr>
+                <w:color w:val="00B050"/>
+              </w:rPr>
+              <w:t>{%</w:t>
+            </w:r>
+            <w:r>
+              <w:rPr>
+                <w:color w:val="00B050"/>
+              </w:rPr>
+              <w:t>p</w:t>
+            </w:r>
+            <w:r>
+              <w:rPr>
+                <w:color w:val="00B050"/>
+              </w:rPr>
+              <w:t xml:space="preserve"> </w:t>
+            </w:r>
+            <w:proofErr w:type="spellStart"/>
+            <w:r>
+              <w:rPr>
+                <w:color w:val="00B050"/>
+              </w:rPr>
+              <w:t>endif</w:t>
+            </w:r>
+            <w:proofErr w:type="spellEnd"/>
+            <w:r>
+              <w:rPr>
+                <w:color w:val="00B050"/>
+              </w:rPr>
+              <w:t xml:space="preserve"> %}</w:t>
+            </w:r>
           </w:p>
         </w:tc>
       </w:tr>
@@ -5620,77 +5692,41 @@
           <w:p>
             <w:pPr>
               <w:pStyle w:val="BodyText"/>
-              <w:rPr>
-                <w:color w:val="00B0F0"/>
-              </w:rPr>
-            </w:pPr>
-            <w:r>
-              <w:rPr>
-                <w:color w:val="00B0F0"/>
+            </w:pPr>
+            <w:r>
+              <w:rPr>
+                <w:color w:val="FF0000"/>
               </w:rPr>
               <w:t>{%</w:t>
             </w:r>
             <w:proofErr w:type="spellStart"/>
             <w:r>
               <w:rPr>
-                <w:color w:val="00B0F0"/>
+                <w:color w:val="FF0000"/>
               </w:rPr>
               <w:t>tr</w:t>
             </w:r>
             <w:proofErr w:type="spellEnd"/>
             <w:r>
               <w:rPr>
-                <w:color w:val="00B0F0"/>
-              </w:rPr>
-              <w:t xml:space="preserve"> if (</w:t>
+                <w:color w:val="FF0000"/>
+              </w:rPr>
+              <w:t xml:space="preserve"> </w:t>
             </w:r>
             <w:proofErr w:type="spellStart"/>
             <w:r>
               <w:rPr>
-                <w:color w:val="00B0F0"/>
-              </w:rPr>
-              <w:t>existing_case</w:t>
+                <w:color w:val="FF0000"/>
+              </w:rPr>
+              <w:t>endif</w:t>
             </w:r>
             <w:proofErr w:type="spellEnd"/>
             <w:r>
               <w:rPr>
-                <w:color w:val="00B0F0"/>
-              </w:rPr>
-              <w:t xml:space="preserve"> == 'none') or (</w:t>
-            </w:r>
-            <w:proofErr w:type="spellStart"/>
-            <w:r>
-              <w:rPr>
-                <w:color w:val="00B0F0"/>
-              </w:rPr>
-              <w:t>existing_case</w:t>
-            </w:r>
-            <w:proofErr w:type="spellEnd"/>
-            <w:r>
-              <w:rPr>
-                <w:color w:val="00B0F0"/>
-              </w:rPr>
-              <w:t xml:space="preserve"> == 'unknown' and </w:t>
-            </w:r>
-            <w:proofErr w:type="spellStart"/>
-            <w:r>
-              <w:rPr>
-                <w:color w:val="00B0F0"/>
-              </w:rPr>
-              <w:t>after_courtview</w:t>
-            </w:r>
-            <w:proofErr w:type="spellEnd"/>
-            <w:r>
-              <w:rPr>
-                <w:color w:val="00B0F0"/>
-              </w:rPr>
-              <w:t xml:space="preserve"> == 'none') %}</w:t>
-            </w:r>
-          </w:p>
-          <w:p>
-            <w:pPr>
-              <w:pStyle w:val="BodyText"/>
-            </w:pPr>
+                <w:color w:val="FF0000"/>
+              </w:rPr>
+              <w:t xml:space="preserve"> %}</w:t>
+            </w:r>
           </w:p>
         </w:tc>
         <w:tc>
@@ -5711,49 +5747,69 @@
           </w:tcPr>
           <w:p>
             <w:pPr>
-              <w:pStyle w:val="Heading2"/>
-            </w:pPr>
-            <w:r>
-              <w:t xml:space="preserve">Step </w:t>
-            </w:r>
-            <w:r>
-              <w:fldChar w:fldCharType="begin"/>
-            </w:r>
-            <w:r>
-              <w:instrText xml:space="preserve"> SEQ stepList \* MERGEFORMAT </w:instrText>
-            </w:r>
-            <w:r>
-              <w:fldChar w:fldCharType="separate"/>
-            </w:r>
-            <w:r>
-              <w:rPr>
-                <w:noProof/>
-              </w:rPr>
-              <w:t>10</w:t>
-            </w:r>
-            <w:r>
-              <w:rPr>
-                <w:noProof/>
-              </w:rPr>
-              <w:fldChar w:fldCharType="end"/>
-            </w:r>
-            <w:proofErr w:type="gramStart"/>
-            <w:r>
-              <w:rPr>
-                <w:noProof/>
-              </w:rPr>
-              <w:t>:</w:t>
-            </w:r>
-            <w:r>
-              <w:t>Take</w:t>
-            </w:r>
-            <w:proofErr w:type="gramEnd"/>
-            <w:r>
-              <w:t xml:space="preserve"> the Guided Assistant Interview for </w:t>
-            </w:r>
-            <w:r>
-              <w:lastRenderedPageBreak/>
-              <w:t>detailed steps on how to start a court case</w:t>
+              <w:pStyle w:val="BodyText"/>
+            </w:pPr>
+            <w:r>
+              <w:rPr>
+                <w:color w:val="00B0F0"/>
+              </w:rPr>
+              <w:t>{%</w:t>
+            </w:r>
+            <w:proofErr w:type="spellStart"/>
+            <w:r>
+              <w:rPr>
+                <w:color w:val="00B0F0"/>
+              </w:rPr>
+              <w:t>tr</w:t>
+            </w:r>
+            <w:proofErr w:type="spellEnd"/>
+            <w:r>
+              <w:rPr>
+                <w:color w:val="00B0F0"/>
+              </w:rPr>
+              <w:t xml:space="preserve"> if (</w:t>
+            </w:r>
+            <w:proofErr w:type="spellStart"/>
+            <w:r>
+              <w:rPr>
+                <w:color w:val="00B0F0"/>
+              </w:rPr>
+              <w:t>existing_case</w:t>
+            </w:r>
+            <w:proofErr w:type="spellEnd"/>
+            <w:r>
+              <w:rPr>
+                <w:color w:val="00B0F0"/>
+              </w:rPr>
+              <w:t xml:space="preserve"> == 'none') or (</w:t>
+            </w:r>
+            <w:proofErr w:type="spellStart"/>
+            <w:r>
+              <w:rPr>
+                <w:color w:val="00B0F0"/>
+              </w:rPr>
+              <w:t>existing_case</w:t>
+            </w:r>
+            <w:proofErr w:type="spellEnd"/>
+            <w:r>
+              <w:rPr>
+                <w:color w:val="00B0F0"/>
+              </w:rPr>
+              <w:t xml:space="preserve"> == 'unknown' and </w:t>
+            </w:r>
+            <w:proofErr w:type="spellStart"/>
+            <w:r>
+              <w:rPr>
+                <w:color w:val="00B0F0"/>
+              </w:rPr>
+              <w:t>after_courtview</w:t>
+            </w:r>
+            <w:proofErr w:type="spellEnd"/>
+            <w:r>
+              <w:rPr>
+                <w:color w:val="00B0F0"/>
+              </w:rPr>
+              <w:t xml:space="preserve"> == 'none') %}</w:t>
             </w:r>
           </w:p>
         </w:tc>
@@ -5764,127 +5820,7 @@
           <w:p>
             <w:pPr>
               <w:pStyle w:val="BodyText"/>
-              <w:rPr>
-                <w:color w:val="00B0F0"/>
-              </w:rPr>
-            </w:pPr>
-            <w:r>
-              <w:rPr>
-                <w:color w:val="00B0F0"/>
-              </w:rPr>
-              <w:lastRenderedPageBreak/>
-              <w:t xml:space="preserve">{%p </w:t>
-            </w:r>
-            <w:r>
-              <w:rPr>
-                <w:color w:val="00B0F0"/>
-              </w:rPr>
-              <w:t xml:space="preserve">if </w:t>
-            </w:r>
-            <w:proofErr w:type="spellStart"/>
-            <w:r>
-              <w:rPr>
-                <w:color w:val="00B0F0"/>
-              </w:rPr>
-              <w:t>parents_married</w:t>
-            </w:r>
-            <w:proofErr w:type="spellEnd"/>
-            <w:r>
-              <w:rPr>
-                <w:color w:val="00B0F0"/>
-              </w:rPr>
-              <w:t xml:space="preserve"> %}</w:t>
-            </w:r>
-          </w:p>
-          <w:p>
-            <w:pPr>
-              <w:pStyle w:val="BodyText"/>
-              <w:rPr>
-                <w:b/>
-              </w:rPr>
-            </w:pPr>
-            <w:r>
-              <w:rPr>
-                <w:b/>
-              </w:rPr>
-              <w:t xml:space="preserve">Start a divorce, dissolution or </w:t>
-            </w:r>
-            <w:bookmarkStart w:id="6" w:name="_GoBack"/>
-            <w:bookmarkEnd w:id="6"/>
-            <w:r>
-              <w:rPr>
-                <w:b/>
-              </w:rPr>
-              <w:t>legal separation case</w:t>
-            </w:r>
-          </w:p>
-          <w:p>
-            <w:pPr>
-              <w:pStyle w:val="BodyText"/>
-            </w:pPr>
-            <w:r>
-              <w:rPr>
-                <w:color w:val="00B0F0"/>
-              </w:rPr>
-              <w:t xml:space="preserve">{%p </w:t>
-            </w:r>
-            <w:r>
-              <w:rPr>
-                <w:color w:val="00B0F0"/>
-              </w:rPr>
-              <w:t>else</w:t>
-            </w:r>
-            <w:r>
-              <w:rPr>
-                <w:color w:val="00B0F0"/>
-              </w:rPr>
-              <w:t xml:space="preserve"> </w:t>
-            </w:r>
-            <w:r>
-              <w:rPr>
-                <w:color w:val="00B0F0"/>
-              </w:rPr>
-              <w:t>%}</w:t>
-            </w:r>
-          </w:p>
-          <w:p>
-            <w:pPr>
-              <w:pStyle w:val="BodyText"/>
-              <w:rPr>
-                <w:b/>
-              </w:rPr>
-            </w:pPr>
-            <w:r>
-              <w:rPr>
-                <w:b/>
-              </w:rPr>
-              <w:t>Start a custody case</w:t>
-            </w:r>
-          </w:p>
-          <w:p>
-            <w:pPr>
-              <w:pStyle w:val="BodyText"/>
-            </w:pPr>
-            <w:r>
-              <w:rPr>
-                <w:color w:val="00B0F0"/>
-              </w:rPr>
-              <w:t xml:space="preserve">{%p </w:t>
-            </w:r>
-            <w:proofErr w:type="spellStart"/>
-            <w:r>
-              <w:rPr>
-                <w:color w:val="00B0F0"/>
-              </w:rPr>
-              <w:t>endif</w:t>
-            </w:r>
-            <w:proofErr w:type="spellEnd"/>
-            <w:r>
-              <w:rPr>
-                <w:color w:val="00B0F0"/>
-              </w:rPr>
-              <w:t xml:space="preserve"> %}</w:t>
-            </w:r>
+            </w:pPr>
           </w:p>
         </w:tc>
       </w:tr>
@@ -5895,42 +5831,37 @@
           </w:tcPr>
           <w:p>
             <w:pPr>
-              <w:pStyle w:val="BodyText"/>
-            </w:pPr>
-            <w:r>
-              <w:rPr>
-                <w:color w:val="00B0F0"/>
-              </w:rPr>
+              <w:pStyle w:val="Heading2"/>
+              <w:outlineLvl w:val="1"/>
+            </w:pPr>
+            <w:r>
+              <w:t xml:space="preserve">Step </w:t>
+            </w:r>
+            <w:fldSimple w:instr=" SEQ stepList \* MERGEFORMAT ">
+              <w:r>
+                <w:rPr>
+                  <w:noProof/>
+                </w:rPr>
+                <w:t>17</w:t>
+              </w:r>
+            </w:fldSimple>
+            <w:proofErr w:type="gramStart"/>
+            <w:r>
+              <w:rPr>
+                <w:noProof/>
+              </w:rPr>
+              <w:t>:</w:t>
+            </w:r>
+            <w:r>
+              <w:t>Take</w:t>
+            </w:r>
+            <w:proofErr w:type="gramEnd"/>
+            <w:r>
+              <w:t xml:space="preserve"> the Guided Assistant Interview for detailed steps </w:t>
+            </w:r>
+            <w:r>
               <w:lastRenderedPageBreak/>
-              <w:t>{%</w:t>
-            </w:r>
-            <w:proofErr w:type="spellStart"/>
-            <w:r>
-              <w:rPr>
-                <w:color w:val="00B0F0"/>
-              </w:rPr>
-              <w:t>tr</w:t>
-            </w:r>
-            <w:proofErr w:type="spellEnd"/>
-            <w:r>
-              <w:rPr>
-                <w:color w:val="00B0F0"/>
-              </w:rPr>
-              <w:t xml:space="preserve"> </w:t>
-            </w:r>
-            <w:proofErr w:type="spellStart"/>
-            <w:r>
-              <w:rPr>
-                <w:color w:val="00B0F0"/>
-              </w:rPr>
-              <w:t>endif</w:t>
-            </w:r>
-            <w:proofErr w:type="spellEnd"/>
-            <w:r>
-              <w:rPr>
-                <w:color w:val="00B0F0"/>
-              </w:rPr>
-              <w:t xml:space="preserve"> %}</w:t>
+              <w:t>on how to start a court case</w:t>
             </w:r>
           </w:p>
         </w:tc>
@@ -5941,7 +5872,113 @@
           <w:p>
             <w:pPr>
               <w:pStyle w:val="BodyText"/>
-            </w:pPr>
+              <w:rPr>
+                <w:color w:val="00B0F0"/>
+              </w:rPr>
+            </w:pPr>
+            <w:r>
+              <w:rPr>
+                <w:color w:val="00B0F0"/>
+              </w:rPr>
+              <w:lastRenderedPageBreak/>
+              <w:t xml:space="preserve">{%p </w:t>
+            </w:r>
+            <w:r>
+              <w:rPr>
+                <w:color w:val="00B0F0"/>
+              </w:rPr>
+              <w:t xml:space="preserve">if </w:t>
+            </w:r>
+            <w:proofErr w:type="spellStart"/>
+            <w:r>
+              <w:rPr>
+                <w:color w:val="00B0F0"/>
+              </w:rPr>
+              <w:t>parents_married</w:t>
+            </w:r>
+            <w:proofErr w:type="spellEnd"/>
+            <w:r>
+              <w:rPr>
+                <w:color w:val="00B0F0"/>
+              </w:rPr>
+              <w:t xml:space="preserve"> %}</w:t>
+            </w:r>
+          </w:p>
+          <w:p>
+            <w:pPr>
+              <w:pStyle w:val="BodyText"/>
+              <w:rPr>
+                <w:b/>
+              </w:rPr>
+            </w:pPr>
+            <w:r>
+              <w:rPr>
+                <w:b/>
+              </w:rPr>
+              <w:t>Start a divorce, dissolution or legal separation case</w:t>
+            </w:r>
+          </w:p>
+          <w:p>
+            <w:pPr>
+              <w:pStyle w:val="BodyText"/>
+            </w:pPr>
+            <w:r>
+              <w:rPr>
+                <w:color w:val="00B0F0"/>
+              </w:rPr>
+              <w:t xml:space="preserve">{%p </w:t>
+            </w:r>
+            <w:r>
+              <w:rPr>
+                <w:color w:val="00B0F0"/>
+              </w:rPr>
+              <w:t xml:space="preserve">else </w:t>
+            </w:r>
+            <w:r>
+              <w:rPr>
+                <w:color w:val="00B0F0"/>
+              </w:rPr>
+              <w:t>%}</w:t>
+            </w:r>
+          </w:p>
+          <w:p>
+            <w:pPr>
+              <w:pStyle w:val="BodyText"/>
+              <w:rPr>
+                <w:b/>
+              </w:rPr>
+            </w:pPr>
+            <w:r>
+              <w:rPr>
+                <w:b/>
+              </w:rPr>
+              <w:t>Start a custody case</w:t>
+            </w:r>
+          </w:p>
+          <w:p>
+            <w:pPr>
+              <w:pStyle w:val="BodyText"/>
+            </w:pPr>
+            <w:r>
+              <w:rPr>
+                <w:color w:val="00B0F0"/>
+              </w:rPr>
+              <w:t xml:space="preserve">{%p </w:t>
+            </w:r>
+            <w:proofErr w:type="spellStart"/>
+            <w:r>
+              <w:rPr>
+                <w:color w:val="00B0F0"/>
+              </w:rPr>
+              <w:t>endif</w:t>
+            </w:r>
+            <w:proofErr w:type="spellEnd"/>
+            <w:r>
+              <w:rPr>
+                <w:color w:val="00B0F0"/>
+              </w:rPr>
+              <w:t xml:space="preserve"> %}</w:t>
+            </w:r>
           </w:p>
         </w:tc>
       </w:tr>
@@ -5954,6 +5991,41 @@
             <w:pPr>
               <w:pStyle w:val="BodyText"/>
             </w:pPr>
+            <w:r>
+              <w:rPr>
+                <w:color w:val="00B0F0"/>
+              </w:rPr>
+              <w:lastRenderedPageBreak/>
+              <w:t>{%</w:t>
+            </w:r>
+            <w:proofErr w:type="spellStart"/>
+            <w:r>
+              <w:rPr>
+                <w:color w:val="00B0F0"/>
+              </w:rPr>
+              <w:t>tr</w:t>
+            </w:r>
+            <w:proofErr w:type="spellEnd"/>
+            <w:r>
+              <w:rPr>
+                <w:color w:val="00B0F0"/>
+              </w:rPr>
+              <w:t xml:space="preserve"> </w:t>
+            </w:r>
+            <w:proofErr w:type="spellStart"/>
+            <w:r>
+              <w:rPr>
+                <w:color w:val="00B0F0"/>
+              </w:rPr>
+              <w:t>endif</w:t>
+            </w:r>
+            <w:proofErr w:type="spellEnd"/>
+            <w:r>
+              <w:rPr>
+                <w:color w:val="00B0F0"/>
+              </w:rPr>
+              <w:t xml:space="preserve"> %}</w:t>
+            </w:r>
           </w:p>
         </w:tc>
         <w:tc>
@@ -5974,39 +6046,14 @@
           </w:tcPr>
           <w:p>
             <w:pPr>
-              <w:pStyle w:val="BodyText"/>
-            </w:pPr>
-          </w:p>
-        </w:tc>
-        <w:tc>
-          <w:tcPr>
-            <w:tcW w:w="7612" w:type="dxa"/>
-          </w:tcPr>
-          <w:p>
-            <w:pPr>
-              <w:pStyle w:val="BodyText"/>
-            </w:pPr>
-          </w:p>
-        </w:tc>
-      </w:tr>
-      <w:tr>
-        <w:tc>
-          <w:tcPr>
-            <w:tcW w:w="2628" w:type="dxa"/>
-          </w:tcPr>
-          <w:p>
-            <w:pPr>
               <w:pStyle w:val="Heading2"/>
               <w:outlineLvl w:val="1"/>
             </w:pPr>
-            <w:bookmarkStart w:id="7" w:name="_Ref119655071"/>
-            <w:r>
-              <w:t>Step</w:t>
-            </w:r>
-            <w:r>
-              <w:t xml:space="preserve"> </w:t>
-            </w:r>
-            <w:bookmarkStart w:id="8" w:name="LastStep"/>
+            <w:bookmarkStart w:id="5" w:name="_Ref119655071"/>
+            <w:r>
+              <w:t xml:space="preserve">Step </w:t>
+            </w:r>
+            <w:bookmarkStart w:id="6" w:name="LastStep"/>
             <w:r>
               <w:rPr>
                 <w:rStyle w:val="NumChar"/>
@@ -6028,8 +6075,9 @@
             <w:r>
               <w:rPr>
                 <w:rStyle w:val="NumChar"/>
-              </w:rPr>
-              <w:t>14</w:t>
+                <w:noProof/>
+              </w:rPr>
+              <w:t>18</w:t>
             </w:r>
             <w:r>
               <w:rPr>
@@ -6037,15 +6085,9 @@
               </w:rPr>
               <w:fldChar w:fldCharType="end"/>
             </w:r>
-            <w:bookmarkEnd w:id="8"/>
-            <w:r>
-              <w:t>:</w:t>
-            </w:r>
-            <w:r>
-              <w:t xml:space="preserve"> </w:t>
-            </w:r>
-            <w:r>
-              <w:t xml:space="preserve">Get more </w:t>
+            <w:bookmarkEnd w:id="6"/>
+            <w:r>
+              <w:t xml:space="preserve">: Get more </w:t>
             </w:r>
             <w:r>
               <w:t>information</w:t>
@@ -6053,7 +6095,7 @@
             <w:r>
               <w:t xml:space="preserve"> or help</w:t>
             </w:r>
-            <w:bookmarkEnd w:id="7"/>
+            <w:bookmarkEnd w:id="5"/>
           </w:p>
         </w:tc>
         <w:tc>
@@ -6307,142 +6349,18 @@
           </w:p>
         </w:tc>
       </w:tr>
-      <w:tr>
-        <w:tc>
-          <w:tcPr>
-            <w:tcW w:w="2628" w:type="dxa"/>
-          </w:tcPr>
-          <w:p>
-            <w:pPr>
-              <w:pStyle w:val="BodyText"/>
-            </w:pPr>
-          </w:p>
-        </w:tc>
-        <w:tc>
-          <w:tcPr>
-            <w:tcW w:w="7612" w:type="dxa"/>
-          </w:tcPr>
-          <w:p>
-            <w:pPr>
-              <w:pStyle w:val="BodyText"/>
-            </w:pPr>
-            <w:r>
-              <w:t xml:space="preserve">JS to CR 2022-10-31 </w:t>
-            </w:r>
-          </w:p>
-          <w:p>
-            <w:pPr>
-              <w:pStyle w:val="BodyText"/>
-              <w:ind w:left="720"/>
-            </w:pPr>
-            <w:r>
-              <w:t>This is a note you had in questions:</w:t>
-            </w:r>
-          </w:p>
-          <w:p>
-            <w:pPr>
-              <w:pStyle w:val="BodyText"/>
-              <w:ind w:left="720"/>
-            </w:pPr>
-            <w:r>
-              <w:t>Note to us for template.</w:t>
-            </w:r>
-          </w:p>
-          <w:p>
-            <w:pPr>
-              <w:pStyle w:val="BodyText"/>
-              <w:ind w:left="720"/>
-            </w:pPr>
-            <w:r>
-              <w:t xml:space="preserve">{%p if </w:t>
-            </w:r>
-            <w:proofErr w:type="spellStart"/>
-            <w:r>
-              <w:t>user_role</w:t>
-            </w:r>
-            <w:proofErr w:type="spellEnd"/>
-            <w:r>
-              <w:t xml:space="preserve"> == ‘user plaintiff’ %}</w:t>
-            </w:r>
-          </w:p>
-          <w:p>
-            <w:pPr>
-              <w:pStyle w:val="BodyText"/>
-              <w:ind w:left="720"/>
-            </w:pPr>
-            <w:r>
-              <w:t>If you asked for child support in your complaint when you started the case, you do not have to file those forms again.</w:t>
-            </w:r>
-          </w:p>
-          <w:p>
-            <w:pPr>
-              <w:pStyle w:val="BodyText"/>
-              <w:ind w:left="720"/>
-            </w:pPr>
-            <w:r>
-              <w:t xml:space="preserve">{%p </w:t>
-            </w:r>
-            <w:proofErr w:type="spellStart"/>
-            <w:r>
-              <w:t>endif</w:t>
-            </w:r>
-            <w:proofErr w:type="spellEnd"/>
-            <w:r>
-              <w:t xml:space="preserve"> %}</w:t>
-            </w:r>
-          </w:p>
-          <w:p>
-            <w:pPr>
-              <w:pStyle w:val="BodyText"/>
-              <w:ind w:left="720"/>
-            </w:pPr>
-            <w:r>
-              <w:t xml:space="preserve">But I’m not sure it’s exactly </w:t>
-            </w:r>
-            <w:proofErr w:type="gramStart"/>
-            <w:r>
-              <w:t>correct/helpful</w:t>
-            </w:r>
-            <w:proofErr w:type="gramEnd"/>
-            <w:r>
-              <w:t xml:space="preserve">.  You need to add child support information to complaint and answer but that’s not </w:t>
-            </w:r>
-            <w:r>
-              <w:lastRenderedPageBreak/>
-              <w:t xml:space="preserve">“asking” for child support, so I think it would make people confused. </w:t>
-            </w:r>
-          </w:p>
-          <w:p>
-            <w:pPr>
-              <w:pStyle w:val="BodyText"/>
-            </w:pPr>
-            <w:r>
-              <w:t>CR to JS 2022-11-10</w:t>
-            </w:r>
-          </w:p>
-          <w:p>
-            <w:pPr>
-              <w:pStyle w:val="BodyText"/>
-              <w:ind w:left="720"/>
-            </w:pPr>
-            <w:r>
-              <w:t xml:space="preserve"> This came from a phone conversation you and I had and you asked me to add into template. Since we did not have a template I just dumped it into the questions </w:t>
-            </w:r>
-            <w:proofErr w:type="spellStart"/>
-            <w:r>
-              <w:t>docx</w:t>
-            </w:r>
-            <w:proofErr w:type="spellEnd"/>
-            <w:r>
-              <w:t xml:space="preserve"> with a note to add to template. </w:t>
-            </w:r>
-          </w:p>
-        </w:tc>
-      </w:tr>
     </w:tbl>
-    <w:p/>
+    <w:p>
+      <w:bookmarkStart w:id="7" w:name="_GoBack"/>
+      <w:bookmarkEnd w:id="7"/>
+    </w:p>
     <w:sectPr>
-      <w:footerReference w:type="default" r:id="rId50"/>
+      <w:headerReference w:type="even" r:id="rId50"/>
+      <w:headerReference w:type="default" r:id="rId51"/>
+      <w:footerReference w:type="even" r:id="rId52"/>
+      <w:footerReference w:type="default" r:id="rId53"/>
+      <w:headerReference w:type="first" r:id="rId54"/>
+      <w:footerReference w:type="first" r:id="rId55"/>
       <w:pgSz w:w="12240" w:h="15840"/>
       <w:pgMar w:top="245" w:right="1440" w:bottom="274" w:left="1440" w:header="720" w:footer="720" w:gutter="0"/>
       <w:cols w:space="720"/>
@@ -6454,23 +6372,7 @@
 
 <file path=word/comments.xml><?xml version="1.0" encoding="utf-8"?>
 <w:comments xmlns:wpc="http://schemas.microsoft.com/office/word/2010/wordprocessingCanvas" xmlns:mc="http://schemas.openxmlformats.org/markup-compatibility/2006" xmlns:o="urn:schemas-microsoft-com:office:office" xmlns:r="http://schemas.openxmlformats.org/officeDocument/2006/relationships" xmlns:m="http://schemas.openxmlformats.org/officeDocument/2006/math" xmlns:v="urn:schemas-microsoft-com:vml" xmlns:wp14="http://schemas.microsoft.com/office/word/2010/wordprocessingDrawing" xmlns:wp="http://schemas.openxmlformats.org/drawingml/2006/wordprocessingDrawing" xmlns:w10="urn:schemas-microsoft-com:office:word" xmlns:w="http://schemas.openxmlformats.org/wordprocessingml/2006/main" xmlns:w14="http://schemas.microsoft.com/office/word/2010/wordml" xmlns:wpg="http://schemas.microsoft.com/office/word/2010/wordprocessingGroup" xmlns:wpi="http://schemas.microsoft.com/office/word/2010/wordprocessingInk" xmlns:wne="http://schemas.microsoft.com/office/word/2006/wordml" xmlns:wps="http://schemas.microsoft.com/office/word/2010/wordprocessingShape" mc:Ignorable="w14 wp14">
-  <w:comment w:id="0" w:author="Caroline Robinson" w:date="2022-11-10T11:50:00Z" w:initials="CR">
-    <w:p>
-      <w:pPr>
-        <w:pStyle w:val="CommentText"/>
-      </w:pPr>
-      <w:r>
-        <w:rPr>
-          <w:rStyle w:val="CommentReference"/>
-        </w:rPr>
-        <w:annotationRef/>
-      </w:r>
-      <w:r>
-        <w:t>Let's make this conditional – If Asking for an Interim child support order, make the title "Ask for an "interim" child support while your case is going on"  if not asking about an interim order the title would just be  "Ask for a child support order"</w:t>
-      </w:r>
-    </w:p>
-  </w:comment>
-  <w:comment w:id="3" w:author="Caroline Robinson" w:date="2022-11-10T10:43:00Z" w:initials="CR">
+  <w:comment w:id="2" w:author="Caroline Robinson" w:date="2022-11-10T10:43:00Z" w:initials="CR">
     <w:p>
       <w:pPr>
         <w:pStyle w:val="CommentText"/>
@@ -6495,7 +6397,7 @@
       </w:r>
     </w:p>
   </w:comment>
-  <w:comment w:id="4" w:author="Caroline Robinson" w:date="2022-11-10T11:02:00Z" w:initials="CR">
+  <w:comment w:id="3" w:author="Caroline Robinson" w:date="2022-11-10T11:02:00Z" w:initials="CR">
     <w:p>
       <w:pPr>
         <w:pStyle w:val="CommentText"/>
@@ -6514,7 +6416,7 @@
       </w:r>
     </w:p>
   </w:comment>
-  <w:comment w:id="5" w:author="Caroline Robinson" w:date="2022-11-10T11:00:00Z" w:initials="CR">
+  <w:comment w:id="4" w:author="Caroline Robinson" w:date="2022-11-10T11:00:00Z" w:initials="CR">
     <w:p>
       <w:pPr>
         <w:pStyle w:val="CommentText"/>
@@ -6557,25 +6459,18 @@
   <w:p>
     <w:pPr>
       <w:pStyle w:val="Footer"/>
+    </w:pPr>
+  </w:p>
+</w:ftr>
+</file>
+
+<file path=word/footer2.xml><?xml version="1.0" encoding="utf-8"?>
+<w:ftr xmlns:wpc="http://schemas.microsoft.com/office/word/2010/wordprocessingCanvas" xmlns:mc="http://schemas.openxmlformats.org/markup-compatibility/2006" xmlns:o="urn:schemas-microsoft-com:office:office" xmlns:r="http://schemas.openxmlformats.org/officeDocument/2006/relationships" xmlns:m="http://schemas.openxmlformats.org/officeDocument/2006/math" xmlns:v="urn:schemas-microsoft-com:vml" xmlns:wp14="http://schemas.microsoft.com/office/word/2010/wordprocessingDrawing" xmlns:wp="http://schemas.openxmlformats.org/drawingml/2006/wordprocessingDrawing" xmlns:w10="urn:schemas-microsoft-com:office:word" xmlns:w="http://schemas.openxmlformats.org/wordprocessingml/2006/main" xmlns:w14="http://schemas.microsoft.com/office/word/2010/wordml" xmlns:wpg="http://schemas.microsoft.com/office/word/2010/wordprocessingGroup" xmlns:wpi="http://schemas.microsoft.com/office/word/2010/wordprocessingInk" xmlns:wne="http://schemas.microsoft.com/office/word/2006/wordml" xmlns:wps="http://schemas.microsoft.com/office/word/2010/wordprocessingShape" mc:Ignorable="w14 wp14">
+  <w:p>
+    <w:pPr>
+      <w:pStyle w:val="Footer"/>
       <w:jc w:val="right"/>
     </w:pPr>
-    <w:r>
-      <w:t xml:space="preserve">Child support draft template JS 2022-10-31 formatted CR 2022-11-09 </w:t>
-    </w:r>
-    <w:r>
-      <w:t>.</w:t>
-    </w:r>
-    <w:proofErr w:type="spellStart"/>
-    <w:r>
-      <w:t>docx</w:t>
-    </w:r>
-    <w:proofErr w:type="spellEnd"/>
-    <w:r>
-      <w:t xml:space="preserve"> </w:t>
-    </w:r>
-    <w:r>
-      <w:t xml:space="preserve">Page </w:t>
-    </w:r>
     <w:r>
       <w:fldChar w:fldCharType="begin"/>
     </w:r>
@@ -6589,7 +6484,7 @@
       <w:rPr>
         <w:noProof/>
       </w:rPr>
-      <w:t>13</w:t>
+      <w:t>14</w:t>
     </w:r>
     <w:r>
       <w:fldChar w:fldCharType="end"/>
@@ -6625,6 +6520,16 @@
 </w:ftr>
 </file>
 
+<file path=word/footer3.xml><?xml version="1.0" encoding="utf-8"?>
+<w:ftr xmlns:wpc="http://schemas.microsoft.com/office/word/2010/wordprocessingCanvas" xmlns:mc="http://schemas.openxmlformats.org/markup-compatibility/2006" xmlns:o="urn:schemas-microsoft-com:office:office" xmlns:r="http://schemas.openxmlformats.org/officeDocument/2006/relationships" xmlns:m="http://schemas.openxmlformats.org/officeDocument/2006/math" xmlns:v="urn:schemas-microsoft-com:vml" xmlns:wp14="http://schemas.microsoft.com/office/word/2010/wordprocessingDrawing" xmlns:wp="http://schemas.openxmlformats.org/drawingml/2006/wordprocessingDrawing" xmlns:w10="urn:schemas-microsoft-com:office:word" xmlns:w="http://schemas.openxmlformats.org/wordprocessingml/2006/main" xmlns:w14="http://schemas.microsoft.com/office/word/2010/wordml" xmlns:wpg="http://schemas.microsoft.com/office/word/2010/wordprocessingGroup" xmlns:wpi="http://schemas.microsoft.com/office/word/2010/wordprocessingInk" xmlns:wne="http://schemas.microsoft.com/office/word/2006/wordml" xmlns:wps="http://schemas.microsoft.com/office/word/2010/wordprocessingShape" mc:Ignorable="w14 wp14">
+  <w:p>
+    <w:pPr>
+      <w:pStyle w:val="Footer"/>
+    </w:pPr>
+  </w:p>
+</w:ftr>
+</file>
+
 <file path=word/footnotes.xml><?xml version="1.0" encoding="utf-8"?>
 <w:footnotes xmlns:wpc="http://schemas.microsoft.com/office/word/2010/wordprocessingCanvas" xmlns:mc="http://schemas.openxmlformats.org/markup-compatibility/2006" xmlns:o="urn:schemas-microsoft-com:office:office" xmlns:r="http://schemas.openxmlformats.org/officeDocument/2006/relationships" xmlns:m="http://schemas.openxmlformats.org/officeDocument/2006/math" xmlns:v="urn:schemas-microsoft-com:vml" xmlns:wp14="http://schemas.microsoft.com/office/word/2010/wordprocessingDrawing" xmlns:wp="http://schemas.openxmlformats.org/drawingml/2006/wordprocessingDrawing" xmlns:w10="urn:schemas-microsoft-com:office:word" xmlns:w="http://schemas.openxmlformats.org/wordprocessingml/2006/main" xmlns:w14="http://schemas.microsoft.com/office/word/2010/wordml" xmlns:wpg="http://schemas.microsoft.com/office/word/2010/wordprocessingGroup" xmlns:wpi="http://schemas.microsoft.com/office/word/2010/wordprocessingInk" xmlns:wne="http://schemas.microsoft.com/office/word/2006/wordml" xmlns:wps="http://schemas.microsoft.com/office/word/2010/wordprocessingShape" mc:Ignorable="w14 wp14">
   <w:footnote w:type="separator" w:id="-1">
@@ -6642,6 +6547,36 @@
     </w:p>
   </w:footnote>
 </w:footnotes>
+</file>
+
+<file path=word/header1.xml><?xml version="1.0" encoding="utf-8"?>
+<w:hdr xmlns:wpc="http://schemas.microsoft.com/office/word/2010/wordprocessingCanvas" xmlns:mc="http://schemas.openxmlformats.org/markup-compatibility/2006" xmlns:o="urn:schemas-microsoft-com:office:office" xmlns:r="http://schemas.openxmlformats.org/officeDocument/2006/relationships" xmlns:m="http://schemas.openxmlformats.org/officeDocument/2006/math" xmlns:v="urn:schemas-microsoft-com:vml" xmlns:wp14="http://schemas.microsoft.com/office/word/2010/wordprocessingDrawing" xmlns:wp="http://schemas.openxmlformats.org/drawingml/2006/wordprocessingDrawing" xmlns:w10="urn:schemas-microsoft-com:office:word" xmlns:w="http://schemas.openxmlformats.org/wordprocessingml/2006/main" xmlns:w14="http://schemas.microsoft.com/office/word/2010/wordml" xmlns:wpg="http://schemas.microsoft.com/office/word/2010/wordprocessingGroup" xmlns:wpi="http://schemas.microsoft.com/office/word/2010/wordprocessingInk" xmlns:wne="http://schemas.microsoft.com/office/word/2006/wordml" xmlns:wps="http://schemas.microsoft.com/office/word/2010/wordprocessingShape" mc:Ignorable="w14 wp14">
+  <w:p>
+    <w:pPr>
+      <w:pStyle w:val="Header"/>
+    </w:pPr>
+  </w:p>
+</w:hdr>
+</file>
+
+<file path=word/header2.xml><?xml version="1.0" encoding="utf-8"?>
+<w:hdr xmlns:wpc="http://schemas.microsoft.com/office/word/2010/wordprocessingCanvas" xmlns:mc="http://schemas.openxmlformats.org/markup-compatibility/2006" xmlns:o="urn:schemas-microsoft-com:office:office" xmlns:r="http://schemas.openxmlformats.org/officeDocument/2006/relationships" xmlns:m="http://schemas.openxmlformats.org/officeDocument/2006/math" xmlns:v="urn:schemas-microsoft-com:vml" xmlns:wp14="http://schemas.microsoft.com/office/word/2010/wordprocessingDrawing" xmlns:wp="http://schemas.openxmlformats.org/drawingml/2006/wordprocessingDrawing" xmlns:w10="urn:schemas-microsoft-com:office:word" xmlns:w="http://schemas.openxmlformats.org/wordprocessingml/2006/main" xmlns:w14="http://schemas.microsoft.com/office/word/2010/wordml" xmlns:wpg="http://schemas.microsoft.com/office/word/2010/wordprocessingGroup" xmlns:wpi="http://schemas.microsoft.com/office/word/2010/wordprocessingInk" xmlns:wne="http://schemas.microsoft.com/office/word/2006/wordml" xmlns:wps="http://schemas.microsoft.com/office/word/2010/wordprocessingShape" mc:Ignorable="w14 wp14">
+  <w:p>
+    <w:pPr>
+      <w:pStyle w:val="Header"/>
+    </w:pPr>
+  </w:p>
+</w:hdr>
+</file>
+
+<file path=word/header3.xml><?xml version="1.0" encoding="utf-8"?>
+<w:hdr xmlns:wpc="http://schemas.microsoft.com/office/word/2010/wordprocessingCanvas" xmlns:mc="http://schemas.openxmlformats.org/markup-compatibility/2006" xmlns:o="urn:schemas-microsoft-com:office:office" xmlns:r="http://schemas.openxmlformats.org/officeDocument/2006/relationships" xmlns:m="http://schemas.openxmlformats.org/officeDocument/2006/math" xmlns:v="urn:schemas-microsoft-com:vml" xmlns:wp14="http://schemas.microsoft.com/office/word/2010/wordprocessingDrawing" xmlns:wp="http://schemas.openxmlformats.org/drawingml/2006/wordprocessingDrawing" xmlns:w10="urn:schemas-microsoft-com:office:word" xmlns:w="http://schemas.openxmlformats.org/wordprocessingml/2006/main" xmlns:w14="http://schemas.microsoft.com/office/word/2010/wordml" xmlns:wpg="http://schemas.microsoft.com/office/word/2010/wordprocessingGroup" xmlns:wpi="http://schemas.microsoft.com/office/word/2010/wordprocessingInk" xmlns:wne="http://schemas.microsoft.com/office/word/2006/wordml" xmlns:wps="http://schemas.microsoft.com/office/word/2010/wordprocessingShape" mc:Ignorable="w14 wp14">
+  <w:p>
+    <w:pPr>
+      <w:pStyle w:val="Header"/>
+    </w:pPr>
+  </w:p>
+</w:hdr>
 </file>
 
 <file path=word/numbering.xml><?xml version="1.0" encoding="utf-8"?>
@@ -9282,7 +9217,7 @@
 </file>
 
 <file path=customXml/itemProps1.xml><?xml version="1.0" encoding="utf-8"?>
-<ds:datastoreItem xmlns:ds="http://schemas.openxmlformats.org/officeDocument/2006/customXml" ds:itemID="{C8D34823-71D0-4692-A7E9-A3A065982DEC}">
+<ds:datastoreItem xmlns:ds="http://schemas.openxmlformats.org/officeDocument/2006/customXml" ds:itemID="{560C3071-9739-4ED2-988D-F0A62B7805EE}">
   <ds:schemaRefs>
     <ds:schemaRef ds:uri="http://schemas.openxmlformats.org/officeDocument/2006/bibliography"/>
   </ds:schemaRefs>

</xml_diff>

<commit_message>
Jeannie's edits to interview questions
</commit_message>
<xml_diff>
--- a/docassemble/ChildSupportDraftTemplate/data/templates/child_support_draft_template.docx
+++ b/docassemble/ChildSupportDraftTemplate/data/templates/child_support_draft_template.docx
@@ -828,24 +828,6 @@
               <w:t xml:space="preserve">Your Personal Action Plan in </w:t>
             </w:r>
             <w:r>
-              <w:fldChar w:fldCharType="begin"/>
-            </w:r>
-            <w:r>
-              <w:instrText xml:space="preserve"> REF LastStep \n \h </w:instrText>
-            </w:r>
-            <w:r>
-              <w:instrText xml:space="preserve"> \* MERGEFORMAT </w:instrText>
-            </w:r>
-            <w:r>
-              <w:fldChar w:fldCharType="separate"/>
-            </w:r>
-            <w:r>
-              <w:t>0</w:t>
-            </w:r>
-            <w:r>
-              <w:fldChar w:fldCharType="end"/>
-            </w:r>
-            <w:r>
               <w:rPr>
                 <w:rFonts w:eastAsia="Arial"/>
               </w:rPr>
@@ -875,27 +857,6 @@
                 <w:rStyle w:val="NumChar"/>
                 <w:noProof/>
               </w:rPr>
-              <w:fldChar w:fldCharType="end"/>
-            </w:r>
-            <w:r>
-              <w:t xml:space="preserve"> </w:t>
-            </w:r>
-            <w:r>
-              <w:fldChar w:fldCharType="begin"/>
-            </w:r>
-            <w:r>
-              <w:instrText xml:space="preserve"> REF LastStep \n </w:instrText>
-            </w:r>
-            <w:r>
-              <w:instrText xml:space="preserve"> \* MERGEFORMAT </w:instrText>
-            </w:r>
-            <w:r>
-              <w:fldChar w:fldCharType="separate"/>
-            </w:r>
-            <w:r>
-              <w:t>0</w:t>
-            </w:r>
-            <w:r>
               <w:fldChar w:fldCharType="end"/>
             </w:r>
             <w:r>
@@ -956,14 +917,11 @@
             <w:r>
               <w:t xml:space="preserve"> if </w:t>
             </w:r>
-            <w:proofErr w:type="spellStart"/>
-            <w:r>
-              <w:t>wrong_path_</w:t>
-            </w:r>
-            <w:r>
-              <w:t>tf</w:t>
-            </w:r>
-            <w:proofErr w:type="spellEnd"/>
+            <w:r>
+              <w:t>not wants_action_plan</w:t>
+            </w:r>
+            <w:bookmarkStart w:id="0" w:name="_GoBack"/>
+            <w:bookmarkEnd w:id="0"/>
             <w:r>
               <w:t xml:space="preserve"> %}</w:t>
             </w:r>
@@ -2637,6 +2595,7 @@
           <w:p>
             <w:pPr>
               <w:pStyle w:val="Heading2"/>
+              <w:outlineLvl w:val="1"/>
             </w:pPr>
             <w:r>
               <w:t xml:space="preserve">Step </w:t>
@@ -4247,12 +4206,12 @@
             <w:r>
               <w:t xml:space="preserve">If you already have a child support order, and you want to change it, </w:t>
             </w:r>
-            <w:del w:id="0" w:author="Caroline Robinson" w:date="2022-11-10T10:10:00Z">
+            <w:del w:id="1" w:author="Caroline Robinson" w:date="2022-11-10T10:10:00Z">
               <w:r>
                 <w:delText>go [modify interview]</w:delText>
               </w:r>
             </w:del>
-            <w:ins w:id="1" w:author="Caroline Robinson" w:date="2022-11-10T10:10:00Z">
+            <w:ins w:id="2" w:author="Caroline Robinson" w:date="2022-11-10T10:10:00Z">
               <w:r>
                 <w:t>see our Guided Assistant, Changing your Child Support Order.</w:t>
               </w:r>
@@ -4343,13 +4302,7 @@
             </w:r>
             <w:proofErr w:type="spellEnd"/>
             <w:r>
-              <w:t xml:space="preserve"> == '</w:t>
-            </w:r>
-            <w:r>
-              <w:t>unknown</w:t>
-            </w:r>
-            <w:r>
-              <w:t xml:space="preserve">' and </w:t>
+              <w:t xml:space="preserve"> == 'unknown' and </w:t>
             </w:r>
             <w:proofErr w:type="spellStart"/>
             <w:r>
@@ -4358,13 +4311,7 @@
             </w:r>
             <w:proofErr w:type="spellEnd"/>
             <w:r>
-              <w:t xml:space="preserve"> == '</w:t>
-            </w:r>
-            <w:r>
-              <w:t>unknown</w:t>
-            </w:r>
-            <w:r>
-              <w:t>'</w:t>
+              <w:t xml:space="preserve"> == 'unknown'</w:t>
             </w:r>
             <w:r>
               <w:t>)</w:t>
@@ -4398,6 +4345,7 @@
           <w:p>
             <w:pPr>
               <w:pStyle w:val="Heading2"/>
+              <w:outlineLvl w:val="1"/>
             </w:pPr>
             <w:r>
               <w:lastRenderedPageBreak/>
@@ -4425,10 +4373,7 @@
               <w:fldChar w:fldCharType="end"/>
             </w:r>
             <w:r>
-              <w:t xml:space="preserve"> : </w:t>
-            </w:r>
-            <w:r>
-              <w:t>Find out if you have a court case</w:t>
+              <w:t xml:space="preserve"> : Find out if you have a court case</w:t>
             </w:r>
           </w:p>
         </w:tc>
@@ -4743,13 +4688,13 @@
               <w:lastRenderedPageBreak/>
               <w:t xml:space="preserve">If you do not know where your child’s other parent is or how to get in touch with them, CSSD can look for them. </w:t>
             </w:r>
-            <w:commentRangeStart w:id="2"/>
+            <w:commentRangeStart w:id="3"/>
             <w:r>
               <w:t>CSSD finds missing parents</w:t>
             </w:r>
-            <w:commentRangeEnd w:id="2"/>
-            <w:r>
-              <w:commentReference w:id="2"/>
+            <w:commentRangeEnd w:id="3"/>
+            <w:r>
+              <w:commentReference w:id="3"/>
             </w:r>
             <w:r>
               <w:t>.</w:t>
@@ -5001,12 +4946,12 @@
               <w:pStyle w:val="Heading3"/>
               <w:outlineLvl w:val="2"/>
             </w:pPr>
-            <w:commentRangeStart w:id="3"/>
+            <w:commentRangeStart w:id="4"/>
             <w:r>
               <w:lastRenderedPageBreak/>
               <w:t>Learn what to do if things change</w:t>
             </w:r>
-            <w:commentRangeEnd w:id="3"/>
+            <w:commentRangeEnd w:id="4"/>
             <w:r>
               <w:rPr>
                 <w:rStyle w:val="CommentReference"/>
@@ -5014,7 +4959,7 @@
                 <w:color w:val="auto"/>
                 <w:spacing w:val="0"/>
               </w:rPr>
-              <w:commentReference w:id="3"/>
+              <w:commentReference w:id="4"/>
             </w:r>
           </w:p>
           <w:p>
@@ -5041,11 +4986,11 @@
             <w:r>
               <w:t xml:space="preserve">. </w:t>
             </w:r>
-            <w:commentRangeStart w:id="4"/>
+            <w:commentRangeStart w:id="5"/>
             <w:r>
               <w:t xml:space="preserve">Tell the court right away if the court ordered your child support.  </w:t>
             </w:r>
-            <w:commentRangeEnd w:id="4"/>
+            <w:commentRangeEnd w:id="5"/>
             <w:r>
               <w:rPr>
                 <w:rStyle w:val="CommentReference"/>
@@ -5053,7 +4998,7 @@
                 <w:color w:val="auto"/>
                 <w:spacing w:val="0"/>
               </w:rPr>
-              <w:commentReference w:id="4"/>
+              <w:commentReference w:id="5"/>
             </w:r>
           </w:p>
           <w:p>
@@ -5558,89 +5503,138 @@
             <w:pPr>
               <w:pStyle w:val="BodyText"/>
             </w:pPr>
-            <w:r>
+            <w:hyperlink r:id="rId42" w:history="1">
+              <w:r>
+                <w:rPr>
+                  <w:rStyle w:val="Hyperlink"/>
+                  <w:b/>
+                  <w:u w:val="none"/>
+                </w:rPr>
+                <w:t>Respond in your case to end your marriage</w:t>
+              </w:r>
+              <w:r>
+                <w:rPr>
+                  <w:rStyle w:val="Hyperlink"/>
+                  <w:b/>
+                  <w:u w:val="none"/>
+                </w:rPr>
+                <w:br/>
+              </w:r>
+              <w:r>
+                <w:rPr>
+                  <w:rStyle w:val="Hyperlink"/>
+                  <w:u w:val="none"/>
+                </w:rPr>
+                <w:t>LegalN</w:t>
+              </w:r>
+              <w:r>
+                <w:rPr>
+                  <w:rStyle w:val="Hyperlink"/>
+                  <w:u w:val="none"/>
+                </w:rPr>
+                <w:t>av.org/guided_assistant/responding-if-your-spouse-wants-to-or-starts-a-case-to-end-your-marriage/?location=alaska</w:t>
+              </w:r>
+            </w:hyperlink>
+          </w:p>
+          <w:p>
+            <w:pPr>
+              <w:pStyle w:val="BodyText"/>
+              <w:rPr>
+                <w:color w:val="00B050"/>
+              </w:rPr>
+            </w:pPr>
+            <w:r>
+              <w:rPr>
+                <w:color w:val="00B050"/>
+              </w:rPr>
+              <w:t>{%p</w:t>
+            </w:r>
+            <w:r>
+              <w:rPr>
+                <w:color w:val="00B050"/>
+              </w:rPr>
+              <w:t xml:space="preserve"> </w:t>
+            </w:r>
+            <w:proofErr w:type="spellStart"/>
+            <w:r>
+              <w:rPr>
+                <w:color w:val="00B050"/>
+              </w:rPr>
+              <w:t>elif</w:t>
+            </w:r>
+            <w:proofErr w:type="spellEnd"/>
+            <w:r>
+              <w:rPr>
+                <w:color w:val="00B050"/>
+              </w:rPr>
+              <w:t xml:space="preserve"> </w:t>
+            </w:r>
+            <w:proofErr w:type="spellStart"/>
+            <w:r>
+              <w:rPr>
+                <w:color w:val="00B050"/>
+              </w:rPr>
+              <w:t>case_type</w:t>
+            </w:r>
+            <w:proofErr w:type="spellEnd"/>
+            <w:r>
+              <w:rPr>
+                <w:color w:val="00B050"/>
+              </w:rPr>
+              <w:t xml:space="preserve"> == 'custody'</w:t>
+            </w:r>
+            <w:r>
+              <w:rPr>
+                <w:color w:val="00B050"/>
+              </w:rPr>
+              <w:t xml:space="preserve"> %</w:t>
+            </w:r>
+            <w:r>
+              <w:rPr>
+                <w:color w:val="00B050"/>
+              </w:rPr>
+              <w:t>}</w:t>
+            </w:r>
+          </w:p>
+          <w:p>
+            <w:pPr>
+              <w:pStyle w:val="BodyText"/>
               <w:rPr>
                 <w:b/>
               </w:rPr>
-              <w:t>Respond in your case to end your marriage</w:t>
-            </w:r>
-            <w:r>
-              <w:t xml:space="preserve"> </w:t>
-            </w:r>
-          </w:p>
-          <w:p>
-            <w:pPr>
-              <w:pStyle w:val="BodyText"/>
-              <w:rPr>
-                <w:color w:val="00B050"/>
-              </w:rPr>
-            </w:pPr>
-            <w:r>
-              <w:rPr>
-                <w:color w:val="00B050"/>
-              </w:rPr>
-              <w:t>{%p</w:t>
-            </w:r>
-            <w:r>
-              <w:rPr>
-                <w:color w:val="00B050"/>
-              </w:rPr>
-              <w:t xml:space="preserve"> </w:t>
-            </w:r>
-            <w:proofErr w:type="spellStart"/>
-            <w:r>
-              <w:rPr>
-                <w:color w:val="00B050"/>
-              </w:rPr>
-              <w:t>elif</w:t>
-            </w:r>
-            <w:proofErr w:type="spellEnd"/>
-            <w:r>
-              <w:rPr>
-                <w:color w:val="00B050"/>
-              </w:rPr>
-              <w:t xml:space="preserve"> </w:t>
-            </w:r>
-            <w:proofErr w:type="spellStart"/>
-            <w:r>
-              <w:rPr>
-                <w:color w:val="00B050"/>
-              </w:rPr>
-              <w:t>case_type</w:t>
-            </w:r>
-            <w:proofErr w:type="spellEnd"/>
-            <w:r>
-              <w:rPr>
-                <w:color w:val="00B050"/>
-              </w:rPr>
-              <w:t xml:space="preserve"> == 'custody'</w:t>
-            </w:r>
-            <w:r>
-              <w:rPr>
-                <w:color w:val="00B050"/>
-              </w:rPr>
-              <w:t xml:space="preserve"> %</w:t>
-            </w:r>
-            <w:r>
-              <w:rPr>
-                <w:color w:val="00B050"/>
-              </w:rPr>
-              <w:t>}</w:t>
-            </w:r>
-          </w:p>
-          <w:p>
-            <w:pPr>
-              <w:pStyle w:val="BodyText"/>
-              <w:rPr>
-                <w:b/>
-              </w:rPr>
-            </w:pPr>
-            <w:r>
-              <w:rPr>
-                <w:b/>
-              </w:rPr>
-              <w:t>Respond in your custody case</w:t>
-            </w:r>
+            </w:pPr>
+            <w:hyperlink r:id="rId43" w:history="1">
+              <w:r>
+                <w:rPr>
+                  <w:rStyle w:val="Hyperlink"/>
+                  <w:b/>
+                  <w:u w:val="none"/>
+                </w:rPr>
+                <w:t>Respond in your custody case</w:t>
+              </w:r>
+              <w:r>
+                <w:rPr>
+                  <w:rStyle w:val="Hyperlink"/>
+                  <w:b/>
+                  <w:u w:val="none"/>
+                </w:rPr>
+                <w:br/>
+              </w:r>
+              <w:r>
+                <w:rPr>
+                  <w:rStyle w:val="Hyperlink"/>
+                  <w:u w:val="none"/>
+                </w:rPr>
+                <w:t>LegalN</w:t>
+              </w:r>
+              <w:r>
+                <w:rPr>
+                  <w:rStyle w:val="Hyperlink"/>
+                  <w:u w:val="none"/>
+                </w:rPr>
+                <w:t>av.org/guided_assistant/responding-if-your-spouse-wants-to-or-starts-a-case-to-end-your-marriage/?location=alaska</w:t>
+              </w:r>
+            </w:hyperlink>
           </w:p>
           <w:p>
             <w:pPr>
@@ -6049,11 +6043,11 @@
               <w:pStyle w:val="Heading2"/>
               <w:outlineLvl w:val="1"/>
             </w:pPr>
-            <w:bookmarkStart w:id="5" w:name="_Ref119655071"/>
+            <w:bookmarkStart w:id="6" w:name="_Ref119655071"/>
             <w:r>
               <w:t xml:space="preserve">Step </w:t>
             </w:r>
-            <w:bookmarkStart w:id="6" w:name="LastStep"/>
+            <w:bookmarkStart w:id="7" w:name="LastStep"/>
             <w:r>
               <w:rPr>
                 <w:rStyle w:val="NumChar"/>
@@ -6085,17 +6079,17 @@
               </w:rPr>
               <w:fldChar w:fldCharType="end"/>
             </w:r>
+            <w:bookmarkEnd w:id="7"/>
+            <w:r>
+              <w:t xml:space="preserve">: Get more </w:t>
+            </w:r>
+            <w:r>
+              <w:t>information</w:t>
+            </w:r>
+            <w:r>
+              <w:t xml:space="preserve"> or help</w:t>
+            </w:r>
             <w:bookmarkEnd w:id="6"/>
-            <w:r>
-              <w:t xml:space="preserve">: Get more </w:t>
-            </w:r>
-            <w:r>
-              <w:t>information</w:t>
-            </w:r>
-            <w:r>
-              <w:t xml:space="preserve"> or help</w:t>
-            </w:r>
-            <w:bookmarkEnd w:id="5"/>
           </w:p>
         </w:tc>
         <w:tc>
@@ -6109,7 +6103,7 @@
             <w:r>
               <w:t xml:space="preserve">For help with forms or understanding the process, call the </w:t>
             </w:r>
-            <w:hyperlink r:id="rId42" w:history="1">
+            <w:hyperlink r:id="rId44" w:history="1">
               <w:r>
                 <w:rPr>
                   <w:rStyle w:val="Hyperlink"/>
@@ -6146,7 +6140,7 @@
             <w:r>
               <w:t xml:space="preserve">Many lawyers offer free or flat fee consultations without having to hire them for the whole case. </w:t>
             </w:r>
-            <w:hyperlink r:id="rId43" w:history="1">
+            <w:hyperlink r:id="rId45" w:history="1">
               <w:r>
                 <w:rPr>
                   <w:rStyle w:val="Hyperlink"/>
@@ -6165,7 +6159,7 @@
             <w:r>
               <w:t xml:space="preserve">Depending on your income, you may qualify for </w:t>
             </w:r>
-            <w:hyperlink r:id="rId44" w:history="1">
+            <w:hyperlink r:id="rId46" w:history="1">
               <w:r>
                 <w:rPr>
                   <w:rStyle w:val="Hyperlink"/>
@@ -6184,7 +6178,7 @@
             <w:r>
               <w:t xml:space="preserve">Depending on your income and circumstances, you may qualify for a free lawyer from </w:t>
             </w:r>
-            <w:hyperlink r:id="rId45" w:history="1">
+            <w:hyperlink r:id="rId47" w:history="1">
               <w:r>
                 <w:rPr>
                   <w:rStyle w:val="Hyperlink"/>
@@ -6209,7 +6203,7 @@
             <w:pPr>
               <w:pStyle w:val="BodyText"/>
             </w:pPr>
-            <w:hyperlink r:id="rId46" w:history="1">
+            <w:hyperlink r:id="rId48" w:history="1">
               <w:r>
                 <w:rPr>
                   <w:rStyle w:val="Hyperlink"/>
@@ -6248,7 +6242,7 @@
             <w:pPr>
               <w:pStyle w:val="BodyText"/>
             </w:pPr>
-            <w:hyperlink r:id="rId47" w:history="1">
+            <w:hyperlink r:id="rId49" w:history="1">
               <w:r>
                 <w:rPr>
                   <w:rStyle w:val="Hyperlink"/>
@@ -6287,7 +6281,7 @@
             <w:pPr>
               <w:pStyle w:val="BodyText"/>
             </w:pPr>
-            <w:hyperlink r:id="rId48" w:history="1">
+            <w:hyperlink r:id="rId50" w:history="1">
               <w:r>
                 <w:rPr>
                   <w:rStyle w:val="Hyperlink"/>
@@ -6326,7 +6320,7 @@
             <w:pPr>
               <w:pStyle w:val="BodyText"/>
             </w:pPr>
-            <w:hyperlink r:id="rId49" w:history="1">
+            <w:hyperlink r:id="rId51" w:history="1">
               <w:r>
                 <w:rPr>
                   <w:rStyle w:val="Hyperlink"/>
@@ -6350,17 +6344,14 @@
         </w:tc>
       </w:tr>
     </w:tbl>
-    <w:p>
-      <w:bookmarkStart w:id="7" w:name="_GoBack"/>
-      <w:bookmarkEnd w:id="7"/>
-    </w:p>
+    <w:p/>
     <w:sectPr>
-      <w:headerReference w:type="even" r:id="rId50"/>
-      <w:headerReference w:type="default" r:id="rId51"/>
-      <w:footerReference w:type="even" r:id="rId52"/>
-      <w:footerReference w:type="default" r:id="rId53"/>
-      <w:headerReference w:type="first" r:id="rId54"/>
-      <w:footerReference w:type="first" r:id="rId55"/>
+      <w:headerReference w:type="even" r:id="rId52"/>
+      <w:headerReference w:type="default" r:id="rId53"/>
+      <w:footerReference w:type="even" r:id="rId54"/>
+      <w:footerReference w:type="default" r:id="rId55"/>
+      <w:headerReference w:type="first" r:id="rId56"/>
+      <w:footerReference w:type="first" r:id="rId57"/>
       <w:pgSz w:w="12240" w:h="15840"/>
       <w:pgMar w:top="245" w:right="1440" w:bottom="274" w:left="1440" w:header="720" w:footer="720" w:gutter="0"/>
       <w:cols w:space="720"/>
@@ -6372,7 +6363,7 @@
 
 <file path=word/comments.xml><?xml version="1.0" encoding="utf-8"?>
 <w:comments xmlns:wpc="http://schemas.microsoft.com/office/word/2010/wordprocessingCanvas" xmlns:mc="http://schemas.openxmlformats.org/markup-compatibility/2006" xmlns:o="urn:schemas-microsoft-com:office:office" xmlns:r="http://schemas.openxmlformats.org/officeDocument/2006/relationships" xmlns:m="http://schemas.openxmlformats.org/officeDocument/2006/math" xmlns:v="urn:schemas-microsoft-com:vml" xmlns:wp14="http://schemas.microsoft.com/office/word/2010/wordprocessingDrawing" xmlns:wp="http://schemas.openxmlformats.org/drawingml/2006/wordprocessingDrawing" xmlns:w10="urn:schemas-microsoft-com:office:word" xmlns:w="http://schemas.openxmlformats.org/wordprocessingml/2006/main" xmlns:w14="http://schemas.microsoft.com/office/word/2010/wordml" xmlns:wpg="http://schemas.microsoft.com/office/word/2010/wordprocessingGroup" xmlns:wpi="http://schemas.microsoft.com/office/word/2010/wordprocessingInk" xmlns:wne="http://schemas.microsoft.com/office/word/2006/wordml" xmlns:wps="http://schemas.microsoft.com/office/word/2010/wordprocessingShape" mc:Ignorable="w14 wp14">
-  <w:comment w:id="2" w:author="Caroline Robinson" w:date="2022-11-10T10:43:00Z" w:initials="CR">
+  <w:comment w:id="3" w:author="Caroline Robinson" w:date="2022-11-10T10:43:00Z" w:initials="CR">
     <w:p>
       <w:pPr>
         <w:pStyle w:val="CommentText"/>
@@ -6397,7 +6388,7 @@
       </w:r>
     </w:p>
   </w:comment>
-  <w:comment w:id="3" w:author="Caroline Robinson" w:date="2022-11-10T11:02:00Z" w:initials="CR">
+  <w:comment w:id="4" w:author="Caroline Robinson" w:date="2022-11-10T11:02:00Z" w:initials="CR">
     <w:p>
       <w:pPr>
         <w:pStyle w:val="CommentText"/>
@@ -6416,7 +6407,7 @@
       </w:r>
     </w:p>
   </w:comment>
-  <w:comment w:id="4" w:author="Caroline Robinson" w:date="2022-11-10T11:00:00Z" w:initials="CR">
+  <w:comment w:id="5" w:author="Caroline Robinson" w:date="2022-11-10T11:00:00Z" w:initials="CR">
     <w:p>
       <w:pPr>
         <w:pStyle w:val="CommentText"/>
@@ -6484,7 +6475,7 @@
       <w:rPr>
         <w:noProof/>
       </w:rPr>
-      <w:t>14</w:t>
+      <w:t>1</w:t>
     </w:r>
     <w:r>
       <w:fldChar w:fldCharType="end"/>
@@ -9217,7 +9208,7 @@
 </file>
 
 <file path=customXml/itemProps1.xml><?xml version="1.0" encoding="utf-8"?>
-<ds:datastoreItem xmlns:ds="http://schemas.openxmlformats.org/officeDocument/2006/customXml" ds:itemID="{560C3071-9739-4ED2-988D-F0A62B7805EE}">
+<ds:datastoreItem xmlns:ds="http://schemas.openxmlformats.org/officeDocument/2006/customXml" ds:itemID="{797C3181-1EED-4E3E-AE5D-3D45A5DF3C15}">
   <ds:schemaRefs>
     <ds:schemaRef ds:uri="http://schemas.openxmlformats.org/officeDocument/2006/bibliography"/>
   </ds:schemaRefs>

</xml_diff>